<commit_message>
Added Data Modeling details to main file
</commit_message>
<xml_diff>
--- a/11.2020_Springboard_DataEngineering_Open-Ended-Capstone.docx
+++ b/11.2020_Springboard_DataEngineering_Open-Ended-Capstone.docx
@@ -5,6 +5,9 @@
     <w:bookmarkStart w:id="0" w:name="Phase_1" w:displacedByCustomXml="next"/>
     <w:sdt>
       <w:sdtPr>
+        <w:rPr>
+          <w:rFonts w:ascii="Times New Roman" w:hAnsi="Times New Roman" w:cs="Times New Roman"/>
+        </w:rPr>
         <w:id w:val="-803085179"/>
         <w:docPartObj>
           <w:docPartGallery w:val="Cover Pages"/>
@@ -20,11 +23,17 @@
         </w:rPr>
       </w:sdtEndPr>
       <w:sdtContent>
-        <w:p/>
         <w:p>
           <w:pPr>
             <w:rPr>
-              <w:rFonts w:eastAsiaTheme="minorEastAsia"/>
+              <w:rFonts w:ascii="Times New Roman" w:hAnsi="Times New Roman" w:cs="Times New Roman"/>
+            </w:rPr>
+          </w:pPr>
+        </w:p>
+        <w:p>
+          <w:pPr>
+            <w:rPr>
+              <w:rFonts w:ascii="Times New Roman" w:eastAsiaTheme="minorEastAsia" w:hAnsi="Times New Roman" w:cs="Times New Roman"/>
               <w:color w:val="FFFFFF" w:themeColor="background1"/>
               <w:sz w:val="48"/>
               <w:szCs w:val="48"/>
@@ -32,7 +41,7 @@
           </w:pPr>
           <w:r>
             <w:rPr>
-              <w:rFonts w:eastAsiaTheme="minorEastAsia"/>
+              <w:rFonts w:ascii="Times New Roman" w:eastAsiaTheme="minorEastAsia" w:hAnsi="Times New Roman" w:cs="Times New Roman"/>
               <w:noProof/>
               <w:color w:val="FFFFFF" w:themeColor="background1"/>
               <w:sz w:val="48"/>
@@ -406,7 +415,7 @@
           </w:r>
           <w:r>
             <w:rPr>
-              <w:rFonts w:eastAsia="Times New Roman" w:cs="Times New Roman"/>
+              <w:rFonts w:ascii="Times New Roman" w:eastAsia="Times New Roman" w:hAnsi="Times New Roman" w:cs="Times New Roman"/>
               <w:noProof/>
               <w:szCs w:val="20"/>
             </w:rPr>
@@ -479,7 +488,7 @@
           </w:r>
           <w:r>
             <w:rPr>
-              <w:rFonts w:eastAsiaTheme="minorEastAsia"/>
+              <w:rFonts w:ascii="Times New Roman" w:eastAsiaTheme="minorEastAsia" w:hAnsi="Times New Roman" w:cs="Times New Roman"/>
               <w:noProof/>
               <w:color w:val="FFFFFF" w:themeColor="background1"/>
               <w:sz w:val="48"/>
@@ -619,6 +628,7 @@
           </w:r>
           <w:r>
             <w:rPr>
+              <w:rFonts w:ascii="Times New Roman" w:hAnsi="Times New Roman" w:cs="Times New Roman"/>
               <w:noProof/>
             </w:rPr>
             <mc:AlternateContent>
@@ -903,7 +913,7 @@
                                       <wp:inline distT="0" distB="0" distL="0" distR="0" wp14:anchorId="57110996" wp14:editId="1C6FB1D2">
                                         <wp:extent cx="4841875" cy="926275"/>
                                         <wp:effectExtent l="0" t="0" r="0" b="7620"/>
-                                        <wp:docPr id="31" name="Picture 31"/>
+                                        <wp:docPr id="7" name="Picture 7"/>
                                         <wp:cNvGraphicFramePr>
                                           <a:graphicFrameLocks xmlns:a="http://schemas.openxmlformats.org/drawingml/2006/main" noChangeAspect="1"/>
                                         </wp:cNvGraphicFramePr>
@@ -1248,7 +1258,7 @@
                                 <wp:inline distT="0" distB="0" distL="0" distR="0" wp14:anchorId="57110996" wp14:editId="1C6FB1D2">
                                   <wp:extent cx="4841875" cy="926275"/>
                                   <wp:effectExtent l="0" t="0" r="0" b="7620"/>
-                                  <wp:docPr id="31" name="Picture 31"/>
+                                  <wp:docPr id="7" name="Picture 7"/>
                                   <wp:cNvGraphicFramePr>
                                     <a:graphicFrameLocks xmlns:a="http://schemas.openxmlformats.org/drawingml/2006/main" noChangeAspect="1"/>
                                   </wp:cNvGraphicFramePr>
@@ -1339,6 +1349,7 @@
           </w:r>
           <w:r>
             <w:rPr>
+              <w:rFonts w:ascii="Times New Roman" w:hAnsi="Times New Roman" w:cs="Times New Roman"/>
               <w:noProof/>
             </w:rPr>
             <mc:AlternateContent>
@@ -1522,7 +1533,7 @@
           </w:r>
           <w:r>
             <w:rPr>
-              <w:rFonts w:eastAsiaTheme="minorEastAsia"/>
+              <w:rFonts w:ascii="Times New Roman" w:eastAsiaTheme="minorEastAsia" w:hAnsi="Times New Roman" w:cs="Times New Roman"/>
               <w:color w:val="FFFFFF" w:themeColor="background1"/>
               <w:sz w:val="48"/>
               <w:szCs w:val="48"/>
@@ -1534,6 +1545,9 @@
     </w:sdt>
     <w:p>
       <w:pPr>
+        <w:rPr>
+          <w:rFonts w:ascii="Times New Roman" w:hAnsi="Times New Roman" w:cs="Times New Roman"/>
+        </w:rPr>
         <w:sectPr>
           <w:headerReference w:type="default" r:id="rId11"/>
           <w:footerReference w:type="default" r:id="rId12"/>
@@ -1546,7 +1560,13 @@
         </w:sectPr>
       </w:pPr>
     </w:p>
-    <w:p/>
+    <w:p>
+      <w:pPr>
+        <w:rPr>
+          <w:rFonts w:ascii="Times New Roman" w:hAnsi="Times New Roman" w:cs="Times New Roman"/>
+        </w:rPr>
+      </w:pPr>
+    </w:p>
     <w:p>
       <w:pPr>
         <w:jc w:val="center"/>
@@ -1555,6 +1575,719 @@
         </w:rPr>
       </w:pPr>
     </w:p>
+    <w:sdt>
+      <w:sdtPr>
+        <w:rPr>
+          <w:rFonts w:ascii="Times New Roman" w:hAnsi="Times New Roman" w:cs="Times New Roman"/>
+          <w:b/>
+          <w:bCs/>
+          <w:color w:val="1F4E79" w:themeColor="accent1" w:themeShade="80"/>
+        </w:rPr>
+        <w:id w:val="454913156"/>
+        <w:docPartObj>
+          <w:docPartGallery w:val="Table of Contents"/>
+          <w:docPartUnique/>
+        </w:docPartObj>
+      </w:sdtPr>
+      <w:sdtEndPr>
+        <w:rPr>
+          <w:rFonts w:asciiTheme="minorHAnsi" w:eastAsiaTheme="minorHAnsi" w:hAnsiTheme="minorHAnsi" w:cstheme="minorBidi"/>
+          <w:noProof/>
+          <w:color w:val="auto"/>
+          <w:sz w:val="22"/>
+          <w:szCs w:val="22"/>
+        </w:rPr>
+      </w:sdtEndPr>
+      <w:sdtContent>
+        <w:p>
+          <w:pPr>
+            <w:pStyle w:val="TOCHeading"/>
+            <w:rPr>
+              <w:rFonts w:ascii="Times New Roman" w:hAnsi="Times New Roman" w:cs="Times New Roman"/>
+              <w:b/>
+              <w:bCs/>
+              <w:color w:val="1F4E79" w:themeColor="accent1" w:themeShade="80"/>
+            </w:rPr>
+          </w:pPr>
+          <w:r>
+            <w:rPr>
+              <w:rFonts w:ascii="Times New Roman" w:hAnsi="Times New Roman" w:cs="Times New Roman"/>
+              <w:b/>
+              <w:bCs/>
+              <w:color w:val="1F4E79" w:themeColor="accent1" w:themeShade="80"/>
+            </w:rPr>
+            <w:t>Contents</w:t>
+          </w:r>
+        </w:p>
+        <w:p>
+          <w:pPr>
+            <w:pStyle w:val="TOC1"/>
+            <w:tabs>
+              <w:tab w:val="right" w:leader="dot" w:pos="9350"/>
+            </w:tabs>
+            <w:rPr>
+              <w:rFonts w:eastAsiaTheme="minorEastAsia"/>
+              <w:noProof/>
+            </w:rPr>
+          </w:pPr>
+          <w:r>
+            <w:fldChar w:fldCharType="begin"/>
+          </w:r>
+          <w:r>
+            <w:instrText xml:space="preserve"> TOC \o "1-3" \h \z \u </w:instrText>
+          </w:r>
+          <w:r>
+            <w:fldChar w:fldCharType="separate"/>
+          </w:r>
+          <w:hyperlink w:anchor="_Toc57574036" w:history="1">
+            <w:r>
+              <w:rPr>
+                <w:rStyle w:val="Hyperlink"/>
+                <w:rFonts w:ascii="Times New Roman" w:hAnsi="Times New Roman" w:cs="Times New Roman"/>
+                <w:b/>
+                <w:bCs/>
+                <w:noProof/>
+              </w:rPr>
+              <w:t>Artifact 1: Scope</w:t>
+            </w:r>
+            <w:r>
+              <w:rPr>
+                <w:noProof/>
+                <w:webHidden/>
+              </w:rPr>
+              <w:tab/>
+            </w:r>
+            <w:r>
+              <w:rPr>
+                <w:noProof/>
+                <w:webHidden/>
+              </w:rPr>
+              <w:fldChar w:fldCharType="begin"/>
+            </w:r>
+            <w:r>
+              <w:rPr>
+                <w:noProof/>
+                <w:webHidden/>
+              </w:rPr>
+              <w:instrText xml:space="preserve"> PAGEREF _Toc57574036 \h </w:instrText>
+            </w:r>
+            <w:r>
+              <w:rPr>
+                <w:noProof/>
+                <w:webHidden/>
+              </w:rPr>
+            </w:r>
+            <w:r>
+              <w:rPr>
+                <w:noProof/>
+                <w:webHidden/>
+              </w:rPr>
+              <w:fldChar w:fldCharType="separate"/>
+            </w:r>
+            <w:r>
+              <w:rPr>
+                <w:noProof/>
+                <w:webHidden/>
+              </w:rPr>
+              <w:t>1</w:t>
+            </w:r>
+            <w:r>
+              <w:rPr>
+                <w:noProof/>
+                <w:webHidden/>
+              </w:rPr>
+              <w:fldChar w:fldCharType="end"/>
+            </w:r>
+          </w:hyperlink>
+        </w:p>
+        <w:p>
+          <w:pPr>
+            <w:pStyle w:val="TOC2"/>
+            <w:tabs>
+              <w:tab w:val="right" w:leader="dot" w:pos="9350"/>
+            </w:tabs>
+            <w:rPr>
+              <w:rFonts w:eastAsiaTheme="minorEastAsia"/>
+              <w:noProof/>
+            </w:rPr>
+          </w:pPr>
+          <w:hyperlink w:anchor="_Toc57574037" w:history="1">
+            <w:r>
+              <w:rPr>
+                <w:rStyle w:val="Hyperlink"/>
+                <w:rFonts w:ascii="Times New Roman" w:hAnsi="Times New Roman" w:cs="Times New Roman"/>
+                <w:b/>
+                <w:bCs/>
+                <w:noProof/>
+              </w:rPr>
+              <w:t>Project Idea &amp; Proposal</w:t>
+            </w:r>
+            <w:r>
+              <w:rPr>
+                <w:noProof/>
+                <w:webHidden/>
+              </w:rPr>
+              <w:tab/>
+            </w:r>
+            <w:r>
+              <w:rPr>
+                <w:noProof/>
+                <w:webHidden/>
+              </w:rPr>
+              <w:fldChar w:fldCharType="begin"/>
+            </w:r>
+            <w:r>
+              <w:rPr>
+                <w:noProof/>
+                <w:webHidden/>
+              </w:rPr>
+              <w:instrText xml:space="preserve"> PAGEREF _Toc57574037 \h </w:instrText>
+            </w:r>
+            <w:r>
+              <w:rPr>
+                <w:noProof/>
+                <w:webHidden/>
+              </w:rPr>
+            </w:r>
+            <w:r>
+              <w:rPr>
+                <w:noProof/>
+                <w:webHidden/>
+              </w:rPr>
+              <w:fldChar w:fldCharType="separate"/>
+            </w:r>
+            <w:r>
+              <w:rPr>
+                <w:noProof/>
+                <w:webHidden/>
+              </w:rPr>
+              <w:t>1</w:t>
+            </w:r>
+            <w:r>
+              <w:rPr>
+                <w:noProof/>
+                <w:webHidden/>
+              </w:rPr>
+              <w:fldChar w:fldCharType="end"/>
+            </w:r>
+          </w:hyperlink>
+        </w:p>
+        <w:p>
+          <w:pPr>
+            <w:pStyle w:val="TOC1"/>
+            <w:tabs>
+              <w:tab w:val="right" w:leader="dot" w:pos="9350"/>
+            </w:tabs>
+            <w:rPr>
+              <w:rFonts w:eastAsiaTheme="minorEastAsia"/>
+              <w:noProof/>
+            </w:rPr>
+          </w:pPr>
+          <w:hyperlink w:anchor="_Toc57574038" w:history="1">
+            <w:r>
+              <w:rPr>
+                <w:rStyle w:val="Hyperlink"/>
+                <w:rFonts w:ascii="Times New Roman" w:hAnsi="Times New Roman" w:cs="Times New Roman"/>
+                <w:b/>
+                <w:bCs/>
+                <w:noProof/>
+              </w:rPr>
+              <w:t>Artifact 2: Design Criteria</w:t>
+            </w:r>
+            <w:r>
+              <w:rPr>
+                <w:noProof/>
+                <w:webHidden/>
+              </w:rPr>
+              <w:tab/>
+            </w:r>
+            <w:r>
+              <w:rPr>
+                <w:noProof/>
+                <w:webHidden/>
+              </w:rPr>
+              <w:fldChar w:fldCharType="begin"/>
+            </w:r>
+            <w:r>
+              <w:rPr>
+                <w:noProof/>
+                <w:webHidden/>
+              </w:rPr>
+              <w:instrText xml:space="preserve"> PAGEREF _Toc57574038 \h </w:instrText>
+            </w:r>
+            <w:r>
+              <w:rPr>
+                <w:noProof/>
+                <w:webHidden/>
+              </w:rPr>
+            </w:r>
+            <w:r>
+              <w:rPr>
+                <w:noProof/>
+                <w:webHidden/>
+              </w:rPr>
+              <w:fldChar w:fldCharType="separate"/>
+            </w:r>
+            <w:r>
+              <w:rPr>
+                <w:noProof/>
+                <w:webHidden/>
+              </w:rPr>
+              <w:t>0</w:t>
+            </w:r>
+            <w:r>
+              <w:rPr>
+                <w:noProof/>
+                <w:webHidden/>
+              </w:rPr>
+              <w:fldChar w:fldCharType="end"/>
+            </w:r>
+          </w:hyperlink>
+        </w:p>
+        <w:p>
+          <w:pPr>
+            <w:pStyle w:val="TOC2"/>
+            <w:tabs>
+              <w:tab w:val="right" w:leader="dot" w:pos="9350"/>
+            </w:tabs>
+            <w:rPr>
+              <w:rFonts w:eastAsiaTheme="minorEastAsia"/>
+              <w:noProof/>
+            </w:rPr>
+          </w:pPr>
+          <w:hyperlink w:anchor="_Toc57574039" w:history="1">
+            <w:r>
+              <w:rPr>
+                <w:rStyle w:val="Hyperlink"/>
+                <w:rFonts w:ascii="Times New Roman" w:hAnsi="Times New Roman" w:cs="Times New Roman"/>
+                <w:b/>
+                <w:bCs/>
+                <w:noProof/>
+              </w:rPr>
+              <w:t>Entity Relationship Diagram:</w:t>
+            </w:r>
+            <w:r>
+              <w:rPr>
+                <w:noProof/>
+                <w:webHidden/>
+              </w:rPr>
+              <w:tab/>
+            </w:r>
+            <w:r>
+              <w:rPr>
+                <w:noProof/>
+                <w:webHidden/>
+              </w:rPr>
+              <w:fldChar w:fldCharType="begin"/>
+            </w:r>
+            <w:r>
+              <w:rPr>
+                <w:noProof/>
+                <w:webHidden/>
+              </w:rPr>
+              <w:instrText xml:space="preserve"> PAGEREF _Toc57574039 \h </w:instrText>
+            </w:r>
+            <w:r>
+              <w:rPr>
+                <w:noProof/>
+                <w:webHidden/>
+              </w:rPr>
+            </w:r>
+            <w:r>
+              <w:rPr>
+                <w:noProof/>
+                <w:webHidden/>
+              </w:rPr>
+              <w:fldChar w:fldCharType="separate"/>
+            </w:r>
+            <w:r>
+              <w:rPr>
+                <w:noProof/>
+                <w:webHidden/>
+              </w:rPr>
+              <w:t>0</w:t>
+            </w:r>
+            <w:r>
+              <w:rPr>
+                <w:noProof/>
+                <w:webHidden/>
+              </w:rPr>
+              <w:fldChar w:fldCharType="end"/>
+            </w:r>
+          </w:hyperlink>
+        </w:p>
+        <w:p>
+          <w:pPr>
+            <w:pStyle w:val="TOC3"/>
+            <w:tabs>
+              <w:tab w:val="right" w:leader="dot" w:pos="9350"/>
+            </w:tabs>
+            <w:rPr>
+              <w:rFonts w:eastAsiaTheme="minorEastAsia"/>
+              <w:noProof/>
+            </w:rPr>
+          </w:pPr>
+          <w:hyperlink w:anchor="_Toc57574040" w:history="1">
+            <w:r>
+              <w:rPr>
+                <w:rStyle w:val="Hyperlink"/>
+                <w:rFonts w:ascii="Times New Roman" w:hAnsi="Times New Roman" w:cs="Times New Roman"/>
+                <w:b/>
+                <w:bCs/>
+                <w:noProof/>
+              </w:rPr>
+              <w:t>Conceptual Diagram</w:t>
+            </w:r>
+            <w:r>
+              <w:rPr>
+                <w:noProof/>
+                <w:webHidden/>
+              </w:rPr>
+              <w:tab/>
+            </w:r>
+            <w:r>
+              <w:rPr>
+                <w:noProof/>
+                <w:webHidden/>
+              </w:rPr>
+              <w:fldChar w:fldCharType="begin"/>
+            </w:r>
+            <w:r>
+              <w:rPr>
+                <w:noProof/>
+                <w:webHidden/>
+              </w:rPr>
+              <w:instrText xml:space="preserve"> PAGEREF _Toc57574040 \h </w:instrText>
+            </w:r>
+            <w:r>
+              <w:rPr>
+                <w:noProof/>
+                <w:webHidden/>
+              </w:rPr>
+            </w:r>
+            <w:r>
+              <w:rPr>
+                <w:noProof/>
+                <w:webHidden/>
+              </w:rPr>
+              <w:fldChar w:fldCharType="separate"/>
+            </w:r>
+            <w:r>
+              <w:rPr>
+                <w:noProof/>
+                <w:webHidden/>
+              </w:rPr>
+              <w:t>0</w:t>
+            </w:r>
+            <w:r>
+              <w:rPr>
+                <w:noProof/>
+                <w:webHidden/>
+              </w:rPr>
+              <w:fldChar w:fldCharType="end"/>
+            </w:r>
+          </w:hyperlink>
+        </w:p>
+        <w:p>
+          <w:pPr>
+            <w:pStyle w:val="TOC3"/>
+            <w:tabs>
+              <w:tab w:val="right" w:leader="dot" w:pos="9350"/>
+            </w:tabs>
+            <w:rPr>
+              <w:rFonts w:eastAsiaTheme="minorEastAsia"/>
+              <w:noProof/>
+            </w:rPr>
+          </w:pPr>
+          <w:hyperlink w:anchor="_Toc57574041" w:history="1">
+            <w:r>
+              <w:rPr>
+                <w:rStyle w:val="Hyperlink"/>
+                <w:rFonts w:ascii="Times New Roman" w:hAnsi="Times New Roman" w:cs="Times New Roman"/>
+                <w:b/>
+                <w:bCs/>
+                <w:noProof/>
+              </w:rPr>
+              <w:t>Functional Diagram</w:t>
+            </w:r>
+            <w:r>
+              <w:rPr>
+                <w:noProof/>
+                <w:webHidden/>
+              </w:rPr>
+              <w:tab/>
+            </w:r>
+            <w:r>
+              <w:rPr>
+                <w:noProof/>
+                <w:webHidden/>
+              </w:rPr>
+              <w:fldChar w:fldCharType="begin"/>
+            </w:r>
+            <w:r>
+              <w:rPr>
+                <w:noProof/>
+                <w:webHidden/>
+              </w:rPr>
+              <w:instrText xml:space="preserve"> PAGEREF _Toc57574041 \h </w:instrText>
+            </w:r>
+            <w:r>
+              <w:rPr>
+                <w:noProof/>
+                <w:webHidden/>
+              </w:rPr>
+            </w:r>
+            <w:r>
+              <w:rPr>
+                <w:noProof/>
+                <w:webHidden/>
+              </w:rPr>
+              <w:fldChar w:fldCharType="separate"/>
+            </w:r>
+            <w:r>
+              <w:rPr>
+                <w:noProof/>
+                <w:webHidden/>
+              </w:rPr>
+              <w:t>0</w:t>
+            </w:r>
+            <w:r>
+              <w:rPr>
+                <w:noProof/>
+                <w:webHidden/>
+              </w:rPr>
+              <w:fldChar w:fldCharType="end"/>
+            </w:r>
+          </w:hyperlink>
+        </w:p>
+        <w:p>
+          <w:pPr>
+            <w:pStyle w:val="TOC3"/>
+            <w:tabs>
+              <w:tab w:val="right" w:leader="dot" w:pos="9350"/>
+            </w:tabs>
+            <w:rPr>
+              <w:rFonts w:eastAsiaTheme="minorEastAsia"/>
+              <w:noProof/>
+            </w:rPr>
+          </w:pPr>
+          <w:hyperlink w:anchor="_Toc57574042" w:history="1">
+            <w:r>
+              <w:rPr>
+                <w:rStyle w:val="Hyperlink"/>
+                <w:rFonts w:ascii="Times New Roman" w:hAnsi="Times New Roman" w:cs="Times New Roman"/>
+                <w:b/>
+                <w:bCs/>
+                <w:noProof/>
+              </w:rPr>
+              <w:t>Physical Diagram</w:t>
+            </w:r>
+            <w:r>
+              <w:rPr>
+                <w:noProof/>
+                <w:webHidden/>
+              </w:rPr>
+              <w:tab/>
+            </w:r>
+            <w:r>
+              <w:rPr>
+                <w:noProof/>
+                <w:webHidden/>
+              </w:rPr>
+              <w:fldChar w:fldCharType="begin"/>
+            </w:r>
+            <w:r>
+              <w:rPr>
+                <w:noProof/>
+                <w:webHidden/>
+              </w:rPr>
+              <w:instrText xml:space="preserve"> PAGEREF _Toc57574042 \h </w:instrText>
+            </w:r>
+            <w:r>
+              <w:rPr>
+                <w:noProof/>
+                <w:webHidden/>
+              </w:rPr>
+            </w:r>
+            <w:r>
+              <w:rPr>
+                <w:noProof/>
+                <w:webHidden/>
+              </w:rPr>
+              <w:fldChar w:fldCharType="separate"/>
+            </w:r>
+            <w:r>
+              <w:rPr>
+                <w:noProof/>
+                <w:webHidden/>
+              </w:rPr>
+              <w:t>0</w:t>
+            </w:r>
+            <w:r>
+              <w:rPr>
+                <w:noProof/>
+                <w:webHidden/>
+              </w:rPr>
+              <w:fldChar w:fldCharType="end"/>
+            </w:r>
+          </w:hyperlink>
+        </w:p>
+        <w:p>
+          <w:pPr>
+            <w:pStyle w:val="TOC1"/>
+            <w:tabs>
+              <w:tab w:val="right" w:leader="dot" w:pos="9350"/>
+            </w:tabs>
+            <w:rPr>
+              <w:rFonts w:eastAsiaTheme="minorEastAsia"/>
+              <w:noProof/>
+            </w:rPr>
+          </w:pPr>
+          <w:hyperlink w:anchor="_Toc57574043" w:history="1">
+            <w:r>
+              <w:rPr>
+                <w:rStyle w:val="Hyperlink"/>
+                <w:rFonts w:ascii="Times New Roman" w:hAnsi="Times New Roman" w:cs="Times New Roman"/>
+                <w:b/>
+                <w:bCs/>
+                <w:noProof/>
+              </w:rPr>
+              <w:t>References:</w:t>
+            </w:r>
+            <w:r>
+              <w:rPr>
+                <w:noProof/>
+                <w:webHidden/>
+              </w:rPr>
+              <w:tab/>
+            </w:r>
+            <w:r>
+              <w:rPr>
+                <w:noProof/>
+                <w:webHidden/>
+              </w:rPr>
+              <w:fldChar w:fldCharType="begin"/>
+            </w:r>
+            <w:r>
+              <w:rPr>
+                <w:noProof/>
+                <w:webHidden/>
+              </w:rPr>
+              <w:instrText xml:space="preserve"> PAGEREF _Toc57574043 \h </w:instrText>
+            </w:r>
+            <w:r>
+              <w:rPr>
+                <w:noProof/>
+                <w:webHidden/>
+              </w:rPr>
+            </w:r>
+            <w:r>
+              <w:rPr>
+                <w:noProof/>
+                <w:webHidden/>
+              </w:rPr>
+              <w:fldChar w:fldCharType="separate"/>
+            </w:r>
+            <w:r>
+              <w:rPr>
+                <w:noProof/>
+                <w:webHidden/>
+              </w:rPr>
+              <w:t>0</w:t>
+            </w:r>
+            <w:r>
+              <w:rPr>
+                <w:noProof/>
+                <w:webHidden/>
+              </w:rPr>
+              <w:fldChar w:fldCharType="end"/>
+            </w:r>
+          </w:hyperlink>
+        </w:p>
+        <w:p>
+          <w:pPr>
+            <w:pStyle w:val="TOC1"/>
+            <w:tabs>
+              <w:tab w:val="right" w:leader="dot" w:pos="9350"/>
+            </w:tabs>
+            <w:rPr>
+              <w:rFonts w:eastAsiaTheme="minorEastAsia"/>
+              <w:noProof/>
+            </w:rPr>
+          </w:pPr>
+          <w:hyperlink w:anchor="_Toc57574044" w:history="1">
+            <w:r>
+              <w:rPr>
+                <w:rStyle w:val="Hyperlink"/>
+                <w:rFonts w:ascii="Times New Roman" w:hAnsi="Times New Roman" w:cs="Times New Roman"/>
+                <w:b/>
+                <w:bCs/>
+                <w:noProof/>
+              </w:rPr>
+              <w:t>Appendix:</w:t>
+            </w:r>
+            <w:r>
+              <w:rPr>
+                <w:noProof/>
+                <w:webHidden/>
+              </w:rPr>
+              <w:tab/>
+            </w:r>
+            <w:r>
+              <w:rPr>
+                <w:noProof/>
+                <w:webHidden/>
+              </w:rPr>
+              <w:fldChar w:fldCharType="begin"/>
+            </w:r>
+            <w:r>
+              <w:rPr>
+                <w:noProof/>
+                <w:webHidden/>
+              </w:rPr>
+              <w:instrText xml:space="preserve"> PAGEREF _Toc57574044 \h </w:instrText>
+            </w:r>
+            <w:r>
+              <w:rPr>
+                <w:noProof/>
+                <w:webHidden/>
+              </w:rPr>
+            </w:r>
+            <w:r>
+              <w:rPr>
+                <w:noProof/>
+                <w:webHidden/>
+              </w:rPr>
+              <w:fldChar w:fldCharType="separate"/>
+            </w:r>
+            <w:r>
+              <w:rPr>
+                <w:noProof/>
+                <w:webHidden/>
+              </w:rPr>
+              <w:t>1</w:t>
+            </w:r>
+            <w:r>
+              <w:rPr>
+                <w:noProof/>
+                <w:webHidden/>
+              </w:rPr>
+              <w:fldChar w:fldCharType="end"/>
+            </w:r>
+          </w:hyperlink>
+        </w:p>
+        <w:p>
+          <w:r>
+            <w:rPr>
+              <w:b/>
+              <w:bCs/>
+              <w:noProof/>
+            </w:rPr>
+            <w:fldChar w:fldCharType="end"/>
+          </w:r>
+        </w:p>
+      </w:sdtContent>
+    </w:sdt>
     <w:p>
       <w:pPr>
         <w:jc w:val="center"/>
@@ -1658,17 +2391,192 @@
           <w:rFonts w:ascii="Times New Roman" w:eastAsiaTheme="minorEastAsia" w:hAnsi="Times New Roman" w:cs="Times New Roman"/>
         </w:rPr>
       </w:pPr>
-      <w:r>
+    </w:p>
+    <w:p>
+      <w:pPr>
+        <w:jc w:val="center"/>
         <w:rPr>
           <w:rFonts w:ascii="Times New Roman" w:eastAsiaTheme="minorEastAsia" w:hAnsi="Times New Roman" w:cs="Times New Roman"/>
         </w:rPr>
+      </w:pPr>
+    </w:p>
+    <w:p>
+      <w:pPr>
+        <w:jc w:val="center"/>
+        <w:rPr>
+          <w:rFonts w:ascii="Times New Roman" w:eastAsiaTheme="minorEastAsia" w:hAnsi="Times New Roman" w:cs="Times New Roman"/>
+        </w:rPr>
+      </w:pPr>
+    </w:p>
+    <w:p>
+      <w:pPr>
+        <w:jc w:val="center"/>
+        <w:rPr>
+          <w:rFonts w:ascii="Times New Roman" w:eastAsiaTheme="minorEastAsia" w:hAnsi="Times New Roman" w:cs="Times New Roman"/>
+        </w:rPr>
+      </w:pPr>
+    </w:p>
+    <w:p>
+      <w:pPr>
+        <w:jc w:val="center"/>
+        <w:rPr>
+          <w:rFonts w:ascii="Times New Roman" w:eastAsiaTheme="minorEastAsia" w:hAnsi="Times New Roman" w:cs="Times New Roman"/>
+        </w:rPr>
+      </w:pPr>
+    </w:p>
+    <w:p>
+      <w:pPr>
+        <w:jc w:val="center"/>
+        <w:rPr>
+          <w:rFonts w:ascii="Times New Roman" w:eastAsiaTheme="minorEastAsia" w:hAnsi="Times New Roman" w:cs="Times New Roman"/>
+        </w:rPr>
+      </w:pPr>
+    </w:p>
+    <w:p>
+      <w:pPr>
+        <w:jc w:val="center"/>
+        <w:rPr>
+          <w:rFonts w:ascii="Times New Roman" w:eastAsiaTheme="minorEastAsia" w:hAnsi="Times New Roman" w:cs="Times New Roman"/>
+        </w:rPr>
+      </w:pPr>
+    </w:p>
+    <w:p>
+      <w:pPr>
+        <w:jc w:val="center"/>
+        <w:rPr>
+          <w:rFonts w:ascii="Times New Roman" w:eastAsiaTheme="minorEastAsia" w:hAnsi="Times New Roman" w:cs="Times New Roman"/>
+        </w:rPr>
+      </w:pPr>
+    </w:p>
+    <w:p>
+      <w:pPr>
+        <w:jc w:val="center"/>
+        <w:rPr>
+          <w:rFonts w:ascii="Times New Roman" w:eastAsiaTheme="minorEastAsia" w:hAnsi="Times New Roman" w:cs="Times New Roman"/>
+        </w:rPr>
+      </w:pPr>
+    </w:p>
+    <w:p>
+      <w:pPr>
+        <w:jc w:val="center"/>
+        <w:rPr>
+          <w:rFonts w:ascii="Times New Roman" w:eastAsiaTheme="minorEastAsia" w:hAnsi="Times New Roman" w:cs="Times New Roman"/>
+        </w:rPr>
+      </w:pPr>
+    </w:p>
+    <w:p>
+      <w:pPr>
+        <w:jc w:val="center"/>
+        <w:rPr>
+          <w:rFonts w:ascii="Times New Roman" w:eastAsiaTheme="minorEastAsia" w:hAnsi="Times New Roman" w:cs="Times New Roman"/>
+        </w:rPr>
+      </w:pPr>
+    </w:p>
+    <w:p>
+      <w:pPr>
+        <w:jc w:val="center"/>
+        <w:rPr>
+          <w:rFonts w:ascii="Times New Roman" w:eastAsiaTheme="minorEastAsia" w:hAnsi="Times New Roman" w:cs="Times New Roman"/>
+        </w:rPr>
+      </w:pPr>
+    </w:p>
+    <w:p>
+      <w:pPr>
+        <w:jc w:val="center"/>
+        <w:rPr>
+          <w:rFonts w:ascii="Times New Roman" w:eastAsiaTheme="minorEastAsia" w:hAnsi="Times New Roman" w:cs="Times New Roman"/>
+        </w:rPr>
+      </w:pPr>
+    </w:p>
+    <w:p>
+      <w:pPr>
+        <w:jc w:val="center"/>
+        <w:rPr>
+          <w:rFonts w:ascii="Times New Roman" w:eastAsiaTheme="minorEastAsia" w:hAnsi="Times New Roman" w:cs="Times New Roman"/>
+        </w:rPr>
+      </w:pPr>
+    </w:p>
+    <w:p>
+      <w:pPr>
+        <w:jc w:val="center"/>
+        <w:rPr>
+          <w:rFonts w:ascii="Times New Roman" w:eastAsiaTheme="minorEastAsia" w:hAnsi="Times New Roman" w:cs="Times New Roman"/>
+        </w:rPr>
+      </w:pPr>
+    </w:p>
+    <w:p>
+      <w:pPr>
+        <w:jc w:val="center"/>
+        <w:rPr>
+          <w:rFonts w:ascii="Times New Roman" w:eastAsiaTheme="minorEastAsia" w:hAnsi="Times New Roman" w:cs="Times New Roman"/>
+        </w:rPr>
+      </w:pPr>
+    </w:p>
+    <w:p>
+      <w:pPr>
+        <w:jc w:val="center"/>
+        <w:rPr>
+          <w:rFonts w:ascii="Times New Roman" w:eastAsiaTheme="minorEastAsia" w:hAnsi="Times New Roman" w:cs="Times New Roman"/>
+        </w:rPr>
+      </w:pPr>
+    </w:p>
+    <w:p>
+      <w:pPr>
+        <w:jc w:val="center"/>
+        <w:rPr>
+          <w:rFonts w:ascii="Times New Roman" w:eastAsiaTheme="minorEastAsia" w:hAnsi="Times New Roman" w:cs="Times New Roman"/>
+        </w:rPr>
+      </w:pPr>
+    </w:p>
+    <w:p>
+      <w:pPr>
+        <w:jc w:val="center"/>
+        <w:rPr>
+          <w:rFonts w:ascii="Times New Roman" w:eastAsiaTheme="minorEastAsia" w:hAnsi="Times New Roman" w:cs="Times New Roman"/>
+        </w:rPr>
+      </w:pPr>
+    </w:p>
+    <w:p>
+      <w:pPr>
+        <w:jc w:val="center"/>
+        <w:rPr>
+          <w:rFonts w:ascii="Times New Roman" w:eastAsiaTheme="minorEastAsia" w:hAnsi="Times New Roman" w:cs="Times New Roman"/>
+        </w:rPr>
+      </w:pPr>
+    </w:p>
+    <w:p>
+      <w:pPr>
+        <w:jc w:val="center"/>
+        <w:rPr>
+          <w:rFonts w:ascii="Times New Roman" w:eastAsiaTheme="minorEastAsia" w:hAnsi="Times New Roman" w:cs="Times New Roman"/>
+        </w:rPr>
+      </w:pPr>
+      <w:r>
+        <w:rPr>
+          <w:rFonts w:ascii="Times New Roman" w:eastAsiaTheme="minorEastAsia" w:hAnsi="Times New Roman" w:cs="Times New Roman"/>
+        </w:rPr>
         <w:t>~ This Page is intentionally left blank ~</w:t>
       </w:r>
     </w:p>
-    <w:p/>
-    <w:p/>
-    <w:p>
-      <w:pPr>
+    <w:p>
+      <w:pPr>
+        <w:rPr>
+          <w:rFonts w:ascii="Times New Roman" w:hAnsi="Times New Roman" w:cs="Times New Roman"/>
+        </w:rPr>
+      </w:pPr>
+    </w:p>
+    <w:p>
+      <w:pPr>
+        <w:rPr>
+          <w:rFonts w:ascii="Times New Roman" w:hAnsi="Times New Roman" w:cs="Times New Roman"/>
+        </w:rPr>
+      </w:pPr>
+    </w:p>
+    <w:p>
+      <w:pPr>
+        <w:rPr>
+          <w:rFonts w:ascii="Times New Roman" w:hAnsi="Times New Roman" w:cs="Times New Roman"/>
+        </w:rPr>
         <w:sectPr>
           <w:footerReference w:type="first" r:id="rId13"/>
           <w:pgSz w:w="12240" w:h="15840"/>
@@ -1695,6 +2603,7 @@
           <w:u w:val="single"/>
         </w:rPr>
       </w:pPr>
+      <w:bookmarkStart w:id="1" w:name="_Toc57574036"/>
       <w:r>
         <w:rPr>
           <w:rFonts w:ascii="Times New Roman" w:hAnsi="Times New Roman" w:cs="Times New Roman"/>
@@ -1736,6 +2645,7 @@
         </w:rPr>
         <w:t>: Scope</w:t>
       </w:r>
+      <w:bookmarkEnd w:id="1"/>
     </w:p>
     <w:p>
       <w:pPr>
@@ -1768,7 +2678,7 @@
           <w:i/>
           <w:iCs/>
         </w:rPr>
-        <w:t>P</w:t>
+        <w:t>p</w:t>
       </w:r>
       <w:r>
         <w:rPr>
@@ -1925,6 +2835,7 @@
           <w:u w:val="single"/>
         </w:rPr>
       </w:pPr>
+      <w:bookmarkStart w:id="2" w:name="_Toc57574037"/>
       <w:r>
         <w:rPr>
           <w:rFonts w:ascii="Times New Roman" w:hAnsi="Times New Roman" w:cs="Times New Roman"/>
@@ -1934,6 +2845,7 @@
         </w:rPr>
         <w:t>Project Idea &amp; Proposal</w:t>
       </w:r>
+      <w:bookmarkEnd w:id="2"/>
     </w:p>
     <w:p>
       <w:pPr>
@@ -3426,7 +4338,8 @@
           <w:u w:val="single"/>
         </w:rPr>
       </w:pPr>
-      <w:bookmarkStart w:id="1" w:name="_Toc45555648"/>
+      <w:bookmarkStart w:id="3" w:name="_Toc45555648"/>
+      <w:bookmarkStart w:id="4" w:name="_Toc57574038"/>
       <w:r>
         <w:rPr>
           <w:rFonts w:ascii="Times New Roman" w:hAnsi="Times New Roman" w:cs="Times New Roman"/>
@@ -3438,6 +4351,7 @@
         <w:lastRenderedPageBreak/>
         <w:t>Artifact 2: Design Criteria</w:t>
       </w:r>
+      <w:bookmarkEnd w:id="4"/>
     </w:p>
     <w:p>
       <w:pPr>
@@ -3458,7 +4372,121 @@
         <w:rPr>
           <w:rFonts w:ascii="Times New Roman" w:hAnsi="Times New Roman" w:cs="Times New Roman"/>
         </w:rPr>
-        <w:t>TBD</w:t>
+        <w:t xml:space="preserve">The design criteria phase will </w:t>
+      </w:r>
+      <w:r>
+        <w:rPr>
+          <w:rFonts w:ascii="Times New Roman" w:hAnsi="Times New Roman" w:cs="Times New Roman"/>
+        </w:rPr>
+        <w:t xml:space="preserve">help lay the </w:t>
+      </w:r>
+      <w:r>
+        <w:rPr>
+          <w:rFonts w:ascii="Times New Roman" w:hAnsi="Times New Roman" w:cs="Times New Roman"/>
+        </w:rPr>
+        <w:t>theoretical engineering solution a</w:t>
+      </w:r>
+      <w:r>
+        <w:rPr>
+          <w:rFonts w:ascii="Times New Roman" w:hAnsi="Times New Roman" w:cs="Times New Roman"/>
+        </w:rPr>
+        <w:t>nd</w:t>
+      </w:r>
+      <w:r>
+        <w:rPr>
+          <w:rFonts w:ascii="Times New Roman" w:hAnsi="Times New Roman" w:cs="Times New Roman"/>
+        </w:rPr>
+        <w:t xml:space="preserve"> a </w:t>
+      </w:r>
+      <w:r>
+        <w:rPr>
+          <w:rFonts w:ascii="Times New Roman" w:hAnsi="Times New Roman" w:cs="Times New Roman"/>
+        </w:rPr>
+        <w:t>foundation</w:t>
+      </w:r>
+      <w:r>
+        <w:rPr>
+          <w:rFonts w:ascii="Times New Roman" w:hAnsi="Times New Roman" w:cs="Times New Roman"/>
+        </w:rPr>
+        <w:t>al</w:t>
+      </w:r>
+      <w:r>
+        <w:rPr>
+          <w:rFonts w:ascii="Times New Roman" w:hAnsi="Times New Roman" w:cs="Times New Roman"/>
+        </w:rPr>
+        <w:t xml:space="preserve"> way-forward </w:t>
+      </w:r>
+      <w:r>
+        <w:rPr>
+          <w:rFonts w:ascii="Times New Roman" w:hAnsi="Times New Roman" w:cs="Times New Roman"/>
+        </w:rPr>
+        <w:t xml:space="preserve">to </w:t>
+      </w:r>
+      <w:r>
+        <w:rPr>
+          <w:rFonts w:ascii="Times New Roman" w:hAnsi="Times New Roman" w:cs="Times New Roman"/>
+        </w:rPr>
+        <w:t xml:space="preserve">establish the data pipeline. This phase is critical as it walks through the </w:t>
+      </w:r>
+      <w:r>
+        <w:rPr>
+          <w:rFonts w:ascii="Times New Roman" w:hAnsi="Times New Roman" w:cs="Times New Roman"/>
+        </w:rPr>
+        <w:t>conceptual diagram, functional diagram, and physical diagram.</w:t>
+      </w:r>
+      <w:r>
+        <w:rPr>
+          <w:rFonts w:ascii="Times New Roman" w:hAnsi="Times New Roman" w:cs="Times New Roman"/>
+        </w:rPr>
+        <w:t xml:space="preserve"> This</w:t>
+      </w:r>
+      <w:r>
+        <w:rPr>
+          <w:rFonts w:ascii="Times New Roman" w:hAnsi="Times New Roman" w:cs="Times New Roman"/>
+        </w:rPr>
+        <w:t xml:space="preserve"> approach</w:t>
+      </w:r>
+      <w:r>
+        <w:rPr>
+          <w:rFonts w:ascii="Times New Roman" w:hAnsi="Times New Roman" w:cs="Times New Roman"/>
+        </w:rPr>
+        <w:t xml:space="preserve"> is </w:t>
+      </w:r>
+      <w:r>
+        <w:rPr>
+          <w:rFonts w:ascii="Times New Roman" w:hAnsi="Times New Roman" w:cs="Times New Roman"/>
+        </w:rPr>
+        <w:t>essential</w:t>
+      </w:r>
+      <w:r>
+        <w:rPr>
+          <w:rFonts w:ascii="Times New Roman" w:hAnsi="Times New Roman" w:cs="Times New Roman"/>
+        </w:rPr>
+        <w:t xml:space="preserve"> so that engineers understand the scope of </w:t>
+      </w:r>
+      <w:r>
+        <w:rPr>
+          <w:rFonts w:ascii="Times New Roman" w:hAnsi="Times New Roman" w:cs="Times New Roman"/>
+        </w:rPr>
+        <w:t>the</w:t>
+      </w:r>
+      <w:r>
+        <w:rPr>
+          <w:rFonts w:ascii="Times New Roman" w:hAnsi="Times New Roman" w:cs="Times New Roman"/>
+        </w:rPr>
+        <w:t xml:space="preserve"> buil</w:t>
+      </w:r>
+      <w:r>
+        <w:rPr>
+          <w:rFonts w:ascii="Times New Roman" w:hAnsi="Times New Roman" w:cs="Times New Roman"/>
+        </w:rPr>
+        <w:t>d-out</w:t>
+      </w:r>
+      <w:r>
+        <w:rPr>
+          <w:rFonts w:ascii="Times New Roman" w:hAnsi="Times New Roman" w:cs="Times New Roman"/>
+        </w:rPr>
+        <w:t xml:space="preserve"> and why.</w:t>
       </w:r>
     </w:p>
     <w:p>
@@ -3467,9 +4495,583 @@
         <w:rPr>
           <w:rFonts w:ascii="Times New Roman" w:hAnsi="Times New Roman" w:cs="Times New Roman"/>
         </w:rPr>
+      </w:pPr>
+    </w:p>
+    <w:p>
+      <w:pPr>
+        <w:pStyle w:val="Heading2"/>
+        <w:rPr>
+          <w:rFonts w:ascii="Times New Roman" w:hAnsi="Times New Roman" w:cs="Times New Roman"/>
+          <w:b/>
+          <w:bCs/>
+          <w:u w:val="single"/>
+        </w:rPr>
+      </w:pPr>
+      <w:bookmarkStart w:id="5" w:name="_Toc57574039"/>
+      <w:r>
+        <w:rPr>
+          <w:rFonts w:ascii="Times New Roman" w:hAnsi="Times New Roman" w:cs="Times New Roman"/>
+          <w:b/>
+          <w:bCs/>
+          <w:u w:val="single"/>
+        </w:rPr>
+        <w:t>Entity Relationship Diagram:</w:t>
+      </w:r>
+      <w:bookmarkEnd w:id="5"/>
+    </w:p>
+    <w:p>
+      <w:pPr>
+        <w:pStyle w:val="NoSpacing"/>
+        <w:rPr>
+          <w:rFonts w:ascii="Times New Roman" w:hAnsi="Times New Roman" w:cs="Times New Roman"/>
+        </w:rPr>
+      </w:pPr>
+    </w:p>
+    <w:p>
+      <w:pPr>
+        <w:pStyle w:val="Heading3"/>
+        <w:rPr>
+          <w:rFonts w:ascii="Times New Roman" w:hAnsi="Times New Roman" w:cs="Times New Roman"/>
+          <w:b/>
+          <w:bCs/>
+        </w:rPr>
+      </w:pPr>
+      <w:bookmarkStart w:id="6" w:name="_Toc57574040"/>
+      <w:r>
+        <w:rPr>
+          <w:rFonts w:ascii="Times New Roman" w:hAnsi="Times New Roman" w:cs="Times New Roman"/>
+          <w:b/>
+          <w:bCs/>
+        </w:rPr>
+        <w:t>Conceptual Diagram</w:t>
+      </w:r>
+      <w:bookmarkEnd w:id="6"/>
+    </w:p>
+    <w:p>
+      <w:pPr>
+        <w:pStyle w:val="NoSpacing"/>
+        <w:rPr>
+          <w:rFonts w:ascii="Times New Roman" w:hAnsi="Times New Roman" w:cs="Times New Roman"/>
+        </w:rPr>
+      </w:pPr>
+    </w:p>
+    <w:p>
+      <w:pPr>
+        <w:pStyle w:val="NoSpacing"/>
+        <w:rPr>
+          <w:rFonts w:ascii="Times New Roman" w:hAnsi="Times New Roman" w:cs="Times New Roman"/>
+        </w:rPr>
+      </w:pPr>
+      <w:r>
+        <w:rPr>
+          <w:rFonts w:ascii="Times New Roman" w:hAnsi="Times New Roman" w:cs="Times New Roman"/>
+        </w:rPr>
+        <w:t xml:space="preserve">The subject </w:t>
+      </w:r>
+      <w:r>
+        <w:rPr>
+          <w:rFonts w:ascii="Times New Roman" w:hAnsi="Times New Roman" w:cs="Times New Roman"/>
+        </w:rPr>
+        <w:t>for-hire vehicle (</w:t>
+      </w:r>
+      <w:proofErr w:type="spellStart"/>
+      <w:r>
+        <w:rPr>
+          <w:rFonts w:ascii="Times New Roman" w:hAnsi="Times New Roman" w:cs="Times New Roman"/>
+        </w:rPr>
+        <w:t>fhv</w:t>
+      </w:r>
+      <w:proofErr w:type="spellEnd"/>
+      <w:r>
+        <w:rPr>
+          <w:rFonts w:ascii="Times New Roman" w:hAnsi="Times New Roman" w:cs="Times New Roman"/>
+        </w:rPr>
+        <w:t xml:space="preserve">) </w:t>
+      </w:r>
+      <w:r>
+        <w:rPr>
+          <w:rFonts w:ascii="Times New Roman" w:hAnsi="Times New Roman" w:cs="Times New Roman"/>
+        </w:rPr>
+        <w:t xml:space="preserve">data </w:t>
+      </w:r>
+      <w:r>
+        <w:rPr>
+          <w:rFonts w:ascii="Times New Roman" w:hAnsi="Times New Roman" w:cs="Times New Roman"/>
+        </w:rPr>
+        <w:t>utilizes four entities</w:t>
+      </w:r>
+      <w:r>
+        <w:rPr>
+          <w:rFonts w:ascii="Times New Roman" w:hAnsi="Times New Roman" w:cs="Times New Roman"/>
+        </w:rPr>
+        <w:t>:</w:t>
+      </w:r>
+    </w:p>
+    <w:p>
+      <w:pPr>
+        <w:pStyle w:val="NoSpacing"/>
+        <w:rPr>
+          <w:rFonts w:ascii="Times New Roman" w:hAnsi="Times New Roman" w:cs="Times New Roman"/>
+        </w:rPr>
+      </w:pPr>
+    </w:p>
+    <w:p>
+      <w:pPr>
+        <w:pStyle w:val="NoSpacing"/>
+        <w:numPr>
+          <w:ilvl w:val="0"/>
+          <w:numId w:val="42"/>
+        </w:numPr>
+        <w:rPr>
+          <w:rFonts w:ascii="Times New Roman" w:hAnsi="Times New Roman" w:cs="Times New Roman"/>
+        </w:rPr>
+      </w:pPr>
+      <w:proofErr w:type="spellStart"/>
+      <w:r>
+        <w:rPr>
+          <w:rFonts w:ascii="Times New Roman" w:hAnsi="Times New Roman" w:cs="Times New Roman"/>
+        </w:rPr>
+        <w:t>fhv_tripdata</w:t>
+      </w:r>
+      <w:proofErr w:type="spellEnd"/>
+      <w:r>
+        <w:rPr>
+          <w:rFonts w:ascii="Times New Roman" w:hAnsi="Times New Roman" w:cs="Times New Roman"/>
+        </w:rPr>
+        <w:t xml:space="preserve"> </w:t>
+      </w:r>
+    </w:p>
+    <w:p>
+      <w:pPr>
+        <w:pStyle w:val="NoSpacing"/>
+        <w:numPr>
+          <w:ilvl w:val="0"/>
+          <w:numId w:val="42"/>
+        </w:numPr>
+        <w:rPr>
+          <w:rFonts w:ascii="Times New Roman" w:hAnsi="Times New Roman" w:cs="Times New Roman"/>
+        </w:rPr>
+      </w:pPr>
+      <w:proofErr w:type="spellStart"/>
+      <w:r>
+        <w:rPr>
+          <w:rFonts w:ascii="Times New Roman" w:hAnsi="Times New Roman" w:cs="Times New Roman"/>
+        </w:rPr>
+        <w:t>fhvhv_tripdata</w:t>
+      </w:r>
+      <w:proofErr w:type="spellEnd"/>
+    </w:p>
+    <w:p>
+      <w:pPr>
+        <w:pStyle w:val="NoSpacing"/>
+        <w:numPr>
+          <w:ilvl w:val="0"/>
+          <w:numId w:val="42"/>
+        </w:numPr>
+        <w:rPr>
+          <w:rFonts w:ascii="Times New Roman" w:hAnsi="Times New Roman" w:cs="Times New Roman"/>
+        </w:rPr>
+      </w:pPr>
+      <w:proofErr w:type="spellStart"/>
+      <w:r>
+        <w:rPr>
+          <w:rFonts w:ascii="Times New Roman" w:hAnsi="Times New Roman" w:cs="Times New Roman"/>
+        </w:rPr>
+        <w:t>green_tripdata</w:t>
+      </w:r>
+      <w:proofErr w:type="spellEnd"/>
+    </w:p>
+    <w:p>
+      <w:pPr>
+        <w:pStyle w:val="NoSpacing"/>
+        <w:numPr>
+          <w:ilvl w:val="0"/>
+          <w:numId w:val="42"/>
+        </w:numPr>
+        <w:rPr>
+          <w:rFonts w:ascii="Times New Roman" w:hAnsi="Times New Roman" w:cs="Times New Roman"/>
+        </w:rPr>
+      </w:pPr>
+      <w:proofErr w:type="spellStart"/>
+      <w:r>
+        <w:rPr>
+          <w:rFonts w:ascii="Times New Roman" w:hAnsi="Times New Roman" w:cs="Times New Roman"/>
+        </w:rPr>
+        <w:t>yellow_tripdata</w:t>
+      </w:r>
+      <w:proofErr w:type="spellEnd"/>
+    </w:p>
+    <w:p>
+      <w:pPr>
+        <w:pStyle w:val="NoSpacing"/>
+        <w:rPr>
+          <w:rFonts w:ascii="Times New Roman" w:hAnsi="Times New Roman" w:cs="Times New Roman"/>
+        </w:rPr>
+      </w:pPr>
+    </w:p>
+    <w:p>
+      <w:pPr>
+        <w:pStyle w:val="NoSpacing"/>
+        <w:rPr>
+          <w:rFonts w:ascii="Times New Roman" w:hAnsi="Times New Roman" w:cs="Times New Roman"/>
+        </w:rPr>
+      </w:pPr>
+      <w:r>
+        <w:rPr>
+          <w:rFonts w:ascii="Times New Roman" w:hAnsi="Times New Roman" w:cs="Times New Roman"/>
+        </w:rPr>
+        <w:t xml:space="preserve">Engineering a data pipeline to aggregate this data will allow ease of handling for individuals who would like to analyze this information </w:t>
+      </w:r>
+      <w:r>
+        <w:rPr>
+          <w:rFonts w:ascii="Times New Roman" w:hAnsi="Times New Roman" w:cs="Times New Roman"/>
+        </w:rPr>
+        <w:t>from one fact table</w:t>
+      </w:r>
+      <w:r>
+        <w:rPr>
+          <w:rFonts w:ascii="Times New Roman" w:hAnsi="Times New Roman" w:cs="Times New Roman"/>
+        </w:rPr>
+        <w:t xml:space="preserve"> in a database</w:t>
+      </w:r>
+      <w:r>
+        <w:rPr>
+          <w:rFonts w:ascii="Times New Roman" w:hAnsi="Times New Roman" w:cs="Times New Roman"/>
+        </w:rPr>
+        <w:t>: theoretically named dispatches</w:t>
+      </w:r>
+      <w:r>
+        <w:rPr>
+          <w:rFonts w:ascii="Times New Roman" w:hAnsi="Times New Roman" w:cs="Times New Roman"/>
+        </w:rPr>
+        <w:t xml:space="preserve"> and shown below.</w:t>
+      </w:r>
+      <w:r>
+        <w:rPr>
+          <w:rFonts w:ascii="Times New Roman" w:hAnsi="Times New Roman" w:cs="Times New Roman"/>
+        </w:rPr>
+        <w:t xml:space="preserve"> </w:t>
+      </w:r>
+    </w:p>
+    <w:p>
+      <w:pPr>
+        <w:pStyle w:val="NoSpacing"/>
+        <w:rPr>
+          <w:rFonts w:ascii="Times New Roman" w:hAnsi="Times New Roman" w:cs="Times New Roman"/>
+        </w:rPr>
+      </w:pPr>
+    </w:p>
+    <w:p>
+      <w:pPr>
+        <w:pStyle w:val="NoSpacing"/>
+        <w:rPr>
+          <w:rFonts w:ascii="Times New Roman" w:hAnsi="Times New Roman" w:cs="Times New Roman"/>
+        </w:rPr>
+      </w:pPr>
+      <w:r>
+        <w:rPr>
+          <w:rFonts w:ascii="Times New Roman" w:hAnsi="Times New Roman" w:cs="Times New Roman"/>
+          <w:noProof/>
+        </w:rPr>
+        <w:drawing>
+          <wp:anchor distT="0" distB="0" distL="114300" distR="114300" simplePos="0" relativeHeight="251669505" behindDoc="1" locked="0" layoutInCell="1" allowOverlap="1" wp14:anchorId="60153A86" wp14:editId="12BD1128">
+            <wp:simplePos x="0" y="0"/>
+            <wp:positionH relativeFrom="margin">
+              <wp:posOffset>485775</wp:posOffset>
+            </wp:positionH>
+            <wp:positionV relativeFrom="paragraph">
+              <wp:posOffset>3810</wp:posOffset>
+            </wp:positionV>
+            <wp:extent cx="4762500" cy="3943350"/>
+            <wp:effectExtent l="19050" t="19050" r="19050" b="19050"/>
+            <wp:wrapTight wrapText="bothSides">
+              <wp:wrapPolygon edited="0">
+                <wp:start x="-86" y="-104"/>
+                <wp:lineTo x="-86" y="21600"/>
+                <wp:lineTo x="21600" y="21600"/>
+                <wp:lineTo x="21600" y="-104"/>
+                <wp:lineTo x="-86" y="-104"/>
+              </wp:wrapPolygon>
+            </wp:wrapTight>
+            <wp:docPr id="8" name="Picture 8" descr="Diagram&#10;&#10;Description automatically generated"/>
+            <wp:cNvGraphicFramePr>
+              <a:graphicFrameLocks xmlns:a="http://schemas.openxmlformats.org/drawingml/2006/main" noChangeAspect="1"/>
+            </wp:cNvGraphicFramePr>
+            <a:graphic xmlns:a="http://schemas.openxmlformats.org/drawingml/2006/main">
+              <a:graphicData uri="http://schemas.openxmlformats.org/drawingml/2006/picture">
+                <pic:pic xmlns:pic="http://schemas.openxmlformats.org/drawingml/2006/picture">
+                  <pic:nvPicPr>
+                    <pic:cNvPr id="8" name="Picture 8" descr="Diagram&#10;&#10;Description automatically generated"/>
+                    <pic:cNvPicPr/>
+                  </pic:nvPicPr>
+                  <pic:blipFill>
+                    <a:blip r:embed="rId15" cstate="print">
+                      <a:extLst>
+                        <a:ext uri="{28A0092B-C50C-407E-A947-70E740481C1C}">
+                          <a14:useLocalDpi xmlns:a14="http://schemas.microsoft.com/office/drawing/2010/main" val="0"/>
+                        </a:ext>
+                      </a:extLst>
+                    </a:blip>
+                    <a:stretch>
+                      <a:fillRect/>
+                    </a:stretch>
+                  </pic:blipFill>
+                  <pic:spPr>
+                    <a:xfrm>
+                      <a:off x="0" y="0"/>
+                      <a:ext cx="4762500" cy="3943350"/>
+                    </a:xfrm>
+                    <a:prstGeom prst="rect">
+                      <a:avLst/>
+                    </a:prstGeom>
+                    <a:ln>
+                      <a:solidFill>
+                        <a:schemeClr val="accent1">
+                          <a:alpha val="30000"/>
+                        </a:schemeClr>
+                      </a:solidFill>
+                    </a:ln>
+                  </pic:spPr>
+                </pic:pic>
+              </a:graphicData>
+            </a:graphic>
+            <wp14:sizeRelH relativeFrom="margin">
+              <wp14:pctWidth>0</wp14:pctWidth>
+            </wp14:sizeRelH>
+            <wp14:sizeRelV relativeFrom="margin">
+              <wp14:pctHeight>0</wp14:pctHeight>
+            </wp14:sizeRelV>
+          </wp:anchor>
+        </w:drawing>
+      </w:r>
+    </w:p>
+    <w:p>
+      <w:pPr>
+        <w:pStyle w:val="NoSpacing"/>
+        <w:rPr>
+          <w:rFonts w:ascii="Times New Roman" w:hAnsi="Times New Roman" w:cs="Times New Roman"/>
+        </w:rPr>
+      </w:pPr>
+    </w:p>
+    <w:p>
+      <w:pPr>
+        <w:pStyle w:val="NoSpacing"/>
+        <w:rPr>
+          <w:rFonts w:ascii="Times New Roman" w:hAnsi="Times New Roman" w:cs="Times New Roman"/>
+        </w:rPr>
+      </w:pPr>
+    </w:p>
+    <w:p>
+      <w:pPr>
+        <w:pStyle w:val="NoSpacing"/>
+        <w:rPr>
+          <w:rFonts w:ascii="Times New Roman" w:hAnsi="Times New Roman" w:cs="Times New Roman"/>
+        </w:rPr>
+      </w:pPr>
+    </w:p>
+    <w:p>
+      <w:pPr>
+        <w:pStyle w:val="NoSpacing"/>
+        <w:rPr>
+          <w:rFonts w:ascii="Times New Roman" w:hAnsi="Times New Roman" w:cs="Times New Roman"/>
+        </w:rPr>
+      </w:pPr>
+    </w:p>
+    <w:p>
+      <w:pPr>
+        <w:pStyle w:val="NoSpacing"/>
+        <w:rPr>
+          <w:rFonts w:ascii="Times New Roman" w:hAnsi="Times New Roman" w:cs="Times New Roman"/>
+        </w:rPr>
+      </w:pPr>
+    </w:p>
+    <w:p>
+      <w:pPr>
+        <w:pStyle w:val="NoSpacing"/>
+        <w:rPr>
+          <w:rFonts w:ascii="Times New Roman" w:hAnsi="Times New Roman" w:cs="Times New Roman"/>
+        </w:rPr>
+      </w:pPr>
+    </w:p>
+    <w:p>
+      <w:pPr>
+        <w:pStyle w:val="NoSpacing"/>
+        <w:rPr>
+          <w:rFonts w:ascii="Times New Roman" w:hAnsi="Times New Roman" w:cs="Times New Roman"/>
+        </w:rPr>
+      </w:pPr>
+    </w:p>
+    <w:p>
+      <w:pPr>
+        <w:pStyle w:val="NoSpacing"/>
+        <w:rPr>
+          <w:rFonts w:ascii="Times New Roman" w:hAnsi="Times New Roman" w:cs="Times New Roman"/>
+        </w:rPr>
+      </w:pPr>
+    </w:p>
+    <w:p>
+      <w:pPr>
+        <w:pStyle w:val="NoSpacing"/>
+        <w:rPr>
+          <w:rFonts w:ascii="Times New Roman" w:hAnsi="Times New Roman" w:cs="Times New Roman"/>
+        </w:rPr>
+      </w:pPr>
+    </w:p>
+    <w:p>
+      <w:pPr>
+        <w:pStyle w:val="NoSpacing"/>
+        <w:rPr>
+          <w:rFonts w:ascii="Times New Roman" w:hAnsi="Times New Roman" w:cs="Times New Roman"/>
+        </w:rPr>
+      </w:pPr>
+    </w:p>
+    <w:p>
+      <w:pPr>
+        <w:pStyle w:val="NoSpacing"/>
+        <w:rPr>
+          <w:rFonts w:ascii="Times New Roman" w:hAnsi="Times New Roman" w:cs="Times New Roman"/>
+        </w:rPr>
+      </w:pPr>
+    </w:p>
+    <w:p>
+      <w:pPr>
+        <w:pStyle w:val="NoSpacing"/>
+        <w:rPr>
+          <w:rFonts w:ascii="Times New Roman" w:hAnsi="Times New Roman" w:cs="Times New Roman"/>
+        </w:rPr>
+      </w:pPr>
+    </w:p>
+    <w:p>
+      <w:pPr>
+        <w:pStyle w:val="NoSpacing"/>
+        <w:rPr>
+          <w:rFonts w:ascii="Times New Roman" w:hAnsi="Times New Roman" w:cs="Times New Roman"/>
+        </w:rPr>
+      </w:pPr>
+    </w:p>
+    <w:p>
+      <w:pPr>
+        <w:pStyle w:val="NoSpacing"/>
+        <w:rPr>
+          <w:rFonts w:ascii="Times New Roman" w:hAnsi="Times New Roman" w:cs="Times New Roman"/>
+        </w:rPr>
+      </w:pPr>
+    </w:p>
+    <w:p>
+      <w:pPr>
+        <w:pStyle w:val="NoSpacing"/>
+        <w:rPr>
+          <w:rFonts w:ascii="Times New Roman" w:hAnsi="Times New Roman" w:cs="Times New Roman"/>
+        </w:rPr>
+      </w:pPr>
+    </w:p>
+    <w:p>
+      <w:pPr>
+        <w:pStyle w:val="NoSpacing"/>
+        <w:rPr>
+          <w:rFonts w:ascii="Times New Roman" w:hAnsi="Times New Roman" w:cs="Times New Roman"/>
+        </w:rPr>
+      </w:pPr>
+    </w:p>
+    <w:p>
+      <w:pPr>
+        <w:pStyle w:val="NoSpacing"/>
+        <w:rPr>
+          <w:rFonts w:ascii="Times New Roman" w:hAnsi="Times New Roman" w:cs="Times New Roman"/>
+        </w:rPr>
+      </w:pPr>
+    </w:p>
+    <w:p>
+      <w:pPr>
+        <w:pStyle w:val="NoSpacing"/>
+        <w:rPr>
+          <w:rFonts w:ascii="Times New Roman" w:hAnsi="Times New Roman" w:cs="Times New Roman"/>
+        </w:rPr>
+      </w:pPr>
+    </w:p>
+    <w:p>
+      <w:pPr>
+        <w:pStyle w:val="NoSpacing"/>
+        <w:rPr>
+          <w:rFonts w:ascii="Times New Roman" w:hAnsi="Times New Roman" w:cs="Times New Roman"/>
+        </w:rPr>
+      </w:pPr>
+    </w:p>
+    <w:p>
+      <w:pPr>
+        <w:pStyle w:val="NoSpacing"/>
+        <w:rPr>
+          <w:rFonts w:ascii="Times New Roman" w:hAnsi="Times New Roman" w:cs="Times New Roman"/>
+        </w:rPr>
+      </w:pPr>
+    </w:p>
+    <w:p>
+      <w:pPr>
+        <w:pStyle w:val="NoSpacing"/>
+        <w:rPr>
+          <w:rFonts w:ascii="Times New Roman" w:hAnsi="Times New Roman" w:cs="Times New Roman"/>
+        </w:rPr>
+      </w:pPr>
+    </w:p>
+    <w:p>
+      <w:pPr>
+        <w:pStyle w:val="NoSpacing"/>
+        <w:rPr>
+          <w:rFonts w:ascii="Times New Roman" w:hAnsi="Times New Roman" w:cs="Times New Roman"/>
+        </w:rPr>
+      </w:pPr>
+    </w:p>
+    <w:p>
+      <w:pPr>
+        <w:pStyle w:val="NoSpacing"/>
+        <w:rPr>
+          <w:rFonts w:ascii="Times New Roman" w:hAnsi="Times New Roman" w:cs="Times New Roman"/>
+        </w:rPr>
+      </w:pPr>
+    </w:p>
+    <w:p>
+      <w:pPr>
+        <w:pStyle w:val="NoSpacing"/>
+        <w:rPr>
+          <w:rFonts w:ascii="Times New Roman" w:hAnsi="Times New Roman" w:cs="Times New Roman"/>
+        </w:rPr>
+      </w:pPr>
+    </w:p>
+    <w:p>
+      <w:pPr>
+        <w:pStyle w:val="NoSpacing"/>
+        <w:jc w:val="right"/>
+        <w:rPr>
+          <w:rFonts w:ascii="Times New Roman" w:hAnsi="Times New Roman" w:cs="Times New Roman"/>
+          <w:b/>
+          <w:bCs/>
+          <w:sz w:val="18"/>
+          <w:szCs w:val="18"/>
+        </w:rPr>
+      </w:pPr>
+      <w:r>
+        <w:rPr>
+          <w:rFonts w:ascii="Times New Roman" w:hAnsi="Times New Roman" w:cs="Times New Roman"/>
+          <w:b/>
+          <w:bCs/>
+          <w:sz w:val="18"/>
+          <w:szCs w:val="18"/>
+        </w:rPr>
+        <w:t>Figure. DB Conceptual Diagram</w:t>
+      </w:r>
+    </w:p>
+    <w:p>
+      <w:pPr>
+        <w:pStyle w:val="NoSpacing"/>
+        <w:jc w:val="right"/>
+        <w:rPr>
+          <w:rFonts w:ascii="Times New Roman" w:hAnsi="Times New Roman" w:cs="Times New Roman"/>
+          <w:b/>
+          <w:bCs/>
+        </w:rPr>
         <w:sectPr>
-          <w:headerReference w:type="first" r:id="rId15"/>
-          <w:footerReference w:type="first" r:id="rId16"/>
+          <w:headerReference w:type="first" r:id="rId16"/>
+          <w:footerReference w:type="first" r:id="rId17"/>
           <w:pgSz w:w="12240" w:h="15840"/>
           <w:pgMar w:top="1440" w:right="1440" w:bottom="1440" w:left="1440" w:header="720" w:footer="720" w:gutter="0"/>
           <w:pgNumType w:start="0"/>
@@ -3481,75 +5083,88 @@
     </w:p>
     <w:p>
       <w:pPr>
-        <w:pStyle w:val="Heading1"/>
-        <w:numPr>
-          <w:ilvl w:val="0"/>
-          <w:numId w:val="0"/>
-        </w:numPr>
+        <w:pStyle w:val="Heading3"/>
         <w:rPr>
           <w:rFonts w:ascii="Times New Roman" w:hAnsi="Times New Roman" w:cs="Times New Roman"/>
           <w:b/>
           <w:bCs/>
-          <w:color w:val="1F4E79" w:themeColor="accent1" w:themeShade="80"/>
-        </w:rPr>
-      </w:pPr>
-      <w:bookmarkStart w:id="2" w:name="_Toc45555668"/>
-      <w:bookmarkEnd w:id="1"/>
-      <w:bookmarkEnd w:id="0"/>
+        </w:rPr>
+      </w:pPr>
+      <w:bookmarkStart w:id="7" w:name="_Toc57574041"/>
       <w:r>
         <w:rPr>
           <w:rFonts w:ascii="Times New Roman" w:hAnsi="Times New Roman" w:cs="Times New Roman"/>
           <w:b/>
           <w:bCs/>
-          <w:color w:val="1F4E79" w:themeColor="accent1" w:themeShade="80"/>
         </w:rPr>
         <w:lastRenderedPageBreak/>
-        <w:t>References:</w:t>
-      </w:r>
-      <w:bookmarkEnd w:id="2"/>
+        <w:t>Functional Diagram</w:t>
+      </w:r>
+      <w:bookmarkEnd w:id="7"/>
     </w:p>
     <w:p>
       <w:pPr>
         <w:pStyle w:val="NoSpacing"/>
-        <w:rPr>
-          <w:rFonts w:ascii="Times New Roman" w:hAnsi="Times New Roman" w:cs="Times New Roman"/>
-        </w:rPr>
-      </w:pPr>
-    </w:p>
-    <w:p>
-      <w:pPr>
-        <w:pStyle w:val="ListParagraph"/>
-        <w:numPr>
-          <w:ilvl w:val="0"/>
-          <w:numId w:val="2"/>
-        </w:numPr>
-        <w:rPr>
-          <w:rFonts w:ascii="Times New Roman" w:hAnsi="Times New Roman" w:cs="Times New Roman"/>
-        </w:rPr>
-      </w:pPr>
-    </w:p>
-    <w:p>
-      <w:pPr>
-        <w:pStyle w:val="ListParagraph"/>
-        <w:rPr>
-          <w:rFonts w:ascii="Times New Roman" w:hAnsi="Times New Roman" w:cs="Times New Roman"/>
-        </w:rPr>
-      </w:pPr>
-    </w:p>
-    <w:p>
-      <w:pPr>
-        <w:pStyle w:val="ListParagraph"/>
-        <w:rPr>
-          <w:rFonts w:ascii="Times New Roman" w:hAnsi="Times New Roman" w:cs="Times New Roman"/>
-        </w:rPr>
-      </w:pPr>
-    </w:p>
-    <w:p>
-      <w:pPr>
-        <w:pStyle w:val="ListParagraph"/>
-        <w:rPr>
-          <w:rFonts w:ascii="Times New Roman" w:hAnsi="Times New Roman" w:cs="Times New Roman"/>
-        </w:rPr>
+      </w:pPr>
+    </w:p>
+    <w:p>
+      <w:pPr>
+        <w:pStyle w:val="NoSpacing"/>
+      </w:pPr>
+    </w:p>
+    <w:p>
+      <w:pPr>
+        <w:pStyle w:val="Heading3"/>
+        <w:rPr>
+          <w:rFonts w:ascii="Times New Roman" w:hAnsi="Times New Roman" w:cs="Times New Roman"/>
+          <w:b/>
+          <w:bCs/>
+        </w:rPr>
+      </w:pPr>
+      <w:bookmarkStart w:id="8" w:name="_Toc57574042"/>
+      <w:r>
+        <w:rPr>
+          <w:rFonts w:ascii="Times New Roman" w:hAnsi="Times New Roman" w:cs="Times New Roman"/>
+          <w:b/>
+          <w:bCs/>
+        </w:rPr>
+        <w:t>Physical Diagram</w:t>
+      </w:r>
+      <w:bookmarkEnd w:id="8"/>
+    </w:p>
+    <w:p>
+      <w:pPr>
+        <w:pStyle w:val="NoSpacing"/>
+        <w:rPr>
+          <w:rFonts w:ascii="Times New Roman" w:eastAsiaTheme="majorEastAsia" w:hAnsi="Times New Roman" w:cs="Times New Roman"/>
+          <w:b/>
+          <w:bCs/>
+          <w:color w:val="1F4D78" w:themeColor="accent1" w:themeShade="7F"/>
+          <w:sz w:val="24"/>
+          <w:szCs w:val="24"/>
+        </w:rPr>
+      </w:pPr>
+    </w:p>
+    <w:p>
+      <w:pPr>
+        <w:pStyle w:val="NoSpacing"/>
+      </w:pPr>
+    </w:p>
+    <w:p>
+      <w:pPr>
+        <w:rPr>
+          <w:rFonts w:ascii="Times New Roman" w:eastAsiaTheme="majorEastAsia" w:hAnsi="Times New Roman" w:cs="Times New Roman"/>
+          <w:b/>
+          <w:bCs/>
+          <w:color w:val="1F4D78" w:themeColor="accent1" w:themeShade="7F"/>
+          <w:sz w:val="24"/>
+          <w:szCs w:val="24"/>
+        </w:rPr>
+      </w:pPr>
+    </w:p>
+    <w:p>
+      <w:pPr>
+        <w:pStyle w:val="NoSpacing"/>
         <w:sectPr>
           <w:pgSz w:w="12240" w:h="15840"/>
           <w:pgMar w:top="1440" w:right="1440" w:bottom="1440" w:left="1440" w:header="720" w:footer="720" w:gutter="0"/>
@@ -3574,6 +5189,10 @@
           <w:color w:val="1F4E79" w:themeColor="accent1" w:themeShade="80"/>
         </w:rPr>
       </w:pPr>
+      <w:bookmarkStart w:id="9" w:name="_Toc45555668"/>
+      <w:bookmarkStart w:id="10" w:name="_Toc57574043"/>
+      <w:bookmarkEnd w:id="0"/>
+      <w:bookmarkEnd w:id="3"/>
       <w:r>
         <w:rPr>
           <w:rFonts w:ascii="Times New Roman" w:hAnsi="Times New Roman" w:cs="Times New Roman"/>
@@ -3582,17 +5201,89 @@
           <w:color w:val="1F4E79" w:themeColor="accent1" w:themeShade="80"/>
         </w:rPr>
         <w:lastRenderedPageBreak/>
-        <w:t>Appendix</w:t>
-      </w:r>
-      <w:r>
+        <w:t>References:</w:t>
+      </w:r>
+      <w:bookmarkEnd w:id="9"/>
+      <w:bookmarkEnd w:id="10"/>
+    </w:p>
+    <w:p>
+      <w:pPr>
+        <w:pStyle w:val="NoSpacing"/>
+        <w:rPr>
+          <w:rFonts w:ascii="Times New Roman" w:hAnsi="Times New Roman" w:cs="Times New Roman"/>
+        </w:rPr>
+      </w:pPr>
+    </w:p>
+    <w:p>
+      <w:pPr>
+        <w:pStyle w:val="ListParagraph"/>
+        <w:numPr>
+          <w:ilvl w:val="0"/>
+          <w:numId w:val="2"/>
+        </w:numPr>
+        <w:rPr>
+          <w:rFonts w:ascii="Times New Roman" w:hAnsi="Times New Roman" w:cs="Times New Roman"/>
+        </w:rPr>
+      </w:pPr>
+    </w:p>
+    <w:p>
+      <w:pPr>
+        <w:pStyle w:val="ListParagraph"/>
+        <w:rPr>
+          <w:rFonts w:ascii="Times New Roman" w:hAnsi="Times New Roman" w:cs="Times New Roman"/>
+        </w:rPr>
+      </w:pPr>
+    </w:p>
+    <w:p>
+      <w:pPr>
+        <w:pStyle w:val="ListParagraph"/>
+        <w:rPr>
+          <w:rFonts w:ascii="Times New Roman" w:hAnsi="Times New Roman" w:cs="Times New Roman"/>
+        </w:rPr>
+      </w:pPr>
+    </w:p>
+    <w:p>
+      <w:pPr>
+        <w:pStyle w:val="ListParagraph"/>
+        <w:rPr>
+          <w:rFonts w:ascii="Times New Roman" w:hAnsi="Times New Roman" w:cs="Times New Roman"/>
+        </w:rPr>
+        <w:sectPr>
+          <w:pgSz w:w="12240" w:h="15840"/>
+          <w:pgMar w:top="1440" w:right="1440" w:bottom="1440" w:left="1440" w:header="720" w:footer="720" w:gutter="0"/>
+          <w:pgNumType w:start="0"/>
+          <w:cols w:space="720"/>
+          <w:titlePg/>
+          <w:docGrid w:linePitch="360"/>
+        </w:sectPr>
+      </w:pPr>
+    </w:p>
+    <w:p>
+      <w:pPr>
+        <w:pStyle w:val="Heading1"/>
+        <w:numPr>
+          <w:ilvl w:val="0"/>
+          <w:numId w:val="0"/>
+        </w:numPr>
         <w:rPr>
           <w:rFonts w:ascii="Times New Roman" w:hAnsi="Times New Roman" w:cs="Times New Roman"/>
           <w:b/>
           <w:bCs/>
           <w:color w:val="1F4E79" w:themeColor="accent1" w:themeShade="80"/>
         </w:rPr>
-        <w:t>:</w:t>
-      </w:r>
+      </w:pPr>
+      <w:bookmarkStart w:id="11" w:name="_Toc57574044"/>
+      <w:r>
+        <w:rPr>
+          <w:rFonts w:ascii="Times New Roman" w:hAnsi="Times New Roman" w:cs="Times New Roman"/>
+          <w:b/>
+          <w:bCs/>
+          <w:color w:val="1F4E79" w:themeColor="accent1" w:themeShade="80"/>
+        </w:rPr>
+        <w:lastRenderedPageBreak/>
+        <w:t>Appendix:</w:t>
+      </w:r>
+      <w:bookmarkEnd w:id="11"/>
     </w:p>
     <w:p>
       <w:pPr>
@@ -5326,7 +7017,7 @@
   <w:abstractNum w:abstractNumId="15" w15:restartNumberingAfterBreak="0">
     <w:nsid w:val="38931674"/>
     <w:multiLevelType w:val="multilevel"/>
-    <w:tmpl w:val="04090029"/>
+    <w:tmpl w:val="CABAE88E"/>
     <w:lvl w:ilvl="0">
       <w:start w:val="1"/>
       <w:numFmt w:val="decimal"/>
@@ -5809,6 +7500,95 @@
     </w:lvl>
   </w:abstractNum>
   <w:abstractNum w:abstractNumId="20" w15:restartNumberingAfterBreak="0">
+    <w:nsid w:val="526952D4"/>
+    <w:multiLevelType w:val="hybridMultilevel"/>
+    <w:tmpl w:val="2D185382"/>
+    <w:lvl w:ilvl="0" w:tplc="0409000F">
+      <w:start w:val="1"/>
+      <w:numFmt w:val="decimal"/>
+      <w:lvlText w:val="%1."/>
+      <w:lvlJc w:val="left"/>
+      <w:pPr>
+        <w:ind w:left="720" w:hanging="360"/>
+      </w:pPr>
+      <w:rPr>
+        <w:rFonts w:hint="default"/>
+      </w:rPr>
+    </w:lvl>
+    <w:lvl w:ilvl="1" w:tplc="04090019" w:tentative="1">
+      <w:start w:val="1"/>
+      <w:numFmt w:val="lowerLetter"/>
+      <w:lvlText w:val="%2."/>
+      <w:lvlJc w:val="left"/>
+      <w:pPr>
+        <w:ind w:left="1440" w:hanging="360"/>
+      </w:pPr>
+    </w:lvl>
+    <w:lvl w:ilvl="2" w:tplc="0409001B" w:tentative="1">
+      <w:start w:val="1"/>
+      <w:numFmt w:val="lowerRoman"/>
+      <w:lvlText w:val="%3."/>
+      <w:lvlJc w:val="right"/>
+      <w:pPr>
+        <w:ind w:left="2160" w:hanging="180"/>
+      </w:pPr>
+    </w:lvl>
+    <w:lvl w:ilvl="3" w:tplc="0409000F" w:tentative="1">
+      <w:start w:val="1"/>
+      <w:numFmt w:val="decimal"/>
+      <w:lvlText w:val="%4."/>
+      <w:lvlJc w:val="left"/>
+      <w:pPr>
+        <w:ind w:left="2880" w:hanging="360"/>
+      </w:pPr>
+    </w:lvl>
+    <w:lvl w:ilvl="4" w:tplc="04090019" w:tentative="1">
+      <w:start w:val="1"/>
+      <w:numFmt w:val="lowerLetter"/>
+      <w:lvlText w:val="%5."/>
+      <w:lvlJc w:val="left"/>
+      <w:pPr>
+        <w:ind w:left="3600" w:hanging="360"/>
+      </w:pPr>
+    </w:lvl>
+    <w:lvl w:ilvl="5" w:tplc="0409001B" w:tentative="1">
+      <w:start w:val="1"/>
+      <w:numFmt w:val="lowerRoman"/>
+      <w:lvlText w:val="%6."/>
+      <w:lvlJc w:val="right"/>
+      <w:pPr>
+        <w:ind w:left="4320" w:hanging="180"/>
+      </w:pPr>
+    </w:lvl>
+    <w:lvl w:ilvl="6" w:tplc="0409000F" w:tentative="1">
+      <w:start w:val="1"/>
+      <w:numFmt w:val="decimal"/>
+      <w:lvlText w:val="%7."/>
+      <w:lvlJc w:val="left"/>
+      <w:pPr>
+        <w:ind w:left="5040" w:hanging="360"/>
+      </w:pPr>
+    </w:lvl>
+    <w:lvl w:ilvl="7" w:tplc="04090019" w:tentative="1">
+      <w:start w:val="1"/>
+      <w:numFmt w:val="lowerLetter"/>
+      <w:lvlText w:val="%8."/>
+      <w:lvlJc w:val="left"/>
+      <w:pPr>
+        <w:ind w:left="5760" w:hanging="360"/>
+      </w:pPr>
+    </w:lvl>
+    <w:lvl w:ilvl="8" w:tplc="0409001B" w:tentative="1">
+      <w:start w:val="1"/>
+      <w:numFmt w:val="lowerRoman"/>
+      <w:lvlText w:val="%9."/>
+      <w:lvlJc w:val="right"/>
+      <w:pPr>
+        <w:ind w:left="6480" w:hanging="180"/>
+      </w:pPr>
+    </w:lvl>
+  </w:abstractNum>
+  <w:abstractNum w:abstractNumId="21" w15:restartNumberingAfterBreak="0">
     <w:nsid w:val="53005D86"/>
     <w:multiLevelType w:val="hybridMultilevel"/>
     <w:tmpl w:val="DA92A000"/>
@@ -5899,7 +7679,7 @@
       </w:pPr>
     </w:lvl>
   </w:abstractNum>
-  <w:abstractNum w:abstractNumId="21" w15:restartNumberingAfterBreak="0">
+  <w:abstractNum w:abstractNumId="22" w15:restartNumberingAfterBreak="0">
     <w:nsid w:val="531C0F22"/>
     <w:multiLevelType w:val="hybridMultilevel"/>
     <w:tmpl w:val="6420A94E"/>
@@ -5988,7 +7768,7 @@
       </w:pPr>
     </w:lvl>
   </w:abstractNum>
-  <w:abstractNum w:abstractNumId="22" w15:restartNumberingAfterBreak="0">
+  <w:abstractNum w:abstractNumId="23" w15:restartNumberingAfterBreak="0">
     <w:nsid w:val="55166299"/>
     <w:multiLevelType w:val="hybridMultilevel"/>
     <w:tmpl w:val="3C68EFD2"/>
@@ -6077,7 +7857,7 @@
       </w:pPr>
     </w:lvl>
   </w:abstractNum>
-  <w:abstractNum w:abstractNumId="23" w15:restartNumberingAfterBreak="0">
+  <w:abstractNum w:abstractNumId="24" w15:restartNumberingAfterBreak="0">
     <w:nsid w:val="5990282B"/>
     <w:multiLevelType w:val="hybridMultilevel"/>
     <w:tmpl w:val="DA92A000"/>
@@ -6168,7 +7948,7 @@
       </w:pPr>
     </w:lvl>
   </w:abstractNum>
-  <w:abstractNum w:abstractNumId="24" w15:restartNumberingAfterBreak="0">
+  <w:abstractNum w:abstractNumId="25" w15:restartNumberingAfterBreak="0">
     <w:nsid w:val="5AE42B15"/>
     <w:multiLevelType w:val="hybridMultilevel"/>
     <w:tmpl w:val="C31C9A4E"/>
@@ -6257,7 +8037,7 @@
       </w:pPr>
     </w:lvl>
   </w:abstractNum>
-  <w:abstractNum w:abstractNumId="25" w15:restartNumberingAfterBreak="0">
+  <w:abstractNum w:abstractNumId="26" w15:restartNumberingAfterBreak="0">
     <w:nsid w:val="5FC84E9D"/>
     <w:multiLevelType w:val="hybridMultilevel"/>
     <w:tmpl w:val="6B60BCBC"/>
@@ -6346,7 +8126,7 @@
       </w:pPr>
     </w:lvl>
   </w:abstractNum>
-  <w:abstractNum w:abstractNumId="26" w15:restartNumberingAfterBreak="0">
+  <w:abstractNum w:abstractNumId="27" w15:restartNumberingAfterBreak="0">
     <w:nsid w:val="6CBF38A9"/>
     <w:multiLevelType w:val="hybridMultilevel"/>
     <w:tmpl w:val="AA04E546"/>
@@ -6435,7 +8215,7 @@
       </w:pPr>
     </w:lvl>
   </w:abstractNum>
-  <w:abstractNum w:abstractNumId="27" w15:restartNumberingAfterBreak="0">
+  <w:abstractNum w:abstractNumId="28" w15:restartNumberingAfterBreak="0">
     <w:nsid w:val="704E28E1"/>
     <w:multiLevelType w:val="hybridMultilevel"/>
     <w:tmpl w:val="4158479E"/>
@@ -6525,7 +8305,7 @@
       </w:pPr>
     </w:lvl>
   </w:abstractNum>
-  <w:abstractNum w:abstractNumId="28" w15:restartNumberingAfterBreak="0">
+  <w:abstractNum w:abstractNumId="29" w15:restartNumberingAfterBreak="0">
     <w:nsid w:val="72DB7FBB"/>
     <w:multiLevelType w:val="hybridMultilevel"/>
     <w:tmpl w:val="6420A94E"/>
@@ -6614,7 +8394,7 @@
       </w:pPr>
     </w:lvl>
   </w:abstractNum>
-  <w:abstractNum w:abstractNumId="29" w15:restartNumberingAfterBreak="0">
+  <w:abstractNum w:abstractNumId="30" w15:restartNumberingAfterBreak="0">
     <w:nsid w:val="75213D55"/>
     <w:multiLevelType w:val="hybridMultilevel"/>
     <w:tmpl w:val="6318ED06"/>
@@ -6703,7 +8483,7 @@
       </w:pPr>
     </w:lvl>
   </w:abstractNum>
-  <w:abstractNum w:abstractNumId="30" w15:restartNumberingAfterBreak="0">
+  <w:abstractNum w:abstractNumId="31" w15:restartNumberingAfterBreak="0">
     <w:nsid w:val="75BC7925"/>
     <w:multiLevelType w:val="hybridMultilevel"/>
     <w:tmpl w:val="B8AC0CBC"/>
@@ -6816,7 +8596,7 @@
       </w:rPr>
     </w:lvl>
   </w:abstractNum>
-  <w:abstractNum w:abstractNumId="31" w15:restartNumberingAfterBreak="0">
+  <w:abstractNum w:abstractNumId="32" w15:restartNumberingAfterBreak="0">
     <w:nsid w:val="78965ABB"/>
     <w:multiLevelType w:val="hybridMultilevel"/>
     <w:tmpl w:val="D4649EC6"/>
@@ -6905,7 +8685,7 @@
       </w:pPr>
     </w:lvl>
   </w:abstractNum>
-  <w:abstractNum w:abstractNumId="32" w15:restartNumberingAfterBreak="0">
+  <w:abstractNum w:abstractNumId="33" w15:restartNumberingAfterBreak="0">
     <w:nsid w:val="7BD26ED7"/>
     <w:multiLevelType w:val="hybridMultilevel"/>
     <w:tmpl w:val="2EB06976"/>
@@ -7018,7 +8798,7 @@
       </w:rPr>
     </w:lvl>
   </w:abstractNum>
-  <w:abstractNum w:abstractNumId="33" w15:restartNumberingAfterBreak="0">
+  <w:abstractNum w:abstractNumId="34" w15:restartNumberingAfterBreak="0">
     <w:nsid w:val="7BF246A4"/>
     <w:multiLevelType w:val="multilevel"/>
     <w:tmpl w:val="9BF46674"/>
@@ -7167,7 +8947,120 @@
       </w:rPr>
     </w:lvl>
   </w:abstractNum>
-  <w:abstractNum w:abstractNumId="34" w15:restartNumberingAfterBreak="0">
+  <w:abstractNum w:abstractNumId="35" w15:restartNumberingAfterBreak="0">
+    <w:nsid w:val="7D0334A6"/>
+    <w:multiLevelType w:val="hybridMultilevel"/>
+    <w:tmpl w:val="7E7E3B4E"/>
+    <w:lvl w:ilvl="0" w:tplc="ACF233E6">
+      <w:start w:val="1"/>
+      <w:numFmt w:val="bullet"/>
+      <w:lvlText w:val=""/>
+      <w:lvlJc w:val="left"/>
+      <w:pPr>
+        <w:ind w:left="720" w:hanging="360"/>
+      </w:pPr>
+      <w:rPr>
+        <w:rFonts w:ascii="Symbol" w:eastAsiaTheme="minorEastAsia" w:hAnsi="Symbol" w:cstheme="minorBidi" w:hint="default"/>
+      </w:rPr>
+    </w:lvl>
+    <w:lvl w:ilvl="1" w:tplc="04090003" w:tentative="1">
+      <w:start w:val="1"/>
+      <w:numFmt w:val="bullet"/>
+      <w:lvlText w:val="o"/>
+      <w:lvlJc w:val="left"/>
+      <w:pPr>
+        <w:ind w:left="1440" w:hanging="360"/>
+      </w:pPr>
+      <w:rPr>
+        <w:rFonts w:ascii="Courier New" w:hAnsi="Courier New" w:cs="Courier New" w:hint="default"/>
+      </w:rPr>
+    </w:lvl>
+    <w:lvl w:ilvl="2" w:tplc="04090005" w:tentative="1">
+      <w:start w:val="1"/>
+      <w:numFmt w:val="bullet"/>
+      <w:lvlText w:val=""/>
+      <w:lvlJc w:val="left"/>
+      <w:pPr>
+        <w:ind w:left="2160" w:hanging="360"/>
+      </w:pPr>
+      <w:rPr>
+        <w:rFonts w:ascii="Wingdings" w:hAnsi="Wingdings" w:hint="default"/>
+      </w:rPr>
+    </w:lvl>
+    <w:lvl w:ilvl="3" w:tplc="04090001" w:tentative="1">
+      <w:start w:val="1"/>
+      <w:numFmt w:val="bullet"/>
+      <w:lvlText w:val=""/>
+      <w:lvlJc w:val="left"/>
+      <w:pPr>
+        <w:ind w:left="2880" w:hanging="360"/>
+      </w:pPr>
+      <w:rPr>
+        <w:rFonts w:ascii="Symbol" w:hAnsi="Symbol" w:hint="default"/>
+      </w:rPr>
+    </w:lvl>
+    <w:lvl w:ilvl="4" w:tplc="04090003" w:tentative="1">
+      <w:start w:val="1"/>
+      <w:numFmt w:val="bullet"/>
+      <w:lvlText w:val="o"/>
+      <w:lvlJc w:val="left"/>
+      <w:pPr>
+        <w:ind w:left="3600" w:hanging="360"/>
+      </w:pPr>
+      <w:rPr>
+        <w:rFonts w:ascii="Courier New" w:hAnsi="Courier New" w:cs="Courier New" w:hint="default"/>
+      </w:rPr>
+    </w:lvl>
+    <w:lvl w:ilvl="5" w:tplc="04090005" w:tentative="1">
+      <w:start w:val="1"/>
+      <w:numFmt w:val="bullet"/>
+      <w:lvlText w:val=""/>
+      <w:lvlJc w:val="left"/>
+      <w:pPr>
+        <w:ind w:left="4320" w:hanging="360"/>
+      </w:pPr>
+      <w:rPr>
+        <w:rFonts w:ascii="Wingdings" w:hAnsi="Wingdings" w:hint="default"/>
+      </w:rPr>
+    </w:lvl>
+    <w:lvl w:ilvl="6" w:tplc="04090001" w:tentative="1">
+      <w:start w:val="1"/>
+      <w:numFmt w:val="bullet"/>
+      <w:lvlText w:val=""/>
+      <w:lvlJc w:val="left"/>
+      <w:pPr>
+        <w:ind w:left="5040" w:hanging="360"/>
+      </w:pPr>
+      <w:rPr>
+        <w:rFonts w:ascii="Symbol" w:hAnsi="Symbol" w:hint="default"/>
+      </w:rPr>
+    </w:lvl>
+    <w:lvl w:ilvl="7" w:tplc="04090003" w:tentative="1">
+      <w:start w:val="1"/>
+      <w:numFmt w:val="bullet"/>
+      <w:lvlText w:val="o"/>
+      <w:lvlJc w:val="left"/>
+      <w:pPr>
+        <w:ind w:left="5760" w:hanging="360"/>
+      </w:pPr>
+      <w:rPr>
+        <w:rFonts w:ascii="Courier New" w:hAnsi="Courier New" w:cs="Courier New" w:hint="default"/>
+      </w:rPr>
+    </w:lvl>
+    <w:lvl w:ilvl="8" w:tplc="04090005" w:tentative="1">
+      <w:start w:val="1"/>
+      <w:numFmt w:val="bullet"/>
+      <w:lvlText w:val=""/>
+      <w:lvlJc w:val="left"/>
+      <w:pPr>
+        <w:ind w:left="6480" w:hanging="360"/>
+      </w:pPr>
+      <w:rPr>
+        <w:rFonts w:ascii="Wingdings" w:hAnsi="Wingdings" w:hint="default"/>
+      </w:rPr>
+    </w:lvl>
+  </w:abstractNum>
+  <w:abstractNum w:abstractNumId="36" w15:restartNumberingAfterBreak="0">
     <w:nsid w:val="7D920B71"/>
     <w:multiLevelType w:val="hybridMultilevel"/>
     <w:tmpl w:val="6DF83054"/>
@@ -7283,10 +9176,10 @@
     <w:abstractNumId w:val="15"/>
   </w:num>
   <w:num w:numId="2">
-    <w:abstractNumId w:val="22"/>
+    <w:abstractNumId w:val="23"/>
   </w:num>
   <w:num w:numId="3">
-    <w:abstractNumId w:val="20"/>
+    <w:abstractNumId w:val="21"/>
   </w:num>
   <w:num w:numId="4">
     <w:abstractNumId w:val="1"/>
@@ -7295,13 +9188,13 @@
     <w:abstractNumId w:val="19"/>
   </w:num>
   <w:num w:numId="6">
-    <w:abstractNumId w:val="23"/>
+    <w:abstractNumId w:val="24"/>
   </w:num>
   <w:num w:numId="7">
     <w:abstractNumId w:val="14"/>
   </w:num>
   <w:num w:numId="8">
-    <w:abstractNumId w:val="24"/>
+    <w:abstractNumId w:val="25"/>
   </w:num>
   <w:num w:numId="9">
     <w:abstractNumId w:val="0"/>
@@ -7322,7 +9215,7 @@
     <w:abstractNumId w:val="3"/>
   </w:num>
   <w:num w:numId="15">
-    <w:abstractNumId w:val="27"/>
+    <w:abstractNumId w:val="28"/>
   </w:num>
   <w:num w:numId="16">
     <w:abstractNumId w:val="7"/>
@@ -7331,34 +9224,34 @@
     <w:abstractNumId w:val="12"/>
   </w:num>
   <w:num w:numId="18">
-    <w:abstractNumId w:val="29"/>
+    <w:abstractNumId w:val="30"/>
   </w:num>
   <w:num w:numId="19">
     <w:abstractNumId w:val="9"/>
   </w:num>
   <w:num w:numId="20">
-    <w:abstractNumId w:val="32"/>
+    <w:abstractNumId w:val="33"/>
   </w:num>
   <w:num w:numId="21">
     <w:abstractNumId w:val="10"/>
   </w:num>
   <w:num w:numId="22">
-    <w:abstractNumId w:val="30"/>
+    <w:abstractNumId w:val="31"/>
   </w:num>
   <w:num w:numId="23">
     <w:abstractNumId w:val="5"/>
   </w:num>
   <w:num w:numId="24">
-    <w:abstractNumId w:val="33"/>
+    <w:abstractNumId w:val="34"/>
   </w:num>
   <w:num w:numId="25">
     <w:abstractNumId w:val="8"/>
   </w:num>
   <w:num w:numId="26">
-    <w:abstractNumId w:val="31"/>
+    <w:abstractNumId w:val="32"/>
   </w:num>
   <w:num w:numId="27">
-    <w:abstractNumId w:val="21"/>
+    <w:abstractNumId w:val="22"/>
   </w:num>
   <w:num w:numId="28">
     <w:abstractNumId w:val="15"/>
@@ -7376,13 +9269,13 @@
     <w:abstractNumId w:val="6"/>
   </w:num>
   <w:num w:numId="33">
-    <w:abstractNumId w:val="28"/>
+    <w:abstractNumId w:val="29"/>
   </w:num>
   <w:num w:numId="34">
-    <w:abstractNumId w:val="26"/>
+    <w:abstractNumId w:val="27"/>
   </w:num>
   <w:num w:numId="35">
-    <w:abstractNumId w:val="25"/>
+    <w:abstractNumId w:val="26"/>
   </w:num>
   <w:num w:numId="36">
     <w:abstractNumId w:val="15"/>
@@ -7397,7 +9290,13 @@
     <w:abstractNumId w:val="17"/>
   </w:num>
   <w:num w:numId="40">
-    <w:abstractNumId w:val="34"/>
+    <w:abstractNumId w:val="36"/>
+  </w:num>
+  <w:num w:numId="41">
+    <w:abstractNumId w:val="20"/>
+  </w:num>
+  <w:num w:numId="42">
+    <w:abstractNumId w:val="35"/>
   </w:num>
   <w:numIdMacAtCleanup w:val="26"/>
 </w:numbering>

</xml_diff>

<commit_message>
Updated README.md and Project Charter
</commit_message>
<xml_diff>
--- a/11.2020_Springboard_DataEngineering_Open-Ended-Capstone.docx
+++ b/11.2020_Springboard_DataEngineering_Open-Ended-Capstone.docx
@@ -913,7 +913,7 @@
                                       <wp:inline distT="0" distB="0" distL="0" distR="0" wp14:anchorId="57110996" wp14:editId="1C6FB1D2">
                                         <wp:extent cx="4841875" cy="926275"/>
                                         <wp:effectExtent l="0" t="0" r="0" b="7620"/>
-                                        <wp:docPr id="7" name="Picture 7"/>
+                                        <wp:docPr id="3" name="Picture 3"/>
                                         <wp:cNvGraphicFramePr>
                                           <a:graphicFrameLocks xmlns:a="http://schemas.openxmlformats.org/drawingml/2006/main" noChangeAspect="1"/>
                                         </wp:cNvGraphicFramePr>
@@ -1258,7 +1258,7 @@
                                 <wp:inline distT="0" distB="0" distL="0" distR="0" wp14:anchorId="57110996" wp14:editId="1C6FB1D2">
                                   <wp:extent cx="4841875" cy="926275"/>
                                   <wp:effectExtent l="0" t="0" r="0" b="7620"/>
-                                  <wp:docPr id="7" name="Picture 7"/>
+                                  <wp:docPr id="3" name="Picture 3"/>
                                   <wp:cNvGraphicFramePr>
                                     <a:graphicFrameLocks xmlns:a="http://schemas.openxmlformats.org/drawingml/2006/main" noChangeAspect="1"/>
                                   </wp:cNvGraphicFramePr>
@@ -1578,10 +1578,12 @@
     <w:sdt>
       <w:sdtPr>
         <w:rPr>
-          <w:rFonts w:ascii="Times New Roman" w:hAnsi="Times New Roman" w:cs="Times New Roman"/>
+          <w:rFonts w:ascii="Times New Roman" w:eastAsiaTheme="minorHAnsi" w:hAnsi="Times New Roman" w:cs="Times New Roman"/>
           <w:b/>
           <w:bCs/>
           <w:color w:val="1F4E79" w:themeColor="accent1" w:themeShade="80"/>
+          <w:sz w:val="22"/>
+          <w:szCs w:val="22"/>
         </w:rPr>
         <w:id w:val="454913156"/>
         <w:docPartObj>
@@ -1591,11 +1593,9 @@
       </w:sdtPr>
       <w:sdtEndPr>
         <w:rPr>
-          <w:rFonts w:asciiTheme="minorHAnsi" w:eastAsiaTheme="minorHAnsi" w:hAnsiTheme="minorHAnsi" w:cstheme="minorBidi"/>
+          <w:rFonts w:asciiTheme="minorHAnsi" w:hAnsiTheme="minorHAnsi" w:cstheme="minorBidi"/>
           <w:noProof/>
           <w:color w:val="auto"/>
-          <w:sz w:val="22"/>
-          <w:szCs w:val="22"/>
         </w:rPr>
       </w:sdtEndPr>
       <w:sdtContent>
@@ -2822,6 +2822,8 @@
         <w:pStyle w:val="NoSpacing"/>
         <w:rPr>
           <w:rFonts w:ascii="Times New Roman" w:hAnsi="Times New Roman" w:cs="Times New Roman"/>
+          <w:i/>
+          <w:iCs/>
         </w:rPr>
       </w:pPr>
     </w:p>
@@ -2835,7 +2837,6 @@
           <w:u w:val="single"/>
         </w:rPr>
       </w:pPr>
-      <w:bookmarkStart w:id="2" w:name="_Toc57574037"/>
       <w:r>
         <w:rPr>
           <w:rFonts w:ascii="Times New Roman" w:hAnsi="Times New Roman" w:cs="Times New Roman"/>
@@ -2843,25 +2844,77 @@
           <w:bCs/>
           <w:u w:val="single"/>
         </w:rPr>
-        <w:t>Project Idea &amp; Proposal</w:t>
-      </w:r>
-      <w:bookmarkEnd w:id="2"/>
-    </w:p>
-    <w:p>
-      <w:pPr>
-        <w:pStyle w:val="NoSpacing"/>
-        <w:rPr>
-          <w:rFonts w:ascii="Times New Roman" w:hAnsi="Times New Roman" w:cs="Times New Roman"/>
-        </w:rPr>
-      </w:pPr>
-    </w:p>
-    <w:p>
-      <w:pPr>
-        <w:pStyle w:val="NoSpacing"/>
+        <w:t>What is this?</w:t>
+      </w:r>
+    </w:p>
+    <w:p>
+      <w:pPr>
+        <w:pStyle w:val="NoSpacing"/>
+        <w:rPr>
+          <w:rFonts w:ascii="Times New Roman" w:hAnsi="Times New Roman" w:cs="Times New Roman"/>
+        </w:rPr>
+      </w:pPr>
+    </w:p>
+    <w:p>
+      <w:pPr>
+        <w:pStyle w:val="NoSpacing"/>
+        <w:rPr>
+          <w:rFonts w:ascii="Times New Roman" w:hAnsi="Times New Roman" w:cs="Times New Roman"/>
+        </w:rPr>
+      </w:pPr>
+      <w:r>
+        <w:rPr>
+          <w:rFonts w:ascii="Times New Roman" w:hAnsi="Times New Roman" w:cs="Times New Roman"/>
+        </w:rPr>
+        <w:t>The NYC Taxi and Limousine Commission Data Pipeline is a series of data processing steps. The pipeline computationally ingests data at the pipeline's beginning. Then there are a series of steps in which each step delivers an output that is the input to the next step. This process continues until the pipeline is complete. In some cases, independent efforts run in parallel.</w:t>
+      </w:r>
+    </w:p>
+    <w:p>
+      <w:pPr>
+        <w:pStyle w:val="NoSpacing"/>
+        <w:rPr>
+          <w:rFonts w:ascii="Times New Roman" w:hAnsi="Times New Roman" w:cs="Times New Roman"/>
+        </w:rPr>
+      </w:pPr>
+    </w:p>
+    <w:p>
+      <w:pPr>
+        <w:pStyle w:val="NoSpacing"/>
+        <w:rPr>
+          <w:rFonts w:ascii="Times New Roman" w:hAnsi="Times New Roman" w:cs="Times New Roman"/>
+        </w:rPr>
+      </w:pPr>
+      <w:r>
+        <w:rPr>
+          <w:rFonts w:ascii="Times New Roman" w:hAnsi="Times New Roman" w:cs="Times New Roman"/>
+        </w:rPr>
+        <w:t>This data pipeline consists of three key elements: a source, a processing step or steps, and a destination (a sink). The data pipeline enables data to flow from an application to a data warehouse (MS Azure) for future analytics and report generations.</w:t>
+      </w:r>
+    </w:p>
+    <w:p>
+      <w:pPr>
+        <w:pStyle w:val="NoSpacing"/>
+        <w:rPr>
+          <w:rFonts w:ascii="Times New Roman" w:hAnsi="Times New Roman" w:cs="Times New Roman"/>
+        </w:rPr>
+      </w:pPr>
+    </w:p>
+    <w:p>
+      <w:pPr>
+        <w:pStyle w:val="NoSpacing"/>
+        <w:rPr>
+          <w:rFonts w:ascii="Times New Roman" w:hAnsi="Times New Roman" w:cs="Times New Roman"/>
+        </w:rPr>
+      </w:pPr>
+    </w:p>
+    <w:p>
+      <w:pPr>
+        <w:pStyle w:val="Heading2"/>
         <w:rPr>
           <w:rFonts w:ascii="Times New Roman" w:hAnsi="Times New Roman" w:cs="Times New Roman"/>
           <w:b/>
           <w:bCs/>
+          <w:u w:val="single"/>
         </w:rPr>
       </w:pPr>
       <w:r>
@@ -2869,32 +2922,194 @@
           <w:rFonts w:ascii="Times New Roman" w:hAnsi="Times New Roman" w:cs="Times New Roman"/>
           <w:b/>
           <w:bCs/>
-        </w:rPr>
-        <w:t xml:space="preserve">Question 1. </w:t>
-      </w:r>
-      <w:r>
+          <w:u w:val="single"/>
+        </w:rPr>
+        <w:t>How to use this?</w:t>
+      </w:r>
+    </w:p>
+    <w:p>
+      <w:pPr>
+        <w:pStyle w:val="NoSpacing"/>
+        <w:rPr>
+          <w:rFonts w:ascii="Times New Roman" w:hAnsi="Times New Roman" w:cs="Times New Roman"/>
+        </w:rPr>
+      </w:pPr>
+    </w:p>
+    <w:p>
+      <w:pPr>
+        <w:rPr>
+          <w:rFonts w:ascii="Times New Roman" w:eastAsiaTheme="minorEastAsia" w:hAnsi="Times New Roman" w:cs="Times New Roman"/>
+        </w:rPr>
+      </w:pPr>
+      <w:r>
+        <w:rPr>
+          <w:rFonts w:ascii="Times New Roman" w:eastAsiaTheme="minorEastAsia" w:hAnsi="Times New Roman" w:cs="Times New Roman"/>
+        </w:rPr>
+        <w:t>This data pipeline is architected as a batch-based flow. In this architecture scenario, we have built a</w:t>
+      </w:r>
+      <w:r>
+        <w:rPr>
+          <w:rFonts w:ascii="Times New Roman" w:eastAsiaTheme="minorEastAsia" w:hAnsi="Times New Roman" w:cs="Times New Roman"/>
+        </w:rPr>
+        <w:t>n Extraction Transformation Load (ETL) f</w:t>
+      </w:r>
+      <w:r>
+        <w:rPr>
+          <w:rFonts w:ascii="Times New Roman" w:eastAsiaTheme="minorEastAsia" w:hAnsi="Times New Roman" w:cs="Times New Roman"/>
+        </w:rPr>
+        <w:t>low from the New York Taxi &amp; Limousine Commission data sets to push this data to a data warehouse and an analytics database.</w:t>
+      </w:r>
+    </w:p>
+    <w:p>
+      <w:pPr>
+        <w:rPr>
+          <w:rFonts w:ascii="Times New Roman" w:eastAsiaTheme="minorEastAsia" w:hAnsi="Times New Roman" w:cs="Times New Roman"/>
+        </w:rPr>
+      </w:pPr>
+    </w:p>
+    <w:p>
+      <w:pPr>
+        <w:pStyle w:val="Heading2"/>
         <w:rPr>
           <w:rFonts w:ascii="Times New Roman" w:hAnsi="Times New Roman" w:cs="Times New Roman"/>
           <w:b/>
           <w:bCs/>
-        </w:rPr>
-        <w:t>Data sources you are considering for your open</w:t>
-      </w:r>
+          <w:u w:val="single"/>
+        </w:rPr>
+      </w:pPr>
       <w:r>
         <w:rPr>
           <w:rFonts w:ascii="Times New Roman" w:hAnsi="Times New Roman" w:cs="Times New Roman"/>
           <w:b/>
           <w:bCs/>
-        </w:rPr>
-        <w:t>-</w:t>
+          <w:u w:val="single"/>
+        </w:rPr>
+        <w:t>How to test &amp; develop this</w:t>
       </w:r>
       <w:r>
         <w:rPr>
           <w:rFonts w:ascii="Times New Roman" w:hAnsi="Times New Roman" w:cs="Times New Roman"/>
           <w:b/>
           <w:bCs/>
-        </w:rPr>
-        <w:t xml:space="preserve">ended capstone </w:t>
+          <w:u w:val="single"/>
+        </w:rPr>
+        <w:t>?</w:t>
+      </w:r>
+    </w:p>
+    <w:p>
+      <w:pPr>
+        <w:pStyle w:val="NoSpacing"/>
+        <w:rPr>
+          <w:rFonts w:ascii="Times New Roman" w:hAnsi="Times New Roman" w:cs="Times New Roman"/>
+        </w:rPr>
+      </w:pPr>
+    </w:p>
+    <w:p>
+      <w:pPr>
+        <w:rPr>
+          <w:rFonts w:ascii="Times New Roman" w:eastAsiaTheme="minorEastAsia" w:hAnsi="Times New Roman" w:cs="Times New Roman"/>
+        </w:rPr>
+      </w:pPr>
+      <w:r>
+        <w:rPr>
+          <w:rFonts w:ascii="Times New Roman" w:eastAsiaTheme="minorEastAsia" w:hAnsi="Times New Roman" w:cs="Times New Roman"/>
+        </w:rPr>
+        <w:t>This data pipeline is architected as a batch-based flow. In this architecture scenario, we have built a</w:t>
+      </w:r>
+      <w:r>
+        <w:rPr>
+          <w:rFonts w:ascii="Times New Roman" w:eastAsiaTheme="minorEastAsia" w:hAnsi="Times New Roman" w:cs="Times New Roman"/>
+        </w:rPr>
+        <w:t>n Extraction Transformation Load (ETL) f</w:t>
+      </w:r>
+      <w:r>
+        <w:rPr>
+          <w:rFonts w:ascii="Times New Roman" w:eastAsiaTheme="minorEastAsia" w:hAnsi="Times New Roman" w:cs="Times New Roman"/>
+        </w:rPr>
+        <w:t>low from the New York Taxi &amp; Limousine Commission data sets to push this data to a data warehouse and an analytics database.</w:t>
+      </w:r>
+    </w:p>
+    <w:p>
+      <w:pPr>
+        <w:rPr>
+          <w:rFonts w:ascii="Times New Roman" w:eastAsiaTheme="minorEastAsia" w:hAnsi="Times New Roman" w:cs="Times New Roman"/>
+        </w:rPr>
+      </w:pPr>
+    </w:p>
+    <w:p>
+      <w:pPr>
+        <w:tabs>
+          <w:tab w:val="left" w:pos="855"/>
+        </w:tabs>
+        <w:sectPr>
+          <w:headerReference w:type="first" r:id="rId14"/>
+          <w:footerReference w:type="first" r:id="rId15"/>
+          <w:pgSz w:w="12240" w:h="15840"/>
+          <w:pgMar w:top="1440" w:right="1440" w:bottom="1440" w:left="1440" w:header="720" w:footer="720" w:gutter="0"/>
+          <w:pgNumType w:start="0"/>
+          <w:cols w:space="720"/>
+          <w:titlePg/>
+          <w:docGrid w:linePitch="360"/>
+        </w:sectPr>
+      </w:pPr>
+      <w:r>
+        <w:tab/>
+      </w:r>
+    </w:p>
+    <w:p>
+      <w:pPr>
+        <w:pStyle w:val="Heading2"/>
+        <w:rPr>
+          <w:rFonts w:ascii="Times New Roman" w:hAnsi="Times New Roman" w:cs="Times New Roman"/>
+          <w:b/>
+          <w:bCs/>
+          <w:u w:val="single"/>
+        </w:rPr>
+      </w:pPr>
+      <w:r>
+        <w:rPr>
+          <w:rFonts w:ascii="Times New Roman" w:hAnsi="Times New Roman" w:cs="Times New Roman"/>
+          <w:b/>
+          <w:bCs/>
+          <w:u w:val="single"/>
+        </w:rPr>
+        <w:lastRenderedPageBreak/>
+        <w:t xml:space="preserve">Constraints, Limitations, and </w:t>
+      </w:r>
+      <w:r>
+        <w:rPr>
+          <w:rFonts w:ascii="Times New Roman" w:hAnsi="Times New Roman" w:cs="Times New Roman"/>
+          <w:b/>
+          <w:bCs/>
+          <w:u w:val="single"/>
+        </w:rPr>
+        <w:t>Assumptions</w:t>
+      </w:r>
+    </w:p>
+    <w:p>
+      <w:pPr>
+        <w:pStyle w:val="NoSpacing"/>
+        <w:rPr>
+          <w:rFonts w:ascii="Times New Roman" w:hAnsi="Times New Roman" w:cs="Times New Roman"/>
+        </w:rPr>
+      </w:pPr>
+    </w:p>
+    <w:p>
+      <w:pPr>
+        <w:pStyle w:val="NoSpacing"/>
+        <w:rPr>
+          <w:rFonts w:ascii="Times New Roman" w:hAnsi="Times New Roman" w:cs="Times New Roman"/>
+          <w:b/>
+          <w:bCs/>
+        </w:rPr>
+      </w:pPr>
+      <w:r>
+        <w:rPr>
+          <w:rFonts w:ascii="Times New Roman" w:hAnsi="Times New Roman" w:cs="Times New Roman"/>
+          <w:b/>
+          <w:bCs/>
+        </w:rPr>
+        <w:t xml:space="preserve">Question 1. Data sources you are considering for your open-ended capstone </w:t>
       </w:r>
     </w:p>
     <w:p>
@@ -2931,23 +3146,7 @@
           <w:i/>
           <w:iCs/>
         </w:rPr>
-        <w:t xml:space="preserve">: </w:t>
-      </w:r>
-      <w:r>
-        <w:rPr>
-          <w:rFonts w:ascii="Times New Roman" w:hAnsi="Times New Roman" w:cs="Times New Roman"/>
-          <w:i/>
-          <w:iCs/>
-        </w:rPr>
-        <w:t>New York Taxi &amp; Limo</w:t>
-      </w:r>
-      <w:r>
-        <w:rPr>
-          <w:rFonts w:ascii="Times New Roman" w:hAnsi="Times New Roman" w:cs="Times New Roman"/>
-          <w:i/>
-          <w:iCs/>
-        </w:rPr>
-        <w:t>usine Commission data set.</w:t>
+        <w:t>: New York Taxi &amp; Limousine Commission data set.</w:t>
       </w:r>
     </w:p>
     <w:p>
@@ -2976,15 +3175,7 @@
           <w:i/>
           <w:iCs/>
         </w:rPr>
-        <w:t xml:space="preserve">: </w:t>
-      </w:r>
-      <w:r>
-        <w:rPr>
-          <w:rFonts w:ascii="Times New Roman" w:hAnsi="Times New Roman" w:cs="Times New Roman"/>
-          <w:i/>
-          <w:iCs/>
-        </w:rPr>
-        <w:t>https://www1.nyc.gov/site/tlc/about/tlc-trip-record-data.page</w:t>
+        <w:t>: https://www1.nyc.gov/site/tlc/about/tlc-trip-record-data.page</w:t>
       </w:r>
     </w:p>
     <w:p>
@@ -3018,159 +3209,21 @@
           <w:b/>
           <w:bCs/>
         </w:rPr>
-        <w:t xml:space="preserve">Question </w:t>
-      </w:r>
-      <w:r>
-        <w:rPr>
-          <w:rFonts w:ascii="Times New Roman" w:hAnsi="Times New Roman" w:cs="Times New Roman"/>
-          <w:b/>
-          <w:bCs/>
-        </w:rPr>
-        <w:t>2.</w:t>
-      </w:r>
-      <w:r>
-        <w:rPr>
-          <w:rFonts w:ascii="Times New Roman" w:hAnsi="Times New Roman" w:cs="Times New Roman"/>
-          <w:b/>
-          <w:bCs/>
-        </w:rPr>
-        <w:t xml:space="preserve"> </w:t>
-      </w:r>
-      <w:r>
-        <w:rPr>
-          <w:rFonts w:ascii="Times New Roman" w:hAnsi="Times New Roman" w:cs="Times New Roman"/>
-          <w:b/>
-          <w:bCs/>
-        </w:rPr>
-        <w:t>Volume available of data for each source (historic and delta)</w:t>
-      </w:r>
-    </w:p>
-    <w:p>
-      <w:pPr>
-        <w:pStyle w:val="NoSpacing"/>
-        <w:rPr>
-          <w:rFonts w:ascii="Times New Roman" w:hAnsi="Times New Roman" w:cs="Times New Roman"/>
-        </w:rPr>
-      </w:pPr>
-      <w:r>
-        <w:rPr>
-          <w:rFonts w:ascii="Times New Roman" w:hAnsi="Times New Roman" w:cs="Times New Roman"/>
-        </w:rPr>
-        <w:t>The h</w:t>
-      </w:r>
-      <w:r>
-        <w:rPr>
-          <w:rFonts w:ascii="Times New Roman" w:hAnsi="Times New Roman" w:cs="Times New Roman"/>
-        </w:rPr>
-        <w:t xml:space="preserve">istorical </w:t>
-      </w:r>
-      <w:r>
-        <w:rPr>
-          <w:rFonts w:ascii="Times New Roman" w:hAnsi="Times New Roman" w:cs="Times New Roman"/>
-        </w:rPr>
-        <w:t>load</w:t>
-      </w:r>
-      <w:r>
-        <w:rPr>
-          <w:rFonts w:ascii="Times New Roman" w:hAnsi="Times New Roman" w:cs="Times New Roman"/>
-        </w:rPr>
-        <w:t xml:space="preserve"> </w:t>
-      </w:r>
-      <w:r>
-        <w:rPr>
-          <w:rFonts w:ascii="Times New Roman" w:hAnsi="Times New Roman" w:cs="Times New Roman"/>
-        </w:rPr>
-        <w:t>comprises</w:t>
-      </w:r>
-      <w:r>
-        <w:rPr>
-          <w:rFonts w:ascii="Times New Roman" w:hAnsi="Times New Roman" w:cs="Times New Roman"/>
-        </w:rPr>
-        <w:t xml:space="preserve"> </w:t>
-      </w:r>
-      <w:r>
-        <w:rPr>
-          <w:rFonts w:ascii="Times New Roman" w:hAnsi="Times New Roman" w:cs="Times New Roman"/>
-        </w:rPr>
-        <w:t>the below-archived file sets for each month of the year since 2009, totaling</w:t>
-      </w:r>
-      <w:r>
-        <w:rPr>
-          <w:rFonts w:ascii="Times New Roman" w:hAnsi="Times New Roman" w:cs="Times New Roman"/>
-        </w:rPr>
-        <w:t xml:space="preserve"> around 288 gigabytes</w:t>
-      </w:r>
-      <w:r>
-        <w:rPr>
-          <w:rFonts w:ascii="Times New Roman" w:hAnsi="Times New Roman" w:cs="Times New Roman"/>
-        </w:rPr>
-        <w:t>.</w:t>
-      </w:r>
-      <w:r>
-        <w:rPr>
-          <w:rFonts w:ascii="Times New Roman" w:hAnsi="Times New Roman" w:cs="Times New Roman"/>
-        </w:rPr>
-        <w:t xml:space="preserve"> The complementary delta </w:t>
-      </w:r>
-      <w:r>
-        <w:rPr>
-          <w:rFonts w:ascii="Times New Roman" w:hAnsi="Times New Roman" w:cs="Times New Roman"/>
-        </w:rPr>
-        <w:t>loads</w:t>
-      </w:r>
-      <w:r>
-        <w:rPr>
-          <w:rFonts w:ascii="Times New Roman" w:hAnsi="Times New Roman" w:cs="Times New Roman"/>
-        </w:rPr>
-        <w:t xml:space="preserve"> occur each month and increment the data set</w:t>
-      </w:r>
-      <w:r>
-        <w:rPr>
-          <w:rFonts w:ascii="Times New Roman" w:hAnsi="Times New Roman" w:cs="Times New Roman"/>
-        </w:rPr>
-        <w:t xml:space="preserve"> by at</w:t>
-      </w:r>
-      <w:r>
-        <w:rPr>
-          <w:rFonts w:ascii="Times New Roman" w:hAnsi="Times New Roman" w:cs="Times New Roman"/>
-        </w:rPr>
-        <w:t xml:space="preserve"> </w:t>
-      </w:r>
-      <w:r>
-        <w:rPr>
-          <w:rFonts w:ascii="Times New Roman" w:hAnsi="Times New Roman" w:cs="Times New Roman"/>
-        </w:rPr>
-        <w:t>least</w:t>
-      </w:r>
-      <w:r>
-        <w:rPr>
-          <w:rFonts w:ascii="Times New Roman" w:hAnsi="Times New Roman" w:cs="Times New Roman"/>
-        </w:rPr>
-        <w:t xml:space="preserve"> 2 gigabyte</w:t>
-      </w:r>
-      <w:r>
-        <w:rPr>
-          <w:rFonts w:ascii="Times New Roman" w:hAnsi="Times New Roman" w:cs="Times New Roman"/>
-        </w:rPr>
-        <w:t>s</w:t>
-      </w:r>
-      <w:r>
-        <w:rPr>
-          <w:rFonts w:ascii="Times New Roman" w:hAnsi="Times New Roman" w:cs="Times New Roman"/>
-        </w:rPr>
-        <w:t xml:space="preserve"> </w:t>
-      </w:r>
-      <w:r>
-        <w:rPr>
-          <w:rFonts w:ascii="Times New Roman" w:hAnsi="Times New Roman" w:cs="Times New Roman"/>
-        </w:rPr>
-        <w:t>in total.</w:t>
-      </w:r>
-      <w:r>
-        <w:rPr>
-          <w:rFonts w:ascii="Times New Roman" w:hAnsi="Times New Roman" w:cs="Times New Roman"/>
-        </w:rPr>
-        <w:t xml:space="preserve"> </w:t>
+        <w:t>Question 2. Volume available of data for each source (historic and delta)</w:t>
+      </w:r>
+    </w:p>
+    <w:p>
+      <w:pPr>
+        <w:pStyle w:val="NoSpacing"/>
+        <w:rPr>
+          <w:rFonts w:ascii="Times New Roman" w:hAnsi="Times New Roman" w:cs="Times New Roman"/>
+        </w:rPr>
+      </w:pPr>
+      <w:r>
+        <w:rPr>
+          <w:rFonts w:ascii="Times New Roman" w:hAnsi="Times New Roman" w:cs="Times New Roman"/>
+        </w:rPr>
+        <w:t xml:space="preserve">The historical load comprises the below-archived file sets for each month of the year since 2009, totaling around 288 gigabytes. The complementary delta loads occur each month and increment the data set by at least 2 gigabytes in total. </w:t>
       </w:r>
     </w:p>
     <w:p>
@@ -3202,9 +3255,98 @@
           <w:iCs/>
           <w:u w:val="single"/>
         </w:rPr>
-        <w:t>Delta</w:t>
-      </w:r>
-      <w:r>
+        <w:t>Delta Load (2 gigabytes per month).</w:t>
+      </w:r>
+    </w:p>
+    <w:p>
+      <w:pPr>
+        <w:pStyle w:val="NoSpacing"/>
+        <w:ind w:firstLine="720"/>
+        <w:rPr>
+          <w:rFonts w:ascii="Times New Roman" w:hAnsi="Times New Roman" w:cs="Times New Roman"/>
+          <w:i/>
+          <w:iCs/>
+        </w:rPr>
+      </w:pPr>
+      <w:r>
+        <w:rPr>
+          <w:rFonts w:ascii="Times New Roman" w:hAnsi="Times New Roman" w:cs="Times New Roman"/>
+          <w:i/>
+          <w:iCs/>
+        </w:rPr>
+        <w:t>Yellow Taxi Trip Records (CSV): file size – 579,698 KB</w:t>
+      </w:r>
+    </w:p>
+    <w:p>
+      <w:pPr>
+        <w:pStyle w:val="NoSpacing"/>
+        <w:ind w:firstLine="720"/>
+        <w:rPr>
+          <w:rFonts w:ascii="Times New Roman" w:hAnsi="Times New Roman" w:cs="Times New Roman"/>
+          <w:i/>
+          <w:iCs/>
+        </w:rPr>
+      </w:pPr>
+      <w:r>
+        <w:rPr>
+          <w:rFonts w:ascii="Times New Roman" w:hAnsi="Times New Roman" w:cs="Times New Roman"/>
+          <w:i/>
+          <w:iCs/>
+        </w:rPr>
+        <w:t>Green Taxi Trip Records (CSV): file size – 39,744 KB</w:t>
+      </w:r>
+    </w:p>
+    <w:p>
+      <w:pPr>
+        <w:pStyle w:val="NoSpacing"/>
+        <w:ind w:firstLine="720"/>
+        <w:rPr>
+          <w:rFonts w:ascii="Times New Roman" w:hAnsi="Times New Roman" w:cs="Times New Roman"/>
+          <w:i/>
+          <w:iCs/>
+        </w:rPr>
+      </w:pPr>
+      <w:r>
+        <w:rPr>
+          <w:rFonts w:ascii="Times New Roman" w:hAnsi="Times New Roman" w:cs="Times New Roman"/>
+          <w:i/>
+          <w:iCs/>
+        </w:rPr>
+        <w:t>For-Hire Vehicle Trip Records (CSV) – 108,186 KB</w:t>
+      </w:r>
+    </w:p>
+    <w:p>
+      <w:pPr>
+        <w:pStyle w:val="NoSpacing"/>
+        <w:ind w:firstLine="720"/>
+        <w:rPr>
+          <w:rFonts w:ascii="Times New Roman" w:hAnsi="Times New Roman" w:cs="Times New Roman"/>
+          <w:i/>
+          <w:iCs/>
+        </w:rPr>
+      </w:pPr>
+      <w:r>
+        <w:rPr>
+          <w:rFonts w:ascii="Times New Roman" w:hAnsi="Times New Roman" w:cs="Times New Roman"/>
+          <w:i/>
+          <w:iCs/>
+        </w:rPr>
+        <w:t>High Volume For-Hire Vehicle Trip Records (CSV) – 1,273,342 KB</w:t>
+      </w:r>
+    </w:p>
+    <w:p>
+      <w:pPr>
+        <w:pStyle w:val="NoSpacing"/>
+        <w:rPr>
+          <w:rFonts w:ascii="Times New Roman" w:hAnsi="Times New Roman" w:cs="Times New Roman"/>
+          <w:i/>
+          <w:iCs/>
+        </w:rPr>
+      </w:pPr>
+    </w:p>
+    <w:p>
+      <w:pPr>
+        <w:pStyle w:val="NoSpacing"/>
         <w:rPr>
           <w:rFonts w:ascii="Times New Roman" w:hAnsi="Times New Roman" w:cs="Times New Roman"/>
           <w:b/>
@@ -3213,8 +3355,7 @@
           <w:iCs/>
           <w:u w:val="single"/>
         </w:rPr>
-        <w:t xml:space="preserve"> Load</w:t>
-      </w:r>
+      </w:pPr>
       <w:r>
         <w:rPr>
           <w:rFonts w:ascii="Times New Roman" w:hAnsi="Times New Roman" w:cs="Times New Roman"/>
@@ -3224,811 +3365,369 @@
           <w:iCs/>
           <w:u w:val="single"/>
         </w:rPr>
-        <w:t xml:space="preserve"> (</w:t>
-      </w:r>
-      <w:r>
+        <w:t>Historical Load (288 gigabytes).</w:t>
+      </w:r>
+    </w:p>
+    <w:p>
+      <w:pPr>
+        <w:pStyle w:val="NoSpacing"/>
+        <w:ind w:firstLine="720"/>
+        <w:rPr>
+          <w:rFonts w:ascii="Times New Roman" w:hAnsi="Times New Roman" w:cs="Times New Roman"/>
+          <w:i/>
+          <w:iCs/>
+        </w:rPr>
+      </w:pPr>
+      <w:r>
+        <w:rPr>
+          <w:rFonts w:ascii="Times New Roman" w:hAnsi="Times New Roman" w:cs="Times New Roman"/>
+          <w:i/>
+          <w:iCs/>
+        </w:rPr>
+        <w:t>Yellow Taxi Trip Records (CSV): file size – 83,476,512 KB</w:t>
+      </w:r>
+    </w:p>
+    <w:p>
+      <w:pPr>
+        <w:pStyle w:val="NoSpacing"/>
+        <w:ind w:firstLine="720"/>
+        <w:rPr>
+          <w:rFonts w:ascii="Times New Roman" w:hAnsi="Times New Roman" w:cs="Times New Roman"/>
+          <w:i/>
+          <w:iCs/>
+        </w:rPr>
+      </w:pPr>
+      <w:r>
+        <w:rPr>
+          <w:rFonts w:ascii="Times New Roman" w:hAnsi="Times New Roman" w:cs="Times New Roman"/>
+          <w:i/>
+          <w:iCs/>
+        </w:rPr>
+        <w:t>Green Taxi Trip Records (CSV): file size – 5,723,136 KB</w:t>
+      </w:r>
+    </w:p>
+    <w:p>
+      <w:pPr>
+        <w:pStyle w:val="NoSpacing"/>
+        <w:ind w:firstLine="720"/>
+        <w:rPr>
+          <w:rFonts w:ascii="Times New Roman" w:hAnsi="Times New Roman" w:cs="Times New Roman"/>
+          <w:i/>
+          <w:iCs/>
+        </w:rPr>
+      </w:pPr>
+      <w:r>
+        <w:rPr>
+          <w:rFonts w:ascii="Times New Roman" w:hAnsi="Times New Roman" w:cs="Times New Roman"/>
+          <w:i/>
+          <w:iCs/>
+        </w:rPr>
+        <w:t>For-Hire Vehicle Trip Records (CSV) – 15,578,784 KB</w:t>
+      </w:r>
+    </w:p>
+    <w:p>
+      <w:pPr>
+        <w:pStyle w:val="NoSpacing"/>
+        <w:ind w:firstLine="720"/>
+        <w:rPr>
+          <w:rFonts w:ascii="Times New Roman" w:hAnsi="Times New Roman" w:cs="Times New Roman"/>
+          <w:i/>
+          <w:iCs/>
+        </w:rPr>
+      </w:pPr>
+      <w:r>
+        <w:rPr>
+          <w:rFonts w:ascii="Times New Roman" w:hAnsi="Times New Roman" w:cs="Times New Roman"/>
+          <w:i/>
+          <w:iCs/>
+        </w:rPr>
+        <w:t>High Volume For-Hire Vehicle Trip Records (CSV) – 183,361,248 KB</w:t>
+      </w:r>
+    </w:p>
+    <w:p>
+      <w:pPr>
+        <w:pStyle w:val="NoSpacing"/>
+        <w:rPr>
+          <w:rFonts w:ascii="Times New Roman" w:hAnsi="Times New Roman" w:cs="Times New Roman"/>
+          <w:i/>
+          <w:iCs/>
+        </w:rPr>
+      </w:pPr>
+    </w:p>
+    <w:p>
+      <w:pPr>
+        <w:pStyle w:val="NoSpacing"/>
+        <w:rPr>
+          <w:rFonts w:ascii="Times New Roman" w:hAnsi="Times New Roman" w:cs="Times New Roman"/>
+          <w:i/>
+          <w:iCs/>
+        </w:rPr>
+      </w:pPr>
+    </w:p>
+    <w:p>
+      <w:pPr>
+        <w:pStyle w:val="NoSpacing"/>
         <w:rPr>
           <w:rFonts w:ascii="Times New Roman" w:hAnsi="Times New Roman" w:cs="Times New Roman"/>
           <w:b/>
           <w:bCs/>
-          <w:i/>
-          <w:iCs/>
-          <w:u w:val="single"/>
-        </w:rPr>
-        <w:t xml:space="preserve">2 gigabytes </w:t>
-      </w:r>
+        </w:rPr>
+      </w:pPr>
       <w:r>
         <w:rPr>
           <w:rFonts w:ascii="Times New Roman" w:hAnsi="Times New Roman" w:cs="Times New Roman"/>
           <w:b/>
           <w:bCs/>
-          <w:i/>
-          <w:iCs/>
-          <w:u w:val="single"/>
-        </w:rPr>
-        <w:t>per month)</w:t>
-      </w:r>
-      <w:r>
+        </w:rPr>
+        <w:t>Question 3. The volume you will be using for your capstone</w:t>
+      </w:r>
+    </w:p>
+    <w:p>
+      <w:pPr>
+        <w:pStyle w:val="NoSpacing"/>
+        <w:rPr>
+          <w:rFonts w:ascii="Times New Roman" w:hAnsi="Times New Roman" w:cs="Times New Roman"/>
+        </w:rPr>
+      </w:pPr>
+      <w:r>
+        <w:rPr>
+          <w:rFonts w:ascii="Times New Roman" w:hAnsi="Times New Roman" w:cs="Times New Roman"/>
+        </w:rPr>
+        <w:t xml:space="preserve">As of December 2020, I plan on utilizing all 288 gigabytes of the Historical Load, and I will delta load the new storage location by the number of months from December to the month when the capstone is due. </w:t>
+      </w:r>
+    </w:p>
+    <w:p>
+      <w:pPr>
+        <w:pStyle w:val="NoSpacing"/>
+        <w:rPr>
+          <w:rFonts w:ascii="Times New Roman" w:hAnsi="Times New Roman" w:cs="Times New Roman"/>
+        </w:rPr>
+      </w:pPr>
+    </w:p>
+    <w:p>
+      <w:pPr>
+        <w:pStyle w:val="NoSpacing"/>
         <w:rPr>
           <w:rFonts w:ascii="Times New Roman" w:hAnsi="Times New Roman" w:cs="Times New Roman"/>
           <w:b/>
           <w:bCs/>
-          <w:i/>
-          <w:iCs/>
-          <w:u w:val="single"/>
-        </w:rPr>
-        <w:t>.</w:t>
-      </w:r>
-    </w:p>
-    <w:p>
-      <w:pPr>
-        <w:pStyle w:val="NoSpacing"/>
-        <w:ind w:firstLine="720"/>
-        <w:rPr>
-          <w:rFonts w:ascii="Times New Roman" w:hAnsi="Times New Roman" w:cs="Times New Roman"/>
-          <w:i/>
-          <w:iCs/>
-        </w:rPr>
-      </w:pPr>
-      <w:r>
-        <w:rPr>
-          <w:rFonts w:ascii="Times New Roman" w:hAnsi="Times New Roman" w:cs="Times New Roman"/>
-          <w:i/>
-          <w:iCs/>
-        </w:rPr>
-        <w:t>Yellow Taxi Trip Records (CSV)</w:t>
-      </w:r>
-      <w:r>
-        <w:rPr>
-          <w:rFonts w:ascii="Times New Roman" w:hAnsi="Times New Roman" w:cs="Times New Roman"/>
-          <w:i/>
-          <w:iCs/>
-        </w:rPr>
-        <w:t>: file</w:t>
-      </w:r>
-      <w:r>
-        <w:rPr>
-          <w:rFonts w:ascii="Times New Roman" w:hAnsi="Times New Roman" w:cs="Times New Roman"/>
-          <w:i/>
-          <w:iCs/>
-        </w:rPr>
-        <w:t xml:space="preserve"> </w:t>
-      </w:r>
-      <w:r>
-        <w:rPr>
-          <w:rFonts w:ascii="Times New Roman" w:hAnsi="Times New Roman" w:cs="Times New Roman"/>
-          <w:i/>
-          <w:iCs/>
-        </w:rPr>
-        <w:t>size</w:t>
-      </w:r>
-      <w:r>
-        <w:rPr>
-          <w:rFonts w:ascii="Times New Roman" w:hAnsi="Times New Roman" w:cs="Times New Roman"/>
-          <w:i/>
-          <w:iCs/>
-        </w:rPr>
-        <w:t xml:space="preserve"> </w:t>
-      </w:r>
-      <w:r>
-        <w:rPr>
-          <w:rFonts w:ascii="Times New Roman" w:hAnsi="Times New Roman" w:cs="Times New Roman"/>
-          <w:i/>
-          <w:iCs/>
-        </w:rPr>
-        <w:t>– 579,698</w:t>
-      </w:r>
-      <w:r>
-        <w:rPr>
-          <w:rFonts w:ascii="Times New Roman" w:hAnsi="Times New Roman" w:cs="Times New Roman"/>
-          <w:i/>
-          <w:iCs/>
-        </w:rPr>
-        <w:t xml:space="preserve"> KB</w:t>
-      </w:r>
-    </w:p>
-    <w:p>
-      <w:pPr>
-        <w:pStyle w:val="NoSpacing"/>
-        <w:ind w:firstLine="720"/>
-        <w:rPr>
-          <w:rFonts w:ascii="Times New Roman" w:hAnsi="Times New Roman" w:cs="Times New Roman"/>
-          <w:i/>
-          <w:iCs/>
-        </w:rPr>
-      </w:pPr>
-      <w:r>
-        <w:rPr>
-          <w:rFonts w:ascii="Times New Roman" w:hAnsi="Times New Roman" w:cs="Times New Roman"/>
-          <w:i/>
-          <w:iCs/>
-        </w:rPr>
-        <w:t>Green Taxi Trip Records (CSV)</w:t>
-      </w:r>
-      <w:r>
-        <w:rPr>
-          <w:rFonts w:ascii="Times New Roman" w:hAnsi="Times New Roman" w:cs="Times New Roman"/>
-          <w:i/>
-          <w:iCs/>
-        </w:rPr>
-        <w:t>: file size – 39,744 KB</w:t>
-      </w:r>
-    </w:p>
-    <w:p>
-      <w:pPr>
-        <w:pStyle w:val="NoSpacing"/>
-        <w:ind w:firstLine="720"/>
-        <w:rPr>
-          <w:rFonts w:ascii="Times New Roman" w:hAnsi="Times New Roman" w:cs="Times New Roman"/>
-          <w:i/>
-          <w:iCs/>
-        </w:rPr>
-      </w:pPr>
-      <w:r>
-        <w:rPr>
-          <w:rFonts w:ascii="Times New Roman" w:hAnsi="Times New Roman" w:cs="Times New Roman"/>
-          <w:i/>
-          <w:iCs/>
-        </w:rPr>
-        <w:t>For-Hire Vehicle Trip Records (CSV)</w:t>
-      </w:r>
-      <w:r>
-        <w:rPr>
-          <w:rFonts w:ascii="Times New Roman" w:hAnsi="Times New Roman" w:cs="Times New Roman"/>
-          <w:i/>
-          <w:iCs/>
-        </w:rPr>
-        <w:t xml:space="preserve"> </w:t>
-      </w:r>
-      <w:r>
-        <w:rPr>
-          <w:rFonts w:ascii="Times New Roman" w:hAnsi="Times New Roman" w:cs="Times New Roman"/>
-          <w:i/>
-          <w:iCs/>
-        </w:rPr>
-        <w:t>–</w:t>
-      </w:r>
-      <w:r>
-        <w:rPr>
-          <w:rFonts w:ascii="Times New Roman" w:hAnsi="Times New Roman" w:cs="Times New Roman"/>
-          <w:i/>
-          <w:iCs/>
-        </w:rPr>
-        <w:t xml:space="preserve"> </w:t>
-      </w:r>
-      <w:r>
-        <w:rPr>
-          <w:rFonts w:ascii="Times New Roman" w:hAnsi="Times New Roman" w:cs="Times New Roman"/>
-          <w:i/>
-          <w:iCs/>
-        </w:rPr>
-        <w:t>108,186 KB</w:t>
-      </w:r>
-    </w:p>
-    <w:p>
-      <w:pPr>
-        <w:pStyle w:val="NoSpacing"/>
-        <w:ind w:firstLine="720"/>
-        <w:rPr>
-          <w:rFonts w:ascii="Times New Roman" w:hAnsi="Times New Roman" w:cs="Times New Roman"/>
-          <w:i/>
-          <w:iCs/>
-        </w:rPr>
-      </w:pPr>
-      <w:r>
-        <w:rPr>
-          <w:rFonts w:ascii="Times New Roman" w:hAnsi="Times New Roman" w:cs="Times New Roman"/>
-          <w:i/>
-          <w:iCs/>
-        </w:rPr>
-        <w:t>High Volume For-Hire Vehicle Trip Records (CSV)</w:t>
-      </w:r>
-      <w:r>
-        <w:rPr>
-          <w:rFonts w:ascii="Times New Roman" w:hAnsi="Times New Roman" w:cs="Times New Roman"/>
-          <w:i/>
-          <w:iCs/>
-        </w:rPr>
-        <w:t xml:space="preserve"> </w:t>
-      </w:r>
-      <w:r>
-        <w:rPr>
-          <w:rFonts w:ascii="Times New Roman" w:hAnsi="Times New Roman" w:cs="Times New Roman"/>
-          <w:i/>
-          <w:iCs/>
-        </w:rPr>
-        <w:t>–</w:t>
-      </w:r>
-      <w:r>
-        <w:rPr>
-          <w:rFonts w:ascii="Times New Roman" w:hAnsi="Times New Roman" w:cs="Times New Roman"/>
-          <w:i/>
-          <w:iCs/>
-        </w:rPr>
-        <w:t xml:space="preserve"> </w:t>
-      </w:r>
-      <w:r>
-        <w:rPr>
-          <w:rFonts w:ascii="Times New Roman" w:hAnsi="Times New Roman" w:cs="Times New Roman"/>
-          <w:i/>
-          <w:iCs/>
-        </w:rPr>
-        <w:t>1,273,3</w:t>
-      </w:r>
-      <w:r>
-        <w:rPr>
-          <w:rFonts w:ascii="Times New Roman" w:hAnsi="Times New Roman" w:cs="Times New Roman"/>
-          <w:i/>
-          <w:iCs/>
-        </w:rPr>
-        <w:t>42</w:t>
-      </w:r>
-      <w:r>
-        <w:rPr>
-          <w:rFonts w:ascii="Times New Roman" w:hAnsi="Times New Roman" w:cs="Times New Roman"/>
-          <w:i/>
-          <w:iCs/>
-        </w:rPr>
-        <w:t xml:space="preserve"> KB</w:t>
-      </w:r>
-    </w:p>
-    <w:p>
-      <w:pPr>
-        <w:pStyle w:val="NoSpacing"/>
-        <w:rPr>
-          <w:rFonts w:ascii="Times New Roman" w:hAnsi="Times New Roman" w:cs="Times New Roman"/>
-          <w:i/>
-          <w:iCs/>
-        </w:rPr>
-      </w:pPr>
-    </w:p>
-    <w:p>
-      <w:pPr>
-        <w:pStyle w:val="NoSpacing"/>
+        </w:rPr>
+      </w:pPr>
+      <w:r>
         <w:rPr>
           <w:rFonts w:ascii="Times New Roman" w:hAnsi="Times New Roman" w:cs="Times New Roman"/>
           <w:b/>
           <w:bCs/>
-          <w:i/>
-          <w:iCs/>
-          <w:u w:val="single"/>
-        </w:rPr>
-      </w:pPr>
+        </w:rPr>
+        <w:t xml:space="preserve">Question 4. Why do you think this is a good data source to be used for the </w:t>
+      </w:r>
+      <w:proofErr w:type="gramStart"/>
       <w:r>
         <w:rPr>
           <w:rFonts w:ascii="Times New Roman" w:hAnsi="Times New Roman" w:cs="Times New Roman"/>
           <w:b/>
           <w:bCs/>
-          <w:i/>
-          <w:iCs/>
-          <w:u w:val="single"/>
-        </w:rPr>
-        <w:t>Historical Load</w:t>
-      </w:r>
-      <w:r>
+        </w:rPr>
+        <w:t>capstone</w:t>
+      </w:r>
+      <w:proofErr w:type="gramEnd"/>
+    </w:p>
+    <w:p>
+      <w:pPr>
+        <w:pStyle w:val="NoSpacing"/>
+        <w:rPr>
+          <w:rFonts w:ascii="Times New Roman" w:hAnsi="Times New Roman" w:cs="Times New Roman"/>
+        </w:rPr>
+      </w:pPr>
+      <w:r>
+        <w:rPr>
+          <w:rFonts w:ascii="Times New Roman" w:hAnsi="Times New Roman" w:cs="Times New Roman"/>
+        </w:rPr>
+        <w:t xml:space="preserve">I believe this is a good data source </w:t>
+      </w:r>
+      <w:r>
+        <w:rPr>
+          <w:rFonts w:ascii="Times New Roman" w:hAnsi="Times New Roman" w:cs="Times New Roman"/>
+        </w:rPr>
+        <w:t xml:space="preserve">as </w:t>
+      </w:r>
+      <w:r>
+        <w:rPr>
+          <w:rFonts w:ascii="Times New Roman" w:hAnsi="Times New Roman" w:cs="Times New Roman"/>
+        </w:rPr>
+        <w:t>the data is extensive and has large delta loads that are still active</w:t>
+      </w:r>
+      <w:r>
+        <w:rPr>
+          <w:rFonts w:ascii="Times New Roman" w:hAnsi="Times New Roman" w:cs="Times New Roman"/>
+        </w:rPr>
+        <w:t xml:space="preserve"> and will help people analyze the </w:t>
+      </w:r>
+      <w:proofErr w:type="gramStart"/>
+      <w:r>
+        <w:rPr>
+          <w:rFonts w:ascii="Times New Roman" w:hAnsi="Times New Roman" w:cs="Times New Roman"/>
+        </w:rPr>
+        <w:t>end product</w:t>
+      </w:r>
+      <w:proofErr w:type="gramEnd"/>
+      <w:r>
+        <w:rPr>
+          <w:rFonts w:ascii="Times New Roman" w:hAnsi="Times New Roman" w:cs="Times New Roman"/>
+        </w:rPr>
+        <w:t xml:space="preserve"> versus spending time wrangling the data itself.</w:t>
+      </w:r>
+    </w:p>
+    <w:p>
+      <w:pPr>
+        <w:pStyle w:val="NoSpacing"/>
+        <w:rPr>
+          <w:rFonts w:ascii="Times New Roman" w:hAnsi="Times New Roman" w:cs="Times New Roman"/>
+        </w:rPr>
+      </w:pPr>
+    </w:p>
+    <w:p>
+      <w:pPr>
+        <w:pStyle w:val="NoSpacing"/>
+        <w:rPr>
+          <w:rFonts w:ascii="Times New Roman" w:hAnsi="Times New Roman" w:cs="Times New Roman"/>
+        </w:rPr>
+      </w:pPr>
+    </w:p>
+    <w:p>
+      <w:pPr>
+        <w:pStyle w:val="NoSpacing"/>
         <w:rPr>
           <w:rFonts w:ascii="Times New Roman" w:hAnsi="Times New Roman" w:cs="Times New Roman"/>
           <w:b/>
           <w:bCs/>
-          <w:i/>
-          <w:iCs/>
           <w:u w:val="single"/>
         </w:rPr>
-        <w:t xml:space="preserve"> (288</w:t>
-      </w:r>
+      </w:pPr>
       <w:r>
         <w:rPr>
           <w:rFonts w:ascii="Times New Roman" w:hAnsi="Times New Roman" w:cs="Times New Roman"/>
           <w:b/>
           <w:bCs/>
-          <w:i/>
-          <w:iCs/>
           <w:u w:val="single"/>
         </w:rPr>
-        <w:t xml:space="preserve"> gigabytes)</w:t>
-      </w:r>
-      <w:r>
+        <w:t>Project Pros &amp; Cons:</w:t>
+      </w:r>
+    </w:p>
+    <w:p>
+      <w:pPr>
+        <w:pStyle w:val="NoSpacing"/>
+        <w:rPr>
+          <w:rFonts w:ascii="Times New Roman" w:hAnsi="Times New Roman" w:cs="Times New Roman"/>
+        </w:rPr>
+      </w:pPr>
+    </w:p>
+    <w:p>
+      <w:pPr>
+        <w:pStyle w:val="NoSpacing"/>
         <w:rPr>
           <w:rFonts w:ascii="Times New Roman" w:hAnsi="Times New Roman" w:cs="Times New Roman"/>
           <w:b/>
           <w:bCs/>
-          <w:i/>
-          <w:iCs/>
-          <w:u w:val="single"/>
-        </w:rPr>
-        <w:t>.</w:t>
-      </w:r>
-    </w:p>
-    <w:p>
-      <w:pPr>
-        <w:pStyle w:val="NoSpacing"/>
-        <w:ind w:firstLine="720"/>
-        <w:rPr>
-          <w:rFonts w:ascii="Times New Roman" w:hAnsi="Times New Roman" w:cs="Times New Roman"/>
-          <w:i/>
-          <w:iCs/>
-        </w:rPr>
-      </w:pPr>
-      <w:r>
-        <w:rPr>
-          <w:rFonts w:ascii="Times New Roman" w:hAnsi="Times New Roman" w:cs="Times New Roman"/>
-          <w:i/>
-          <w:iCs/>
-        </w:rPr>
-        <w:t xml:space="preserve">Yellow Taxi Trip Records (CSV): file size – </w:t>
-      </w:r>
-      <w:r>
-        <w:rPr>
-          <w:rFonts w:ascii="Times New Roman" w:hAnsi="Times New Roman" w:cs="Times New Roman"/>
-          <w:i/>
-          <w:iCs/>
-        </w:rPr>
-        <w:t>83</w:t>
-      </w:r>
-      <w:r>
-        <w:rPr>
-          <w:rFonts w:ascii="Times New Roman" w:hAnsi="Times New Roman" w:cs="Times New Roman"/>
-          <w:i/>
-          <w:iCs/>
-        </w:rPr>
-        <w:t>,476,512</w:t>
-      </w:r>
-      <w:r>
-        <w:rPr>
-          <w:rFonts w:ascii="Times New Roman" w:hAnsi="Times New Roman" w:cs="Times New Roman"/>
-          <w:i/>
-          <w:iCs/>
-        </w:rPr>
-        <w:t xml:space="preserve"> KB</w:t>
-      </w:r>
-    </w:p>
-    <w:p>
-      <w:pPr>
-        <w:pStyle w:val="NoSpacing"/>
-        <w:ind w:firstLine="720"/>
-        <w:rPr>
-          <w:rFonts w:ascii="Times New Roman" w:hAnsi="Times New Roman" w:cs="Times New Roman"/>
-          <w:i/>
-          <w:iCs/>
-        </w:rPr>
-      </w:pPr>
-      <w:r>
-        <w:rPr>
-          <w:rFonts w:ascii="Times New Roman" w:hAnsi="Times New Roman" w:cs="Times New Roman"/>
-          <w:i/>
-          <w:iCs/>
-        </w:rPr>
-        <w:t xml:space="preserve">Green Taxi Trip Records (CSV): file size – </w:t>
-      </w:r>
-      <w:r>
-        <w:rPr>
-          <w:rFonts w:ascii="Times New Roman" w:hAnsi="Times New Roman" w:cs="Times New Roman"/>
-          <w:i/>
-          <w:iCs/>
-        </w:rPr>
-        <w:t>5,723,136</w:t>
-      </w:r>
-      <w:r>
-        <w:rPr>
-          <w:rFonts w:ascii="Times New Roman" w:hAnsi="Times New Roman" w:cs="Times New Roman"/>
-          <w:i/>
-          <w:iCs/>
-        </w:rPr>
-        <w:t xml:space="preserve"> KB</w:t>
-      </w:r>
-    </w:p>
-    <w:p>
-      <w:pPr>
-        <w:pStyle w:val="NoSpacing"/>
-        <w:ind w:firstLine="720"/>
-        <w:rPr>
-          <w:rFonts w:ascii="Times New Roman" w:hAnsi="Times New Roman" w:cs="Times New Roman"/>
-          <w:i/>
-          <w:iCs/>
-        </w:rPr>
-      </w:pPr>
-      <w:r>
-        <w:rPr>
-          <w:rFonts w:ascii="Times New Roman" w:hAnsi="Times New Roman" w:cs="Times New Roman"/>
-          <w:i/>
-          <w:iCs/>
-        </w:rPr>
-        <w:t xml:space="preserve">For-Hire Vehicle Trip Records (CSV) – </w:t>
-      </w:r>
-      <w:r>
-        <w:rPr>
-          <w:rFonts w:ascii="Times New Roman" w:hAnsi="Times New Roman" w:cs="Times New Roman"/>
-          <w:i/>
-          <w:iCs/>
-        </w:rPr>
-        <w:t>15,578,784</w:t>
-      </w:r>
-      <w:r>
-        <w:rPr>
-          <w:rFonts w:ascii="Times New Roman" w:hAnsi="Times New Roman" w:cs="Times New Roman"/>
-          <w:i/>
-          <w:iCs/>
-        </w:rPr>
-        <w:t xml:space="preserve"> KB</w:t>
-      </w:r>
-    </w:p>
-    <w:p>
-      <w:pPr>
-        <w:pStyle w:val="NoSpacing"/>
-        <w:ind w:firstLine="720"/>
-        <w:rPr>
-          <w:rFonts w:ascii="Times New Roman" w:hAnsi="Times New Roman" w:cs="Times New Roman"/>
-          <w:i/>
-          <w:iCs/>
-        </w:rPr>
-      </w:pPr>
-      <w:r>
-        <w:rPr>
-          <w:rFonts w:ascii="Times New Roman" w:hAnsi="Times New Roman" w:cs="Times New Roman"/>
-          <w:i/>
-          <w:iCs/>
-        </w:rPr>
-        <w:t xml:space="preserve">High Volume For-Hire Vehicle Trip Records (CSV) – </w:t>
-      </w:r>
-      <w:r>
-        <w:rPr>
-          <w:rFonts w:ascii="Times New Roman" w:hAnsi="Times New Roman" w:cs="Times New Roman"/>
-          <w:i/>
-          <w:iCs/>
-        </w:rPr>
-        <w:t>183,361,248 KB</w:t>
-      </w:r>
-    </w:p>
-    <w:p>
-      <w:pPr>
-        <w:pStyle w:val="NoSpacing"/>
-        <w:rPr>
-          <w:rFonts w:ascii="Times New Roman" w:hAnsi="Times New Roman" w:cs="Times New Roman"/>
-          <w:i/>
-          <w:iCs/>
-        </w:rPr>
-      </w:pPr>
-    </w:p>
-    <w:p>
-      <w:pPr>
-        <w:pStyle w:val="NoSpacing"/>
-        <w:rPr>
-          <w:rFonts w:ascii="Times New Roman" w:hAnsi="Times New Roman" w:cs="Times New Roman"/>
-          <w:i/>
-          <w:iCs/>
-        </w:rPr>
-      </w:pPr>
-    </w:p>
-    <w:p>
-      <w:pPr>
-        <w:pStyle w:val="NoSpacing"/>
+        </w:rPr>
+      </w:pPr>
+      <w:r>
         <w:rPr>
           <w:rFonts w:ascii="Times New Roman" w:hAnsi="Times New Roman" w:cs="Times New Roman"/>
           <w:b/>
           <w:bCs/>
         </w:rPr>
-      </w:pPr>
-      <w:r>
+        <w:t>Pros</w:t>
+      </w:r>
+    </w:p>
+    <w:p>
+      <w:pPr>
+        <w:pStyle w:val="NoSpacing"/>
+        <w:numPr>
+          <w:ilvl w:val="0"/>
+          <w:numId w:val="43"/>
+        </w:numPr>
+        <w:rPr>
+          <w:rFonts w:ascii="Times New Roman" w:hAnsi="Times New Roman" w:cs="Times New Roman"/>
+        </w:rPr>
+      </w:pPr>
+      <w:r>
+        <w:rPr>
+          <w:rFonts w:ascii="Times New Roman" w:hAnsi="Times New Roman" w:cs="Times New Roman"/>
+        </w:rPr>
+        <w:t xml:space="preserve">As of December 2020, the NYC Taxi and Limousine Commission's actively maintains the file sets and protect them under the Freedom </w:t>
+      </w:r>
+      <w:proofErr w:type="gramStart"/>
+      <w:r>
+        <w:rPr>
+          <w:rFonts w:ascii="Times New Roman" w:hAnsi="Times New Roman" w:cs="Times New Roman"/>
+        </w:rPr>
+        <w:t>Of</w:t>
+      </w:r>
+      <w:proofErr w:type="gramEnd"/>
+      <w:r>
+        <w:rPr>
+          <w:rFonts w:ascii="Times New Roman" w:hAnsi="Times New Roman" w:cs="Times New Roman"/>
+        </w:rPr>
+        <w:t xml:space="preserve"> Information Law (FOIL).</w:t>
+      </w:r>
+    </w:p>
+    <w:p>
+      <w:pPr>
+        <w:pStyle w:val="NoSpacing"/>
+        <w:numPr>
+          <w:ilvl w:val="0"/>
+          <w:numId w:val="43"/>
+        </w:numPr>
+        <w:rPr>
+          <w:rFonts w:ascii="Times New Roman" w:hAnsi="Times New Roman" w:cs="Times New Roman"/>
+        </w:rPr>
+      </w:pPr>
+      <w:r>
+        <w:rPr>
+          <w:rFonts w:ascii="Times New Roman" w:hAnsi="Times New Roman" w:cs="Times New Roman"/>
+        </w:rPr>
+        <w:t xml:space="preserve">The U.S. NYC Government is transparent in sharing this information with the </w:t>
+      </w:r>
+      <w:proofErr w:type="gramStart"/>
+      <w:r>
+        <w:rPr>
+          <w:rFonts w:ascii="Times New Roman" w:hAnsi="Times New Roman" w:cs="Times New Roman"/>
+        </w:rPr>
+        <w:t>general public</w:t>
+      </w:r>
+      <w:proofErr w:type="gramEnd"/>
+      <w:r>
+        <w:rPr>
+          <w:rFonts w:ascii="Times New Roman" w:hAnsi="Times New Roman" w:cs="Times New Roman"/>
+        </w:rPr>
+        <w:t>.</w:t>
+      </w:r>
+    </w:p>
+    <w:p>
+      <w:pPr>
+        <w:pStyle w:val="NoSpacing"/>
+        <w:rPr>
+          <w:rFonts w:ascii="Times New Roman" w:hAnsi="Times New Roman" w:cs="Times New Roman"/>
+        </w:rPr>
+      </w:pPr>
+    </w:p>
+    <w:p>
+      <w:pPr>
+        <w:pStyle w:val="NoSpacing"/>
         <w:rPr>
           <w:rFonts w:ascii="Times New Roman" w:hAnsi="Times New Roman" w:cs="Times New Roman"/>
           <w:b/>
           <w:bCs/>
         </w:rPr>
-        <w:t xml:space="preserve">Question </w:t>
-      </w:r>
+      </w:pPr>
       <w:r>
         <w:rPr>
           <w:rFonts w:ascii="Times New Roman" w:hAnsi="Times New Roman" w:cs="Times New Roman"/>
           <w:b/>
           <w:bCs/>
         </w:rPr>
-        <w:t>3.</w:t>
-      </w:r>
-      <w:r>
-        <w:rPr>
-          <w:rFonts w:ascii="Times New Roman" w:hAnsi="Times New Roman" w:cs="Times New Roman"/>
-          <w:b/>
-          <w:bCs/>
-        </w:rPr>
-        <w:t xml:space="preserve"> </w:t>
-      </w:r>
-      <w:r>
-        <w:rPr>
-          <w:rFonts w:ascii="Times New Roman" w:hAnsi="Times New Roman" w:cs="Times New Roman"/>
-          <w:b/>
-          <w:bCs/>
-        </w:rPr>
-        <w:t>The v</w:t>
-      </w:r>
-      <w:r>
-        <w:rPr>
-          <w:rFonts w:ascii="Times New Roman" w:hAnsi="Times New Roman" w:cs="Times New Roman"/>
-          <w:b/>
-          <w:bCs/>
-        </w:rPr>
-        <w:t>olume you will be using for your capstone</w:t>
-      </w:r>
-    </w:p>
-    <w:p>
-      <w:pPr>
-        <w:pStyle w:val="NoSpacing"/>
-        <w:rPr>
-          <w:rFonts w:ascii="Times New Roman" w:hAnsi="Times New Roman" w:cs="Times New Roman"/>
-        </w:rPr>
-      </w:pPr>
-      <w:r>
-        <w:rPr>
-          <w:rFonts w:ascii="Times New Roman" w:hAnsi="Times New Roman" w:cs="Times New Roman"/>
-        </w:rPr>
-        <w:t xml:space="preserve">As of December </w:t>
-      </w:r>
-      <w:r>
-        <w:rPr>
-          <w:rFonts w:ascii="Times New Roman" w:hAnsi="Times New Roman" w:cs="Times New Roman"/>
-        </w:rPr>
-        <w:t xml:space="preserve">2020, </w:t>
-      </w:r>
-      <w:r>
-        <w:rPr>
-          <w:rFonts w:ascii="Times New Roman" w:hAnsi="Times New Roman" w:cs="Times New Roman"/>
-        </w:rPr>
-        <w:t>I plan on utilizing all 28</w:t>
-      </w:r>
-      <w:r>
-        <w:rPr>
-          <w:rFonts w:ascii="Times New Roman" w:hAnsi="Times New Roman" w:cs="Times New Roman"/>
-        </w:rPr>
-        <w:t xml:space="preserve">8 gigabytes of the </w:t>
-      </w:r>
-      <w:r>
-        <w:rPr>
-          <w:rFonts w:ascii="Times New Roman" w:hAnsi="Times New Roman" w:cs="Times New Roman"/>
-        </w:rPr>
-        <w:t xml:space="preserve">Historical Load, and I will </w:t>
-      </w:r>
-      <w:r>
-        <w:rPr>
-          <w:rFonts w:ascii="Times New Roman" w:hAnsi="Times New Roman" w:cs="Times New Roman"/>
-        </w:rPr>
-        <w:t xml:space="preserve">delta </w:t>
-      </w:r>
-      <w:r>
-        <w:rPr>
-          <w:rFonts w:ascii="Times New Roman" w:hAnsi="Times New Roman" w:cs="Times New Roman"/>
-        </w:rPr>
-        <w:t xml:space="preserve">load </w:t>
-      </w:r>
-      <w:r>
-        <w:rPr>
-          <w:rFonts w:ascii="Times New Roman" w:hAnsi="Times New Roman" w:cs="Times New Roman"/>
-        </w:rPr>
-        <w:t xml:space="preserve">the new storage location </w:t>
-      </w:r>
-      <w:r>
-        <w:rPr>
-          <w:rFonts w:ascii="Times New Roman" w:hAnsi="Times New Roman" w:cs="Times New Roman"/>
-        </w:rPr>
-        <w:t xml:space="preserve">by the </w:t>
-      </w:r>
-      <w:r>
-        <w:rPr>
-          <w:rFonts w:ascii="Times New Roman" w:hAnsi="Times New Roman" w:cs="Times New Roman"/>
-        </w:rPr>
-        <w:t>number</w:t>
-      </w:r>
-      <w:r>
-        <w:rPr>
-          <w:rFonts w:ascii="Times New Roman" w:hAnsi="Times New Roman" w:cs="Times New Roman"/>
-        </w:rPr>
-        <w:t xml:space="preserve"> of months from December t</w:t>
-      </w:r>
-      <w:r>
-        <w:rPr>
-          <w:rFonts w:ascii="Times New Roman" w:hAnsi="Times New Roman" w:cs="Times New Roman"/>
-        </w:rPr>
-        <w:t xml:space="preserve">o the </w:t>
-      </w:r>
-      <w:r>
-        <w:rPr>
-          <w:rFonts w:ascii="Times New Roman" w:hAnsi="Times New Roman" w:cs="Times New Roman"/>
-        </w:rPr>
-        <w:t>month whe</w:t>
-      </w:r>
-      <w:r>
-        <w:rPr>
-          <w:rFonts w:ascii="Times New Roman" w:hAnsi="Times New Roman" w:cs="Times New Roman"/>
-        </w:rPr>
-        <w:t xml:space="preserve">n the capstone is due. </w:t>
-      </w:r>
-    </w:p>
-    <w:p>
-      <w:pPr>
-        <w:pStyle w:val="NoSpacing"/>
-        <w:rPr>
-          <w:rFonts w:ascii="Times New Roman" w:hAnsi="Times New Roman" w:cs="Times New Roman"/>
-        </w:rPr>
-      </w:pPr>
-    </w:p>
-    <w:p>
-      <w:pPr>
-        <w:pStyle w:val="NoSpacing"/>
-        <w:rPr>
-          <w:rFonts w:ascii="Times New Roman" w:hAnsi="Times New Roman" w:cs="Times New Roman"/>
-          <w:b/>
-          <w:bCs/>
-        </w:rPr>
-      </w:pPr>
-      <w:r>
-        <w:rPr>
-          <w:rFonts w:ascii="Times New Roman" w:hAnsi="Times New Roman" w:cs="Times New Roman"/>
-          <w:b/>
-          <w:bCs/>
-        </w:rPr>
-        <w:t xml:space="preserve">Question 4. </w:t>
-      </w:r>
-      <w:r>
-        <w:rPr>
-          <w:rFonts w:ascii="Times New Roman" w:hAnsi="Times New Roman" w:cs="Times New Roman"/>
-          <w:b/>
-          <w:bCs/>
-        </w:rPr>
-        <w:t xml:space="preserve">Why </w:t>
-      </w:r>
-      <w:r>
-        <w:rPr>
-          <w:rFonts w:ascii="Times New Roman" w:hAnsi="Times New Roman" w:cs="Times New Roman"/>
-          <w:b/>
-          <w:bCs/>
-        </w:rPr>
-        <w:t xml:space="preserve">do </w:t>
-      </w:r>
-      <w:r>
-        <w:rPr>
-          <w:rFonts w:ascii="Times New Roman" w:hAnsi="Times New Roman" w:cs="Times New Roman"/>
-          <w:b/>
-          <w:bCs/>
-        </w:rPr>
-        <w:t>you think th</w:t>
-      </w:r>
-      <w:r>
-        <w:rPr>
-          <w:rFonts w:ascii="Times New Roman" w:hAnsi="Times New Roman" w:cs="Times New Roman"/>
-          <w:b/>
-          <w:bCs/>
-        </w:rPr>
-        <w:t>is is a</w:t>
-      </w:r>
-      <w:r>
-        <w:rPr>
-          <w:rFonts w:ascii="Times New Roman" w:hAnsi="Times New Roman" w:cs="Times New Roman"/>
-          <w:b/>
-          <w:bCs/>
-        </w:rPr>
-        <w:t xml:space="preserve"> good</w:t>
-      </w:r>
-      <w:r>
-        <w:rPr>
-          <w:rFonts w:ascii="Times New Roman" w:hAnsi="Times New Roman" w:cs="Times New Roman"/>
-          <w:b/>
-          <w:bCs/>
-        </w:rPr>
-        <w:t xml:space="preserve"> data source</w:t>
-      </w:r>
-      <w:r>
-        <w:rPr>
-          <w:rFonts w:ascii="Times New Roman" w:hAnsi="Times New Roman" w:cs="Times New Roman"/>
-          <w:b/>
-          <w:bCs/>
-        </w:rPr>
-        <w:t xml:space="preserve"> to be used for the </w:t>
-      </w:r>
-      <w:proofErr w:type="gramStart"/>
-      <w:r>
-        <w:rPr>
-          <w:rFonts w:ascii="Times New Roman" w:hAnsi="Times New Roman" w:cs="Times New Roman"/>
-          <w:b/>
-          <w:bCs/>
-        </w:rPr>
-        <w:t>capstone</w:t>
-      </w:r>
-      <w:proofErr w:type="gramEnd"/>
-    </w:p>
-    <w:p>
-      <w:pPr>
-        <w:pStyle w:val="NoSpacing"/>
-        <w:rPr>
-          <w:rFonts w:ascii="Times New Roman" w:hAnsi="Times New Roman" w:cs="Times New Roman"/>
-        </w:rPr>
-      </w:pPr>
-      <w:r>
-        <w:rPr>
-          <w:rFonts w:ascii="Times New Roman" w:hAnsi="Times New Roman" w:cs="Times New Roman"/>
-        </w:rPr>
-        <w:t>I believe this is a good data source for the Springboard Data Engineering Open-Ended capstone because the data is ext</w:t>
-      </w:r>
-      <w:r>
-        <w:rPr>
-          <w:rFonts w:ascii="Times New Roman" w:hAnsi="Times New Roman" w:cs="Times New Roman"/>
-        </w:rPr>
-        <w:t>ensiv</w:t>
-      </w:r>
-      <w:r>
-        <w:rPr>
-          <w:rFonts w:ascii="Times New Roman" w:hAnsi="Times New Roman" w:cs="Times New Roman"/>
-        </w:rPr>
-        <w:t>e and has large delta loads that are still active</w:t>
-      </w:r>
-      <w:r>
-        <w:rPr>
-          <w:rFonts w:ascii="Times New Roman" w:hAnsi="Times New Roman" w:cs="Times New Roman"/>
-        </w:rPr>
-        <w:t>.</w:t>
-      </w:r>
-    </w:p>
-    <w:p>
-      <w:pPr>
-        <w:pStyle w:val="NoSpacing"/>
-        <w:rPr>
-          <w:rFonts w:ascii="Times New Roman" w:hAnsi="Times New Roman" w:cs="Times New Roman"/>
-        </w:rPr>
-      </w:pPr>
-    </w:p>
-    <w:p>
-      <w:pPr>
-        <w:pStyle w:val="NoSpacing"/>
-        <w:rPr>
-          <w:rFonts w:ascii="Times New Roman" w:hAnsi="Times New Roman" w:cs="Times New Roman"/>
-          <w:b/>
-          <w:bCs/>
-        </w:rPr>
-      </w:pPr>
-      <w:r>
-        <w:rPr>
-          <w:rFonts w:ascii="Times New Roman" w:hAnsi="Times New Roman" w:cs="Times New Roman"/>
-          <w:b/>
-          <w:bCs/>
-        </w:rPr>
-        <w:t xml:space="preserve">Question </w:t>
-      </w:r>
-      <w:r>
-        <w:rPr>
-          <w:rFonts w:ascii="Times New Roman" w:hAnsi="Times New Roman" w:cs="Times New Roman"/>
-          <w:b/>
-          <w:bCs/>
-        </w:rPr>
-        <w:t>5.</w:t>
-      </w:r>
-      <w:r>
-        <w:rPr>
-          <w:rFonts w:ascii="Times New Roman" w:hAnsi="Times New Roman" w:cs="Times New Roman"/>
-          <w:b/>
-          <w:bCs/>
-        </w:rPr>
-        <w:t xml:space="preserve"> </w:t>
-      </w:r>
-      <w:r>
-        <w:rPr>
-          <w:rFonts w:ascii="Times New Roman" w:hAnsi="Times New Roman" w:cs="Times New Roman"/>
-          <w:b/>
-          <w:bCs/>
-        </w:rPr>
-        <w:t>Any pros and cons that you can think of</w:t>
-      </w:r>
-    </w:p>
-    <w:p>
-      <w:pPr>
-        <w:pStyle w:val="NoSpacing"/>
-        <w:rPr>
-          <w:rFonts w:ascii="Times New Roman" w:hAnsi="Times New Roman" w:cs="Times New Roman"/>
-          <w:u w:val="single"/>
-        </w:rPr>
-      </w:pPr>
-      <w:r>
-        <w:rPr>
-          <w:rFonts w:ascii="Times New Roman" w:hAnsi="Times New Roman" w:cs="Times New Roman"/>
-          <w:u w:val="single"/>
-        </w:rPr>
-        <w:t>Pros</w:t>
+        <w:t>Cons</w:t>
       </w:r>
     </w:p>
     <w:p>
@@ -4036,7 +3735,7 @@
         <w:pStyle w:val="NoSpacing"/>
         <w:numPr>
           <w:ilvl w:val="0"/>
-          <w:numId w:val="40"/>
+          <w:numId w:val="43"/>
         </w:numPr>
         <w:rPr>
           <w:rFonts w:ascii="Times New Roman" w:hAnsi="Times New Roman" w:cs="Times New Roman"/>
@@ -4046,63 +3745,7 @@
         <w:rPr>
           <w:rFonts w:ascii="Times New Roman" w:hAnsi="Times New Roman" w:cs="Times New Roman"/>
         </w:rPr>
-        <w:t>As of December 2020</w:t>
-      </w:r>
-      <w:r>
-        <w:rPr>
-          <w:rFonts w:ascii="Times New Roman" w:hAnsi="Times New Roman" w:cs="Times New Roman"/>
-        </w:rPr>
-        <w:t xml:space="preserve">, the NYC Taxi and Limousine Commission's </w:t>
-      </w:r>
-      <w:r>
-        <w:rPr>
-          <w:rFonts w:ascii="Times New Roman" w:hAnsi="Times New Roman" w:cs="Times New Roman"/>
-        </w:rPr>
-        <w:t xml:space="preserve">actively maintains the </w:t>
-      </w:r>
-      <w:r>
-        <w:rPr>
-          <w:rFonts w:ascii="Times New Roman" w:hAnsi="Times New Roman" w:cs="Times New Roman"/>
-        </w:rPr>
-        <w:t>file sets and</w:t>
-      </w:r>
-      <w:r>
-        <w:rPr>
-          <w:rFonts w:ascii="Times New Roman" w:hAnsi="Times New Roman" w:cs="Times New Roman"/>
-        </w:rPr>
-        <w:t xml:space="preserve"> protect</w:t>
-      </w:r>
-      <w:r>
-        <w:rPr>
-          <w:rFonts w:ascii="Times New Roman" w:hAnsi="Times New Roman" w:cs="Times New Roman"/>
-        </w:rPr>
-        <w:t xml:space="preserve"> them </w:t>
-      </w:r>
-      <w:r>
-        <w:rPr>
-          <w:rFonts w:ascii="Times New Roman" w:hAnsi="Times New Roman" w:cs="Times New Roman"/>
-        </w:rPr>
-        <w:t xml:space="preserve">under the </w:t>
-      </w:r>
-      <w:r>
-        <w:rPr>
-          <w:rFonts w:ascii="Times New Roman" w:hAnsi="Times New Roman" w:cs="Times New Roman"/>
-        </w:rPr>
-        <w:t xml:space="preserve">Freedom </w:t>
-      </w:r>
-      <w:proofErr w:type="gramStart"/>
-      <w:r>
-        <w:rPr>
-          <w:rFonts w:ascii="Times New Roman" w:hAnsi="Times New Roman" w:cs="Times New Roman"/>
-        </w:rPr>
-        <w:t>Of</w:t>
-      </w:r>
-      <w:proofErr w:type="gramEnd"/>
-      <w:r>
-        <w:rPr>
-          <w:rFonts w:ascii="Times New Roman" w:hAnsi="Times New Roman" w:cs="Times New Roman"/>
-        </w:rPr>
-        <w:t xml:space="preserve"> Information Law (FOIL)</w:t>
+        <w:t>There is no API built for the data sets, and several folders partition the data sets out by year and month</w:t>
       </w:r>
       <w:r>
         <w:rPr>
@@ -4116,7 +3759,7 @@
         <w:pStyle w:val="NoSpacing"/>
         <w:numPr>
           <w:ilvl w:val="0"/>
-          <w:numId w:val="40"/>
+          <w:numId w:val="43"/>
         </w:numPr>
         <w:rPr>
           <w:rFonts w:ascii="Times New Roman" w:hAnsi="Times New Roman" w:cs="Times New Roman"/>
@@ -4126,19 +3769,7 @@
         <w:rPr>
           <w:rFonts w:ascii="Times New Roman" w:hAnsi="Times New Roman" w:cs="Times New Roman"/>
         </w:rPr>
-        <w:t>T</w:t>
-      </w:r>
-      <w:r>
-        <w:rPr>
-          <w:rFonts w:ascii="Times New Roman" w:hAnsi="Times New Roman" w:cs="Times New Roman"/>
-        </w:rPr>
-        <w:t xml:space="preserve">he </w:t>
-      </w:r>
-      <w:r>
-        <w:rPr>
-          <w:rFonts w:ascii="Times New Roman" w:hAnsi="Times New Roman" w:cs="Times New Roman"/>
-        </w:rPr>
-        <w:t>U</w:t>
+        <w:t>The file format is in .csv, and there may be risks associated with file corruption</w:t>
       </w:r>
       <w:r>
         <w:rPr>
@@ -4150,141 +3781,25 @@
         <w:rPr>
           <w:rFonts w:ascii="Times New Roman" w:hAnsi="Times New Roman" w:cs="Times New Roman"/>
         </w:rPr>
-        <w:t>S</w:t>
-      </w:r>
-      <w:r>
-        <w:rPr>
-          <w:rFonts w:ascii="Times New Roman" w:hAnsi="Times New Roman" w:cs="Times New Roman"/>
-        </w:rPr>
-        <w:t xml:space="preserve">. </w:t>
-      </w:r>
-      <w:r>
-        <w:rPr>
-          <w:rFonts w:ascii="Times New Roman" w:hAnsi="Times New Roman" w:cs="Times New Roman"/>
-        </w:rPr>
-        <w:t>NYC</w:t>
-      </w:r>
-      <w:r>
-        <w:rPr>
-          <w:rFonts w:ascii="Times New Roman" w:hAnsi="Times New Roman" w:cs="Times New Roman"/>
-        </w:rPr>
-        <w:t xml:space="preserve"> </w:t>
-      </w:r>
-      <w:r>
-        <w:rPr>
-          <w:rFonts w:ascii="Times New Roman" w:hAnsi="Times New Roman" w:cs="Times New Roman"/>
-        </w:rPr>
-        <w:t xml:space="preserve">Government is transparent in sharing this information with </w:t>
-      </w:r>
-      <w:r>
-        <w:rPr>
-          <w:rFonts w:ascii="Times New Roman" w:hAnsi="Times New Roman" w:cs="Times New Roman"/>
-        </w:rPr>
-        <w:t xml:space="preserve">the </w:t>
-      </w:r>
-      <w:proofErr w:type="gramStart"/>
-      <w:r>
-        <w:rPr>
-          <w:rFonts w:ascii="Times New Roman" w:hAnsi="Times New Roman" w:cs="Times New Roman"/>
-        </w:rPr>
-        <w:t>general public</w:t>
-      </w:r>
-      <w:proofErr w:type="gramEnd"/>
-      <w:r>
-        <w:rPr>
-          <w:rFonts w:ascii="Times New Roman" w:hAnsi="Times New Roman" w:cs="Times New Roman"/>
-        </w:rPr>
-        <w:t>.</w:t>
-      </w:r>
-    </w:p>
-    <w:p>
-      <w:pPr>
-        <w:pStyle w:val="NoSpacing"/>
-        <w:rPr>
-          <w:rFonts w:ascii="Times New Roman" w:hAnsi="Times New Roman" w:cs="Times New Roman"/>
-          <w:b/>
-          <w:bCs/>
-          <w:i/>
-          <w:iCs/>
-        </w:rPr>
-      </w:pPr>
-      <w:r>
-        <w:rPr>
-          <w:rFonts w:ascii="Times New Roman" w:hAnsi="Times New Roman" w:cs="Times New Roman"/>
-        </w:rPr>
-        <w:t xml:space="preserve"> </w:t>
-      </w:r>
-    </w:p>
-    <w:p>
-      <w:pPr>
-        <w:pStyle w:val="NoSpacing"/>
-        <w:rPr>
-          <w:rFonts w:ascii="Times New Roman" w:hAnsi="Times New Roman" w:cs="Times New Roman"/>
-          <w:u w:val="single"/>
-        </w:rPr>
-      </w:pPr>
-      <w:r>
-        <w:rPr>
-          <w:rFonts w:ascii="Times New Roman" w:hAnsi="Times New Roman" w:cs="Times New Roman"/>
-          <w:u w:val="single"/>
-        </w:rPr>
-        <w:t>Cons</w:t>
-      </w:r>
-    </w:p>
-    <w:p>
-      <w:pPr>
-        <w:pStyle w:val="NoSpacing"/>
-        <w:numPr>
-          <w:ilvl w:val="0"/>
-          <w:numId w:val="40"/>
-        </w:numPr>
-        <w:rPr>
-          <w:rFonts w:ascii="Times New Roman" w:hAnsi="Times New Roman" w:cs="Times New Roman"/>
-        </w:rPr>
-      </w:pPr>
-      <w:r>
-        <w:rPr>
-          <w:rFonts w:ascii="Times New Roman" w:hAnsi="Times New Roman" w:cs="Times New Roman"/>
-        </w:rPr>
-        <w:t>There is no API built for the data sets</w:t>
-      </w:r>
-      <w:r>
-        <w:rPr>
-          <w:rFonts w:ascii="Times New Roman" w:hAnsi="Times New Roman" w:cs="Times New Roman"/>
-        </w:rPr>
-        <w:t>,</w:t>
-      </w:r>
-      <w:r>
-        <w:rPr>
-          <w:rFonts w:ascii="Times New Roman" w:hAnsi="Times New Roman" w:cs="Times New Roman"/>
-        </w:rPr>
-        <w:t xml:space="preserve"> and </w:t>
-      </w:r>
-      <w:r>
-        <w:rPr>
-          <w:rFonts w:ascii="Times New Roman" w:hAnsi="Times New Roman" w:cs="Times New Roman"/>
-        </w:rPr>
-        <w:t>several folders partition the data sets out</w:t>
-      </w:r>
-      <w:r>
-        <w:rPr>
-          <w:rFonts w:ascii="Times New Roman" w:hAnsi="Times New Roman" w:cs="Times New Roman"/>
-        </w:rPr>
-        <w:t xml:space="preserve"> by year and month</w:t>
-      </w:r>
-    </w:p>
-    <w:p>
-      <w:pPr>
-        <w:pStyle w:val="NoSpacing"/>
-        <w:numPr>
-          <w:ilvl w:val="0"/>
-          <w:numId w:val="40"/>
-        </w:numPr>
+        <w:t xml:space="preserve">  </w:t>
+      </w:r>
+    </w:p>
+    <w:p>
+      <w:pPr>
+        <w:pStyle w:val="NoSpacing"/>
+        <w:rPr>
+          <w:rFonts w:ascii="Times New Roman" w:hAnsi="Times New Roman" w:cs="Times New Roman"/>
+        </w:rPr>
+      </w:pPr>
+    </w:p>
+    <w:p>
+      <w:pPr>
+        <w:pStyle w:val="NoSpacing"/>
         <w:rPr>
           <w:rFonts w:ascii="Times New Roman" w:hAnsi="Times New Roman" w:cs="Times New Roman"/>
         </w:rPr>
         <w:sectPr>
-          <w:footerReference w:type="first" r:id="rId14"/>
+          <w:footerReference w:type="first" r:id="rId16"/>
           <w:pgSz w:w="12240" w:h="15840"/>
           <w:pgMar w:top="1440" w:right="1440" w:bottom="1440" w:left="1440" w:header="720" w:footer="720" w:gutter="0"/>
           <w:cols w:space="720"/>
@@ -4296,32 +3811,721 @@
         <w:rPr>
           <w:rFonts w:ascii="Times New Roman" w:hAnsi="Times New Roman" w:cs="Times New Roman"/>
         </w:rPr>
-        <w:t>The file format is in .csv</w:t>
-      </w:r>
-      <w:r>
-        <w:rPr>
-          <w:rFonts w:ascii="Times New Roman" w:hAnsi="Times New Roman" w:cs="Times New Roman"/>
-        </w:rPr>
-        <w:t>,</w:t>
-      </w:r>
-      <w:r>
-        <w:rPr>
-          <w:rFonts w:ascii="Times New Roman" w:hAnsi="Times New Roman" w:cs="Times New Roman"/>
-        </w:rPr>
-        <w:t xml:space="preserve"> and </w:t>
-      </w:r>
-      <w:r>
-        <w:rPr>
-          <w:rFonts w:ascii="Times New Roman" w:hAnsi="Times New Roman" w:cs="Times New Roman"/>
-        </w:rPr>
-        <w:t>there may be risks associated with file corruption</w:t>
-      </w:r>
-      <w:r>
-        <w:rPr>
-          <w:rFonts w:ascii="Times New Roman" w:hAnsi="Times New Roman" w:cs="Times New Roman"/>
-        </w:rPr>
-        <w:t xml:space="preserve"> </w:t>
-      </w:r>
+        <w:t>We will use this project management model to ensure that th</w:t>
+      </w:r>
+      <w:r>
+        <w:rPr>
+          <w:rFonts w:ascii="Times New Roman" w:hAnsi="Times New Roman" w:cs="Times New Roman"/>
+        </w:rPr>
+        <w:t>e client can save time and money throughout the process</w:t>
+      </w:r>
+      <w:r>
+        <w:rPr>
+          <w:rFonts w:ascii="Times New Roman" w:hAnsi="Times New Roman" w:cs="Times New Roman"/>
+        </w:rPr>
+        <w:t xml:space="preserve"> and have the flexibility to make changes anytime during the development process.</w:t>
+      </w:r>
+    </w:p>
+    <w:p>
+      <w:pPr>
+        <w:pStyle w:val="Heading2"/>
+        <w:rPr>
+          <w:rFonts w:ascii="Times New Roman" w:hAnsi="Times New Roman" w:cs="Times New Roman"/>
+          <w:b/>
+          <w:bCs/>
+          <w:u w:val="single"/>
+        </w:rPr>
+      </w:pPr>
+      <w:r>
+        <w:rPr>
+          <w:rFonts w:ascii="Times New Roman" w:hAnsi="Times New Roman" w:cs="Times New Roman"/>
+          <w:b/>
+          <w:bCs/>
+          <w:u w:val="single"/>
+        </w:rPr>
+        <w:lastRenderedPageBreak/>
+        <w:t>Project Setup</w:t>
+      </w:r>
+    </w:p>
+    <w:p>
+      <w:pPr>
+        <w:pStyle w:val="NoSpacing"/>
+        <w:rPr>
+          <w:rFonts w:ascii="Times New Roman" w:hAnsi="Times New Roman" w:cs="Times New Roman"/>
+        </w:rPr>
+      </w:pPr>
+    </w:p>
+    <w:p>
+      <w:pPr>
+        <w:pStyle w:val="NoSpacing"/>
+        <w:rPr>
+          <w:rFonts w:ascii="Times New Roman" w:hAnsi="Times New Roman" w:cs="Times New Roman"/>
+        </w:rPr>
+      </w:pPr>
+      <w:r>
+        <w:rPr>
+          <w:rFonts w:ascii="Times New Roman" w:hAnsi="Times New Roman" w:cs="Times New Roman"/>
+        </w:rPr>
+        <w:t xml:space="preserve">The </w:t>
+      </w:r>
+      <w:r>
+        <w:rPr>
+          <w:rFonts w:ascii="Times New Roman" w:hAnsi="Times New Roman" w:cs="Times New Roman"/>
+        </w:rPr>
+        <w:t xml:space="preserve">NYC Taxi </w:t>
+      </w:r>
+      <w:r>
+        <w:rPr>
+          <w:rFonts w:ascii="Times New Roman" w:hAnsi="Times New Roman" w:cs="Times New Roman"/>
+        </w:rPr>
+        <w:t>&amp;</w:t>
+      </w:r>
+      <w:r>
+        <w:rPr>
+          <w:rFonts w:ascii="Times New Roman" w:hAnsi="Times New Roman" w:cs="Times New Roman"/>
+        </w:rPr>
+        <w:t xml:space="preserve"> Limousine Commission</w:t>
+      </w:r>
+      <w:r>
+        <w:rPr>
+          <w:rFonts w:ascii="Times New Roman" w:hAnsi="Times New Roman" w:cs="Times New Roman"/>
+        </w:rPr>
+        <w:t>, Data Engineering Project,</w:t>
+      </w:r>
+      <w:r>
+        <w:rPr>
+          <w:rFonts w:ascii="Times New Roman" w:hAnsi="Times New Roman" w:cs="Times New Roman"/>
+        </w:rPr>
+        <w:t xml:space="preserve"> will use the Agile Methodology as the project management process. The </w:t>
+      </w:r>
+      <w:r>
+        <w:rPr>
+          <w:rFonts w:ascii="Times New Roman" w:hAnsi="Times New Roman" w:cs="Times New Roman"/>
+        </w:rPr>
+        <w:t>methodology</w:t>
+      </w:r>
+      <w:r>
+        <w:rPr>
+          <w:rFonts w:ascii="Times New Roman" w:hAnsi="Times New Roman" w:cs="Times New Roman"/>
+        </w:rPr>
+        <w:t xml:space="preserve"> involves breaking down each project into prioritized requirements and delivering each </w:t>
+      </w:r>
+      <w:r>
+        <w:rPr>
+          <w:rFonts w:ascii="Times New Roman" w:hAnsi="Times New Roman" w:cs="Times New Roman"/>
+        </w:rPr>
+        <w:t xml:space="preserve">piece </w:t>
+      </w:r>
+      <w:r>
+        <w:rPr>
+          <w:rFonts w:ascii="Times New Roman" w:hAnsi="Times New Roman" w:cs="Times New Roman"/>
+        </w:rPr>
+        <w:t>within an iterative cycle. Each iteration is evaluated and assessed</w:t>
+      </w:r>
+      <w:r>
+        <w:rPr>
+          <w:rFonts w:ascii="Times New Roman" w:hAnsi="Times New Roman" w:cs="Times New Roman"/>
+        </w:rPr>
+        <w:t xml:space="preserve"> (sprint retrospective)</w:t>
+      </w:r>
+      <w:r>
+        <w:rPr>
+          <w:rFonts w:ascii="Times New Roman" w:hAnsi="Times New Roman" w:cs="Times New Roman"/>
+        </w:rPr>
+        <w:t xml:space="preserve"> by the development team and </w:t>
+      </w:r>
+      <w:r>
+        <w:rPr>
+          <w:rFonts w:ascii="Times New Roman" w:hAnsi="Times New Roman" w:cs="Times New Roman"/>
+        </w:rPr>
+        <w:t xml:space="preserve">the </w:t>
+      </w:r>
+      <w:r>
+        <w:rPr>
+          <w:rFonts w:ascii="Times New Roman" w:hAnsi="Times New Roman" w:cs="Times New Roman"/>
+        </w:rPr>
+        <w:t>client</w:t>
+      </w:r>
+      <w:r>
+        <w:rPr>
+          <w:rFonts w:ascii="Times New Roman" w:hAnsi="Times New Roman" w:cs="Times New Roman"/>
+        </w:rPr>
+        <w:t xml:space="preserve"> (Springboard Mentor)</w:t>
+      </w:r>
+      <w:r>
+        <w:rPr>
+          <w:rFonts w:ascii="Times New Roman" w:hAnsi="Times New Roman" w:cs="Times New Roman"/>
+        </w:rPr>
+        <w:t xml:space="preserve">. The insights gained from the </w:t>
+      </w:r>
+      <w:r>
+        <w:rPr>
+          <w:rFonts w:ascii="Times New Roman" w:hAnsi="Times New Roman" w:cs="Times New Roman"/>
+        </w:rPr>
+        <w:t>retrospective</w:t>
+      </w:r>
+      <w:r>
+        <w:rPr>
+          <w:rFonts w:ascii="Times New Roman" w:hAnsi="Times New Roman" w:cs="Times New Roman"/>
+        </w:rPr>
+        <w:t xml:space="preserve"> determines </w:t>
+      </w:r>
+      <w:r>
+        <w:rPr>
+          <w:rFonts w:ascii="Times New Roman" w:hAnsi="Times New Roman" w:cs="Times New Roman"/>
+        </w:rPr>
+        <w:t>development next steps</w:t>
+      </w:r>
+      <w:r>
+        <w:rPr>
+          <w:rFonts w:ascii="Times New Roman" w:hAnsi="Times New Roman" w:cs="Times New Roman"/>
+        </w:rPr>
+        <w:t>.</w:t>
+      </w:r>
+      <w:r>
+        <w:rPr>
+          <w:rFonts w:ascii="Times New Roman" w:hAnsi="Times New Roman" w:cs="Times New Roman"/>
+        </w:rPr>
+        <w:t xml:space="preserve"> We set clear goals in each iteration meeting during the retrospective</w:t>
+      </w:r>
+      <w:r>
+        <w:rPr>
+          <w:rFonts w:ascii="Times New Roman" w:hAnsi="Times New Roman" w:cs="Times New Roman"/>
+        </w:rPr>
+        <w:t xml:space="preserve">, such </w:t>
+      </w:r>
+      <w:proofErr w:type="gramStart"/>
+      <w:r>
+        <w:rPr>
+          <w:rFonts w:ascii="Times New Roman" w:hAnsi="Times New Roman" w:cs="Times New Roman"/>
+        </w:rPr>
+        <w:t>as;</w:t>
+      </w:r>
+      <w:proofErr w:type="gramEnd"/>
+      <w:r>
+        <w:rPr>
+          <w:rFonts w:ascii="Times New Roman" w:hAnsi="Times New Roman" w:cs="Times New Roman"/>
+        </w:rPr>
+        <w:t xml:space="preserve"> expected changes, time estimates, priorities, and budgets.</w:t>
+      </w:r>
+    </w:p>
+    <w:p>
+      <w:pPr>
+        <w:pStyle w:val="NoSpacing"/>
+        <w:rPr>
+          <w:rFonts w:ascii="Times New Roman" w:hAnsi="Times New Roman" w:cs="Times New Roman"/>
+        </w:rPr>
+      </w:pPr>
+    </w:p>
+    <w:p>
+      <w:pPr>
+        <w:pStyle w:val="NoSpacing"/>
+        <w:rPr>
+          <w:rFonts w:ascii="Times New Roman" w:hAnsi="Times New Roman" w:cs="Times New Roman"/>
+        </w:rPr>
+      </w:pPr>
+      <w:r>
+        <w:rPr>
+          <w:rFonts w:ascii="Times New Roman" w:hAnsi="Times New Roman" w:cs="Times New Roman"/>
+        </w:rPr>
+        <w:t xml:space="preserve">The agile method gives high priority to </w:t>
+      </w:r>
+      <w:r>
+        <w:rPr>
+          <w:rFonts w:ascii="Times New Roman" w:hAnsi="Times New Roman" w:cs="Times New Roman"/>
+        </w:rPr>
+        <w:t>client</w:t>
+      </w:r>
+      <w:r>
+        <w:rPr>
+          <w:rFonts w:ascii="Times New Roman" w:hAnsi="Times New Roman" w:cs="Times New Roman"/>
+        </w:rPr>
+        <w:t xml:space="preserve"> participation </w:t>
+      </w:r>
+      <w:r>
+        <w:rPr>
+          <w:rFonts w:ascii="Times New Roman" w:hAnsi="Times New Roman" w:cs="Times New Roman"/>
+        </w:rPr>
+        <w:t>at the project's initiation and throughout its lifecycle</w:t>
+      </w:r>
+      <w:r>
+        <w:rPr>
+          <w:rFonts w:ascii="Times New Roman" w:hAnsi="Times New Roman" w:cs="Times New Roman"/>
+        </w:rPr>
+        <w:t xml:space="preserve">. The intention is to keep the client involved at every step </w:t>
+      </w:r>
+      <w:r>
+        <w:rPr>
+          <w:rFonts w:ascii="Times New Roman" w:hAnsi="Times New Roman" w:cs="Times New Roman"/>
+        </w:rPr>
+        <w:t xml:space="preserve">and </w:t>
+      </w:r>
+      <w:r>
+        <w:rPr>
+          <w:rFonts w:ascii="Times New Roman" w:hAnsi="Times New Roman" w:cs="Times New Roman"/>
+        </w:rPr>
+        <w:t xml:space="preserve">to </w:t>
+      </w:r>
+      <w:r>
+        <w:rPr>
+          <w:rFonts w:ascii="Times New Roman" w:hAnsi="Times New Roman" w:cs="Times New Roman"/>
+        </w:rPr>
+        <w:t>incrementally create</w:t>
+      </w:r>
+      <w:r>
+        <w:rPr>
+          <w:rFonts w:ascii="Times New Roman" w:hAnsi="Times New Roman" w:cs="Times New Roman"/>
+        </w:rPr>
+        <w:t xml:space="preserve"> a product that they are </w:t>
+      </w:r>
+      <w:r>
+        <w:rPr>
+          <w:rFonts w:ascii="Times New Roman" w:hAnsi="Times New Roman" w:cs="Times New Roman"/>
+        </w:rPr>
+        <w:t>satisfied</w:t>
+      </w:r>
+      <w:r>
+        <w:rPr>
+          <w:rFonts w:ascii="Times New Roman" w:hAnsi="Times New Roman" w:cs="Times New Roman"/>
+        </w:rPr>
+        <w:t xml:space="preserve"> with at the end. This </w:t>
+      </w:r>
+      <w:r>
+        <w:rPr>
+          <w:rFonts w:ascii="Times New Roman" w:hAnsi="Times New Roman" w:cs="Times New Roman"/>
+        </w:rPr>
+        <w:t>approach is essential in</w:t>
+      </w:r>
+      <w:r>
+        <w:rPr>
+          <w:rFonts w:ascii="Times New Roman" w:hAnsi="Times New Roman" w:cs="Times New Roman"/>
+        </w:rPr>
+        <w:t xml:space="preserve"> sav</w:t>
+      </w:r>
+      <w:r>
+        <w:rPr>
+          <w:rFonts w:ascii="Times New Roman" w:hAnsi="Times New Roman" w:cs="Times New Roman"/>
+        </w:rPr>
+        <w:t>ing</w:t>
+      </w:r>
+      <w:r>
+        <w:rPr>
+          <w:rFonts w:ascii="Times New Roman" w:hAnsi="Times New Roman" w:cs="Times New Roman"/>
+        </w:rPr>
+        <w:t xml:space="preserve"> the client money and time because the client tests and approves the work at each development step</w:t>
+      </w:r>
+      <w:r>
+        <w:rPr>
+          <w:rFonts w:ascii="Times New Roman" w:hAnsi="Times New Roman" w:cs="Times New Roman"/>
+        </w:rPr>
+        <w:t>, quickly making changes if needed</w:t>
+      </w:r>
+      <w:r>
+        <w:rPr>
+          <w:rFonts w:ascii="Times New Roman" w:hAnsi="Times New Roman" w:cs="Times New Roman"/>
+        </w:rPr>
+        <w:t xml:space="preserve">. </w:t>
+      </w:r>
+    </w:p>
+    <w:p>
+      <w:pPr>
+        <w:pStyle w:val="NoSpacing"/>
+        <w:rPr>
+          <w:rFonts w:ascii="Times New Roman" w:hAnsi="Times New Roman" w:cs="Times New Roman"/>
+        </w:rPr>
+      </w:pPr>
+    </w:p>
+    <w:p>
+      <w:pPr>
+        <w:pStyle w:val="NoSpacing"/>
+        <w:rPr>
+          <w:rFonts w:ascii="Times New Roman" w:hAnsi="Times New Roman" w:cs="Times New Roman"/>
+          <w:b/>
+          <w:bCs/>
+          <w:u w:val="single"/>
+        </w:rPr>
+      </w:pPr>
+      <w:r>
+        <w:rPr>
+          <w:rFonts w:ascii="Times New Roman" w:hAnsi="Times New Roman" w:cs="Times New Roman"/>
+          <w:b/>
+          <w:bCs/>
+          <w:u w:val="single"/>
+        </w:rPr>
+        <w:t>Project Setup Goals:</w:t>
+      </w:r>
+    </w:p>
+    <w:p>
+      <w:pPr>
+        <w:pStyle w:val="NoSpacing"/>
+        <w:rPr>
+          <w:rFonts w:ascii="Times New Roman" w:hAnsi="Times New Roman" w:cs="Times New Roman"/>
+        </w:rPr>
+      </w:pPr>
+    </w:p>
+    <w:p>
+      <w:pPr>
+        <w:pStyle w:val="NoSpacing"/>
+        <w:numPr>
+          <w:ilvl w:val="0"/>
+          <w:numId w:val="43"/>
+        </w:numPr>
+        <w:rPr>
+          <w:rFonts w:ascii="Times New Roman" w:hAnsi="Times New Roman" w:cs="Times New Roman"/>
+        </w:rPr>
+      </w:pPr>
+      <w:r>
+        <w:rPr>
+          <w:rFonts w:ascii="Times New Roman" w:hAnsi="Times New Roman" w:cs="Times New Roman"/>
+        </w:rPr>
+        <w:t>Clarifying needs and outcomes and connecting them to s</w:t>
+      </w:r>
+      <w:r>
+        <w:rPr>
+          <w:rFonts w:ascii="Times New Roman" w:hAnsi="Times New Roman" w:cs="Times New Roman"/>
+        </w:rPr>
+        <w:t>mall-behaviors and straightforward</w:t>
+      </w:r>
+    </w:p>
+    <w:p>
+      <w:pPr>
+        <w:pStyle w:val="NoSpacing"/>
+        <w:numPr>
+          <w:ilvl w:val="0"/>
+          <w:numId w:val="43"/>
+        </w:numPr>
+        <w:rPr>
+          <w:rFonts w:ascii="Times New Roman" w:hAnsi="Times New Roman" w:cs="Times New Roman"/>
+        </w:rPr>
+      </w:pPr>
+      <w:r>
+        <w:rPr>
+          <w:rFonts w:ascii="Times New Roman" w:hAnsi="Times New Roman" w:cs="Times New Roman"/>
+        </w:rPr>
+        <w:t xml:space="preserve">Breaking down </w:t>
+      </w:r>
+      <w:r>
+        <w:rPr>
+          <w:rFonts w:ascii="Times New Roman" w:hAnsi="Times New Roman" w:cs="Times New Roman"/>
+        </w:rPr>
+        <w:t>broad</w:t>
+      </w:r>
+      <w:r>
+        <w:rPr>
+          <w:rFonts w:ascii="Times New Roman" w:hAnsi="Times New Roman" w:cs="Times New Roman"/>
+        </w:rPr>
+        <w:t xml:space="preserve"> overwhelming goals into smaller</w:t>
+      </w:r>
+      <w:r>
+        <w:rPr>
+          <w:rFonts w:ascii="Times New Roman" w:hAnsi="Times New Roman" w:cs="Times New Roman"/>
+        </w:rPr>
+        <w:t xml:space="preserve"> objectives</w:t>
+      </w:r>
+    </w:p>
+    <w:p>
+      <w:pPr>
+        <w:pStyle w:val="NoSpacing"/>
+        <w:numPr>
+          <w:ilvl w:val="0"/>
+          <w:numId w:val="43"/>
+        </w:numPr>
+        <w:rPr>
+          <w:rFonts w:ascii="Times New Roman" w:hAnsi="Times New Roman" w:cs="Times New Roman"/>
+        </w:rPr>
+      </w:pPr>
+      <w:r>
+        <w:rPr>
+          <w:rFonts w:ascii="Times New Roman" w:hAnsi="Times New Roman" w:cs="Times New Roman"/>
+        </w:rPr>
+        <w:t xml:space="preserve">Troubleshooting what </w:t>
+      </w:r>
+      <w:r>
+        <w:rPr>
+          <w:rFonts w:ascii="Times New Roman" w:hAnsi="Times New Roman" w:cs="Times New Roman"/>
+        </w:rPr>
+        <w:t>is not</w:t>
+      </w:r>
+      <w:r>
+        <w:rPr>
+          <w:rFonts w:ascii="Times New Roman" w:hAnsi="Times New Roman" w:cs="Times New Roman"/>
+        </w:rPr>
+        <w:t xml:space="preserve"> working</w:t>
+      </w:r>
+      <w:r>
+        <w:rPr>
+          <w:rFonts w:ascii="Times New Roman" w:hAnsi="Times New Roman" w:cs="Times New Roman"/>
+        </w:rPr>
+        <w:t xml:space="preserve"> well</w:t>
+      </w:r>
+    </w:p>
+    <w:p>
+      <w:pPr>
+        <w:pStyle w:val="NoSpacing"/>
+        <w:numPr>
+          <w:ilvl w:val="0"/>
+          <w:numId w:val="43"/>
+        </w:numPr>
+        <w:rPr>
+          <w:rFonts w:ascii="Times New Roman" w:hAnsi="Times New Roman" w:cs="Times New Roman"/>
+        </w:rPr>
+      </w:pPr>
+      <w:r>
+        <w:rPr>
+          <w:rFonts w:ascii="Times New Roman" w:hAnsi="Times New Roman" w:cs="Times New Roman"/>
+        </w:rPr>
+        <w:t>Learning from what is working</w:t>
+      </w:r>
+      <w:r>
+        <w:rPr>
+          <w:rFonts w:ascii="Times New Roman" w:hAnsi="Times New Roman" w:cs="Times New Roman"/>
+        </w:rPr>
+        <w:t xml:space="preserve"> well</w:t>
+      </w:r>
+    </w:p>
+    <w:p>
+      <w:pPr>
+        <w:pStyle w:val="NoSpacing"/>
+        <w:numPr>
+          <w:ilvl w:val="0"/>
+          <w:numId w:val="43"/>
+        </w:numPr>
+        <w:rPr>
+          <w:rFonts w:ascii="Times New Roman" w:hAnsi="Times New Roman" w:cs="Times New Roman"/>
+        </w:rPr>
+      </w:pPr>
+      <w:r>
+        <w:rPr>
+          <w:rFonts w:ascii="Times New Roman" w:hAnsi="Times New Roman" w:cs="Times New Roman"/>
+        </w:rPr>
+        <w:t>Finding ways to</w:t>
+      </w:r>
+      <w:r>
+        <w:rPr>
+          <w:rFonts w:ascii="Times New Roman" w:hAnsi="Times New Roman" w:cs="Times New Roman"/>
+        </w:rPr>
+        <w:t xml:space="preserve"> get started </w:t>
+      </w:r>
+      <w:r>
+        <w:rPr>
+          <w:rFonts w:ascii="Times New Roman" w:hAnsi="Times New Roman" w:cs="Times New Roman"/>
+        </w:rPr>
+        <w:t>easier</w:t>
+      </w:r>
+    </w:p>
+    <w:p>
+      <w:pPr>
+        <w:pStyle w:val="NoSpacing"/>
+        <w:numPr>
+          <w:ilvl w:val="0"/>
+          <w:numId w:val="43"/>
+        </w:numPr>
+        <w:rPr>
+          <w:rFonts w:ascii="Times New Roman" w:hAnsi="Times New Roman" w:cs="Times New Roman"/>
+        </w:rPr>
+      </w:pPr>
+      <w:r>
+        <w:rPr>
+          <w:rFonts w:ascii="Times New Roman" w:hAnsi="Times New Roman" w:cs="Times New Roman"/>
+        </w:rPr>
+        <w:t>Diminishing the risk of harmful unintentional outcomes</w:t>
+      </w:r>
+    </w:p>
+    <w:p>
+      <w:pPr>
+        <w:pStyle w:val="NoSpacing"/>
+        <w:numPr>
+          <w:ilvl w:val="0"/>
+          <w:numId w:val="43"/>
+        </w:numPr>
+        <w:rPr>
+          <w:rFonts w:ascii="Times New Roman" w:hAnsi="Times New Roman" w:cs="Times New Roman"/>
+        </w:rPr>
+      </w:pPr>
+      <w:r>
+        <w:rPr>
+          <w:rFonts w:ascii="Times New Roman" w:hAnsi="Times New Roman" w:cs="Times New Roman"/>
+        </w:rPr>
+        <w:t xml:space="preserve">Illuminating the standards for success and expanding the definition of success </w:t>
+      </w:r>
+      <w:r>
+        <w:rPr>
+          <w:rFonts w:ascii="Times New Roman" w:hAnsi="Times New Roman" w:cs="Times New Roman"/>
+        </w:rPr>
+        <w:t>to include a more comprehensive range of acceptability when learning</w:t>
+      </w:r>
+      <w:r>
+        <w:rPr>
+          <w:rFonts w:ascii="Times New Roman" w:hAnsi="Times New Roman" w:cs="Times New Roman"/>
+        </w:rPr>
+        <w:t>.</w:t>
+      </w:r>
+    </w:p>
+    <w:p>
+      <w:pPr>
+        <w:pStyle w:val="NoSpacing"/>
+        <w:numPr>
+          <w:ilvl w:val="0"/>
+          <w:numId w:val="43"/>
+        </w:numPr>
+        <w:rPr>
+          <w:rFonts w:ascii="Times New Roman" w:hAnsi="Times New Roman" w:cs="Times New Roman"/>
+        </w:rPr>
+        <w:sectPr>
+          <w:headerReference w:type="first" r:id="rId17"/>
+          <w:footerReference w:type="first" r:id="rId18"/>
+          <w:pgSz w:w="12240" w:h="15840"/>
+          <w:pgMar w:top="1440" w:right="1440" w:bottom="1440" w:left="1440" w:header="720" w:footer="720" w:gutter="0"/>
+          <w:pgNumType w:start="0"/>
+          <w:cols w:space="720"/>
+          <w:titlePg/>
+          <w:docGrid w:linePitch="360"/>
+        </w:sectPr>
+      </w:pPr>
+      <w:r>
+        <w:rPr>
+          <w:rFonts w:ascii="Times New Roman" w:hAnsi="Times New Roman" w:cs="Times New Roman"/>
+        </w:rPr>
+        <w:t>Examining your progress in a way that encourages continued progress and emphasizes recovering from setbacks over fearing and avoiding them (self-coaching and self-leading.)</w:t>
+      </w:r>
+    </w:p>
+    <w:p>
+      <w:pPr>
+        <w:jc w:val="center"/>
+        <w:rPr>
+          <w:rFonts w:ascii="Times New Roman" w:eastAsiaTheme="minorEastAsia" w:hAnsi="Times New Roman" w:cs="Times New Roman"/>
+        </w:rPr>
+      </w:pPr>
+    </w:p>
+    <w:p>
+      <w:pPr>
+        <w:jc w:val="center"/>
+        <w:rPr>
+          <w:rFonts w:ascii="Times New Roman" w:eastAsiaTheme="minorEastAsia" w:hAnsi="Times New Roman" w:cs="Times New Roman"/>
+        </w:rPr>
+      </w:pPr>
+    </w:p>
+    <w:p>
+      <w:pPr>
+        <w:jc w:val="center"/>
+        <w:rPr>
+          <w:rFonts w:ascii="Times New Roman" w:eastAsiaTheme="minorEastAsia" w:hAnsi="Times New Roman" w:cs="Times New Roman"/>
+        </w:rPr>
+      </w:pPr>
+    </w:p>
+    <w:p>
+      <w:pPr>
+        <w:jc w:val="center"/>
+        <w:rPr>
+          <w:rFonts w:ascii="Times New Roman" w:eastAsiaTheme="minorEastAsia" w:hAnsi="Times New Roman" w:cs="Times New Roman"/>
+        </w:rPr>
+      </w:pPr>
+    </w:p>
+    <w:p>
+      <w:pPr>
+        <w:jc w:val="center"/>
+        <w:rPr>
+          <w:rFonts w:ascii="Times New Roman" w:eastAsiaTheme="minorEastAsia" w:hAnsi="Times New Roman" w:cs="Times New Roman"/>
+        </w:rPr>
+      </w:pPr>
+    </w:p>
+    <w:p>
+      <w:pPr>
+        <w:jc w:val="center"/>
+        <w:rPr>
+          <w:rFonts w:ascii="Times New Roman" w:eastAsiaTheme="minorEastAsia" w:hAnsi="Times New Roman" w:cs="Times New Roman"/>
+        </w:rPr>
+      </w:pPr>
+    </w:p>
+    <w:p>
+      <w:pPr>
+        <w:jc w:val="center"/>
+        <w:rPr>
+          <w:rFonts w:ascii="Times New Roman" w:eastAsiaTheme="minorEastAsia" w:hAnsi="Times New Roman" w:cs="Times New Roman"/>
+        </w:rPr>
+      </w:pPr>
+    </w:p>
+    <w:p>
+      <w:pPr>
+        <w:jc w:val="center"/>
+        <w:rPr>
+          <w:rFonts w:ascii="Times New Roman" w:eastAsiaTheme="minorEastAsia" w:hAnsi="Times New Roman" w:cs="Times New Roman"/>
+        </w:rPr>
+      </w:pPr>
+    </w:p>
+    <w:p>
+      <w:pPr>
+        <w:jc w:val="center"/>
+        <w:rPr>
+          <w:rFonts w:ascii="Times New Roman" w:eastAsiaTheme="minorEastAsia" w:hAnsi="Times New Roman" w:cs="Times New Roman"/>
+        </w:rPr>
+      </w:pPr>
+    </w:p>
+    <w:p>
+      <w:pPr>
+        <w:jc w:val="center"/>
+        <w:rPr>
+          <w:rFonts w:ascii="Times New Roman" w:eastAsiaTheme="minorEastAsia" w:hAnsi="Times New Roman" w:cs="Times New Roman"/>
+        </w:rPr>
+      </w:pPr>
+    </w:p>
+    <w:p>
+      <w:pPr>
+        <w:jc w:val="center"/>
+        <w:rPr>
+          <w:rFonts w:ascii="Times New Roman" w:eastAsiaTheme="minorEastAsia" w:hAnsi="Times New Roman" w:cs="Times New Roman"/>
+        </w:rPr>
+      </w:pPr>
+    </w:p>
+    <w:p>
+      <w:pPr>
+        <w:jc w:val="center"/>
+        <w:rPr>
+          <w:rFonts w:ascii="Times New Roman" w:eastAsiaTheme="minorEastAsia" w:hAnsi="Times New Roman" w:cs="Times New Roman"/>
+        </w:rPr>
+      </w:pPr>
+    </w:p>
+    <w:p>
+      <w:pPr>
+        <w:jc w:val="center"/>
+        <w:rPr>
+          <w:rFonts w:ascii="Times New Roman" w:eastAsiaTheme="minorEastAsia" w:hAnsi="Times New Roman" w:cs="Times New Roman"/>
+        </w:rPr>
+      </w:pPr>
+    </w:p>
+    <w:p>
+      <w:pPr>
+        <w:jc w:val="center"/>
+        <w:rPr>
+          <w:rFonts w:ascii="Times New Roman" w:eastAsiaTheme="minorEastAsia" w:hAnsi="Times New Roman" w:cs="Times New Roman"/>
+        </w:rPr>
+      </w:pPr>
+      <w:r>
+        <w:rPr>
+          <w:rFonts w:ascii="Times New Roman" w:eastAsiaTheme="minorEastAsia" w:hAnsi="Times New Roman" w:cs="Times New Roman"/>
+        </w:rPr>
+        <w:t>~ This Page is intentionally left blank ~</w:t>
+      </w:r>
+    </w:p>
+    <w:p>
+      <w:pPr>
+        <w:pStyle w:val="NoSpacing"/>
+        <w:numPr>
+          <w:ilvl w:val="0"/>
+          <w:numId w:val="43"/>
+        </w:numPr>
+        <w:rPr>
+          <w:rFonts w:ascii="Times New Roman" w:hAnsi="Times New Roman" w:cs="Times New Roman"/>
+        </w:rPr>
+        <w:sectPr>
+          <w:pgSz w:w="12240" w:h="15840"/>
+          <w:pgMar w:top="1440" w:right="1440" w:bottom="1440" w:left="1440" w:header="720" w:footer="720" w:gutter="0"/>
+          <w:pgNumType w:start="0"/>
+          <w:cols w:space="720"/>
+          <w:titlePg/>
+          <w:docGrid w:linePitch="360"/>
+        </w:sectPr>
+      </w:pPr>
     </w:p>
     <w:p>
       <w:pPr>
@@ -4338,8 +4542,8 @@
           <w:u w:val="single"/>
         </w:rPr>
       </w:pPr>
+      <w:bookmarkStart w:id="2" w:name="_Toc57574038"/>
       <w:bookmarkStart w:id="3" w:name="_Toc45555648"/>
-      <w:bookmarkStart w:id="4" w:name="_Toc57574038"/>
       <w:r>
         <w:rPr>
           <w:rFonts w:ascii="Times New Roman" w:hAnsi="Times New Roman" w:cs="Times New Roman"/>
@@ -4351,7 +4555,7 @@
         <w:lastRenderedPageBreak/>
         <w:t>Artifact 2: Design Criteria</w:t>
       </w:r>
-      <w:bookmarkEnd w:id="4"/>
+      <w:bookmarkEnd w:id="2"/>
     </w:p>
     <w:p>
       <w:pPr>
@@ -4507,7 +4711,7 @@
           <w:u w:val="single"/>
         </w:rPr>
       </w:pPr>
-      <w:bookmarkStart w:id="5" w:name="_Toc57574039"/>
+      <w:bookmarkStart w:id="4" w:name="_Toc57574039"/>
       <w:r>
         <w:rPr>
           <w:rFonts w:ascii="Times New Roman" w:hAnsi="Times New Roman" w:cs="Times New Roman"/>
@@ -4517,7 +4721,7 @@
         </w:rPr>
         <w:t>Entity Relationship Diagram:</w:t>
       </w:r>
-      <w:bookmarkEnd w:id="5"/>
+      <w:bookmarkEnd w:id="4"/>
     </w:p>
     <w:p>
       <w:pPr>
@@ -4536,7 +4740,7 @@
           <w:bCs/>
         </w:rPr>
       </w:pPr>
-      <w:bookmarkStart w:id="6" w:name="_Toc57574040"/>
+      <w:bookmarkStart w:id="5" w:name="_Toc57574040"/>
       <w:r>
         <w:rPr>
           <w:rFonts w:ascii="Times New Roman" w:hAnsi="Times New Roman" w:cs="Times New Roman"/>
@@ -4545,7 +4749,7 @@
         </w:rPr>
         <w:t>Conceptual Diagram</w:t>
       </w:r>
-      <w:bookmarkEnd w:id="6"/>
+      <w:bookmarkEnd w:id="5"/>
     </w:p>
     <w:p>
       <w:pPr>
@@ -4805,7 +5009,7 @@
                     <pic:cNvPicPr/>
                   </pic:nvPicPr>
                   <pic:blipFill>
-                    <a:blip r:embed="rId15" cstate="print">
+                    <a:blip r:embed="rId19" cstate="print">
                       <a:extLst>
                         <a:ext uri="{28A0092B-C50C-407E-A947-70E740481C1C}">
                           <a14:useLocalDpi xmlns:a14="http://schemas.microsoft.com/office/drawing/2010/main" val="0"/>
@@ -5070,8 +5274,6 @@
           <w:bCs/>
         </w:rPr>
         <w:sectPr>
-          <w:headerReference w:type="first" r:id="rId16"/>
-          <w:footerReference w:type="first" r:id="rId17"/>
           <w:pgSz w:w="12240" w:h="15840"/>
           <w:pgMar w:top="1440" w:right="1440" w:bottom="1440" w:left="1440" w:header="720" w:footer="720" w:gutter="0"/>
           <w:pgNumType w:start="0"/>
@@ -5090,7 +5292,7 @@
           <w:bCs/>
         </w:rPr>
       </w:pPr>
-      <w:bookmarkStart w:id="7" w:name="_Toc57574041"/>
+      <w:bookmarkStart w:id="6" w:name="_Toc57574041"/>
       <w:r>
         <w:rPr>
           <w:rFonts w:ascii="Times New Roman" w:hAnsi="Times New Roman" w:cs="Times New Roman"/>
@@ -5100,7 +5302,7 @@
         <w:lastRenderedPageBreak/>
         <w:t>Functional Diagram</w:t>
       </w:r>
-      <w:bookmarkEnd w:id="7"/>
+      <w:bookmarkEnd w:id="6"/>
     </w:p>
     <w:p>
       <w:pPr>
@@ -5121,7 +5323,7 @@
           <w:bCs/>
         </w:rPr>
       </w:pPr>
-      <w:bookmarkStart w:id="8" w:name="_Toc57574042"/>
+      <w:bookmarkStart w:id="7" w:name="_Toc57574042"/>
       <w:r>
         <w:rPr>
           <w:rFonts w:ascii="Times New Roman" w:hAnsi="Times New Roman" w:cs="Times New Roman"/>
@@ -5130,7 +5332,7 @@
         </w:rPr>
         <w:t>Physical Diagram</w:t>
       </w:r>
-      <w:bookmarkEnd w:id="8"/>
+      <w:bookmarkEnd w:id="7"/>
     </w:p>
     <w:p>
       <w:pPr>
@@ -5189,8 +5391,8 @@
           <w:color w:val="1F4E79" w:themeColor="accent1" w:themeShade="80"/>
         </w:rPr>
       </w:pPr>
-      <w:bookmarkStart w:id="9" w:name="_Toc45555668"/>
-      <w:bookmarkStart w:id="10" w:name="_Toc57574043"/>
+      <w:bookmarkStart w:id="8" w:name="_Toc45555668"/>
+      <w:bookmarkStart w:id="9" w:name="_Toc57574043"/>
       <w:bookmarkEnd w:id="0"/>
       <w:bookmarkEnd w:id="3"/>
       <w:r>
@@ -5203,8 +5405,8 @@
         <w:lastRenderedPageBreak/>
         <w:t>References:</w:t>
       </w:r>
+      <w:bookmarkEnd w:id="8"/>
       <w:bookmarkEnd w:id="9"/>
-      <w:bookmarkEnd w:id="10"/>
     </w:p>
     <w:p>
       <w:pPr>
@@ -5272,7 +5474,7 @@
           <w:color w:val="1F4E79" w:themeColor="accent1" w:themeShade="80"/>
         </w:rPr>
       </w:pPr>
-      <w:bookmarkStart w:id="11" w:name="_Toc57574044"/>
+      <w:bookmarkStart w:id="10" w:name="_Toc57574044"/>
       <w:r>
         <w:rPr>
           <w:rFonts w:ascii="Times New Roman" w:hAnsi="Times New Roman" w:cs="Times New Roman"/>
@@ -5283,7 +5485,7 @@
         <w:lastRenderedPageBreak/>
         <w:t>Appendix:</w:t>
       </w:r>
-      <w:bookmarkEnd w:id="11"/>
+      <w:bookmarkEnd w:id="10"/>
     </w:p>
     <w:p>
       <w:pPr>
@@ -5427,6 +5629,16 @@
 
 <file path=word/footer3.xml><?xml version="1.0" encoding="utf-8"?>
 <w:ftr xmlns:wpc="http://schemas.microsoft.com/office/word/2010/wordprocessingCanvas" xmlns:cx="http://schemas.microsoft.com/office/drawing/2014/chartex" xmlns:cx1="http://schemas.microsoft.com/office/drawing/2015/9/8/chartex" xmlns:cx2="http://schemas.microsoft.com/office/drawing/2015/10/21/chartex" xmlns:cx3="http://schemas.microsoft.com/office/drawing/2016/5/9/chartex" xmlns:cx4="http://schemas.microsoft.com/office/drawing/2016/5/10/chartex" xmlns:cx5="http://schemas.microsoft.com/office/drawing/2016/5/11/chartex" xmlns:cx6="http://schemas.microsoft.com/office/drawing/2016/5/12/chartex" xmlns:cx7="http://schemas.microsoft.com/office/drawing/2016/5/13/chartex" xmlns:cx8="http://schemas.microsoft.com/office/drawing/2016/5/14/chartex" xmlns:mc="http://schemas.openxmlformats.org/markup-compatibility/2006" xmlns:aink="http://schemas.microsoft.com/office/drawing/2016/ink" xmlns:am3d="http://schemas.microsoft.com/office/drawing/2017/model3d" xmlns:o="urn:schemas-microsoft-com:office:office" xmlns:r="http://schemas.openxmlformats.org/officeDocument/2006/relationships" xmlns:m="http://schemas.openxmlformats.org/officeDocument/2006/math" xmlns:v="urn:schemas-microsoft-com:vml" xmlns:wp14="http://schemas.microsoft.com/office/word/2010/wordprocessingDrawing" xmlns:wp="http://schemas.openxmlformats.org/drawingml/2006/wordprocessingDrawing" xmlns:w10="urn:schemas-microsoft-com:office:word" xmlns:w="http://schemas.openxmlformats.org/wordprocessingml/2006/main" xmlns:w14="http://schemas.microsoft.com/office/word/2010/wordml" xmlns:w15="http://schemas.microsoft.com/office/word/2012/wordml" xmlns:w16cex="http://schemas.microsoft.com/office/word/2018/wordml/cex" xmlns:w16cid="http://schemas.microsoft.com/office/word/2016/wordml/cid" xmlns:w16="http://schemas.microsoft.com/office/word/2018/wordml" xmlns:w16se="http://schemas.microsoft.com/office/word/2015/wordml/symex" xmlns:wpg="http://schemas.microsoft.com/office/word/2010/wordprocessingGroup" xmlns:wpi="http://schemas.microsoft.com/office/word/2010/wordprocessingInk" xmlns:wne="http://schemas.microsoft.com/office/word/2006/wordml" xmlns:wps="http://schemas.microsoft.com/office/word/2010/wordprocessingShape" mc:Ignorable="w14 w15 w16se w16cid w16 w16cex wp14">
+  <w:p>
+    <w:pPr>
+      <w:pStyle w:val="Footer"/>
+    </w:pPr>
+  </w:p>
+</w:ftr>
+</file>
+
+<file path=word/footer4.xml><?xml version="1.0" encoding="utf-8"?>
+<w:ftr xmlns:wpc="http://schemas.microsoft.com/office/word/2010/wordprocessingCanvas" xmlns:cx="http://schemas.microsoft.com/office/drawing/2014/chartex" xmlns:cx1="http://schemas.microsoft.com/office/drawing/2015/9/8/chartex" xmlns:cx2="http://schemas.microsoft.com/office/drawing/2015/10/21/chartex" xmlns:cx3="http://schemas.microsoft.com/office/drawing/2016/5/9/chartex" xmlns:cx4="http://schemas.microsoft.com/office/drawing/2016/5/10/chartex" xmlns:cx5="http://schemas.microsoft.com/office/drawing/2016/5/11/chartex" xmlns:cx6="http://schemas.microsoft.com/office/drawing/2016/5/12/chartex" xmlns:cx7="http://schemas.microsoft.com/office/drawing/2016/5/13/chartex" xmlns:cx8="http://schemas.microsoft.com/office/drawing/2016/5/14/chartex" xmlns:mc="http://schemas.openxmlformats.org/markup-compatibility/2006" xmlns:aink="http://schemas.microsoft.com/office/drawing/2016/ink" xmlns:am3d="http://schemas.microsoft.com/office/drawing/2017/model3d" xmlns:o="urn:schemas-microsoft-com:office:office" xmlns:r="http://schemas.openxmlformats.org/officeDocument/2006/relationships" xmlns:m="http://schemas.openxmlformats.org/officeDocument/2006/math" xmlns:v="urn:schemas-microsoft-com:vml" xmlns:wp14="http://schemas.microsoft.com/office/word/2010/wordprocessingDrawing" xmlns:wp="http://schemas.openxmlformats.org/drawingml/2006/wordprocessingDrawing" xmlns:w10="urn:schemas-microsoft-com:office:word" xmlns:w="http://schemas.openxmlformats.org/wordprocessingml/2006/main" xmlns:w14="http://schemas.microsoft.com/office/word/2010/wordml" xmlns:w15="http://schemas.microsoft.com/office/word/2012/wordml" xmlns:w16cex="http://schemas.microsoft.com/office/word/2018/wordml/cex" xmlns:w16cid="http://schemas.microsoft.com/office/word/2016/wordml/cid" xmlns:w16="http://schemas.microsoft.com/office/word/2018/wordml" xmlns:w16se="http://schemas.microsoft.com/office/word/2015/wordml/symex" xmlns:wpg="http://schemas.microsoft.com/office/word/2010/wordprocessingGroup" xmlns:wpi="http://schemas.microsoft.com/office/word/2010/wordprocessingInk" xmlns:wne="http://schemas.microsoft.com/office/word/2006/wordml" xmlns:wps="http://schemas.microsoft.com/office/word/2010/wordprocessingShape" mc:Ignorable="w14 w15 w16se w16cid w16 w16cex wp14">
   <w:sdt>
     <w:sdtPr>
       <w:rPr>
@@ -5438,7 +5650,6 @@
         <w:docPartUnique/>
       </w:docPartObj>
     </w:sdtPr>
-    <w:sdtEndPr/>
     <w:sdtContent>
       <w:p>
         <w:pPr>
@@ -5502,7 +5713,7 @@
 </w:ftr>
 </file>
 
-<file path=word/footer4.xml><?xml version="1.0" encoding="utf-8"?>
+<file path=word/footer5.xml><?xml version="1.0" encoding="utf-8"?>
 <w:ftr xmlns:wpc="http://schemas.microsoft.com/office/word/2010/wordprocessingCanvas" xmlns:cx="http://schemas.microsoft.com/office/drawing/2014/chartex" xmlns:cx1="http://schemas.microsoft.com/office/drawing/2015/9/8/chartex" xmlns:cx2="http://schemas.microsoft.com/office/drawing/2015/10/21/chartex" xmlns:cx3="http://schemas.microsoft.com/office/drawing/2016/5/9/chartex" xmlns:cx4="http://schemas.microsoft.com/office/drawing/2016/5/10/chartex" xmlns:cx5="http://schemas.microsoft.com/office/drawing/2016/5/11/chartex" xmlns:cx6="http://schemas.microsoft.com/office/drawing/2016/5/12/chartex" xmlns:cx7="http://schemas.microsoft.com/office/drawing/2016/5/13/chartex" xmlns:cx8="http://schemas.microsoft.com/office/drawing/2016/5/14/chartex" xmlns:mc="http://schemas.openxmlformats.org/markup-compatibility/2006" xmlns:aink="http://schemas.microsoft.com/office/drawing/2016/ink" xmlns:am3d="http://schemas.microsoft.com/office/drawing/2017/model3d" xmlns:o="urn:schemas-microsoft-com:office:office" xmlns:r="http://schemas.openxmlformats.org/officeDocument/2006/relationships" xmlns:m="http://schemas.openxmlformats.org/officeDocument/2006/math" xmlns:v="urn:schemas-microsoft-com:vml" xmlns:wp14="http://schemas.microsoft.com/office/word/2010/wordprocessingDrawing" xmlns:wp="http://schemas.openxmlformats.org/drawingml/2006/wordprocessingDrawing" xmlns:w10="urn:schemas-microsoft-com:office:word" xmlns:w="http://schemas.openxmlformats.org/wordprocessingml/2006/main" xmlns:w14="http://schemas.microsoft.com/office/word/2010/wordml" xmlns:w15="http://schemas.microsoft.com/office/word/2012/wordml" xmlns:w16cex="http://schemas.microsoft.com/office/word/2018/wordml/cex" xmlns:w16cid="http://schemas.microsoft.com/office/word/2016/wordml/cid" xmlns:w16="http://schemas.microsoft.com/office/word/2018/wordml" xmlns:w16se="http://schemas.microsoft.com/office/word/2015/wordml/symex" xmlns:wpg="http://schemas.microsoft.com/office/word/2010/wordprocessingGroup" xmlns:wpi="http://schemas.microsoft.com/office/word/2010/wordprocessingInk" xmlns:wne="http://schemas.microsoft.com/office/word/2006/wordml" xmlns:wps="http://schemas.microsoft.com/office/word/2010/wordprocessingShape" mc:Ignorable="w14 w15 w16se w16cid w16 w16cex wp14">
   <w:p>
     <w:pPr>
@@ -5579,6 +5790,16 @@
 </w:hdr>
 </file>
 
+<file path=word/header3.xml><?xml version="1.0" encoding="utf-8"?>
+<w:hdr xmlns:wpc="http://schemas.microsoft.com/office/word/2010/wordprocessingCanvas" xmlns:cx="http://schemas.microsoft.com/office/drawing/2014/chartex" xmlns:cx1="http://schemas.microsoft.com/office/drawing/2015/9/8/chartex" xmlns:cx2="http://schemas.microsoft.com/office/drawing/2015/10/21/chartex" xmlns:cx3="http://schemas.microsoft.com/office/drawing/2016/5/9/chartex" xmlns:cx4="http://schemas.microsoft.com/office/drawing/2016/5/10/chartex" xmlns:cx5="http://schemas.microsoft.com/office/drawing/2016/5/11/chartex" xmlns:cx6="http://schemas.microsoft.com/office/drawing/2016/5/12/chartex" xmlns:cx7="http://schemas.microsoft.com/office/drawing/2016/5/13/chartex" xmlns:cx8="http://schemas.microsoft.com/office/drawing/2016/5/14/chartex" xmlns:mc="http://schemas.openxmlformats.org/markup-compatibility/2006" xmlns:aink="http://schemas.microsoft.com/office/drawing/2016/ink" xmlns:am3d="http://schemas.microsoft.com/office/drawing/2017/model3d" xmlns:o="urn:schemas-microsoft-com:office:office" xmlns:r="http://schemas.openxmlformats.org/officeDocument/2006/relationships" xmlns:m="http://schemas.openxmlformats.org/officeDocument/2006/math" xmlns:v="urn:schemas-microsoft-com:vml" xmlns:wp14="http://schemas.microsoft.com/office/word/2010/wordprocessingDrawing" xmlns:wp="http://schemas.openxmlformats.org/drawingml/2006/wordprocessingDrawing" xmlns:w10="urn:schemas-microsoft-com:office:word" xmlns:w="http://schemas.openxmlformats.org/wordprocessingml/2006/main" xmlns:w14="http://schemas.microsoft.com/office/word/2010/wordml" xmlns:w15="http://schemas.microsoft.com/office/word/2012/wordml" xmlns:w16cex="http://schemas.microsoft.com/office/word/2018/wordml/cex" xmlns:w16cid="http://schemas.microsoft.com/office/word/2016/wordml/cid" xmlns:w16="http://schemas.microsoft.com/office/word/2018/wordml" xmlns:w16se="http://schemas.microsoft.com/office/word/2015/wordml/symex" xmlns:wpg="http://schemas.microsoft.com/office/word/2010/wordprocessingGroup" xmlns:wpi="http://schemas.microsoft.com/office/word/2010/wordprocessingInk" xmlns:wne="http://schemas.microsoft.com/office/word/2006/wordml" xmlns:wps="http://schemas.microsoft.com/office/word/2010/wordprocessingShape" mc:Ignorable="w14 w15 w16se w16cid w16 w16cex wp14">
+  <w:p>
+    <w:pPr>
+      <w:pStyle w:val="Header"/>
+    </w:pPr>
+  </w:p>
+</w:hdr>
+</file>
+
 <file path=word/numbering.xml><?xml version="1.0" encoding="utf-8"?>
 <w:numbering xmlns:wpc="http://schemas.microsoft.com/office/word/2010/wordprocessingCanvas" xmlns:cx="http://schemas.microsoft.com/office/drawing/2014/chartex" xmlns:cx1="http://schemas.microsoft.com/office/drawing/2015/9/8/chartex" xmlns:cx2="http://schemas.microsoft.com/office/drawing/2015/10/21/chartex" xmlns:cx3="http://schemas.microsoft.com/office/drawing/2016/5/9/chartex" xmlns:cx4="http://schemas.microsoft.com/office/drawing/2016/5/10/chartex" xmlns:cx5="http://schemas.microsoft.com/office/drawing/2016/5/11/chartex" xmlns:cx6="http://schemas.microsoft.com/office/drawing/2016/5/12/chartex" xmlns:cx7="http://schemas.microsoft.com/office/drawing/2016/5/13/chartex" xmlns:cx8="http://schemas.microsoft.com/office/drawing/2016/5/14/chartex" xmlns:mc="http://schemas.openxmlformats.org/markup-compatibility/2006" xmlns:aink="http://schemas.microsoft.com/office/drawing/2016/ink" xmlns:am3d="http://schemas.microsoft.com/office/drawing/2017/model3d" xmlns:o="urn:schemas-microsoft-com:office:office" xmlns:r="http://schemas.openxmlformats.org/officeDocument/2006/relationships" xmlns:m="http://schemas.openxmlformats.org/officeDocument/2006/math" xmlns:v="urn:schemas-microsoft-com:vml" xmlns:wp14="http://schemas.microsoft.com/office/word/2010/wordprocessingDrawing" xmlns:wp="http://schemas.openxmlformats.org/drawingml/2006/wordprocessingDrawing" xmlns:w10="urn:schemas-microsoft-com:office:word" xmlns:w="http://schemas.openxmlformats.org/wordprocessingml/2006/main" xmlns:w14="http://schemas.microsoft.com/office/word/2010/wordml" xmlns:w15="http://schemas.microsoft.com/office/word/2012/wordml" xmlns:w16cex="http://schemas.microsoft.com/office/word/2018/wordml/cex" xmlns:w16cid="http://schemas.microsoft.com/office/word/2016/wordml/cid" xmlns:w16="http://schemas.microsoft.com/office/word/2018/wordml" xmlns:w16se="http://schemas.microsoft.com/office/word/2015/wordml/symex" xmlns:wpg="http://schemas.microsoft.com/office/word/2010/wordprocessingGroup" xmlns:wpi="http://schemas.microsoft.com/office/word/2010/wordprocessingInk" xmlns:wne="http://schemas.microsoft.com/office/word/2006/wordml" xmlns:wps="http://schemas.microsoft.com/office/word/2010/wordprocessingShape" mc:Ignorable="w14 w15 w16se w16cid w16 w16cex wp14">
   <w:abstractNum w:abstractNumId="0" w15:restartNumberingAfterBreak="0">
@@ -7409,6 +7630,118 @@
     </w:lvl>
   </w:abstractNum>
   <w:abstractNum w:abstractNumId="19" w15:restartNumberingAfterBreak="0">
+    <w:nsid w:val="523F7011"/>
+    <w:multiLevelType w:val="hybridMultilevel"/>
+    <w:tmpl w:val="C01EED7A"/>
+    <w:lvl w:ilvl="0" w:tplc="5EB82C96">
+      <w:numFmt w:val="bullet"/>
+      <w:lvlText w:val="-"/>
+      <w:lvlJc w:val="left"/>
+      <w:pPr>
+        <w:ind w:left="720" w:hanging="360"/>
+      </w:pPr>
+      <w:rPr>
+        <w:rFonts w:ascii="Times New Roman" w:eastAsiaTheme="minorHAnsi" w:hAnsi="Times New Roman" w:cs="Times New Roman" w:hint="default"/>
+      </w:rPr>
+    </w:lvl>
+    <w:lvl w:ilvl="1" w:tplc="04090003" w:tentative="1">
+      <w:start w:val="1"/>
+      <w:numFmt w:val="bullet"/>
+      <w:lvlText w:val="o"/>
+      <w:lvlJc w:val="left"/>
+      <w:pPr>
+        <w:ind w:left="1440" w:hanging="360"/>
+      </w:pPr>
+      <w:rPr>
+        <w:rFonts w:ascii="Courier New" w:hAnsi="Courier New" w:cs="Courier New" w:hint="default"/>
+      </w:rPr>
+    </w:lvl>
+    <w:lvl w:ilvl="2" w:tplc="04090005" w:tentative="1">
+      <w:start w:val="1"/>
+      <w:numFmt w:val="bullet"/>
+      <w:lvlText w:val=""/>
+      <w:lvlJc w:val="left"/>
+      <w:pPr>
+        <w:ind w:left="2160" w:hanging="360"/>
+      </w:pPr>
+      <w:rPr>
+        <w:rFonts w:ascii="Wingdings" w:hAnsi="Wingdings" w:hint="default"/>
+      </w:rPr>
+    </w:lvl>
+    <w:lvl w:ilvl="3" w:tplc="04090001" w:tentative="1">
+      <w:start w:val="1"/>
+      <w:numFmt w:val="bullet"/>
+      <w:lvlText w:val=""/>
+      <w:lvlJc w:val="left"/>
+      <w:pPr>
+        <w:ind w:left="2880" w:hanging="360"/>
+      </w:pPr>
+      <w:rPr>
+        <w:rFonts w:ascii="Symbol" w:hAnsi="Symbol" w:hint="default"/>
+      </w:rPr>
+    </w:lvl>
+    <w:lvl w:ilvl="4" w:tplc="04090003" w:tentative="1">
+      <w:start w:val="1"/>
+      <w:numFmt w:val="bullet"/>
+      <w:lvlText w:val="o"/>
+      <w:lvlJc w:val="left"/>
+      <w:pPr>
+        <w:ind w:left="3600" w:hanging="360"/>
+      </w:pPr>
+      <w:rPr>
+        <w:rFonts w:ascii="Courier New" w:hAnsi="Courier New" w:cs="Courier New" w:hint="default"/>
+      </w:rPr>
+    </w:lvl>
+    <w:lvl w:ilvl="5" w:tplc="04090005" w:tentative="1">
+      <w:start w:val="1"/>
+      <w:numFmt w:val="bullet"/>
+      <w:lvlText w:val=""/>
+      <w:lvlJc w:val="left"/>
+      <w:pPr>
+        <w:ind w:left="4320" w:hanging="360"/>
+      </w:pPr>
+      <w:rPr>
+        <w:rFonts w:ascii="Wingdings" w:hAnsi="Wingdings" w:hint="default"/>
+      </w:rPr>
+    </w:lvl>
+    <w:lvl w:ilvl="6" w:tplc="04090001" w:tentative="1">
+      <w:start w:val="1"/>
+      <w:numFmt w:val="bullet"/>
+      <w:lvlText w:val=""/>
+      <w:lvlJc w:val="left"/>
+      <w:pPr>
+        <w:ind w:left="5040" w:hanging="360"/>
+      </w:pPr>
+      <w:rPr>
+        <w:rFonts w:ascii="Symbol" w:hAnsi="Symbol" w:hint="default"/>
+      </w:rPr>
+    </w:lvl>
+    <w:lvl w:ilvl="7" w:tplc="04090003" w:tentative="1">
+      <w:start w:val="1"/>
+      <w:numFmt w:val="bullet"/>
+      <w:lvlText w:val="o"/>
+      <w:lvlJc w:val="left"/>
+      <w:pPr>
+        <w:ind w:left="5760" w:hanging="360"/>
+      </w:pPr>
+      <w:rPr>
+        <w:rFonts w:ascii="Courier New" w:hAnsi="Courier New" w:cs="Courier New" w:hint="default"/>
+      </w:rPr>
+    </w:lvl>
+    <w:lvl w:ilvl="8" w:tplc="04090005" w:tentative="1">
+      <w:start w:val="1"/>
+      <w:numFmt w:val="bullet"/>
+      <w:lvlText w:val=""/>
+      <w:lvlJc w:val="left"/>
+      <w:pPr>
+        <w:ind w:left="6480" w:hanging="360"/>
+      </w:pPr>
+      <w:rPr>
+        <w:rFonts w:ascii="Wingdings" w:hAnsi="Wingdings" w:hint="default"/>
+      </w:rPr>
+    </w:lvl>
+  </w:abstractNum>
+  <w:abstractNum w:abstractNumId="20" w15:restartNumberingAfterBreak="0">
     <w:nsid w:val="52583436"/>
     <w:multiLevelType w:val="hybridMultilevel"/>
     <w:tmpl w:val="DA92A000"/>
@@ -7499,7 +7832,7 @@
       </w:pPr>
     </w:lvl>
   </w:abstractNum>
-  <w:abstractNum w:abstractNumId="20" w15:restartNumberingAfterBreak="0">
+  <w:abstractNum w:abstractNumId="21" w15:restartNumberingAfterBreak="0">
     <w:nsid w:val="526952D4"/>
     <w:multiLevelType w:val="hybridMultilevel"/>
     <w:tmpl w:val="2D185382"/>
@@ -7588,7 +7921,7 @@
       </w:pPr>
     </w:lvl>
   </w:abstractNum>
-  <w:abstractNum w:abstractNumId="21" w15:restartNumberingAfterBreak="0">
+  <w:abstractNum w:abstractNumId="22" w15:restartNumberingAfterBreak="0">
     <w:nsid w:val="53005D86"/>
     <w:multiLevelType w:val="hybridMultilevel"/>
     <w:tmpl w:val="DA92A000"/>
@@ -7679,7 +8012,7 @@
       </w:pPr>
     </w:lvl>
   </w:abstractNum>
-  <w:abstractNum w:abstractNumId="22" w15:restartNumberingAfterBreak="0">
+  <w:abstractNum w:abstractNumId="23" w15:restartNumberingAfterBreak="0">
     <w:nsid w:val="531C0F22"/>
     <w:multiLevelType w:val="hybridMultilevel"/>
     <w:tmpl w:val="6420A94E"/>
@@ -7768,7 +8101,7 @@
       </w:pPr>
     </w:lvl>
   </w:abstractNum>
-  <w:abstractNum w:abstractNumId="23" w15:restartNumberingAfterBreak="0">
+  <w:abstractNum w:abstractNumId="24" w15:restartNumberingAfterBreak="0">
     <w:nsid w:val="55166299"/>
     <w:multiLevelType w:val="hybridMultilevel"/>
     <w:tmpl w:val="3C68EFD2"/>
@@ -7857,7 +8190,7 @@
       </w:pPr>
     </w:lvl>
   </w:abstractNum>
-  <w:abstractNum w:abstractNumId="24" w15:restartNumberingAfterBreak="0">
+  <w:abstractNum w:abstractNumId="25" w15:restartNumberingAfterBreak="0">
     <w:nsid w:val="5990282B"/>
     <w:multiLevelType w:val="hybridMultilevel"/>
     <w:tmpl w:val="DA92A000"/>
@@ -7948,7 +8281,7 @@
       </w:pPr>
     </w:lvl>
   </w:abstractNum>
-  <w:abstractNum w:abstractNumId="25" w15:restartNumberingAfterBreak="0">
+  <w:abstractNum w:abstractNumId="26" w15:restartNumberingAfterBreak="0">
     <w:nsid w:val="5AE42B15"/>
     <w:multiLevelType w:val="hybridMultilevel"/>
     <w:tmpl w:val="C31C9A4E"/>
@@ -8037,7 +8370,7 @@
       </w:pPr>
     </w:lvl>
   </w:abstractNum>
-  <w:abstractNum w:abstractNumId="26" w15:restartNumberingAfterBreak="0">
+  <w:abstractNum w:abstractNumId="27" w15:restartNumberingAfterBreak="0">
     <w:nsid w:val="5FC84E9D"/>
     <w:multiLevelType w:val="hybridMultilevel"/>
     <w:tmpl w:val="6B60BCBC"/>
@@ -8126,7 +8459,7 @@
       </w:pPr>
     </w:lvl>
   </w:abstractNum>
-  <w:abstractNum w:abstractNumId="27" w15:restartNumberingAfterBreak="0">
+  <w:abstractNum w:abstractNumId="28" w15:restartNumberingAfterBreak="0">
     <w:nsid w:val="6CBF38A9"/>
     <w:multiLevelType w:val="hybridMultilevel"/>
     <w:tmpl w:val="AA04E546"/>
@@ -8215,7 +8548,7 @@
       </w:pPr>
     </w:lvl>
   </w:abstractNum>
-  <w:abstractNum w:abstractNumId="28" w15:restartNumberingAfterBreak="0">
+  <w:abstractNum w:abstractNumId="29" w15:restartNumberingAfterBreak="0">
     <w:nsid w:val="704E28E1"/>
     <w:multiLevelType w:val="hybridMultilevel"/>
     <w:tmpl w:val="4158479E"/>
@@ -8305,7 +8638,7 @@
       </w:pPr>
     </w:lvl>
   </w:abstractNum>
-  <w:abstractNum w:abstractNumId="29" w15:restartNumberingAfterBreak="0">
+  <w:abstractNum w:abstractNumId="30" w15:restartNumberingAfterBreak="0">
     <w:nsid w:val="72DB7FBB"/>
     <w:multiLevelType w:val="hybridMultilevel"/>
     <w:tmpl w:val="6420A94E"/>
@@ -8394,7 +8727,7 @@
       </w:pPr>
     </w:lvl>
   </w:abstractNum>
-  <w:abstractNum w:abstractNumId="30" w15:restartNumberingAfterBreak="0">
+  <w:abstractNum w:abstractNumId="31" w15:restartNumberingAfterBreak="0">
     <w:nsid w:val="75213D55"/>
     <w:multiLevelType w:val="hybridMultilevel"/>
     <w:tmpl w:val="6318ED06"/>
@@ -8483,7 +8816,7 @@
       </w:pPr>
     </w:lvl>
   </w:abstractNum>
-  <w:abstractNum w:abstractNumId="31" w15:restartNumberingAfterBreak="0">
+  <w:abstractNum w:abstractNumId="32" w15:restartNumberingAfterBreak="0">
     <w:nsid w:val="75BC7925"/>
     <w:multiLevelType w:val="hybridMultilevel"/>
     <w:tmpl w:val="B8AC0CBC"/>
@@ -8596,7 +8929,7 @@
       </w:rPr>
     </w:lvl>
   </w:abstractNum>
-  <w:abstractNum w:abstractNumId="32" w15:restartNumberingAfterBreak="0">
+  <w:abstractNum w:abstractNumId="33" w15:restartNumberingAfterBreak="0">
     <w:nsid w:val="78965ABB"/>
     <w:multiLevelType w:val="hybridMultilevel"/>
     <w:tmpl w:val="D4649EC6"/>
@@ -8685,7 +9018,7 @@
       </w:pPr>
     </w:lvl>
   </w:abstractNum>
-  <w:abstractNum w:abstractNumId="33" w15:restartNumberingAfterBreak="0">
+  <w:abstractNum w:abstractNumId="34" w15:restartNumberingAfterBreak="0">
     <w:nsid w:val="7BD26ED7"/>
     <w:multiLevelType w:val="hybridMultilevel"/>
     <w:tmpl w:val="2EB06976"/>
@@ -8798,7 +9131,7 @@
       </w:rPr>
     </w:lvl>
   </w:abstractNum>
-  <w:abstractNum w:abstractNumId="34" w15:restartNumberingAfterBreak="0">
+  <w:abstractNum w:abstractNumId="35" w15:restartNumberingAfterBreak="0">
     <w:nsid w:val="7BF246A4"/>
     <w:multiLevelType w:val="multilevel"/>
     <w:tmpl w:val="9BF46674"/>
@@ -8947,7 +9280,7 @@
       </w:rPr>
     </w:lvl>
   </w:abstractNum>
-  <w:abstractNum w:abstractNumId="35" w15:restartNumberingAfterBreak="0">
+  <w:abstractNum w:abstractNumId="36" w15:restartNumberingAfterBreak="0">
     <w:nsid w:val="7D0334A6"/>
     <w:multiLevelType w:val="hybridMultilevel"/>
     <w:tmpl w:val="7E7E3B4E"/>
@@ -9060,7 +9393,7 @@
       </w:rPr>
     </w:lvl>
   </w:abstractNum>
-  <w:abstractNum w:abstractNumId="36" w15:restartNumberingAfterBreak="0">
+  <w:abstractNum w:abstractNumId="37" w15:restartNumberingAfterBreak="0">
     <w:nsid w:val="7D920B71"/>
     <w:multiLevelType w:val="hybridMultilevel"/>
     <w:tmpl w:val="6DF83054"/>
@@ -9176,25 +9509,25 @@
     <w:abstractNumId w:val="15"/>
   </w:num>
   <w:num w:numId="2">
-    <w:abstractNumId w:val="23"/>
+    <w:abstractNumId w:val="24"/>
   </w:num>
   <w:num w:numId="3">
-    <w:abstractNumId w:val="21"/>
+    <w:abstractNumId w:val="22"/>
   </w:num>
   <w:num w:numId="4">
     <w:abstractNumId w:val="1"/>
   </w:num>
   <w:num w:numId="5">
-    <w:abstractNumId w:val="19"/>
+    <w:abstractNumId w:val="20"/>
   </w:num>
   <w:num w:numId="6">
-    <w:abstractNumId w:val="24"/>
+    <w:abstractNumId w:val="25"/>
   </w:num>
   <w:num w:numId="7">
     <w:abstractNumId w:val="14"/>
   </w:num>
   <w:num w:numId="8">
-    <w:abstractNumId w:val="25"/>
+    <w:abstractNumId w:val="26"/>
   </w:num>
   <w:num w:numId="9">
     <w:abstractNumId w:val="0"/>
@@ -9215,7 +9548,7 @@
     <w:abstractNumId w:val="3"/>
   </w:num>
   <w:num w:numId="15">
-    <w:abstractNumId w:val="28"/>
+    <w:abstractNumId w:val="29"/>
   </w:num>
   <w:num w:numId="16">
     <w:abstractNumId w:val="7"/>
@@ -9224,34 +9557,34 @@
     <w:abstractNumId w:val="12"/>
   </w:num>
   <w:num w:numId="18">
-    <w:abstractNumId w:val="30"/>
+    <w:abstractNumId w:val="31"/>
   </w:num>
   <w:num w:numId="19">
     <w:abstractNumId w:val="9"/>
   </w:num>
   <w:num w:numId="20">
-    <w:abstractNumId w:val="33"/>
+    <w:abstractNumId w:val="34"/>
   </w:num>
   <w:num w:numId="21">
     <w:abstractNumId w:val="10"/>
   </w:num>
   <w:num w:numId="22">
-    <w:abstractNumId w:val="31"/>
+    <w:abstractNumId w:val="32"/>
   </w:num>
   <w:num w:numId="23">
     <w:abstractNumId w:val="5"/>
   </w:num>
   <w:num w:numId="24">
-    <w:abstractNumId w:val="34"/>
+    <w:abstractNumId w:val="35"/>
   </w:num>
   <w:num w:numId="25">
     <w:abstractNumId w:val="8"/>
   </w:num>
   <w:num w:numId="26">
-    <w:abstractNumId w:val="32"/>
+    <w:abstractNumId w:val="33"/>
   </w:num>
   <w:num w:numId="27">
-    <w:abstractNumId w:val="22"/>
+    <w:abstractNumId w:val="23"/>
   </w:num>
   <w:num w:numId="28">
     <w:abstractNumId w:val="15"/>
@@ -9269,13 +9602,13 @@
     <w:abstractNumId w:val="6"/>
   </w:num>
   <w:num w:numId="33">
-    <w:abstractNumId w:val="29"/>
+    <w:abstractNumId w:val="30"/>
   </w:num>
   <w:num w:numId="34">
-    <w:abstractNumId w:val="27"/>
+    <w:abstractNumId w:val="28"/>
   </w:num>
   <w:num w:numId="35">
-    <w:abstractNumId w:val="26"/>
+    <w:abstractNumId w:val="27"/>
   </w:num>
   <w:num w:numId="36">
     <w:abstractNumId w:val="15"/>
@@ -9290,13 +9623,19 @@
     <w:abstractNumId w:val="17"/>
   </w:num>
   <w:num w:numId="40">
+    <w:abstractNumId w:val="37"/>
+  </w:num>
+  <w:num w:numId="41">
+    <w:abstractNumId w:val="21"/>
+  </w:num>
+  <w:num w:numId="42">
     <w:abstractNumId w:val="36"/>
   </w:num>
-  <w:num w:numId="41">
-    <w:abstractNumId w:val="20"/>
+  <w:num w:numId="43">
+    <w:abstractNumId w:val="19"/>
   </w:num>
-  <w:num w:numId="42">
-    <w:abstractNumId w:val="35"/>
+  <w:num w:numId="44">
+    <w:abstractNumId w:val="15"/>
   </w:num>
   <w:numIdMacAtCleanup w:val="26"/>
 </w:numbering>

</xml_diff>

<commit_message>
Added Data Dictionary to data folder.
</commit_message>
<xml_diff>
--- a/11.2020_Springboard_DataEngineering_Open-Ended-Capstone.docx
+++ b/11.2020_Springboard_DataEngineering_Open-Ended-Capstone.docx
@@ -39,6 +39,161 @@
               <w:szCs w:val="48"/>
             </w:rPr>
           </w:pPr>
+          <w:r>
+            <w:rPr>
+              <w:rFonts w:ascii="Times New Roman" w:hAnsi="Times New Roman" w:cs="Times New Roman"/>
+              <w:noProof/>
+            </w:rPr>
+            <w:drawing>
+              <wp:anchor distT="0" distB="0" distL="114300" distR="114300" simplePos="0" relativeHeight="251671553" behindDoc="1" locked="0" layoutInCell="1" allowOverlap="1" wp14:anchorId="785A7E76" wp14:editId="6C8A84B4">
+                <wp:simplePos x="0" y="0"/>
+                <wp:positionH relativeFrom="margin">
+                  <wp:posOffset>4029075</wp:posOffset>
+                </wp:positionH>
+                <wp:positionV relativeFrom="paragraph">
+                  <wp:posOffset>5842000</wp:posOffset>
+                </wp:positionV>
+                <wp:extent cx="288925" cy="257175"/>
+                <wp:effectExtent l="0" t="0" r="0" b="9525"/>
+                <wp:wrapTight wrapText="bothSides">
+                  <wp:wrapPolygon edited="0">
+                    <wp:start x="0" y="0"/>
+                    <wp:lineTo x="0" y="20800"/>
+                    <wp:lineTo x="19938" y="20800"/>
+                    <wp:lineTo x="19938" y="0"/>
+                    <wp:lineTo x="0" y="0"/>
+                  </wp:wrapPolygon>
+                </wp:wrapTight>
+                <wp:docPr id="2" name="Picture 2">
+                  <a:hlinkClick xmlns:a="http://schemas.openxmlformats.org/drawingml/2006/main" r:id="rId9"/>
+                </wp:docPr>
+                <wp:cNvGraphicFramePr>
+                  <a:graphicFrameLocks xmlns:a="http://schemas.openxmlformats.org/drawingml/2006/main" noChangeAspect="1"/>
+                </wp:cNvGraphicFramePr>
+                <a:graphic xmlns:a="http://schemas.openxmlformats.org/drawingml/2006/main">
+                  <a:graphicData uri="http://schemas.openxmlformats.org/drawingml/2006/picture">
+                    <pic:pic xmlns:pic="http://schemas.openxmlformats.org/drawingml/2006/picture">
+                      <pic:nvPicPr>
+                        <pic:cNvPr id="2" name="Picture 2">
+                          <a:hlinkClick r:id="rId9"/>
+                        </pic:cNvPr>
+                        <pic:cNvPicPr>
+                          <a:picLocks noChangeAspect="1" noChangeArrowheads="1"/>
+                        </pic:cNvPicPr>
+                      </pic:nvPicPr>
+                      <pic:blipFill>
+                        <a:blip r:embed="rId10" cstate="print">
+                          <a:extLst>
+                            <a:ext uri="{28A0092B-C50C-407E-A947-70E740481C1C}">
+                              <a14:useLocalDpi xmlns:a14="http://schemas.microsoft.com/office/drawing/2010/main" val="0"/>
+                            </a:ext>
+                          </a:extLst>
+                        </a:blip>
+                        <a:srcRect/>
+                        <a:stretch>
+                          <a:fillRect/>
+                        </a:stretch>
+                      </pic:blipFill>
+                      <pic:spPr bwMode="auto">
+                        <a:xfrm>
+                          <a:off x="0" y="0"/>
+                          <a:ext cx="288925" cy="257175"/>
+                        </a:xfrm>
+                        <a:prstGeom prst="rect">
+                          <a:avLst/>
+                        </a:prstGeom>
+                        <a:noFill/>
+                      </pic:spPr>
+                    </pic:pic>
+                  </a:graphicData>
+                </a:graphic>
+                <wp14:sizeRelH relativeFrom="margin">
+                  <wp14:pctWidth>0</wp14:pctWidth>
+                </wp14:sizeRelH>
+                <wp14:sizeRelV relativeFrom="margin">
+                  <wp14:pctHeight>0</wp14:pctHeight>
+                </wp14:sizeRelV>
+              </wp:anchor>
+            </w:drawing>
+          </w:r>
+          <w:r>
+            <w:rPr>
+              <w:rFonts w:ascii="Times New Roman" w:hAnsi="Times New Roman" w:cs="Times New Roman"/>
+              <w:noProof/>
+            </w:rPr>
+            <w:drawing>
+              <wp:anchor distT="0" distB="0" distL="114300" distR="114300" simplePos="0" relativeHeight="251670529" behindDoc="1" locked="0" layoutInCell="1" allowOverlap="1" wp14:anchorId="1511E6F0" wp14:editId="01D0A484">
+                <wp:simplePos x="0" y="0"/>
+                <wp:positionH relativeFrom="column">
+                  <wp:posOffset>3719195</wp:posOffset>
+                </wp:positionH>
+                <wp:positionV relativeFrom="paragraph">
+                  <wp:posOffset>5846519</wp:posOffset>
+                </wp:positionV>
+                <wp:extent cx="252095" cy="252095"/>
+                <wp:effectExtent l="0" t="0" r="0" b="0"/>
+                <wp:wrapTight wrapText="bothSides">
+                  <wp:wrapPolygon edited="0">
+                    <wp:start x="0" y="0"/>
+                    <wp:lineTo x="0" y="19587"/>
+                    <wp:lineTo x="17955" y="19587"/>
+                    <wp:lineTo x="19587" y="16322"/>
+                    <wp:lineTo x="19587" y="0"/>
+                    <wp:lineTo x="0" y="0"/>
+                  </wp:wrapPolygon>
+                </wp:wrapTight>
+                <wp:docPr id="1" name="Picture 1">
+                  <a:hlinkClick xmlns:a="http://schemas.openxmlformats.org/drawingml/2006/main" r:id="rId11"/>
+                </wp:docPr>
+                <wp:cNvGraphicFramePr>
+                  <a:graphicFrameLocks xmlns:a="http://schemas.openxmlformats.org/drawingml/2006/main" noChangeAspect="1"/>
+                </wp:cNvGraphicFramePr>
+                <a:graphic xmlns:a="http://schemas.openxmlformats.org/drawingml/2006/main">
+                  <a:graphicData uri="http://schemas.openxmlformats.org/drawingml/2006/picture">
+                    <pic:pic xmlns:pic="http://schemas.openxmlformats.org/drawingml/2006/picture">
+                      <pic:nvPicPr>
+                        <pic:cNvPr id="1" name="Picture 1">
+                          <a:hlinkClick r:id="rId11"/>
+                        </pic:cNvPr>
+                        <pic:cNvPicPr>
+                          <a:picLocks noChangeAspect="1" noChangeArrowheads="1"/>
+                        </pic:cNvPicPr>
+                      </pic:nvPicPr>
+                      <pic:blipFill>
+                        <a:blip r:embed="rId12" cstate="print">
+                          <a:extLst>
+                            <a:ext uri="{28A0092B-C50C-407E-A947-70E740481C1C}">
+                              <a14:useLocalDpi xmlns:a14="http://schemas.microsoft.com/office/drawing/2010/main" val="0"/>
+                            </a:ext>
+                          </a:extLst>
+                        </a:blip>
+                        <a:srcRect/>
+                        <a:stretch>
+                          <a:fillRect/>
+                        </a:stretch>
+                      </pic:blipFill>
+                      <pic:spPr bwMode="auto">
+                        <a:xfrm>
+                          <a:off x="0" y="0"/>
+                          <a:ext cx="252095" cy="252095"/>
+                        </a:xfrm>
+                        <a:prstGeom prst="rect">
+                          <a:avLst/>
+                        </a:prstGeom>
+                        <a:noFill/>
+                      </pic:spPr>
+                    </pic:pic>
+                  </a:graphicData>
+                </a:graphic>
+                <wp14:sizeRelH relativeFrom="margin">
+                  <wp14:pctWidth>0</wp14:pctWidth>
+                </wp14:sizeRelH>
+                <wp14:sizeRelV relativeFrom="margin">
+                  <wp14:pctHeight>0</wp14:pctHeight>
+                </wp14:sizeRelV>
+              </wp:anchor>
+            </w:drawing>
+          </w:r>
           <w:r>
             <w:rPr>
               <w:rFonts w:ascii="Times New Roman" w:eastAsiaTheme="minorEastAsia" w:hAnsi="Times New Roman" w:cs="Times New Roman"/>
@@ -453,7 +608,7 @@
                         </pic:cNvPicPr>
                       </pic:nvPicPr>
                       <pic:blipFill>
-                        <a:blip r:embed="rId9" cstate="print">
+                        <a:blip r:embed="rId13" cstate="print">
                           <a:extLst>
                             <a:ext uri="{28A0092B-C50C-407E-A947-70E740481C1C}">
                               <a14:useLocalDpi xmlns:a14="http://schemas.microsoft.com/office/drawing/2010/main" val="0"/>
@@ -927,7 +1082,7 @@
                                                 </pic:cNvPicPr>
                                               </pic:nvPicPr>
                                               <pic:blipFill>
-                                                <a:blip r:embed="rId10">
+                                                <a:blip r:embed="rId14">
                                                   <a:extLst>
                                                     <a:ext uri="{28A0092B-C50C-407E-A947-70E740481C1C}">
                                                       <a14:useLocalDpi xmlns:a14="http://schemas.microsoft.com/office/drawing/2010/main" val="0"/>
@@ -1272,7 +1427,7 @@
                                           </pic:cNvPicPr>
                                         </pic:nvPicPr>
                                         <pic:blipFill>
-                                          <a:blip r:embed="rId10">
+                                          <a:blip r:embed="rId14">
                                             <a:extLst>
                                               <a:ext uri="{28A0092B-C50C-407E-A947-70E740481C1C}">
                                                 <a14:useLocalDpi xmlns:a14="http://schemas.microsoft.com/office/drawing/2010/main" val="0"/>
@@ -1549,8 +1704,8 @@
           <w:rFonts w:ascii="Times New Roman" w:hAnsi="Times New Roman" w:cs="Times New Roman"/>
         </w:rPr>
         <w:sectPr>
-          <w:headerReference w:type="default" r:id="rId11"/>
-          <w:footerReference w:type="default" r:id="rId12"/>
+          <w:headerReference w:type="default" r:id="rId15"/>
+          <w:footerReference w:type="default" r:id="rId16"/>
           <w:pgSz w:w="12240" w:h="15840"/>
           <w:pgMar w:top="1440" w:right="1440" w:bottom="1440" w:left="1440" w:header="720" w:footer="720" w:gutter="0"/>
           <w:pgNumType w:start="0"/>
@@ -1639,7 +1794,7 @@
           <w:r>
             <w:fldChar w:fldCharType="separate"/>
           </w:r>
-          <w:hyperlink w:anchor="_Toc57574036" w:history="1">
+          <w:hyperlink w:anchor="_Toc58327547" w:history="1">
             <w:r>
               <w:rPr>
                 <w:rStyle w:val="Hyperlink"/>
@@ -1669,7 +1824,295 @@
                 <w:noProof/>
                 <w:webHidden/>
               </w:rPr>
-              <w:instrText xml:space="preserve"> PAGEREF _Toc57574036 \h </w:instrText>
+              <w:instrText xml:space="preserve"> PAGEREF _Toc58327547 \h </w:instrText>
+            </w:r>
+            <w:r>
+              <w:rPr>
+                <w:noProof/>
+                <w:webHidden/>
+              </w:rPr>
+            </w:r>
+            <w:r>
+              <w:rPr>
+                <w:noProof/>
+                <w:webHidden/>
+              </w:rPr>
+              <w:fldChar w:fldCharType="separate"/>
+            </w:r>
+            <w:r>
+              <w:rPr>
+                <w:noProof/>
+                <w:webHidden/>
+              </w:rPr>
+              <w:t>0</w:t>
+            </w:r>
+            <w:r>
+              <w:rPr>
+                <w:noProof/>
+                <w:webHidden/>
+              </w:rPr>
+              <w:fldChar w:fldCharType="end"/>
+            </w:r>
+          </w:hyperlink>
+        </w:p>
+        <w:p>
+          <w:pPr>
+            <w:pStyle w:val="TOC2"/>
+            <w:tabs>
+              <w:tab w:val="right" w:leader="dot" w:pos="9350"/>
+            </w:tabs>
+            <w:rPr>
+              <w:rFonts w:eastAsiaTheme="minorEastAsia"/>
+              <w:noProof/>
+            </w:rPr>
+          </w:pPr>
+          <w:hyperlink w:anchor="_Toc58327548" w:history="1">
+            <w:r>
+              <w:rPr>
+                <w:rStyle w:val="Hyperlink"/>
+                <w:rFonts w:ascii="Times New Roman" w:hAnsi="Times New Roman" w:cs="Times New Roman"/>
+                <w:b/>
+                <w:bCs/>
+                <w:noProof/>
+              </w:rPr>
+              <w:t>What is this?</w:t>
+            </w:r>
+            <w:r>
+              <w:rPr>
+                <w:noProof/>
+                <w:webHidden/>
+              </w:rPr>
+              <w:tab/>
+            </w:r>
+            <w:r>
+              <w:rPr>
+                <w:noProof/>
+                <w:webHidden/>
+              </w:rPr>
+              <w:fldChar w:fldCharType="begin"/>
+            </w:r>
+            <w:r>
+              <w:rPr>
+                <w:noProof/>
+                <w:webHidden/>
+              </w:rPr>
+              <w:instrText xml:space="preserve"> PAGEREF _Toc58327548 \h </w:instrText>
+            </w:r>
+            <w:r>
+              <w:rPr>
+                <w:noProof/>
+                <w:webHidden/>
+              </w:rPr>
+            </w:r>
+            <w:r>
+              <w:rPr>
+                <w:noProof/>
+                <w:webHidden/>
+              </w:rPr>
+              <w:fldChar w:fldCharType="separate"/>
+            </w:r>
+            <w:r>
+              <w:rPr>
+                <w:noProof/>
+                <w:webHidden/>
+              </w:rPr>
+              <w:t>0</w:t>
+            </w:r>
+            <w:r>
+              <w:rPr>
+                <w:noProof/>
+                <w:webHidden/>
+              </w:rPr>
+              <w:fldChar w:fldCharType="end"/>
+            </w:r>
+          </w:hyperlink>
+        </w:p>
+        <w:p>
+          <w:pPr>
+            <w:pStyle w:val="TOC2"/>
+            <w:tabs>
+              <w:tab w:val="right" w:leader="dot" w:pos="9350"/>
+            </w:tabs>
+            <w:rPr>
+              <w:rFonts w:eastAsiaTheme="minorEastAsia"/>
+              <w:noProof/>
+            </w:rPr>
+          </w:pPr>
+          <w:hyperlink w:anchor="_Toc58327549" w:history="1">
+            <w:r>
+              <w:rPr>
+                <w:rStyle w:val="Hyperlink"/>
+                <w:rFonts w:ascii="Times New Roman" w:hAnsi="Times New Roman" w:cs="Times New Roman"/>
+                <w:b/>
+                <w:bCs/>
+                <w:noProof/>
+              </w:rPr>
+              <w:t>How to use this?</w:t>
+            </w:r>
+            <w:r>
+              <w:rPr>
+                <w:noProof/>
+                <w:webHidden/>
+              </w:rPr>
+              <w:tab/>
+            </w:r>
+            <w:r>
+              <w:rPr>
+                <w:noProof/>
+                <w:webHidden/>
+              </w:rPr>
+              <w:fldChar w:fldCharType="begin"/>
+            </w:r>
+            <w:r>
+              <w:rPr>
+                <w:noProof/>
+                <w:webHidden/>
+              </w:rPr>
+              <w:instrText xml:space="preserve"> PAGEREF _Toc58327549 \h </w:instrText>
+            </w:r>
+            <w:r>
+              <w:rPr>
+                <w:noProof/>
+                <w:webHidden/>
+              </w:rPr>
+            </w:r>
+            <w:r>
+              <w:rPr>
+                <w:noProof/>
+                <w:webHidden/>
+              </w:rPr>
+              <w:fldChar w:fldCharType="separate"/>
+            </w:r>
+            <w:r>
+              <w:rPr>
+                <w:noProof/>
+                <w:webHidden/>
+              </w:rPr>
+              <w:t>0</w:t>
+            </w:r>
+            <w:r>
+              <w:rPr>
+                <w:noProof/>
+                <w:webHidden/>
+              </w:rPr>
+              <w:fldChar w:fldCharType="end"/>
+            </w:r>
+          </w:hyperlink>
+        </w:p>
+        <w:p>
+          <w:pPr>
+            <w:pStyle w:val="TOC2"/>
+            <w:tabs>
+              <w:tab w:val="right" w:leader="dot" w:pos="9350"/>
+            </w:tabs>
+            <w:rPr>
+              <w:rFonts w:eastAsiaTheme="minorEastAsia"/>
+              <w:noProof/>
+            </w:rPr>
+          </w:pPr>
+          <w:hyperlink w:anchor="_Toc58327550" w:history="1">
+            <w:r>
+              <w:rPr>
+                <w:rStyle w:val="Hyperlink"/>
+                <w:rFonts w:ascii="Times New Roman" w:hAnsi="Times New Roman" w:cs="Times New Roman"/>
+                <w:b/>
+                <w:bCs/>
+                <w:noProof/>
+              </w:rPr>
+              <w:t>How to test &amp; develop this?</w:t>
+            </w:r>
+            <w:r>
+              <w:rPr>
+                <w:noProof/>
+                <w:webHidden/>
+              </w:rPr>
+              <w:tab/>
+            </w:r>
+            <w:r>
+              <w:rPr>
+                <w:noProof/>
+                <w:webHidden/>
+              </w:rPr>
+              <w:fldChar w:fldCharType="begin"/>
+            </w:r>
+            <w:r>
+              <w:rPr>
+                <w:noProof/>
+                <w:webHidden/>
+              </w:rPr>
+              <w:instrText xml:space="preserve"> PAGEREF _Toc58327550 \h </w:instrText>
+            </w:r>
+            <w:r>
+              <w:rPr>
+                <w:noProof/>
+                <w:webHidden/>
+              </w:rPr>
+            </w:r>
+            <w:r>
+              <w:rPr>
+                <w:noProof/>
+                <w:webHidden/>
+              </w:rPr>
+              <w:fldChar w:fldCharType="separate"/>
+            </w:r>
+            <w:r>
+              <w:rPr>
+                <w:noProof/>
+                <w:webHidden/>
+              </w:rPr>
+              <w:t>0</w:t>
+            </w:r>
+            <w:r>
+              <w:rPr>
+                <w:noProof/>
+                <w:webHidden/>
+              </w:rPr>
+              <w:fldChar w:fldCharType="end"/>
+            </w:r>
+          </w:hyperlink>
+        </w:p>
+        <w:p>
+          <w:pPr>
+            <w:pStyle w:val="TOC2"/>
+            <w:tabs>
+              <w:tab w:val="right" w:leader="dot" w:pos="9350"/>
+            </w:tabs>
+            <w:rPr>
+              <w:rFonts w:eastAsiaTheme="minorEastAsia"/>
+              <w:noProof/>
+            </w:rPr>
+          </w:pPr>
+          <w:hyperlink w:anchor="_Toc58327551" w:history="1">
+            <w:r>
+              <w:rPr>
+                <w:rStyle w:val="Hyperlink"/>
+                <w:rFonts w:ascii="Times New Roman" w:hAnsi="Times New Roman" w:cs="Times New Roman"/>
+                <w:b/>
+                <w:bCs/>
+                <w:noProof/>
+              </w:rPr>
+              <w:t>Constraints, Limitations, and Assumptions</w:t>
+            </w:r>
+            <w:r>
+              <w:rPr>
+                <w:noProof/>
+                <w:webHidden/>
+              </w:rPr>
+              <w:tab/>
+            </w:r>
+            <w:r>
+              <w:rPr>
+                <w:noProof/>
+                <w:webHidden/>
+              </w:rPr>
+              <w:fldChar w:fldCharType="begin"/>
+            </w:r>
+            <w:r>
+              <w:rPr>
+                <w:noProof/>
+                <w:webHidden/>
+              </w:rPr>
+              <w:instrText xml:space="preserve"> PAGEREF _Toc58327551 \h </w:instrText>
             </w:r>
             <w:r>
               <w:rPr>
@@ -1711,7 +2154,7 @@
               <w:noProof/>
             </w:rPr>
           </w:pPr>
-          <w:hyperlink w:anchor="_Toc57574037" w:history="1">
+          <w:hyperlink w:anchor="_Toc58327552" w:history="1">
             <w:r>
               <w:rPr>
                 <w:rStyle w:val="Hyperlink"/>
@@ -1720,7 +2163,7 @@
                 <w:bCs/>
                 <w:noProof/>
               </w:rPr>
-              <w:t>Project Idea &amp; Proposal</w:t>
+              <w:t>Project Setup</w:t>
             </w:r>
             <w:r>
               <w:rPr>
@@ -1741,7 +2184,7 @@
                 <w:noProof/>
                 <w:webHidden/>
               </w:rPr>
-              <w:instrText xml:space="preserve"> PAGEREF _Toc57574037 \h </w:instrText>
+              <w:instrText xml:space="preserve"> PAGEREF _Toc58327552 \h </w:instrText>
             </w:r>
             <w:r>
               <w:rPr>
@@ -1761,7 +2204,7 @@
                 <w:noProof/>
                 <w:webHidden/>
               </w:rPr>
-              <w:t>1</w:t>
+              <w:t>0</w:t>
             </w:r>
             <w:r>
               <w:rPr>
@@ -1783,7 +2226,7 @@
               <w:noProof/>
             </w:rPr>
           </w:pPr>
-          <w:hyperlink w:anchor="_Toc57574038" w:history="1">
+          <w:hyperlink w:anchor="_Toc58327553" w:history="1">
             <w:r>
               <w:rPr>
                 <w:rStyle w:val="Hyperlink"/>
@@ -1813,7 +2256,7 @@
                 <w:noProof/>
                 <w:webHidden/>
               </w:rPr>
-              <w:instrText xml:space="preserve"> PAGEREF _Toc57574038 \h </w:instrText>
+              <w:instrText xml:space="preserve"> PAGEREF _Toc58327553 \h </w:instrText>
             </w:r>
             <w:r>
               <w:rPr>
@@ -1855,7 +2298,7 @@
               <w:noProof/>
             </w:rPr>
           </w:pPr>
-          <w:hyperlink w:anchor="_Toc57574039" w:history="1">
+          <w:hyperlink w:anchor="_Toc58327554" w:history="1">
             <w:r>
               <w:rPr>
                 <w:rStyle w:val="Hyperlink"/>
@@ -1885,7 +2328,7 @@
                 <w:noProof/>
                 <w:webHidden/>
               </w:rPr>
-              <w:instrText xml:space="preserve"> PAGEREF _Toc57574039 \h </w:instrText>
+              <w:instrText xml:space="preserve"> PAGEREF _Toc58327554 \h </w:instrText>
             </w:r>
             <w:r>
               <w:rPr>
@@ -1927,7 +2370,7 @@
               <w:noProof/>
             </w:rPr>
           </w:pPr>
-          <w:hyperlink w:anchor="_Toc57574040" w:history="1">
+          <w:hyperlink w:anchor="_Toc58327555" w:history="1">
             <w:r>
               <w:rPr>
                 <w:rStyle w:val="Hyperlink"/>
@@ -1957,7 +2400,7 @@
                 <w:noProof/>
                 <w:webHidden/>
               </w:rPr>
-              <w:instrText xml:space="preserve"> PAGEREF _Toc57574040 \h </w:instrText>
+              <w:instrText xml:space="preserve"> PAGEREF _Toc58327555 \h </w:instrText>
             </w:r>
             <w:r>
               <w:rPr>
@@ -1999,7 +2442,7 @@
               <w:noProof/>
             </w:rPr>
           </w:pPr>
-          <w:hyperlink w:anchor="_Toc57574041" w:history="1">
+          <w:hyperlink w:anchor="_Toc58327556" w:history="1">
             <w:r>
               <w:rPr>
                 <w:rStyle w:val="Hyperlink"/>
@@ -2029,7 +2472,7 @@
                 <w:noProof/>
                 <w:webHidden/>
               </w:rPr>
-              <w:instrText xml:space="preserve"> PAGEREF _Toc57574041 \h </w:instrText>
+              <w:instrText xml:space="preserve"> PAGEREF _Toc58327556 \h </w:instrText>
             </w:r>
             <w:r>
               <w:rPr>
@@ -2071,7 +2514,7 @@
               <w:noProof/>
             </w:rPr>
           </w:pPr>
-          <w:hyperlink w:anchor="_Toc57574042" w:history="1">
+          <w:hyperlink w:anchor="_Toc58327557" w:history="1">
             <w:r>
               <w:rPr>
                 <w:rStyle w:val="Hyperlink"/>
@@ -2101,7 +2544,7 @@
                 <w:noProof/>
                 <w:webHidden/>
               </w:rPr>
-              <w:instrText xml:space="preserve"> PAGEREF _Toc57574042 \h </w:instrText>
+              <w:instrText xml:space="preserve"> PAGEREF _Toc58327557 \h </w:instrText>
             </w:r>
             <w:r>
               <w:rPr>
@@ -2143,7 +2586,7 @@
               <w:noProof/>
             </w:rPr>
           </w:pPr>
-          <w:hyperlink w:anchor="_Toc57574043" w:history="1">
+          <w:hyperlink w:anchor="_Toc58327558" w:history="1">
             <w:r>
               <w:rPr>
                 <w:rStyle w:val="Hyperlink"/>
@@ -2173,7 +2616,7 @@
                 <w:noProof/>
                 <w:webHidden/>
               </w:rPr>
-              <w:instrText xml:space="preserve"> PAGEREF _Toc57574043 \h </w:instrText>
+              <w:instrText xml:space="preserve"> PAGEREF _Toc58327558 \h </w:instrText>
             </w:r>
             <w:r>
               <w:rPr>
@@ -2215,7 +2658,7 @@
               <w:noProof/>
             </w:rPr>
           </w:pPr>
-          <w:hyperlink w:anchor="_Toc57574044" w:history="1">
+          <w:hyperlink w:anchor="_Toc58327559" w:history="1">
             <w:r>
               <w:rPr>
                 <w:rStyle w:val="Hyperlink"/>
@@ -2245,7 +2688,7 @@
                 <w:noProof/>
                 <w:webHidden/>
               </w:rPr>
-              <w:instrText xml:space="preserve"> PAGEREF _Toc57574044 \h </w:instrText>
+              <w:instrText xml:space="preserve"> PAGEREF _Toc58327559 \h </w:instrText>
             </w:r>
             <w:r>
               <w:rPr>
@@ -2578,7 +3021,7 @@
           <w:rFonts w:ascii="Times New Roman" w:hAnsi="Times New Roman" w:cs="Times New Roman"/>
         </w:rPr>
         <w:sectPr>
-          <w:footerReference w:type="first" r:id="rId13"/>
+          <w:footerReference w:type="first" r:id="rId17"/>
           <w:pgSz w:w="12240" w:h="15840"/>
           <w:pgMar w:top="1440" w:right="1440" w:bottom="1440" w:left="1440" w:header="720" w:footer="720" w:gutter="0"/>
           <w:pgNumType w:start="0"/>
@@ -2603,7 +3046,7 @@
           <w:u w:val="single"/>
         </w:rPr>
       </w:pPr>
-      <w:bookmarkStart w:id="1" w:name="_Toc57574036"/>
+      <w:bookmarkStart w:id="1" w:name="_Toc58327547"/>
       <w:r>
         <w:rPr>
           <w:rFonts w:ascii="Times New Roman" w:hAnsi="Times New Roman" w:cs="Times New Roman"/>
@@ -2837,6 +3280,7 @@
           <w:u w:val="single"/>
         </w:rPr>
       </w:pPr>
+      <w:bookmarkStart w:id="2" w:name="_Toc58327548"/>
       <w:r>
         <w:rPr>
           <w:rFonts w:ascii="Times New Roman" w:hAnsi="Times New Roman" w:cs="Times New Roman"/>
@@ -2846,6 +3290,7 @@
         </w:rPr>
         <w:t>What is this?</w:t>
       </w:r>
+      <w:bookmarkEnd w:id="2"/>
     </w:p>
     <w:p>
       <w:pPr>
@@ -2917,6 +3362,7 @@
           <w:u w:val="single"/>
         </w:rPr>
       </w:pPr>
+      <w:bookmarkStart w:id="3" w:name="_Toc58327549"/>
       <w:r>
         <w:rPr>
           <w:rFonts w:ascii="Times New Roman" w:hAnsi="Times New Roman" w:cs="Times New Roman"/>
@@ -2926,6 +3372,7 @@
         </w:rPr>
         <w:t>How to use this?</w:t>
       </w:r>
+      <w:bookmarkEnd w:id="3"/>
     </w:p>
     <w:p>
       <w:pPr>
@@ -2977,6 +3424,7 @@
           <w:u w:val="single"/>
         </w:rPr>
       </w:pPr>
+      <w:bookmarkStart w:id="4" w:name="_Toc58327550"/>
       <w:r>
         <w:rPr>
           <w:rFonts w:ascii="Times New Roman" w:hAnsi="Times New Roman" w:cs="Times New Roman"/>
@@ -2984,17 +3432,9 @@
           <w:bCs/>
           <w:u w:val="single"/>
         </w:rPr>
-        <w:t>How to test &amp; develop this</w:t>
-      </w:r>
-      <w:r>
-        <w:rPr>
-          <w:rFonts w:ascii="Times New Roman" w:hAnsi="Times New Roman" w:cs="Times New Roman"/>
-          <w:b/>
-          <w:bCs/>
-          <w:u w:val="single"/>
-        </w:rPr>
-        <w:t>?</w:t>
-      </w:r>
+        <w:t>How to test &amp; develop this?</w:t>
+      </w:r>
+      <w:bookmarkEnd w:id="4"/>
     </w:p>
     <w:p>
       <w:pPr>
@@ -3042,764 +3482,7 @@
           <w:tab w:val="left" w:pos="855"/>
         </w:tabs>
         <w:sectPr>
-          <w:headerReference w:type="first" r:id="rId14"/>
-          <w:footerReference w:type="first" r:id="rId15"/>
-          <w:pgSz w:w="12240" w:h="15840"/>
-          <w:pgMar w:top="1440" w:right="1440" w:bottom="1440" w:left="1440" w:header="720" w:footer="720" w:gutter="0"/>
-          <w:pgNumType w:start="0"/>
-          <w:cols w:space="720"/>
-          <w:titlePg/>
-          <w:docGrid w:linePitch="360"/>
-        </w:sectPr>
-      </w:pPr>
-      <w:r>
-        <w:tab/>
-      </w:r>
-    </w:p>
-    <w:p>
-      <w:pPr>
-        <w:pStyle w:val="Heading2"/>
-        <w:rPr>
-          <w:rFonts w:ascii="Times New Roman" w:hAnsi="Times New Roman" w:cs="Times New Roman"/>
-          <w:b/>
-          <w:bCs/>
-          <w:u w:val="single"/>
-        </w:rPr>
-      </w:pPr>
-      <w:r>
-        <w:rPr>
-          <w:rFonts w:ascii="Times New Roman" w:hAnsi="Times New Roman" w:cs="Times New Roman"/>
-          <w:b/>
-          <w:bCs/>
-          <w:u w:val="single"/>
-        </w:rPr>
-        <w:lastRenderedPageBreak/>
-        <w:t xml:space="preserve">Constraints, Limitations, and </w:t>
-      </w:r>
-      <w:r>
-        <w:rPr>
-          <w:rFonts w:ascii="Times New Roman" w:hAnsi="Times New Roman" w:cs="Times New Roman"/>
-          <w:b/>
-          <w:bCs/>
-          <w:u w:val="single"/>
-        </w:rPr>
-        <w:t>Assumptions</w:t>
-      </w:r>
-    </w:p>
-    <w:p>
-      <w:pPr>
-        <w:pStyle w:val="NoSpacing"/>
-        <w:rPr>
-          <w:rFonts w:ascii="Times New Roman" w:hAnsi="Times New Roman" w:cs="Times New Roman"/>
-        </w:rPr>
-      </w:pPr>
-    </w:p>
-    <w:p>
-      <w:pPr>
-        <w:pStyle w:val="NoSpacing"/>
-        <w:rPr>
-          <w:rFonts w:ascii="Times New Roman" w:hAnsi="Times New Roman" w:cs="Times New Roman"/>
-          <w:b/>
-          <w:bCs/>
-        </w:rPr>
-      </w:pPr>
-      <w:r>
-        <w:rPr>
-          <w:rFonts w:ascii="Times New Roman" w:hAnsi="Times New Roman" w:cs="Times New Roman"/>
-          <w:b/>
-          <w:bCs/>
-        </w:rPr>
-        <w:t xml:space="preserve">Question 1. Data sources you are considering for your open-ended capstone </w:t>
-      </w:r>
-    </w:p>
-    <w:p>
-      <w:pPr>
-        <w:pStyle w:val="NoSpacing"/>
-        <w:rPr>
-          <w:rFonts w:ascii="Times New Roman" w:hAnsi="Times New Roman" w:cs="Times New Roman"/>
-        </w:rPr>
-      </w:pPr>
-    </w:p>
-    <w:p>
-      <w:pPr>
-        <w:pStyle w:val="NoSpacing"/>
-        <w:ind w:firstLine="720"/>
-        <w:rPr>
-          <w:rFonts w:ascii="Times New Roman" w:hAnsi="Times New Roman" w:cs="Times New Roman"/>
-          <w:i/>
-          <w:iCs/>
-        </w:rPr>
-      </w:pPr>
-      <w:r>
-        <w:rPr>
-          <w:rFonts w:ascii="Times New Roman" w:hAnsi="Times New Roman" w:cs="Times New Roman"/>
-          <w:b/>
-          <w:bCs/>
-          <w:i/>
-          <w:iCs/>
-        </w:rPr>
-        <w:t>Data</w:t>
-      </w:r>
-      <w:r>
-        <w:rPr>
-          <w:rFonts w:ascii="Times New Roman" w:hAnsi="Times New Roman" w:cs="Times New Roman"/>
-          <w:i/>
-          <w:iCs/>
-        </w:rPr>
-        <w:t>: New York Taxi &amp; Limousine Commission data set.</w:t>
-      </w:r>
-    </w:p>
-    <w:p>
-      <w:pPr>
-        <w:pStyle w:val="NoSpacing"/>
-        <w:ind w:firstLine="720"/>
-        <w:rPr>
-          <w:rFonts w:ascii="Times New Roman" w:hAnsi="Times New Roman" w:cs="Times New Roman"/>
-          <w:i/>
-          <w:iCs/>
-        </w:rPr>
-      </w:pPr>
-      <w:r>
-        <w:rPr>
-          <w:rFonts w:ascii="Times New Roman" w:hAnsi="Times New Roman" w:cs="Times New Roman"/>
-          <w:b/>
-          <w:bCs/>
-          <w:i/>
-          <w:iCs/>
-        </w:rPr>
-        <w:t>Link</w:t>
-      </w:r>
-      <w:r>
-        <w:rPr>
-          <w:rFonts w:ascii="Times New Roman" w:hAnsi="Times New Roman" w:cs="Times New Roman"/>
-          <w:i/>
-          <w:iCs/>
-        </w:rPr>
-        <w:t>: https://www1.nyc.gov/site/tlc/about/tlc-trip-record-data.page</w:t>
-      </w:r>
-    </w:p>
-    <w:p>
-      <w:pPr>
-        <w:pStyle w:val="NoSpacing"/>
-        <w:rPr>
-          <w:rFonts w:ascii="Times New Roman" w:hAnsi="Times New Roman" w:cs="Times New Roman"/>
-        </w:rPr>
-      </w:pPr>
-    </w:p>
-    <w:p>
-      <w:pPr>
-        <w:pStyle w:val="NoSpacing"/>
-        <w:rPr>
-          <w:rFonts w:ascii="Times New Roman" w:hAnsi="Times New Roman" w:cs="Times New Roman"/>
-        </w:rPr>
-      </w:pPr>
-    </w:p>
-    <w:p>
-      <w:pPr>
-        <w:pStyle w:val="NoSpacing"/>
-        <w:rPr>
-          <w:rFonts w:ascii="Times New Roman" w:hAnsi="Times New Roman" w:cs="Times New Roman"/>
-          <w:b/>
-          <w:bCs/>
-        </w:rPr>
-      </w:pPr>
-      <w:r>
-        <w:rPr>
-          <w:rFonts w:ascii="Times New Roman" w:hAnsi="Times New Roman" w:cs="Times New Roman"/>
-          <w:b/>
-          <w:bCs/>
-        </w:rPr>
-        <w:t>Question 2. Volume available of data for each source (historic and delta)</w:t>
-      </w:r>
-    </w:p>
-    <w:p>
-      <w:pPr>
-        <w:pStyle w:val="NoSpacing"/>
-        <w:rPr>
-          <w:rFonts w:ascii="Times New Roman" w:hAnsi="Times New Roman" w:cs="Times New Roman"/>
-        </w:rPr>
-      </w:pPr>
-      <w:r>
-        <w:rPr>
-          <w:rFonts w:ascii="Times New Roman" w:hAnsi="Times New Roman" w:cs="Times New Roman"/>
-        </w:rPr>
-        <w:t xml:space="preserve">The historical load comprises the below-archived file sets for each month of the year since 2009, totaling around 288 gigabytes. The complementary delta loads occur each month and increment the data set by at least 2 gigabytes in total. </w:t>
-      </w:r>
-    </w:p>
-    <w:p>
-      <w:pPr>
-        <w:pStyle w:val="NoSpacing"/>
-        <w:rPr>
-          <w:rFonts w:ascii="Times New Roman" w:hAnsi="Times New Roman" w:cs="Times New Roman"/>
-        </w:rPr>
-      </w:pPr>
-    </w:p>
-    <w:p>
-      <w:pPr>
-        <w:pStyle w:val="NoSpacing"/>
-        <w:rPr>
-          <w:rFonts w:ascii="Times New Roman" w:hAnsi="Times New Roman" w:cs="Times New Roman"/>
-          <w:b/>
-          <w:bCs/>
-          <w:i/>
-          <w:iCs/>
-          <w:u w:val="single"/>
-        </w:rPr>
-      </w:pPr>
-      <w:r>
-        <w:rPr>
-          <w:rFonts w:ascii="Times New Roman" w:hAnsi="Times New Roman" w:cs="Times New Roman"/>
-          <w:b/>
-          <w:bCs/>
-          <w:i/>
-          <w:iCs/>
-          <w:u w:val="single"/>
-        </w:rPr>
-        <w:t>Delta Load (2 gigabytes per month).</w:t>
-      </w:r>
-    </w:p>
-    <w:p>
-      <w:pPr>
-        <w:pStyle w:val="NoSpacing"/>
-        <w:ind w:firstLine="720"/>
-        <w:rPr>
-          <w:rFonts w:ascii="Times New Roman" w:hAnsi="Times New Roman" w:cs="Times New Roman"/>
-          <w:i/>
-          <w:iCs/>
-        </w:rPr>
-      </w:pPr>
-      <w:r>
-        <w:rPr>
-          <w:rFonts w:ascii="Times New Roman" w:hAnsi="Times New Roman" w:cs="Times New Roman"/>
-          <w:i/>
-          <w:iCs/>
-        </w:rPr>
-        <w:t>Yellow Taxi Trip Records (CSV): file size – 579,698 KB</w:t>
-      </w:r>
-    </w:p>
-    <w:p>
-      <w:pPr>
-        <w:pStyle w:val="NoSpacing"/>
-        <w:ind w:firstLine="720"/>
-        <w:rPr>
-          <w:rFonts w:ascii="Times New Roman" w:hAnsi="Times New Roman" w:cs="Times New Roman"/>
-          <w:i/>
-          <w:iCs/>
-        </w:rPr>
-      </w:pPr>
-      <w:r>
-        <w:rPr>
-          <w:rFonts w:ascii="Times New Roman" w:hAnsi="Times New Roman" w:cs="Times New Roman"/>
-          <w:i/>
-          <w:iCs/>
-        </w:rPr>
-        <w:t>Green Taxi Trip Records (CSV): file size – 39,744 KB</w:t>
-      </w:r>
-    </w:p>
-    <w:p>
-      <w:pPr>
-        <w:pStyle w:val="NoSpacing"/>
-        <w:ind w:firstLine="720"/>
-        <w:rPr>
-          <w:rFonts w:ascii="Times New Roman" w:hAnsi="Times New Roman" w:cs="Times New Roman"/>
-          <w:i/>
-          <w:iCs/>
-        </w:rPr>
-      </w:pPr>
-      <w:r>
-        <w:rPr>
-          <w:rFonts w:ascii="Times New Roman" w:hAnsi="Times New Roman" w:cs="Times New Roman"/>
-          <w:i/>
-          <w:iCs/>
-        </w:rPr>
-        <w:t>For-Hire Vehicle Trip Records (CSV) – 108,186 KB</w:t>
-      </w:r>
-    </w:p>
-    <w:p>
-      <w:pPr>
-        <w:pStyle w:val="NoSpacing"/>
-        <w:ind w:firstLine="720"/>
-        <w:rPr>
-          <w:rFonts w:ascii="Times New Roman" w:hAnsi="Times New Roman" w:cs="Times New Roman"/>
-          <w:i/>
-          <w:iCs/>
-        </w:rPr>
-      </w:pPr>
-      <w:r>
-        <w:rPr>
-          <w:rFonts w:ascii="Times New Roman" w:hAnsi="Times New Roman" w:cs="Times New Roman"/>
-          <w:i/>
-          <w:iCs/>
-        </w:rPr>
-        <w:t>High Volume For-Hire Vehicle Trip Records (CSV) – 1,273,342 KB</w:t>
-      </w:r>
-    </w:p>
-    <w:p>
-      <w:pPr>
-        <w:pStyle w:val="NoSpacing"/>
-        <w:rPr>
-          <w:rFonts w:ascii="Times New Roman" w:hAnsi="Times New Roman" w:cs="Times New Roman"/>
-          <w:i/>
-          <w:iCs/>
-        </w:rPr>
-      </w:pPr>
-    </w:p>
-    <w:p>
-      <w:pPr>
-        <w:pStyle w:val="NoSpacing"/>
-        <w:rPr>
-          <w:rFonts w:ascii="Times New Roman" w:hAnsi="Times New Roman" w:cs="Times New Roman"/>
-          <w:b/>
-          <w:bCs/>
-          <w:i/>
-          <w:iCs/>
-          <w:u w:val="single"/>
-        </w:rPr>
-      </w:pPr>
-      <w:r>
-        <w:rPr>
-          <w:rFonts w:ascii="Times New Roman" w:hAnsi="Times New Roman" w:cs="Times New Roman"/>
-          <w:b/>
-          <w:bCs/>
-          <w:i/>
-          <w:iCs/>
-          <w:u w:val="single"/>
-        </w:rPr>
-        <w:t>Historical Load (288 gigabytes).</w:t>
-      </w:r>
-    </w:p>
-    <w:p>
-      <w:pPr>
-        <w:pStyle w:val="NoSpacing"/>
-        <w:ind w:firstLine="720"/>
-        <w:rPr>
-          <w:rFonts w:ascii="Times New Roman" w:hAnsi="Times New Roman" w:cs="Times New Roman"/>
-          <w:i/>
-          <w:iCs/>
-        </w:rPr>
-      </w:pPr>
-      <w:r>
-        <w:rPr>
-          <w:rFonts w:ascii="Times New Roman" w:hAnsi="Times New Roman" w:cs="Times New Roman"/>
-          <w:i/>
-          <w:iCs/>
-        </w:rPr>
-        <w:t>Yellow Taxi Trip Records (CSV): file size – 83,476,512 KB</w:t>
-      </w:r>
-    </w:p>
-    <w:p>
-      <w:pPr>
-        <w:pStyle w:val="NoSpacing"/>
-        <w:ind w:firstLine="720"/>
-        <w:rPr>
-          <w:rFonts w:ascii="Times New Roman" w:hAnsi="Times New Roman" w:cs="Times New Roman"/>
-          <w:i/>
-          <w:iCs/>
-        </w:rPr>
-      </w:pPr>
-      <w:r>
-        <w:rPr>
-          <w:rFonts w:ascii="Times New Roman" w:hAnsi="Times New Roman" w:cs="Times New Roman"/>
-          <w:i/>
-          <w:iCs/>
-        </w:rPr>
-        <w:t>Green Taxi Trip Records (CSV): file size – 5,723,136 KB</w:t>
-      </w:r>
-    </w:p>
-    <w:p>
-      <w:pPr>
-        <w:pStyle w:val="NoSpacing"/>
-        <w:ind w:firstLine="720"/>
-        <w:rPr>
-          <w:rFonts w:ascii="Times New Roman" w:hAnsi="Times New Roman" w:cs="Times New Roman"/>
-          <w:i/>
-          <w:iCs/>
-        </w:rPr>
-      </w:pPr>
-      <w:r>
-        <w:rPr>
-          <w:rFonts w:ascii="Times New Roman" w:hAnsi="Times New Roman" w:cs="Times New Roman"/>
-          <w:i/>
-          <w:iCs/>
-        </w:rPr>
-        <w:t>For-Hire Vehicle Trip Records (CSV) – 15,578,784 KB</w:t>
-      </w:r>
-    </w:p>
-    <w:p>
-      <w:pPr>
-        <w:pStyle w:val="NoSpacing"/>
-        <w:ind w:firstLine="720"/>
-        <w:rPr>
-          <w:rFonts w:ascii="Times New Roman" w:hAnsi="Times New Roman" w:cs="Times New Roman"/>
-          <w:i/>
-          <w:iCs/>
-        </w:rPr>
-      </w:pPr>
-      <w:r>
-        <w:rPr>
-          <w:rFonts w:ascii="Times New Roman" w:hAnsi="Times New Roman" w:cs="Times New Roman"/>
-          <w:i/>
-          <w:iCs/>
-        </w:rPr>
-        <w:t>High Volume For-Hire Vehicle Trip Records (CSV) – 183,361,248 KB</w:t>
-      </w:r>
-    </w:p>
-    <w:p>
-      <w:pPr>
-        <w:pStyle w:val="NoSpacing"/>
-        <w:rPr>
-          <w:rFonts w:ascii="Times New Roman" w:hAnsi="Times New Roman" w:cs="Times New Roman"/>
-          <w:i/>
-          <w:iCs/>
-        </w:rPr>
-      </w:pPr>
-    </w:p>
-    <w:p>
-      <w:pPr>
-        <w:pStyle w:val="NoSpacing"/>
-        <w:rPr>
-          <w:rFonts w:ascii="Times New Roman" w:hAnsi="Times New Roman" w:cs="Times New Roman"/>
-          <w:i/>
-          <w:iCs/>
-        </w:rPr>
-      </w:pPr>
-    </w:p>
-    <w:p>
-      <w:pPr>
-        <w:pStyle w:val="NoSpacing"/>
-        <w:rPr>
-          <w:rFonts w:ascii="Times New Roman" w:hAnsi="Times New Roman" w:cs="Times New Roman"/>
-          <w:b/>
-          <w:bCs/>
-        </w:rPr>
-      </w:pPr>
-      <w:r>
-        <w:rPr>
-          <w:rFonts w:ascii="Times New Roman" w:hAnsi="Times New Roman" w:cs="Times New Roman"/>
-          <w:b/>
-          <w:bCs/>
-        </w:rPr>
-        <w:t>Question 3. The volume you will be using for your capstone</w:t>
-      </w:r>
-    </w:p>
-    <w:p>
-      <w:pPr>
-        <w:pStyle w:val="NoSpacing"/>
-        <w:rPr>
-          <w:rFonts w:ascii="Times New Roman" w:hAnsi="Times New Roman" w:cs="Times New Roman"/>
-        </w:rPr>
-      </w:pPr>
-      <w:r>
-        <w:rPr>
-          <w:rFonts w:ascii="Times New Roman" w:hAnsi="Times New Roman" w:cs="Times New Roman"/>
-        </w:rPr>
-        <w:t xml:space="preserve">As of December 2020, I plan on utilizing all 288 gigabytes of the Historical Load, and I will delta load the new storage location by the number of months from December to the month when the capstone is due. </w:t>
-      </w:r>
-    </w:p>
-    <w:p>
-      <w:pPr>
-        <w:pStyle w:val="NoSpacing"/>
-        <w:rPr>
-          <w:rFonts w:ascii="Times New Roman" w:hAnsi="Times New Roman" w:cs="Times New Roman"/>
-        </w:rPr>
-      </w:pPr>
-    </w:p>
-    <w:p>
-      <w:pPr>
-        <w:pStyle w:val="NoSpacing"/>
-        <w:rPr>
-          <w:rFonts w:ascii="Times New Roman" w:hAnsi="Times New Roman" w:cs="Times New Roman"/>
-          <w:b/>
-          <w:bCs/>
-        </w:rPr>
-      </w:pPr>
-      <w:r>
-        <w:rPr>
-          <w:rFonts w:ascii="Times New Roman" w:hAnsi="Times New Roman" w:cs="Times New Roman"/>
-          <w:b/>
-          <w:bCs/>
-        </w:rPr>
-        <w:t xml:space="preserve">Question 4. Why do you think this is a good data source to be used for the </w:t>
-      </w:r>
-      <w:proofErr w:type="gramStart"/>
-      <w:r>
-        <w:rPr>
-          <w:rFonts w:ascii="Times New Roman" w:hAnsi="Times New Roman" w:cs="Times New Roman"/>
-          <w:b/>
-          <w:bCs/>
-        </w:rPr>
-        <w:t>capstone</w:t>
-      </w:r>
-      <w:proofErr w:type="gramEnd"/>
-    </w:p>
-    <w:p>
-      <w:pPr>
-        <w:pStyle w:val="NoSpacing"/>
-        <w:rPr>
-          <w:rFonts w:ascii="Times New Roman" w:hAnsi="Times New Roman" w:cs="Times New Roman"/>
-        </w:rPr>
-      </w:pPr>
-      <w:r>
-        <w:rPr>
-          <w:rFonts w:ascii="Times New Roman" w:hAnsi="Times New Roman" w:cs="Times New Roman"/>
-        </w:rPr>
-        <w:t xml:space="preserve">I believe this is a good data source </w:t>
-      </w:r>
-      <w:r>
-        <w:rPr>
-          <w:rFonts w:ascii="Times New Roman" w:hAnsi="Times New Roman" w:cs="Times New Roman"/>
-        </w:rPr>
-        <w:t xml:space="preserve">as </w:t>
-      </w:r>
-      <w:r>
-        <w:rPr>
-          <w:rFonts w:ascii="Times New Roman" w:hAnsi="Times New Roman" w:cs="Times New Roman"/>
-        </w:rPr>
-        <w:t>the data is extensive and has large delta loads that are still active</w:t>
-      </w:r>
-      <w:r>
-        <w:rPr>
-          <w:rFonts w:ascii="Times New Roman" w:hAnsi="Times New Roman" w:cs="Times New Roman"/>
-        </w:rPr>
-        <w:t xml:space="preserve"> and will help people analyze the </w:t>
-      </w:r>
-      <w:proofErr w:type="gramStart"/>
-      <w:r>
-        <w:rPr>
-          <w:rFonts w:ascii="Times New Roman" w:hAnsi="Times New Roman" w:cs="Times New Roman"/>
-        </w:rPr>
-        <w:t>end product</w:t>
-      </w:r>
-      <w:proofErr w:type="gramEnd"/>
-      <w:r>
-        <w:rPr>
-          <w:rFonts w:ascii="Times New Roman" w:hAnsi="Times New Roman" w:cs="Times New Roman"/>
-        </w:rPr>
-        <w:t xml:space="preserve"> versus spending time wrangling the data itself.</w:t>
-      </w:r>
-    </w:p>
-    <w:p>
-      <w:pPr>
-        <w:pStyle w:val="NoSpacing"/>
-        <w:rPr>
-          <w:rFonts w:ascii="Times New Roman" w:hAnsi="Times New Roman" w:cs="Times New Roman"/>
-        </w:rPr>
-      </w:pPr>
-    </w:p>
-    <w:p>
-      <w:pPr>
-        <w:pStyle w:val="NoSpacing"/>
-        <w:rPr>
-          <w:rFonts w:ascii="Times New Roman" w:hAnsi="Times New Roman" w:cs="Times New Roman"/>
-        </w:rPr>
-      </w:pPr>
-    </w:p>
-    <w:p>
-      <w:pPr>
-        <w:pStyle w:val="NoSpacing"/>
-        <w:rPr>
-          <w:rFonts w:ascii="Times New Roman" w:hAnsi="Times New Roman" w:cs="Times New Roman"/>
-          <w:b/>
-          <w:bCs/>
-          <w:u w:val="single"/>
-        </w:rPr>
-      </w:pPr>
-      <w:r>
-        <w:rPr>
-          <w:rFonts w:ascii="Times New Roman" w:hAnsi="Times New Roman" w:cs="Times New Roman"/>
-          <w:b/>
-          <w:bCs/>
-          <w:u w:val="single"/>
-        </w:rPr>
-        <w:t>Project Pros &amp; Cons:</w:t>
-      </w:r>
-    </w:p>
-    <w:p>
-      <w:pPr>
-        <w:pStyle w:val="NoSpacing"/>
-        <w:rPr>
-          <w:rFonts w:ascii="Times New Roman" w:hAnsi="Times New Roman" w:cs="Times New Roman"/>
-        </w:rPr>
-      </w:pPr>
-    </w:p>
-    <w:p>
-      <w:pPr>
-        <w:pStyle w:val="NoSpacing"/>
-        <w:rPr>
-          <w:rFonts w:ascii="Times New Roman" w:hAnsi="Times New Roman" w:cs="Times New Roman"/>
-          <w:b/>
-          <w:bCs/>
-        </w:rPr>
-      </w:pPr>
-      <w:r>
-        <w:rPr>
-          <w:rFonts w:ascii="Times New Roman" w:hAnsi="Times New Roman" w:cs="Times New Roman"/>
-          <w:b/>
-          <w:bCs/>
-        </w:rPr>
-        <w:t>Pros</w:t>
-      </w:r>
-    </w:p>
-    <w:p>
-      <w:pPr>
-        <w:pStyle w:val="NoSpacing"/>
-        <w:numPr>
-          <w:ilvl w:val="0"/>
-          <w:numId w:val="43"/>
-        </w:numPr>
-        <w:rPr>
-          <w:rFonts w:ascii="Times New Roman" w:hAnsi="Times New Roman" w:cs="Times New Roman"/>
-        </w:rPr>
-      </w:pPr>
-      <w:r>
-        <w:rPr>
-          <w:rFonts w:ascii="Times New Roman" w:hAnsi="Times New Roman" w:cs="Times New Roman"/>
-        </w:rPr>
-        <w:t xml:space="preserve">As of December 2020, the NYC Taxi and Limousine Commission's actively maintains the file sets and protect them under the Freedom </w:t>
-      </w:r>
-      <w:proofErr w:type="gramStart"/>
-      <w:r>
-        <w:rPr>
-          <w:rFonts w:ascii="Times New Roman" w:hAnsi="Times New Roman" w:cs="Times New Roman"/>
-        </w:rPr>
-        <w:t>Of</w:t>
-      </w:r>
-      <w:proofErr w:type="gramEnd"/>
-      <w:r>
-        <w:rPr>
-          <w:rFonts w:ascii="Times New Roman" w:hAnsi="Times New Roman" w:cs="Times New Roman"/>
-        </w:rPr>
-        <w:t xml:space="preserve"> Information Law (FOIL).</w:t>
-      </w:r>
-    </w:p>
-    <w:p>
-      <w:pPr>
-        <w:pStyle w:val="NoSpacing"/>
-        <w:numPr>
-          <w:ilvl w:val="0"/>
-          <w:numId w:val="43"/>
-        </w:numPr>
-        <w:rPr>
-          <w:rFonts w:ascii="Times New Roman" w:hAnsi="Times New Roman" w:cs="Times New Roman"/>
-        </w:rPr>
-      </w:pPr>
-      <w:r>
-        <w:rPr>
-          <w:rFonts w:ascii="Times New Roman" w:hAnsi="Times New Roman" w:cs="Times New Roman"/>
-        </w:rPr>
-        <w:t xml:space="preserve">The U.S. NYC Government is transparent in sharing this information with the </w:t>
-      </w:r>
-      <w:proofErr w:type="gramStart"/>
-      <w:r>
-        <w:rPr>
-          <w:rFonts w:ascii="Times New Roman" w:hAnsi="Times New Roman" w:cs="Times New Roman"/>
-        </w:rPr>
-        <w:t>general public</w:t>
-      </w:r>
-      <w:proofErr w:type="gramEnd"/>
-      <w:r>
-        <w:rPr>
-          <w:rFonts w:ascii="Times New Roman" w:hAnsi="Times New Roman" w:cs="Times New Roman"/>
-        </w:rPr>
-        <w:t>.</w:t>
-      </w:r>
-    </w:p>
-    <w:p>
-      <w:pPr>
-        <w:pStyle w:val="NoSpacing"/>
-        <w:rPr>
-          <w:rFonts w:ascii="Times New Roman" w:hAnsi="Times New Roman" w:cs="Times New Roman"/>
-        </w:rPr>
-      </w:pPr>
-    </w:p>
-    <w:p>
-      <w:pPr>
-        <w:pStyle w:val="NoSpacing"/>
-        <w:rPr>
-          <w:rFonts w:ascii="Times New Roman" w:hAnsi="Times New Roman" w:cs="Times New Roman"/>
-          <w:b/>
-          <w:bCs/>
-        </w:rPr>
-      </w:pPr>
-      <w:r>
-        <w:rPr>
-          <w:rFonts w:ascii="Times New Roman" w:hAnsi="Times New Roman" w:cs="Times New Roman"/>
-          <w:b/>
-          <w:bCs/>
-        </w:rPr>
-        <w:t>Cons</w:t>
-      </w:r>
-    </w:p>
-    <w:p>
-      <w:pPr>
-        <w:pStyle w:val="NoSpacing"/>
-        <w:numPr>
-          <w:ilvl w:val="0"/>
-          <w:numId w:val="43"/>
-        </w:numPr>
-        <w:rPr>
-          <w:rFonts w:ascii="Times New Roman" w:hAnsi="Times New Roman" w:cs="Times New Roman"/>
-        </w:rPr>
-      </w:pPr>
-      <w:r>
-        <w:rPr>
-          <w:rFonts w:ascii="Times New Roman" w:hAnsi="Times New Roman" w:cs="Times New Roman"/>
-        </w:rPr>
-        <w:t>There is no API built for the data sets, and several folders partition the data sets out by year and month</w:t>
-      </w:r>
-      <w:r>
-        <w:rPr>
-          <w:rFonts w:ascii="Times New Roman" w:hAnsi="Times New Roman" w:cs="Times New Roman"/>
-        </w:rPr>
-        <w:t>.</w:t>
-      </w:r>
-    </w:p>
-    <w:p>
-      <w:pPr>
-        <w:pStyle w:val="NoSpacing"/>
-        <w:numPr>
-          <w:ilvl w:val="0"/>
-          <w:numId w:val="43"/>
-        </w:numPr>
-        <w:rPr>
-          <w:rFonts w:ascii="Times New Roman" w:hAnsi="Times New Roman" w:cs="Times New Roman"/>
-        </w:rPr>
-      </w:pPr>
-      <w:r>
-        <w:rPr>
-          <w:rFonts w:ascii="Times New Roman" w:hAnsi="Times New Roman" w:cs="Times New Roman"/>
-        </w:rPr>
-        <w:t>The file format is in .csv, and there may be risks associated with file corruption</w:t>
-      </w:r>
-      <w:r>
-        <w:rPr>
-          <w:rFonts w:ascii="Times New Roman" w:hAnsi="Times New Roman" w:cs="Times New Roman"/>
-        </w:rPr>
-        <w:t>.</w:t>
-      </w:r>
-      <w:r>
-        <w:rPr>
-          <w:rFonts w:ascii="Times New Roman" w:hAnsi="Times New Roman" w:cs="Times New Roman"/>
-        </w:rPr>
-        <w:t xml:space="preserve">  </w:t>
-      </w:r>
-    </w:p>
-    <w:p>
-      <w:pPr>
-        <w:pStyle w:val="NoSpacing"/>
-        <w:rPr>
-          <w:rFonts w:ascii="Times New Roman" w:hAnsi="Times New Roman" w:cs="Times New Roman"/>
-        </w:rPr>
-      </w:pPr>
-    </w:p>
-    <w:p>
-      <w:pPr>
-        <w:pStyle w:val="NoSpacing"/>
-        <w:rPr>
-          <w:rFonts w:ascii="Times New Roman" w:hAnsi="Times New Roman" w:cs="Times New Roman"/>
-        </w:rPr>
-        <w:sectPr>
-          <w:footerReference w:type="first" r:id="rId16"/>
+          <w:headerReference w:type="first" r:id="rId18"/>
           <w:pgSz w:w="12240" w:h="15840"/>
           <w:pgMar w:top="1440" w:right="1440" w:bottom="1440" w:left="1440" w:header="720" w:footer="720" w:gutter="0"/>
           <w:cols w:space="720"/>
@@ -3808,22 +3491,7 @@
         </w:sectPr>
       </w:pPr>
       <w:r>
-        <w:rPr>
-          <w:rFonts w:ascii="Times New Roman" w:hAnsi="Times New Roman" w:cs="Times New Roman"/>
-        </w:rPr>
-        <w:t>We will use this project management model to ensure that th</w:t>
-      </w:r>
-      <w:r>
-        <w:rPr>
-          <w:rFonts w:ascii="Times New Roman" w:hAnsi="Times New Roman" w:cs="Times New Roman"/>
-        </w:rPr>
-        <w:t>e client can save time and money throughout the process</w:t>
-      </w:r>
-      <w:r>
-        <w:rPr>
-          <w:rFonts w:ascii="Times New Roman" w:hAnsi="Times New Roman" w:cs="Times New Roman"/>
-        </w:rPr>
-        <w:t xml:space="preserve"> and have the flexibility to make changes anytime during the development process.</w:t>
+        <w:tab/>
       </w:r>
     </w:p>
     <w:p>
@@ -3836,6 +3504,7 @@
           <w:u w:val="single"/>
         </w:rPr>
       </w:pPr>
+      <w:bookmarkStart w:id="5" w:name="_Toc58327551"/>
       <w:r>
         <w:rPr>
           <w:rFonts w:ascii="Times New Roman" w:hAnsi="Times New Roman" w:cs="Times New Roman"/>
@@ -3844,315 +3513,545 @@
           <w:u w:val="single"/>
         </w:rPr>
         <w:lastRenderedPageBreak/>
-        <w:t>Project Setup</w:t>
-      </w:r>
-    </w:p>
-    <w:p>
-      <w:pPr>
-        <w:pStyle w:val="NoSpacing"/>
-        <w:rPr>
-          <w:rFonts w:ascii="Times New Roman" w:hAnsi="Times New Roman" w:cs="Times New Roman"/>
-        </w:rPr>
-      </w:pPr>
-    </w:p>
-    <w:p>
-      <w:pPr>
-        <w:pStyle w:val="NoSpacing"/>
-        <w:rPr>
-          <w:rFonts w:ascii="Times New Roman" w:hAnsi="Times New Roman" w:cs="Times New Roman"/>
-        </w:rPr>
-      </w:pPr>
-      <w:r>
-        <w:rPr>
-          <w:rFonts w:ascii="Times New Roman" w:hAnsi="Times New Roman" w:cs="Times New Roman"/>
-        </w:rPr>
-        <w:t xml:space="preserve">The </w:t>
-      </w:r>
-      <w:r>
-        <w:rPr>
-          <w:rFonts w:ascii="Times New Roman" w:hAnsi="Times New Roman" w:cs="Times New Roman"/>
-        </w:rPr>
-        <w:t xml:space="preserve">NYC Taxi </w:t>
-      </w:r>
-      <w:r>
-        <w:rPr>
-          <w:rFonts w:ascii="Times New Roman" w:hAnsi="Times New Roman" w:cs="Times New Roman"/>
-        </w:rPr>
-        <w:t>&amp;</w:t>
-      </w:r>
-      <w:r>
-        <w:rPr>
-          <w:rFonts w:ascii="Times New Roman" w:hAnsi="Times New Roman" w:cs="Times New Roman"/>
-        </w:rPr>
-        <w:t xml:space="preserve"> Limousine Commission</w:t>
-      </w:r>
-      <w:r>
-        <w:rPr>
-          <w:rFonts w:ascii="Times New Roman" w:hAnsi="Times New Roman" w:cs="Times New Roman"/>
-        </w:rPr>
-        <w:t>, Data Engineering Project,</w:t>
-      </w:r>
-      <w:r>
-        <w:rPr>
-          <w:rFonts w:ascii="Times New Roman" w:hAnsi="Times New Roman" w:cs="Times New Roman"/>
-        </w:rPr>
-        <w:t xml:space="preserve"> will use the Agile Methodology as the project management process. The </w:t>
-      </w:r>
-      <w:r>
-        <w:rPr>
-          <w:rFonts w:ascii="Times New Roman" w:hAnsi="Times New Roman" w:cs="Times New Roman"/>
-        </w:rPr>
-        <w:t>methodology</w:t>
-      </w:r>
-      <w:r>
-        <w:rPr>
-          <w:rFonts w:ascii="Times New Roman" w:hAnsi="Times New Roman" w:cs="Times New Roman"/>
-        </w:rPr>
-        <w:t xml:space="preserve"> involves breaking down each project into prioritized requirements and delivering each </w:t>
-      </w:r>
-      <w:r>
-        <w:rPr>
-          <w:rFonts w:ascii="Times New Roman" w:hAnsi="Times New Roman" w:cs="Times New Roman"/>
-        </w:rPr>
-        <w:t xml:space="preserve">piece </w:t>
-      </w:r>
-      <w:r>
-        <w:rPr>
-          <w:rFonts w:ascii="Times New Roman" w:hAnsi="Times New Roman" w:cs="Times New Roman"/>
-        </w:rPr>
-        <w:t>within an iterative cycle. Each iteration is evaluated and assessed</w:t>
-      </w:r>
-      <w:r>
-        <w:rPr>
-          <w:rFonts w:ascii="Times New Roman" w:hAnsi="Times New Roman" w:cs="Times New Roman"/>
-        </w:rPr>
-        <w:t xml:space="preserve"> (sprint retrospective)</w:t>
-      </w:r>
-      <w:r>
-        <w:rPr>
-          <w:rFonts w:ascii="Times New Roman" w:hAnsi="Times New Roman" w:cs="Times New Roman"/>
-        </w:rPr>
-        <w:t xml:space="preserve"> by the development team and </w:t>
-      </w:r>
-      <w:r>
-        <w:rPr>
-          <w:rFonts w:ascii="Times New Roman" w:hAnsi="Times New Roman" w:cs="Times New Roman"/>
-        </w:rPr>
-        <w:t xml:space="preserve">the </w:t>
-      </w:r>
-      <w:r>
-        <w:rPr>
-          <w:rFonts w:ascii="Times New Roman" w:hAnsi="Times New Roman" w:cs="Times New Roman"/>
-        </w:rPr>
-        <w:t>client</w:t>
-      </w:r>
-      <w:r>
-        <w:rPr>
-          <w:rFonts w:ascii="Times New Roman" w:hAnsi="Times New Roman" w:cs="Times New Roman"/>
-        </w:rPr>
-        <w:t xml:space="preserve"> (Springboard Mentor)</w:t>
-      </w:r>
-      <w:r>
-        <w:rPr>
-          <w:rFonts w:ascii="Times New Roman" w:hAnsi="Times New Roman" w:cs="Times New Roman"/>
-        </w:rPr>
-        <w:t xml:space="preserve">. The insights gained from the </w:t>
-      </w:r>
-      <w:r>
-        <w:rPr>
-          <w:rFonts w:ascii="Times New Roman" w:hAnsi="Times New Roman" w:cs="Times New Roman"/>
-        </w:rPr>
-        <w:t>retrospective</w:t>
-      </w:r>
-      <w:r>
-        <w:rPr>
-          <w:rFonts w:ascii="Times New Roman" w:hAnsi="Times New Roman" w:cs="Times New Roman"/>
-        </w:rPr>
-        <w:t xml:space="preserve"> determines </w:t>
-      </w:r>
-      <w:r>
-        <w:rPr>
-          <w:rFonts w:ascii="Times New Roman" w:hAnsi="Times New Roman" w:cs="Times New Roman"/>
-        </w:rPr>
-        <w:t>development next steps</w:t>
-      </w:r>
-      <w:r>
-        <w:rPr>
-          <w:rFonts w:ascii="Times New Roman" w:hAnsi="Times New Roman" w:cs="Times New Roman"/>
-        </w:rPr>
-        <w:t>.</w:t>
-      </w:r>
-      <w:r>
-        <w:rPr>
-          <w:rFonts w:ascii="Times New Roman" w:hAnsi="Times New Roman" w:cs="Times New Roman"/>
-        </w:rPr>
-        <w:t xml:space="preserve"> We set clear goals in each iteration meeting during the retrospective</w:t>
-      </w:r>
-      <w:r>
-        <w:rPr>
-          <w:rFonts w:ascii="Times New Roman" w:hAnsi="Times New Roman" w:cs="Times New Roman"/>
-        </w:rPr>
-        <w:t xml:space="preserve">, such </w:t>
-      </w:r>
-      <w:proofErr w:type="gramStart"/>
-      <w:r>
-        <w:rPr>
-          <w:rFonts w:ascii="Times New Roman" w:hAnsi="Times New Roman" w:cs="Times New Roman"/>
-        </w:rPr>
-        <w:t>as;</w:t>
-      </w:r>
-      <w:proofErr w:type="gramEnd"/>
-      <w:r>
-        <w:rPr>
-          <w:rFonts w:ascii="Times New Roman" w:hAnsi="Times New Roman" w:cs="Times New Roman"/>
-        </w:rPr>
-        <w:t xml:space="preserve"> expected changes, time estimates, priorities, and budgets.</w:t>
-      </w:r>
-    </w:p>
-    <w:p>
-      <w:pPr>
-        <w:pStyle w:val="NoSpacing"/>
-        <w:rPr>
-          <w:rFonts w:ascii="Times New Roman" w:hAnsi="Times New Roman" w:cs="Times New Roman"/>
-        </w:rPr>
-      </w:pPr>
-    </w:p>
-    <w:p>
-      <w:pPr>
-        <w:pStyle w:val="NoSpacing"/>
-        <w:rPr>
-          <w:rFonts w:ascii="Times New Roman" w:hAnsi="Times New Roman" w:cs="Times New Roman"/>
-        </w:rPr>
-      </w:pPr>
-      <w:r>
-        <w:rPr>
-          <w:rFonts w:ascii="Times New Roman" w:hAnsi="Times New Roman" w:cs="Times New Roman"/>
-        </w:rPr>
-        <w:t xml:space="preserve">The agile method gives high priority to </w:t>
-      </w:r>
-      <w:r>
-        <w:rPr>
-          <w:rFonts w:ascii="Times New Roman" w:hAnsi="Times New Roman" w:cs="Times New Roman"/>
-        </w:rPr>
-        <w:t>client</w:t>
-      </w:r>
-      <w:r>
-        <w:rPr>
-          <w:rFonts w:ascii="Times New Roman" w:hAnsi="Times New Roman" w:cs="Times New Roman"/>
-        </w:rPr>
-        <w:t xml:space="preserve"> participation </w:t>
-      </w:r>
-      <w:r>
-        <w:rPr>
-          <w:rFonts w:ascii="Times New Roman" w:hAnsi="Times New Roman" w:cs="Times New Roman"/>
-        </w:rPr>
-        <w:t>at the project's initiation and throughout its lifecycle</w:t>
-      </w:r>
-      <w:r>
-        <w:rPr>
-          <w:rFonts w:ascii="Times New Roman" w:hAnsi="Times New Roman" w:cs="Times New Roman"/>
-        </w:rPr>
-        <w:t xml:space="preserve">. The intention is to keep the client involved at every step </w:t>
-      </w:r>
-      <w:r>
-        <w:rPr>
-          <w:rFonts w:ascii="Times New Roman" w:hAnsi="Times New Roman" w:cs="Times New Roman"/>
-        </w:rPr>
-        <w:t xml:space="preserve">and </w:t>
-      </w:r>
-      <w:r>
-        <w:rPr>
-          <w:rFonts w:ascii="Times New Roman" w:hAnsi="Times New Roman" w:cs="Times New Roman"/>
-        </w:rPr>
-        <w:t xml:space="preserve">to </w:t>
-      </w:r>
-      <w:r>
-        <w:rPr>
-          <w:rFonts w:ascii="Times New Roman" w:hAnsi="Times New Roman" w:cs="Times New Roman"/>
-        </w:rPr>
-        <w:t>incrementally create</w:t>
-      </w:r>
-      <w:r>
-        <w:rPr>
-          <w:rFonts w:ascii="Times New Roman" w:hAnsi="Times New Roman" w:cs="Times New Roman"/>
-        </w:rPr>
-        <w:t xml:space="preserve"> a product that they are </w:t>
-      </w:r>
-      <w:r>
-        <w:rPr>
-          <w:rFonts w:ascii="Times New Roman" w:hAnsi="Times New Roman" w:cs="Times New Roman"/>
-        </w:rPr>
-        <w:t>satisfied</w:t>
-      </w:r>
-      <w:r>
-        <w:rPr>
-          <w:rFonts w:ascii="Times New Roman" w:hAnsi="Times New Roman" w:cs="Times New Roman"/>
-        </w:rPr>
-        <w:t xml:space="preserve"> with at the end. This </w:t>
-      </w:r>
-      <w:r>
-        <w:rPr>
-          <w:rFonts w:ascii="Times New Roman" w:hAnsi="Times New Roman" w:cs="Times New Roman"/>
-        </w:rPr>
-        <w:t>approach is essential in</w:t>
-      </w:r>
-      <w:r>
-        <w:rPr>
-          <w:rFonts w:ascii="Times New Roman" w:hAnsi="Times New Roman" w:cs="Times New Roman"/>
-        </w:rPr>
-        <w:t xml:space="preserve"> sav</w:t>
-      </w:r>
-      <w:r>
-        <w:rPr>
-          <w:rFonts w:ascii="Times New Roman" w:hAnsi="Times New Roman" w:cs="Times New Roman"/>
-        </w:rPr>
-        <w:t>ing</w:t>
-      </w:r>
-      <w:r>
-        <w:rPr>
-          <w:rFonts w:ascii="Times New Roman" w:hAnsi="Times New Roman" w:cs="Times New Roman"/>
-        </w:rPr>
-        <w:t xml:space="preserve"> the client money and time because the client tests and approves the work at each development step</w:t>
-      </w:r>
-      <w:r>
-        <w:rPr>
-          <w:rFonts w:ascii="Times New Roman" w:hAnsi="Times New Roman" w:cs="Times New Roman"/>
-        </w:rPr>
-        <w:t>, quickly making changes if needed</w:t>
-      </w:r>
-      <w:r>
-        <w:rPr>
-          <w:rFonts w:ascii="Times New Roman" w:hAnsi="Times New Roman" w:cs="Times New Roman"/>
-        </w:rPr>
-        <w:t xml:space="preserve">. </w:t>
-      </w:r>
-    </w:p>
-    <w:p>
-      <w:pPr>
-        <w:pStyle w:val="NoSpacing"/>
-        <w:rPr>
-          <w:rFonts w:ascii="Times New Roman" w:hAnsi="Times New Roman" w:cs="Times New Roman"/>
-        </w:rPr>
-      </w:pPr>
-    </w:p>
-    <w:p>
-      <w:pPr>
-        <w:pStyle w:val="NoSpacing"/>
+        <w:t xml:space="preserve">Constraints, Limitations, and </w:t>
+      </w:r>
+      <w:r>
         <w:rPr>
           <w:rFonts w:ascii="Times New Roman" w:hAnsi="Times New Roman" w:cs="Times New Roman"/>
           <w:b/>
           <w:bCs/>
           <w:u w:val="single"/>
         </w:rPr>
-      </w:pPr>
-      <w:r>
+        <w:t>Assumptions</w:t>
+      </w:r>
+      <w:bookmarkEnd w:id="5"/>
+    </w:p>
+    <w:p>
+      <w:pPr>
+        <w:pStyle w:val="NoSpacing"/>
+        <w:rPr>
+          <w:rFonts w:ascii="Times New Roman" w:hAnsi="Times New Roman" w:cs="Times New Roman"/>
+        </w:rPr>
+      </w:pPr>
+    </w:p>
+    <w:p>
+      <w:pPr>
+        <w:pStyle w:val="NoSpacing"/>
+        <w:rPr>
+          <w:rFonts w:ascii="Times New Roman" w:hAnsi="Times New Roman" w:cs="Times New Roman"/>
+          <w:b/>
+          <w:bCs/>
+        </w:rPr>
+      </w:pPr>
+      <w:r>
+        <w:rPr>
+          <w:rFonts w:ascii="Times New Roman" w:hAnsi="Times New Roman" w:cs="Times New Roman"/>
+          <w:b/>
+          <w:bCs/>
+        </w:rPr>
+        <w:t xml:space="preserve">Question 1. Data sources you are considering for your open-ended capstone </w:t>
+      </w:r>
+    </w:p>
+    <w:p>
+      <w:pPr>
+        <w:pStyle w:val="NoSpacing"/>
+        <w:rPr>
+          <w:rFonts w:ascii="Times New Roman" w:hAnsi="Times New Roman" w:cs="Times New Roman"/>
+        </w:rPr>
+      </w:pPr>
+    </w:p>
+    <w:p>
+      <w:pPr>
+        <w:pStyle w:val="NoSpacing"/>
+        <w:ind w:firstLine="720"/>
+        <w:rPr>
+          <w:rFonts w:ascii="Times New Roman" w:hAnsi="Times New Roman" w:cs="Times New Roman"/>
+          <w:i/>
+          <w:iCs/>
+        </w:rPr>
+      </w:pPr>
+      <w:r>
+        <w:rPr>
+          <w:rFonts w:ascii="Times New Roman" w:hAnsi="Times New Roman" w:cs="Times New Roman"/>
+          <w:b/>
+          <w:bCs/>
+          <w:i/>
+          <w:iCs/>
+        </w:rPr>
+        <w:t>Data</w:t>
+      </w:r>
+      <w:r>
+        <w:rPr>
+          <w:rFonts w:ascii="Times New Roman" w:hAnsi="Times New Roman" w:cs="Times New Roman"/>
+          <w:i/>
+          <w:iCs/>
+        </w:rPr>
+        <w:t>: New York Taxi &amp; Limousine Commission data set.</w:t>
+      </w:r>
+    </w:p>
+    <w:p>
+      <w:pPr>
+        <w:pStyle w:val="NoSpacing"/>
+        <w:ind w:firstLine="720"/>
+        <w:rPr>
+          <w:rFonts w:ascii="Times New Roman" w:hAnsi="Times New Roman" w:cs="Times New Roman"/>
+          <w:i/>
+          <w:iCs/>
+        </w:rPr>
+      </w:pPr>
+      <w:r>
+        <w:rPr>
+          <w:rFonts w:ascii="Times New Roman" w:hAnsi="Times New Roman" w:cs="Times New Roman"/>
+          <w:b/>
+          <w:bCs/>
+          <w:i/>
+          <w:iCs/>
+        </w:rPr>
+        <w:t>Link</w:t>
+      </w:r>
+      <w:r>
+        <w:rPr>
+          <w:rFonts w:ascii="Times New Roman" w:hAnsi="Times New Roman" w:cs="Times New Roman"/>
+          <w:i/>
+          <w:iCs/>
+        </w:rPr>
+        <w:t>: https://www1.nyc.gov/site/tlc/about/tlc-trip-record-data.page</w:t>
+      </w:r>
+    </w:p>
+    <w:p>
+      <w:pPr>
+        <w:pStyle w:val="NoSpacing"/>
+        <w:rPr>
+          <w:rFonts w:ascii="Times New Roman" w:hAnsi="Times New Roman" w:cs="Times New Roman"/>
+        </w:rPr>
+      </w:pPr>
+    </w:p>
+    <w:p>
+      <w:pPr>
+        <w:pStyle w:val="NoSpacing"/>
+        <w:rPr>
+          <w:rFonts w:ascii="Times New Roman" w:hAnsi="Times New Roman" w:cs="Times New Roman"/>
+        </w:rPr>
+      </w:pPr>
+    </w:p>
+    <w:p>
+      <w:pPr>
+        <w:pStyle w:val="NoSpacing"/>
+        <w:rPr>
+          <w:rFonts w:ascii="Times New Roman" w:hAnsi="Times New Roman" w:cs="Times New Roman"/>
+          <w:b/>
+          <w:bCs/>
+        </w:rPr>
+      </w:pPr>
+      <w:r>
+        <w:rPr>
+          <w:rFonts w:ascii="Times New Roman" w:hAnsi="Times New Roman" w:cs="Times New Roman"/>
+          <w:b/>
+          <w:bCs/>
+        </w:rPr>
+        <w:t>Question 2. Volume available of data for each source (historic and delta)</w:t>
+      </w:r>
+    </w:p>
+    <w:p>
+      <w:pPr>
+        <w:pStyle w:val="NoSpacing"/>
+        <w:rPr>
+          <w:rFonts w:ascii="Times New Roman" w:hAnsi="Times New Roman" w:cs="Times New Roman"/>
+        </w:rPr>
+      </w:pPr>
+      <w:r>
+        <w:rPr>
+          <w:rFonts w:ascii="Times New Roman" w:hAnsi="Times New Roman" w:cs="Times New Roman"/>
+        </w:rPr>
+        <w:t xml:space="preserve">The historical load comprises the below-archived file sets for each month of the year since 2009, totaling around 288 gigabytes. The complementary delta loads occur each month and increment the data set by at least 2 gigabytes in total. </w:t>
+      </w:r>
+    </w:p>
+    <w:p>
+      <w:pPr>
+        <w:pStyle w:val="NoSpacing"/>
+        <w:rPr>
+          <w:rFonts w:ascii="Times New Roman" w:hAnsi="Times New Roman" w:cs="Times New Roman"/>
+        </w:rPr>
+      </w:pPr>
+    </w:p>
+    <w:p>
+      <w:pPr>
+        <w:pStyle w:val="NoSpacing"/>
+        <w:rPr>
+          <w:rFonts w:ascii="Times New Roman" w:hAnsi="Times New Roman" w:cs="Times New Roman"/>
+          <w:b/>
+          <w:bCs/>
+          <w:i/>
+          <w:iCs/>
+          <w:u w:val="single"/>
+        </w:rPr>
+      </w:pPr>
+      <w:r>
+        <w:rPr>
+          <w:rFonts w:ascii="Times New Roman" w:hAnsi="Times New Roman" w:cs="Times New Roman"/>
+          <w:b/>
+          <w:bCs/>
+          <w:i/>
+          <w:iCs/>
+          <w:u w:val="single"/>
+        </w:rPr>
+        <w:t>Delta Load (2 gigabytes per month).</w:t>
+      </w:r>
+    </w:p>
+    <w:p>
+      <w:pPr>
+        <w:pStyle w:val="NoSpacing"/>
+        <w:ind w:firstLine="720"/>
+        <w:rPr>
+          <w:rFonts w:ascii="Times New Roman" w:hAnsi="Times New Roman" w:cs="Times New Roman"/>
+          <w:i/>
+          <w:iCs/>
+        </w:rPr>
+      </w:pPr>
+      <w:r>
+        <w:rPr>
+          <w:rFonts w:ascii="Times New Roman" w:hAnsi="Times New Roman" w:cs="Times New Roman"/>
+          <w:i/>
+          <w:iCs/>
+        </w:rPr>
+        <w:t>Yellow Taxi Trip Records (CSV): file size – 579,698 KB</w:t>
+      </w:r>
+    </w:p>
+    <w:p>
+      <w:pPr>
+        <w:pStyle w:val="NoSpacing"/>
+        <w:ind w:firstLine="720"/>
+        <w:rPr>
+          <w:rFonts w:ascii="Times New Roman" w:hAnsi="Times New Roman" w:cs="Times New Roman"/>
+          <w:i/>
+          <w:iCs/>
+        </w:rPr>
+      </w:pPr>
+      <w:r>
+        <w:rPr>
+          <w:rFonts w:ascii="Times New Roman" w:hAnsi="Times New Roman" w:cs="Times New Roman"/>
+          <w:i/>
+          <w:iCs/>
+        </w:rPr>
+        <w:t>Green Taxi Trip Records (CSV): file size – 39,744 KB</w:t>
+      </w:r>
+    </w:p>
+    <w:p>
+      <w:pPr>
+        <w:pStyle w:val="NoSpacing"/>
+        <w:ind w:firstLine="720"/>
+        <w:rPr>
+          <w:rFonts w:ascii="Times New Roman" w:hAnsi="Times New Roman" w:cs="Times New Roman"/>
+          <w:i/>
+          <w:iCs/>
+        </w:rPr>
+      </w:pPr>
+      <w:r>
+        <w:rPr>
+          <w:rFonts w:ascii="Times New Roman" w:hAnsi="Times New Roman" w:cs="Times New Roman"/>
+          <w:i/>
+          <w:iCs/>
+        </w:rPr>
+        <w:t>For-Hire Vehicle Trip Records (CSV) – 108,186 KB</w:t>
+      </w:r>
+    </w:p>
+    <w:p>
+      <w:pPr>
+        <w:pStyle w:val="NoSpacing"/>
+        <w:ind w:firstLine="720"/>
+        <w:rPr>
+          <w:rFonts w:ascii="Times New Roman" w:hAnsi="Times New Roman" w:cs="Times New Roman"/>
+          <w:i/>
+          <w:iCs/>
+        </w:rPr>
+      </w:pPr>
+      <w:r>
+        <w:rPr>
+          <w:rFonts w:ascii="Times New Roman" w:hAnsi="Times New Roman" w:cs="Times New Roman"/>
+          <w:i/>
+          <w:iCs/>
+        </w:rPr>
+        <w:t>High Volume For-Hire Vehicle Trip Records (CSV) – 1,273,342 KB</w:t>
+      </w:r>
+    </w:p>
+    <w:p>
+      <w:pPr>
+        <w:pStyle w:val="NoSpacing"/>
+        <w:rPr>
+          <w:rFonts w:ascii="Times New Roman" w:hAnsi="Times New Roman" w:cs="Times New Roman"/>
+          <w:i/>
+          <w:iCs/>
+        </w:rPr>
+      </w:pPr>
+    </w:p>
+    <w:p>
+      <w:pPr>
+        <w:pStyle w:val="NoSpacing"/>
+        <w:rPr>
+          <w:rFonts w:ascii="Times New Roman" w:hAnsi="Times New Roman" w:cs="Times New Roman"/>
+          <w:b/>
+          <w:bCs/>
+          <w:i/>
+          <w:iCs/>
+          <w:u w:val="single"/>
+        </w:rPr>
+      </w:pPr>
+      <w:r>
+        <w:rPr>
+          <w:rFonts w:ascii="Times New Roman" w:hAnsi="Times New Roman" w:cs="Times New Roman"/>
+          <w:b/>
+          <w:bCs/>
+          <w:i/>
+          <w:iCs/>
+          <w:u w:val="single"/>
+        </w:rPr>
+        <w:t>Historical Load (288 gigabytes).</w:t>
+      </w:r>
+    </w:p>
+    <w:p>
+      <w:pPr>
+        <w:pStyle w:val="NoSpacing"/>
+        <w:ind w:firstLine="720"/>
+        <w:rPr>
+          <w:rFonts w:ascii="Times New Roman" w:hAnsi="Times New Roman" w:cs="Times New Roman"/>
+          <w:i/>
+          <w:iCs/>
+        </w:rPr>
+      </w:pPr>
+      <w:r>
+        <w:rPr>
+          <w:rFonts w:ascii="Times New Roman" w:hAnsi="Times New Roman" w:cs="Times New Roman"/>
+          <w:i/>
+          <w:iCs/>
+        </w:rPr>
+        <w:t>Yellow Taxi Trip Records (CSV): file size – 83,476,512 KB</w:t>
+      </w:r>
+    </w:p>
+    <w:p>
+      <w:pPr>
+        <w:pStyle w:val="NoSpacing"/>
+        <w:ind w:firstLine="720"/>
+        <w:rPr>
+          <w:rFonts w:ascii="Times New Roman" w:hAnsi="Times New Roman" w:cs="Times New Roman"/>
+          <w:i/>
+          <w:iCs/>
+        </w:rPr>
+      </w:pPr>
+      <w:r>
+        <w:rPr>
+          <w:rFonts w:ascii="Times New Roman" w:hAnsi="Times New Roman" w:cs="Times New Roman"/>
+          <w:i/>
+          <w:iCs/>
+        </w:rPr>
+        <w:t>Green Taxi Trip Records (CSV): file size – 5,723,136 KB</w:t>
+      </w:r>
+    </w:p>
+    <w:p>
+      <w:pPr>
+        <w:pStyle w:val="NoSpacing"/>
+        <w:ind w:firstLine="720"/>
+        <w:rPr>
+          <w:rFonts w:ascii="Times New Roman" w:hAnsi="Times New Roman" w:cs="Times New Roman"/>
+          <w:i/>
+          <w:iCs/>
+        </w:rPr>
+      </w:pPr>
+      <w:r>
+        <w:rPr>
+          <w:rFonts w:ascii="Times New Roman" w:hAnsi="Times New Roman" w:cs="Times New Roman"/>
+          <w:i/>
+          <w:iCs/>
+        </w:rPr>
+        <w:t>For-Hire Vehicle Trip Records (CSV) – 15,578,784 KB</w:t>
+      </w:r>
+    </w:p>
+    <w:p>
+      <w:pPr>
+        <w:pStyle w:val="NoSpacing"/>
+        <w:ind w:firstLine="720"/>
+        <w:rPr>
+          <w:rFonts w:ascii="Times New Roman" w:hAnsi="Times New Roman" w:cs="Times New Roman"/>
+          <w:i/>
+          <w:iCs/>
+        </w:rPr>
+      </w:pPr>
+      <w:r>
+        <w:rPr>
+          <w:rFonts w:ascii="Times New Roman" w:hAnsi="Times New Roman" w:cs="Times New Roman"/>
+          <w:i/>
+          <w:iCs/>
+        </w:rPr>
+        <w:t>High Volume For-Hire Vehicle Trip Records (CSV) – 183,361,248 KB</w:t>
+      </w:r>
+    </w:p>
+    <w:p>
+      <w:pPr>
+        <w:pStyle w:val="NoSpacing"/>
+        <w:rPr>
+          <w:rFonts w:ascii="Times New Roman" w:hAnsi="Times New Roman" w:cs="Times New Roman"/>
+          <w:i/>
+          <w:iCs/>
+        </w:rPr>
+      </w:pPr>
+    </w:p>
+    <w:p>
+      <w:pPr>
+        <w:pStyle w:val="NoSpacing"/>
+        <w:rPr>
+          <w:rFonts w:ascii="Times New Roman" w:hAnsi="Times New Roman" w:cs="Times New Roman"/>
+          <w:i/>
+          <w:iCs/>
+        </w:rPr>
+      </w:pPr>
+    </w:p>
+    <w:p>
+      <w:pPr>
+        <w:pStyle w:val="NoSpacing"/>
+        <w:rPr>
+          <w:rFonts w:ascii="Times New Roman" w:hAnsi="Times New Roman" w:cs="Times New Roman"/>
+          <w:b/>
+          <w:bCs/>
+        </w:rPr>
+      </w:pPr>
+      <w:r>
+        <w:rPr>
+          <w:rFonts w:ascii="Times New Roman" w:hAnsi="Times New Roman" w:cs="Times New Roman"/>
+          <w:b/>
+          <w:bCs/>
+        </w:rPr>
+        <w:t>Question 3. The volume you will be using for your capstone</w:t>
+      </w:r>
+    </w:p>
+    <w:p>
+      <w:pPr>
+        <w:pStyle w:val="NoSpacing"/>
+        <w:rPr>
+          <w:rFonts w:ascii="Times New Roman" w:hAnsi="Times New Roman" w:cs="Times New Roman"/>
+        </w:rPr>
+      </w:pPr>
+      <w:r>
+        <w:rPr>
+          <w:rFonts w:ascii="Times New Roman" w:hAnsi="Times New Roman" w:cs="Times New Roman"/>
+        </w:rPr>
+        <w:t xml:space="preserve">As of December 2020, I plan on utilizing all 288 gigabytes of the Historical Load, and I will delta load the new storage location by the number of months from December to the month when the capstone is due. </w:t>
+      </w:r>
+    </w:p>
+    <w:p>
+      <w:pPr>
+        <w:pStyle w:val="NoSpacing"/>
+        <w:rPr>
+          <w:rFonts w:ascii="Times New Roman" w:hAnsi="Times New Roman" w:cs="Times New Roman"/>
+        </w:rPr>
+      </w:pPr>
+    </w:p>
+    <w:p>
+      <w:pPr>
+        <w:pStyle w:val="NoSpacing"/>
+        <w:rPr>
+          <w:rFonts w:ascii="Times New Roman" w:hAnsi="Times New Roman" w:cs="Times New Roman"/>
+          <w:b/>
+          <w:bCs/>
+        </w:rPr>
+      </w:pPr>
+      <w:r>
+        <w:rPr>
+          <w:rFonts w:ascii="Times New Roman" w:hAnsi="Times New Roman" w:cs="Times New Roman"/>
+          <w:b/>
+          <w:bCs/>
+        </w:rPr>
+        <w:t xml:space="preserve">Question 4. Why do you think this is a good data source to be used for the </w:t>
+      </w:r>
+      <w:proofErr w:type="gramStart"/>
+      <w:r>
+        <w:rPr>
+          <w:rFonts w:ascii="Times New Roman" w:hAnsi="Times New Roman" w:cs="Times New Roman"/>
+          <w:b/>
+          <w:bCs/>
+        </w:rPr>
+        <w:t>capstone</w:t>
+      </w:r>
+      <w:proofErr w:type="gramEnd"/>
+    </w:p>
+    <w:p>
+      <w:pPr>
+        <w:pStyle w:val="NoSpacing"/>
+        <w:rPr>
+          <w:rFonts w:ascii="Times New Roman" w:hAnsi="Times New Roman" w:cs="Times New Roman"/>
+        </w:rPr>
+      </w:pPr>
+      <w:r>
+        <w:rPr>
+          <w:rFonts w:ascii="Times New Roman" w:hAnsi="Times New Roman" w:cs="Times New Roman"/>
+        </w:rPr>
+        <w:t xml:space="preserve">I believe this is a good data source </w:t>
+      </w:r>
+      <w:r>
+        <w:rPr>
+          <w:rFonts w:ascii="Times New Roman" w:hAnsi="Times New Roman" w:cs="Times New Roman"/>
+        </w:rPr>
+        <w:t xml:space="preserve">as </w:t>
+      </w:r>
+      <w:r>
+        <w:rPr>
+          <w:rFonts w:ascii="Times New Roman" w:hAnsi="Times New Roman" w:cs="Times New Roman"/>
+        </w:rPr>
+        <w:t>the data is extensive and has large delta loads that are still active</w:t>
+      </w:r>
+      <w:r>
+        <w:rPr>
+          <w:rFonts w:ascii="Times New Roman" w:hAnsi="Times New Roman" w:cs="Times New Roman"/>
+        </w:rPr>
+        <w:t xml:space="preserve"> and will help people analyze the </w:t>
+      </w:r>
+      <w:proofErr w:type="gramStart"/>
+      <w:r>
+        <w:rPr>
+          <w:rFonts w:ascii="Times New Roman" w:hAnsi="Times New Roman" w:cs="Times New Roman"/>
+        </w:rPr>
+        <w:t>end product</w:t>
+      </w:r>
+      <w:proofErr w:type="gramEnd"/>
+      <w:r>
+        <w:rPr>
+          <w:rFonts w:ascii="Times New Roman" w:hAnsi="Times New Roman" w:cs="Times New Roman"/>
+        </w:rPr>
+        <w:t xml:space="preserve"> versus spending time wrangling the data itself.</w:t>
+      </w:r>
+    </w:p>
+    <w:p>
+      <w:pPr>
+        <w:pStyle w:val="NoSpacing"/>
+        <w:rPr>
+          <w:rFonts w:ascii="Times New Roman" w:hAnsi="Times New Roman" w:cs="Times New Roman"/>
+        </w:rPr>
+      </w:pPr>
+    </w:p>
+    <w:p>
+      <w:pPr>
+        <w:pStyle w:val="NoSpacing"/>
+        <w:rPr>
+          <w:rFonts w:ascii="Times New Roman" w:hAnsi="Times New Roman" w:cs="Times New Roman"/>
+        </w:rPr>
+      </w:pPr>
+    </w:p>
+    <w:p>
+      <w:pPr>
+        <w:pStyle w:val="NoSpacing"/>
         <w:rPr>
           <w:rFonts w:ascii="Times New Roman" w:hAnsi="Times New Roman" w:cs="Times New Roman"/>
           <w:b/>
           <w:bCs/>
           <w:u w:val="single"/>
         </w:rPr>
-        <w:t>Project Setup Goals:</w:t>
+      </w:pPr>
+      <w:r>
+        <w:rPr>
+          <w:rFonts w:ascii="Times New Roman" w:hAnsi="Times New Roman" w:cs="Times New Roman"/>
+          <w:b/>
+          <w:bCs/>
+          <w:u w:val="single"/>
+        </w:rPr>
+        <w:t>Project Pros &amp; Cons:</w:t>
       </w:r>
     </w:p>
     <w:p>
@@ -4162,6 +4061,24 @@
           <w:rFonts w:ascii="Times New Roman" w:hAnsi="Times New Roman" w:cs="Times New Roman"/>
         </w:rPr>
       </w:pPr>
+    </w:p>
+    <w:p>
+      <w:pPr>
+        <w:pStyle w:val="NoSpacing"/>
+        <w:rPr>
+          <w:rFonts w:ascii="Times New Roman" w:hAnsi="Times New Roman" w:cs="Times New Roman"/>
+          <w:b/>
+          <w:bCs/>
+        </w:rPr>
+      </w:pPr>
+      <w:r>
+        <w:rPr>
+          <w:rFonts w:ascii="Times New Roman" w:hAnsi="Times New Roman" w:cs="Times New Roman"/>
+          <w:b/>
+          <w:bCs/>
+        </w:rPr>
+        <w:t>Pros</w:t>
+      </w:r>
     </w:p>
     <w:p>
       <w:pPr>
@@ -4178,13 +4095,21 @@
         <w:rPr>
           <w:rFonts w:ascii="Times New Roman" w:hAnsi="Times New Roman" w:cs="Times New Roman"/>
         </w:rPr>
-        <w:t>Clarifying needs and outcomes and connecting them to s</w:t>
-      </w:r>
-      <w:r>
-        <w:rPr>
-          <w:rFonts w:ascii="Times New Roman" w:hAnsi="Times New Roman" w:cs="Times New Roman"/>
-        </w:rPr>
-        <w:t>mall-behaviors and straightforward</w:t>
+        <w:t xml:space="preserve">As of December 2020, the NYC Taxi and Limousine Commission's actively maintains the file sets and protect them under the Freedom </w:t>
+      </w:r>
+      <w:proofErr w:type="gramStart"/>
+      <w:r>
+        <w:rPr>
+          <w:rFonts w:ascii="Times New Roman" w:hAnsi="Times New Roman" w:cs="Times New Roman"/>
+        </w:rPr>
+        <w:t>Of</w:t>
+      </w:r>
+      <w:proofErr w:type="gramEnd"/>
+      <w:r>
+        <w:rPr>
+          <w:rFonts w:ascii="Times New Roman" w:hAnsi="Times New Roman" w:cs="Times New Roman"/>
+        </w:rPr>
+        <w:t xml:space="preserve"> Information Law (FOIL).</w:t>
       </w:r>
     </w:p>
     <w:p>
@@ -4202,25 +4127,47 @@
         <w:rPr>
           <w:rFonts w:ascii="Times New Roman" w:hAnsi="Times New Roman" w:cs="Times New Roman"/>
         </w:rPr>
-        <w:t xml:space="preserve">Breaking down </w:t>
-      </w:r>
-      <w:r>
-        <w:rPr>
-          <w:rFonts w:ascii="Times New Roman" w:hAnsi="Times New Roman" w:cs="Times New Roman"/>
-        </w:rPr>
-        <w:t>broad</w:t>
-      </w:r>
-      <w:r>
-        <w:rPr>
-          <w:rFonts w:ascii="Times New Roman" w:hAnsi="Times New Roman" w:cs="Times New Roman"/>
-        </w:rPr>
-        <w:t xml:space="preserve"> overwhelming goals into smaller</w:t>
-      </w:r>
-      <w:r>
-        <w:rPr>
-          <w:rFonts w:ascii="Times New Roman" w:hAnsi="Times New Roman" w:cs="Times New Roman"/>
-        </w:rPr>
-        <w:t xml:space="preserve"> objectives</w:t>
+        <w:t xml:space="preserve">The U.S. NYC Government is transparent in sharing this information with the </w:t>
+      </w:r>
+      <w:proofErr w:type="gramStart"/>
+      <w:r>
+        <w:rPr>
+          <w:rFonts w:ascii="Times New Roman" w:hAnsi="Times New Roman" w:cs="Times New Roman"/>
+        </w:rPr>
+        <w:t>general public</w:t>
+      </w:r>
+      <w:proofErr w:type="gramEnd"/>
+      <w:r>
+        <w:rPr>
+          <w:rFonts w:ascii="Times New Roman" w:hAnsi="Times New Roman" w:cs="Times New Roman"/>
+        </w:rPr>
+        <w:t>.</w:t>
+      </w:r>
+    </w:p>
+    <w:p>
+      <w:pPr>
+        <w:pStyle w:val="NoSpacing"/>
+        <w:rPr>
+          <w:rFonts w:ascii="Times New Roman" w:hAnsi="Times New Roman" w:cs="Times New Roman"/>
+        </w:rPr>
+      </w:pPr>
+    </w:p>
+    <w:p>
+      <w:pPr>
+        <w:pStyle w:val="NoSpacing"/>
+        <w:rPr>
+          <w:rFonts w:ascii="Times New Roman" w:hAnsi="Times New Roman" w:cs="Times New Roman"/>
+          <w:b/>
+          <w:bCs/>
+        </w:rPr>
+      </w:pPr>
+      <w:r>
+        <w:rPr>
+          <w:rFonts w:ascii="Times New Roman" w:hAnsi="Times New Roman" w:cs="Times New Roman"/>
+          <w:b/>
+          <w:bCs/>
+        </w:rPr>
+        <w:t>Cons</w:t>
       </w:r>
     </w:p>
     <w:p>
@@ -4238,25 +4185,13 @@
         <w:rPr>
           <w:rFonts w:ascii="Times New Roman" w:hAnsi="Times New Roman" w:cs="Times New Roman"/>
         </w:rPr>
-        <w:t xml:space="preserve">Troubleshooting what </w:t>
-      </w:r>
-      <w:r>
-        <w:rPr>
-          <w:rFonts w:ascii="Times New Roman" w:hAnsi="Times New Roman" w:cs="Times New Roman"/>
-        </w:rPr>
-        <w:t>is not</w:t>
-      </w:r>
-      <w:r>
-        <w:rPr>
-          <w:rFonts w:ascii="Times New Roman" w:hAnsi="Times New Roman" w:cs="Times New Roman"/>
-        </w:rPr>
-        <w:t xml:space="preserve"> working</w:t>
-      </w:r>
-      <w:r>
-        <w:rPr>
-          <w:rFonts w:ascii="Times New Roman" w:hAnsi="Times New Roman" w:cs="Times New Roman"/>
-        </w:rPr>
-        <w:t xml:space="preserve"> well</w:t>
+        <w:t>There is no API built for the data sets, and several folders partition the data sets out by year and month</w:t>
+      </w:r>
+      <w:r>
+        <w:rPr>
+          <w:rFonts w:ascii="Times New Roman" w:hAnsi="Times New Roman" w:cs="Times New Roman"/>
+        </w:rPr>
+        <w:t>.</w:t>
       </w:r>
     </w:p>
     <w:p>
@@ -4274,14 +4209,401 @@
         <w:rPr>
           <w:rFonts w:ascii="Times New Roman" w:hAnsi="Times New Roman" w:cs="Times New Roman"/>
         </w:rPr>
-        <w:t>Learning from what is working</w:t>
-      </w:r>
-      <w:r>
-        <w:rPr>
-          <w:rFonts w:ascii="Times New Roman" w:hAnsi="Times New Roman" w:cs="Times New Roman"/>
-        </w:rPr>
-        <w:t xml:space="preserve"> well</w:t>
-      </w:r>
+        <w:t>The file format is in .csv, and there may be risks associated with file corruption</w:t>
+      </w:r>
+      <w:r>
+        <w:rPr>
+          <w:rFonts w:ascii="Times New Roman" w:hAnsi="Times New Roman" w:cs="Times New Roman"/>
+        </w:rPr>
+        <w:t>.</w:t>
+      </w:r>
+      <w:r>
+        <w:rPr>
+          <w:rFonts w:ascii="Times New Roman" w:hAnsi="Times New Roman" w:cs="Times New Roman"/>
+        </w:rPr>
+        <w:t xml:space="preserve">  </w:t>
+      </w:r>
+    </w:p>
+    <w:p>
+      <w:pPr>
+        <w:pStyle w:val="NoSpacing"/>
+        <w:rPr>
+          <w:rFonts w:ascii="Times New Roman" w:hAnsi="Times New Roman" w:cs="Times New Roman"/>
+        </w:rPr>
+      </w:pPr>
+    </w:p>
+    <w:p>
+      <w:pPr>
+        <w:pStyle w:val="NoSpacing"/>
+        <w:rPr>
+          <w:rFonts w:ascii="Times New Roman" w:hAnsi="Times New Roman" w:cs="Times New Roman"/>
+        </w:rPr>
+        <w:sectPr>
+          <w:footerReference w:type="first" r:id="rId19"/>
+          <w:pgSz w:w="12240" w:h="15840"/>
+          <w:pgMar w:top="1440" w:right="1440" w:bottom="1440" w:left="1440" w:header="720" w:footer="720" w:gutter="0"/>
+          <w:cols w:space="720"/>
+          <w:titlePg/>
+          <w:docGrid w:linePitch="360"/>
+        </w:sectPr>
+      </w:pPr>
+      <w:r>
+        <w:rPr>
+          <w:rFonts w:ascii="Times New Roman" w:hAnsi="Times New Roman" w:cs="Times New Roman"/>
+        </w:rPr>
+        <w:t>We will use this project management model to ensure that th</w:t>
+      </w:r>
+      <w:r>
+        <w:rPr>
+          <w:rFonts w:ascii="Times New Roman" w:hAnsi="Times New Roman" w:cs="Times New Roman"/>
+        </w:rPr>
+        <w:t>e client can save time and money throughout the process</w:t>
+      </w:r>
+      <w:r>
+        <w:rPr>
+          <w:rFonts w:ascii="Times New Roman" w:hAnsi="Times New Roman" w:cs="Times New Roman"/>
+        </w:rPr>
+        <w:t xml:space="preserve"> and have the flexibility to make changes anytime during the development process.</w:t>
+      </w:r>
+    </w:p>
+    <w:p>
+      <w:pPr>
+        <w:pStyle w:val="Heading2"/>
+        <w:rPr>
+          <w:rFonts w:ascii="Times New Roman" w:hAnsi="Times New Roman" w:cs="Times New Roman"/>
+          <w:b/>
+          <w:bCs/>
+          <w:u w:val="single"/>
+        </w:rPr>
+      </w:pPr>
+      <w:bookmarkStart w:id="6" w:name="_Toc58327552"/>
+      <w:r>
+        <w:rPr>
+          <w:rFonts w:ascii="Times New Roman" w:hAnsi="Times New Roman" w:cs="Times New Roman"/>
+          <w:b/>
+          <w:bCs/>
+          <w:u w:val="single"/>
+        </w:rPr>
+        <w:lastRenderedPageBreak/>
+        <w:t>Project Setup</w:t>
+      </w:r>
+      <w:bookmarkEnd w:id="6"/>
+    </w:p>
+    <w:p>
+      <w:pPr>
+        <w:pStyle w:val="NoSpacing"/>
+        <w:rPr>
+          <w:rFonts w:ascii="Times New Roman" w:hAnsi="Times New Roman" w:cs="Times New Roman"/>
+        </w:rPr>
+      </w:pPr>
+    </w:p>
+    <w:p>
+      <w:pPr>
+        <w:pStyle w:val="NoSpacing"/>
+        <w:rPr>
+          <w:rFonts w:ascii="Times New Roman" w:hAnsi="Times New Roman" w:cs="Times New Roman"/>
+        </w:rPr>
+      </w:pPr>
+      <w:r>
+        <w:rPr>
+          <w:rFonts w:ascii="Times New Roman" w:hAnsi="Times New Roman" w:cs="Times New Roman"/>
+        </w:rPr>
+        <w:t xml:space="preserve">The </w:t>
+      </w:r>
+      <w:r>
+        <w:rPr>
+          <w:rFonts w:ascii="Times New Roman" w:hAnsi="Times New Roman" w:cs="Times New Roman"/>
+        </w:rPr>
+        <w:t xml:space="preserve">NYC Taxi </w:t>
+      </w:r>
+      <w:r>
+        <w:rPr>
+          <w:rFonts w:ascii="Times New Roman" w:hAnsi="Times New Roman" w:cs="Times New Roman"/>
+        </w:rPr>
+        <w:t>&amp;</w:t>
+      </w:r>
+      <w:r>
+        <w:rPr>
+          <w:rFonts w:ascii="Times New Roman" w:hAnsi="Times New Roman" w:cs="Times New Roman"/>
+        </w:rPr>
+        <w:t xml:space="preserve"> Limousine Commission</w:t>
+      </w:r>
+      <w:r>
+        <w:rPr>
+          <w:rFonts w:ascii="Times New Roman" w:hAnsi="Times New Roman" w:cs="Times New Roman"/>
+        </w:rPr>
+        <w:t>, Data Engineering Project,</w:t>
+      </w:r>
+      <w:r>
+        <w:rPr>
+          <w:rFonts w:ascii="Times New Roman" w:hAnsi="Times New Roman" w:cs="Times New Roman"/>
+        </w:rPr>
+        <w:t xml:space="preserve"> will use the Agile Methodology as the project management process. The </w:t>
+      </w:r>
+      <w:r>
+        <w:rPr>
+          <w:rFonts w:ascii="Times New Roman" w:hAnsi="Times New Roman" w:cs="Times New Roman"/>
+        </w:rPr>
+        <w:t>methodology</w:t>
+      </w:r>
+      <w:r>
+        <w:rPr>
+          <w:rFonts w:ascii="Times New Roman" w:hAnsi="Times New Roman" w:cs="Times New Roman"/>
+        </w:rPr>
+        <w:t xml:space="preserve"> involves breaking down each project into prioritized requirements and delivering each </w:t>
+      </w:r>
+      <w:r>
+        <w:rPr>
+          <w:rFonts w:ascii="Times New Roman" w:hAnsi="Times New Roman" w:cs="Times New Roman"/>
+        </w:rPr>
+        <w:t xml:space="preserve">piece </w:t>
+      </w:r>
+      <w:r>
+        <w:rPr>
+          <w:rFonts w:ascii="Times New Roman" w:hAnsi="Times New Roman" w:cs="Times New Roman"/>
+        </w:rPr>
+        <w:t>within an iterative cycle. Each iteration is evaluated and assessed</w:t>
+      </w:r>
+      <w:r>
+        <w:rPr>
+          <w:rFonts w:ascii="Times New Roman" w:hAnsi="Times New Roman" w:cs="Times New Roman"/>
+        </w:rPr>
+        <w:t xml:space="preserve"> (sprint retrospective)</w:t>
+      </w:r>
+      <w:r>
+        <w:rPr>
+          <w:rFonts w:ascii="Times New Roman" w:hAnsi="Times New Roman" w:cs="Times New Roman"/>
+        </w:rPr>
+        <w:t xml:space="preserve"> by the development team and </w:t>
+      </w:r>
+      <w:r>
+        <w:rPr>
+          <w:rFonts w:ascii="Times New Roman" w:hAnsi="Times New Roman" w:cs="Times New Roman"/>
+        </w:rPr>
+        <w:t xml:space="preserve">the </w:t>
+      </w:r>
+      <w:r>
+        <w:rPr>
+          <w:rFonts w:ascii="Times New Roman" w:hAnsi="Times New Roman" w:cs="Times New Roman"/>
+        </w:rPr>
+        <w:t>client</w:t>
+      </w:r>
+      <w:r>
+        <w:rPr>
+          <w:rFonts w:ascii="Times New Roman" w:hAnsi="Times New Roman" w:cs="Times New Roman"/>
+        </w:rPr>
+        <w:t xml:space="preserve"> (Springboard Mentor)</w:t>
+      </w:r>
+      <w:r>
+        <w:rPr>
+          <w:rFonts w:ascii="Times New Roman" w:hAnsi="Times New Roman" w:cs="Times New Roman"/>
+        </w:rPr>
+        <w:t xml:space="preserve">. The insights gained from the </w:t>
+      </w:r>
+      <w:r>
+        <w:rPr>
+          <w:rFonts w:ascii="Times New Roman" w:hAnsi="Times New Roman" w:cs="Times New Roman"/>
+        </w:rPr>
+        <w:t>retrospective</w:t>
+      </w:r>
+      <w:r>
+        <w:rPr>
+          <w:rFonts w:ascii="Times New Roman" w:hAnsi="Times New Roman" w:cs="Times New Roman"/>
+        </w:rPr>
+        <w:t xml:space="preserve"> determines </w:t>
+      </w:r>
+      <w:r>
+        <w:rPr>
+          <w:rFonts w:ascii="Times New Roman" w:hAnsi="Times New Roman" w:cs="Times New Roman"/>
+        </w:rPr>
+        <w:t>development next steps</w:t>
+      </w:r>
+      <w:r>
+        <w:rPr>
+          <w:rFonts w:ascii="Times New Roman" w:hAnsi="Times New Roman" w:cs="Times New Roman"/>
+        </w:rPr>
+        <w:t>.</w:t>
+      </w:r>
+      <w:r>
+        <w:rPr>
+          <w:rFonts w:ascii="Times New Roman" w:hAnsi="Times New Roman" w:cs="Times New Roman"/>
+        </w:rPr>
+        <w:t xml:space="preserve"> We set clear goals in each iteration meeting during the retrospective</w:t>
+      </w:r>
+      <w:r>
+        <w:rPr>
+          <w:rFonts w:ascii="Times New Roman" w:hAnsi="Times New Roman" w:cs="Times New Roman"/>
+        </w:rPr>
+        <w:t xml:space="preserve">, such </w:t>
+      </w:r>
+      <w:proofErr w:type="gramStart"/>
+      <w:r>
+        <w:rPr>
+          <w:rFonts w:ascii="Times New Roman" w:hAnsi="Times New Roman" w:cs="Times New Roman"/>
+        </w:rPr>
+        <w:t>as;</w:t>
+      </w:r>
+      <w:proofErr w:type="gramEnd"/>
+      <w:r>
+        <w:rPr>
+          <w:rFonts w:ascii="Times New Roman" w:hAnsi="Times New Roman" w:cs="Times New Roman"/>
+        </w:rPr>
+        <w:t xml:space="preserve"> expected changes, time estimates, priorities, and budgets.</w:t>
+      </w:r>
+    </w:p>
+    <w:p>
+      <w:pPr>
+        <w:pStyle w:val="NoSpacing"/>
+        <w:rPr>
+          <w:rFonts w:ascii="Times New Roman" w:hAnsi="Times New Roman" w:cs="Times New Roman"/>
+        </w:rPr>
+      </w:pPr>
+    </w:p>
+    <w:p>
+      <w:pPr>
+        <w:pStyle w:val="NoSpacing"/>
+        <w:rPr>
+          <w:rFonts w:ascii="Times New Roman" w:hAnsi="Times New Roman" w:cs="Times New Roman"/>
+        </w:rPr>
+      </w:pPr>
+      <w:r>
+        <w:rPr>
+          <w:rFonts w:ascii="Times New Roman" w:hAnsi="Times New Roman" w:cs="Times New Roman"/>
+        </w:rPr>
+        <w:t xml:space="preserve">The agile method gives high priority to </w:t>
+      </w:r>
+      <w:r>
+        <w:rPr>
+          <w:rFonts w:ascii="Times New Roman" w:hAnsi="Times New Roman" w:cs="Times New Roman"/>
+        </w:rPr>
+        <w:t>client</w:t>
+      </w:r>
+      <w:r>
+        <w:rPr>
+          <w:rFonts w:ascii="Times New Roman" w:hAnsi="Times New Roman" w:cs="Times New Roman"/>
+        </w:rPr>
+        <w:t xml:space="preserve"> participation </w:t>
+      </w:r>
+      <w:r>
+        <w:rPr>
+          <w:rFonts w:ascii="Times New Roman" w:hAnsi="Times New Roman" w:cs="Times New Roman"/>
+        </w:rPr>
+        <w:t>at the project's initiation and throughout its lifecycle</w:t>
+      </w:r>
+      <w:r>
+        <w:rPr>
+          <w:rFonts w:ascii="Times New Roman" w:hAnsi="Times New Roman" w:cs="Times New Roman"/>
+        </w:rPr>
+        <w:t xml:space="preserve">. The intention is to keep the client involved at every step </w:t>
+      </w:r>
+      <w:r>
+        <w:rPr>
+          <w:rFonts w:ascii="Times New Roman" w:hAnsi="Times New Roman" w:cs="Times New Roman"/>
+        </w:rPr>
+        <w:t xml:space="preserve">and </w:t>
+      </w:r>
+      <w:r>
+        <w:rPr>
+          <w:rFonts w:ascii="Times New Roman" w:hAnsi="Times New Roman" w:cs="Times New Roman"/>
+        </w:rPr>
+        <w:t xml:space="preserve">to </w:t>
+      </w:r>
+      <w:r>
+        <w:rPr>
+          <w:rFonts w:ascii="Times New Roman" w:hAnsi="Times New Roman" w:cs="Times New Roman"/>
+        </w:rPr>
+        <w:t>incrementally create</w:t>
+      </w:r>
+      <w:r>
+        <w:rPr>
+          <w:rFonts w:ascii="Times New Roman" w:hAnsi="Times New Roman" w:cs="Times New Roman"/>
+        </w:rPr>
+        <w:t xml:space="preserve"> a product that they are </w:t>
+      </w:r>
+      <w:r>
+        <w:rPr>
+          <w:rFonts w:ascii="Times New Roman" w:hAnsi="Times New Roman" w:cs="Times New Roman"/>
+        </w:rPr>
+        <w:t>satisfied</w:t>
+      </w:r>
+      <w:r>
+        <w:rPr>
+          <w:rFonts w:ascii="Times New Roman" w:hAnsi="Times New Roman" w:cs="Times New Roman"/>
+        </w:rPr>
+        <w:t xml:space="preserve"> with at the end. This </w:t>
+      </w:r>
+      <w:r>
+        <w:rPr>
+          <w:rFonts w:ascii="Times New Roman" w:hAnsi="Times New Roman" w:cs="Times New Roman"/>
+        </w:rPr>
+        <w:t>approach is essential in</w:t>
+      </w:r>
+      <w:r>
+        <w:rPr>
+          <w:rFonts w:ascii="Times New Roman" w:hAnsi="Times New Roman" w:cs="Times New Roman"/>
+        </w:rPr>
+        <w:t xml:space="preserve"> sav</w:t>
+      </w:r>
+      <w:r>
+        <w:rPr>
+          <w:rFonts w:ascii="Times New Roman" w:hAnsi="Times New Roman" w:cs="Times New Roman"/>
+        </w:rPr>
+        <w:t>ing</w:t>
+      </w:r>
+      <w:r>
+        <w:rPr>
+          <w:rFonts w:ascii="Times New Roman" w:hAnsi="Times New Roman" w:cs="Times New Roman"/>
+        </w:rPr>
+        <w:t xml:space="preserve"> the client money and time because the client tests and approves the work at each development step</w:t>
+      </w:r>
+      <w:r>
+        <w:rPr>
+          <w:rFonts w:ascii="Times New Roman" w:hAnsi="Times New Roman" w:cs="Times New Roman"/>
+        </w:rPr>
+        <w:t>, quickly making changes if needed</w:t>
+      </w:r>
+      <w:r>
+        <w:rPr>
+          <w:rFonts w:ascii="Times New Roman" w:hAnsi="Times New Roman" w:cs="Times New Roman"/>
+        </w:rPr>
+        <w:t xml:space="preserve">. </w:t>
+      </w:r>
+    </w:p>
+    <w:p>
+      <w:pPr>
+        <w:pStyle w:val="NoSpacing"/>
+        <w:rPr>
+          <w:rFonts w:ascii="Times New Roman" w:hAnsi="Times New Roman" w:cs="Times New Roman"/>
+        </w:rPr>
+      </w:pPr>
+    </w:p>
+    <w:p>
+      <w:pPr>
+        <w:pStyle w:val="NoSpacing"/>
+        <w:rPr>
+          <w:rFonts w:ascii="Times New Roman" w:hAnsi="Times New Roman" w:cs="Times New Roman"/>
+          <w:b/>
+          <w:bCs/>
+          <w:u w:val="single"/>
+        </w:rPr>
+      </w:pPr>
+      <w:r>
+        <w:rPr>
+          <w:rFonts w:ascii="Times New Roman" w:hAnsi="Times New Roman" w:cs="Times New Roman"/>
+          <w:b/>
+          <w:bCs/>
+          <w:u w:val="single"/>
+        </w:rPr>
+        <w:t>Project Setup Goals:</w:t>
+      </w:r>
+    </w:p>
+    <w:p>
+      <w:pPr>
+        <w:pStyle w:val="NoSpacing"/>
+        <w:rPr>
+          <w:rFonts w:ascii="Times New Roman" w:hAnsi="Times New Roman" w:cs="Times New Roman"/>
+        </w:rPr>
+      </w:pPr>
     </w:p>
     <w:p>
       <w:pPr>
@@ -4298,19 +4620,13 @@
         <w:rPr>
           <w:rFonts w:ascii="Times New Roman" w:hAnsi="Times New Roman" w:cs="Times New Roman"/>
         </w:rPr>
-        <w:t>Finding ways to</w:t>
-      </w:r>
-      <w:r>
-        <w:rPr>
-          <w:rFonts w:ascii="Times New Roman" w:hAnsi="Times New Roman" w:cs="Times New Roman"/>
-        </w:rPr>
-        <w:t xml:space="preserve"> get started </w:t>
-      </w:r>
-      <w:r>
-        <w:rPr>
-          <w:rFonts w:ascii="Times New Roman" w:hAnsi="Times New Roman" w:cs="Times New Roman"/>
-        </w:rPr>
-        <w:t>easier</w:t>
+        <w:t>Clarifying needs and outcomes and connecting them to s</w:t>
+      </w:r>
+      <w:r>
+        <w:rPr>
+          <w:rFonts w:ascii="Times New Roman" w:hAnsi="Times New Roman" w:cs="Times New Roman"/>
+        </w:rPr>
+        <w:t>mall-behaviors and straightforward</w:t>
       </w:r>
     </w:p>
     <w:p>
@@ -4328,7 +4644,25 @@
         <w:rPr>
           <w:rFonts w:ascii="Times New Roman" w:hAnsi="Times New Roman" w:cs="Times New Roman"/>
         </w:rPr>
-        <w:t>Diminishing the risk of harmful unintentional outcomes</w:t>
+        <w:t xml:space="preserve">Breaking down </w:t>
+      </w:r>
+      <w:r>
+        <w:rPr>
+          <w:rFonts w:ascii="Times New Roman" w:hAnsi="Times New Roman" w:cs="Times New Roman"/>
+        </w:rPr>
+        <w:t>broad</w:t>
+      </w:r>
+      <w:r>
+        <w:rPr>
+          <w:rFonts w:ascii="Times New Roman" w:hAnsi="Times New Roman" w:cs="Times New Roman"/>
+        </w:rPr>
+        <w:t xml:space="preserve"> overwhelming goals into smaller</w:t>
+      </w:r>
+      <w:r>
+        <w:rPr>
+          <w:rFonts w:ascii="Times New Roman" w:hAnsi="Times New Roman" w:cs="Times New Roman"/>
+        </w:rPr>
+        <w:t xml:space="preserve"> objectives</w:t>
       </w:r>
     </w:p>
     <w:p>
@@ -4346,19 +4680,25 @@
         <w:rPr>
           <w:rFonts w:ascii="Times New Roman" w:hAnsi="Times New Roman" w:cs="Times New Roman"/>
         </w:rPr>
-        <w:t xml:space="preserve">Illuminating the standards for success and expanding the definition of success </w:t>
-      </w:r>
-      <w:r>
-        <w:rPr>
-          <w:rFonts w:ascii="Times New Roman" w:hAnsi="Times New Roman" w:cs="Times New Roman"/>
-        </w:rPr>
-        <w:t>to include a more comprehensive range of acceptability when learning</w:t>
-      </w:r>
-      <w:r>
-        <w:rPr>
-          <w:rFonts w:ascii="Times New Roman" w:hAnsi="Times New Roman" w:cs="Times New Roman"/>
-        </w:rPr>
-        <w:t>.</w:t>
+        <w:t xml:space="preserve">Troubleshooting what </w:t>
+      </w:r>
+      <w:r>
+        <w:rPr>
+          <w:rFonts w:ascii="Times New Roman" w:hAnsi="Times New Roman" w:cs="Times New Roman"/>
+        </w:rPr>
+        <w:t>is not</w:t>
+      </w:r>
+      <w:r>
+        <w:rPr>
+          <w:rFonts w:ascii="Times New Roman" w:hAnsi="Times New Roman" w:cs="Times New Roman"/>
+        </w:rPr>
+        <w:t xml:space="preserve"> working</w:t>
+      </w:r>
+      <w:r>
+        <w:rPr>
+          <w:rFonts w:ascii="Times New Roman" w:hAnsi="Times New Roman" w:cs="Times New Roman"/>
+        </w:rPr>
+        <w:t xml:space="preserve"> well</w:t>
       </w:r>
     </w:p>
     <w:p>
@@ -4371,140 +4711,18 @@
         <w:rPr>
           <w:rFonts w:ascii="Times New Roman" w:hAnsi="Times New Roman" w:cs="Times New Roman"/>
         </w:rPr>
-        <w:sectPr>
-          <w:headerReference w:type="first" r:id="rId17"/>
-          <w:footerReference w:type="first" r:id="rId18"/>
-          <w:pgSz w:w="12240" w:h="15840"/>
-          <w:pgMar w:top="1440" w:right="1440" w:bottom="1440" w:left="1440" w:header="720" w:footer="720" w:gutter="0"/>
-          <w:pgNumType w:start="0"/>
-          <w:cols w:space="720"/>
-          <w:titlePg/>
-          <w:docGrid w:linePitch="360"/>
-        </w:sectPr>
-      </w:pPr>
-      <w:r>
-        <w:rPr>
-          <w:rFonts w:ascii="Times New Roman" w:hAnsi="Times New Roman" w:cs="Times New Roman"/>
-        </w:rPr>
-        <w:t>Examining your progress in a way that encourages continued progress and emphasizes recovering from setbacks over fearing and avoiding them (self-coaching and self-leading.)</w:t>
-      </w:r>
-    </w:p>
-    <w:p>
-      <w:pPr>
-        <w:jc w:val="center"/>
-        <w:rPr>
-          <w:rFonts w:ascii="Times New Roman" w:eastAsiaTheme="minorEastAsia" w:hAnsi="Times New Roman" w:cs="Times New Roman"/>
-        </w:rPr>
-      </w:pPr>
-    </w:p>
-    <w:p>
-      <w:pPr>
-        <w:jc w:val="center"/>
-        <w:rPr>
-          <w:rFonts w:ascii="Times New Roman" w:eastAsiaTheme="minorEastAsia" w:hAnsi="Times New Roman" w:cs="Times New Roman"/>
-        </w:rPr>
-      </w:pPr>
-    </w:p>
-    <w:p>
-      <w:pPr>
-        <w:jc w:val="center"/>
-        <w:rPr>
-          <w:rFonts w:ascii="Times New Roman" w:eastAsiaTheme="minorEastAsia" w:hAnsi="Times New Roman" w:cs="Times New Roman"/>
-        </w:rPr>
-      </w:pPr>
-    </w:p>
-    <w:p>
-      <w:pPr>
-        <w:jc w:val="center"/>
-        <w:rPr>
-          <w:rFonts w:ascii="Times New Roman" w:eastAsiaTheme="minorEastAsia" w:hAnsi="Times New Roman" w:cs="Times New Roman"/>
-        </w:rPr>
-      </w:pPr>
-    </w:p>
-    <w:p>
-      <w:pPr>
-        <w:jc w:val="center"/>
-        <w:rPr>
-          <w:rFonts w:ascii="Times New Roman" w:eastAsiaTheme="minorEastAsia" w:hAnsi="Times New Roman" w:cs="Times New Roman"/>
-        </w:rPr>
-      </w:pPr>
-    </w:p>
-    <w:p>
-      <w:pPr>
-        <w:jc w:val="center"/>
-        <w:rPr>
-          <w:rFonts w:ascii="Times New Roman" w:eastAsiaTheme="minorEastAsia" w:hAnsi="Times New Roman" w:cs="Times New Roman"/>
-        </w:rPr>
-      </w:pPr>
-    </w:p>
-    <w:p>
-      <w:pPr>
-        <w:jc w:val="center"/>
-        <w:rPr>
-          <w:rFonts w:ascii="Times New Roman" w:eastAsiaTheme="minorEastAsia" w:hAnsi="Times New Roman" w:cs="Times New Roman"/>
-        </w:rPr>
-      </w:pPr>
-    </w:p>
-    <w:p>
-      <w:pPr>
-        <w:jc w:val="center"/>
-        <w:rPr>
-          <w:rFonts w:ascii="Times New Roman" w:eastAsiaTheme="minorEastAsia" w:hAnsi="Times New Roman" w:cs="Times New Roman"/>
-        </w:rPr>
-      </w:pPr>
-    </w:p>
-    <w:p>
-      <w:pPr>
-        <w:jc w:val="center"/>
-        <w:rPr>
-          <w:rFonts w:ascii="Times New Roman" w:eastAsiaTheme="minorEastAsia" w:hAnsi="Times New Roman" w:cs="Times New Roman"/>
-        </w:rPr>
-      </w:pPr>
-    </w:p>
-    <w:p>
-      <w:pPr>
-        <w:jc w:val="center"/>
-        <w:rPr>
-          <w:rFonts w:ascii="Times New Roman" w:eastAsiaTheme="minorEastAsia" w:hAnsi="Times New Roman" w:cs="Times New Roman"/>
-        </w:rPr>
-      </w:pPr>
-    </w:p>
-    <w:p>
-      <w:pPr>
-        <w:jc w:val="center"/>
-        <w:rPr>
-          <w:rFonts w:ascii="Times New Roman" w:eastAsiaTheme="minorEastAsia" w:hAnsi="Times New Roman" w:cs="Times New Roman"/>
-        </w:rPr>
-      </w:pPr>
-    </w:p>
-    <w:p>
-      <w:pPr>
-        <w:jc w:val="center"/>
-        <w:rPr>
-          <w:rFonts w:ascii="Times New Roman" w:eastAsiaTheme="minorEastAsia" w:hAnsi="Times New Roman" w:cs="Times New Roman"/>
-        </w:rPr>
-      </w:pPr>
-    </w:p>
-    <w:p>
-      <w:pPr>
-        <w:jc w:val="center"/>
-        <w:rPr>
-          <w:rFonts w:ascii="Times New Roman" w:eastAsiaTheme="minorEastAsia" w:hAnsi="Times New Roman" w:cs="Times New Roman"/>
-        </w:rPr>
-      </w:pPr>
-    </w:p>
-    <w:p>
-      <w:pPr>
-        <w:jc w:val="center"/>
-        <w:rPr>
-          <w:rFonts w:ascii="Times New Roman" w:eastAsiaTheme="minorEastAsia" w:hAnsi="Times New Roman" w:cs="Times New Roman"/>
-        </w:rPr>
-      </w:pPr>
-      <w:r>
-        <w:rPr>
-          <w:rFonts w:ascii="Times New Roman" w:eastAsiaTheme="minorEastAsia" w:hAnsi="Times New Roman" w:cs="Times New Roman"/>
-        </w:rPr>
-        <w:t>~ This Page is intentionally left blank ~</w:t>
+      </w:pPr>
+      <w:r>
+        <w:rPr>
+          <w:rFonts w:ascii="Times New Roman" w:hAnsi="Times New Roman" w:cs="Times New Roman"/>
+        </w:rPr>
+        <w:t>Learning from what is working</w:t>
+      </w:r>
+      <w:r>
+        <w:rPr>
+          <w:rFonts w:ascii="Times New Roman" w:hAnsi="Times New Roman" w:cs="Times New Roman"/>
+        </w:rPr>
+        <w:t xml:space="preserve"> well</w:t>
       </w:r>
     </w:p>
     <w:p>
@@ -4517,10 +4735,232 @@
         <w:rPr>
           <w:rFonts w:ascii="Times New Roman" w:hAnsi="Times New Roman" w:cs="Times New Roman"/>
         </w:rPr>
+      </w:pPr>
+      <w:r>
+        <w:rPr>
+          <w:rFonts w:ascii="Times New Roman" w:hAnsi="Times New Roman" w:cs="Times New Roman"/>
+        </w:rPr>
+        <w:t>Finding ways to</w:t>
+      </w:r>
+      <w:r>
+        <w:rPr>
+          <w:rFonts w:ascii="Times New Roman" w:hAnsi="Times New Roman" w:cs="Times New Roman"/>
+        </w:rPr>
+        <w:t xml:space="preserve"> get started </w:t>
+      </w:r>
+      <w:r>
+        <w:rPr>
+          <w:rFonts w:ascii="Times New Roman" w:hAnsi="Times New Roman" w:cs="Times New Roman"/>
+        </w:rPr>
+        <w:t>easier</w:t>
+      </w:r>
+    </w:p>
+    <w:p>
+      <w:pPr>
+        <w:pStyle w:val="NoSpacing"/>
+        <w:numPr>
+          <w:ilvl w:val="0"/>
+          <w:numId w:val="43"/>
+        </w:numPr>
+        <w:rPr>
+          <w:rFonts w:ascii="Times New Roman" w:hAnsi="Times New Roman" w:cs="Times New Roman"/>
+        </w:rPr>
+      </w:pPr>
+      <w:r>
+        <w:rPr>
+          <w:rFonts w:ascii="Times New Roman" w:hAnsi="Times New Roman" w:cs="Times New Roman"/>
+        </w:rPr>
+        <w:t>Diminishing the risk of harmful unintentional outcomes</w:t>
+      </w:r>
+    </w:p>
+    <w:p>
+      <w:pPr>
+        <w:pStyle w:val="NoSpacing"/>
+        <w:numPr>
+          <w:ilvl w:val="0"/>
+          <w:numId w:val="43"/>
+        </w:numPr>
+        <w:rPr>
+          <w:rFonts w:ascii="Times New Roman" w:hAnsi="Times New Roman" w:cs="Times New Roman"/>
+        </w:rPr>
+      </w:pPr>
+      <w:r>
+        <w:rPr>
+          <w:rFonts w:ascii="Times New Roman" w:hAnsi="Times New Roman" w:cs="Times New Roman"/>
+        </w:rPr>
+        <w:t xml:space="preserve">Illuminating the standards for success and expanding the definition of success </w:t>
+      </w:r>
+      <w:r>
+        <w:rPr>
+          <w:rFonts w:ascii="Times New Roman" w:hAnsi="Times New Roman" w:cs="Times New Roman"/>
+        </w:rPr>
+        <w:t>to include a more comprehensive range of acceptability when learning</w:t>
+      </w:r>
+      <w:r>
+        <w:rPr>
+          <w:rFonts w:ascii="Times New Roman" w:hAnsi="Times New Roman" w:cs="Times New Roman"/>
+        </w:rPr>
+        <w:t>.</w:t>
+      </w:r>
+    </w:p>
+    <w:p>
+      <w:pPr>
+        <w:pStyle w:val="NoSpacing"/>
+        <w:numPr>
+          <w:ilvl w:val="0"/>
+          <w:numId w:val="43"/>
+        </w:numPr>
+        <w:rPr>
+          <w:rFonts w:ascii="Times New Roman" w:hAnsi="Times New Roman" w:cs="Times New Roman"/>
+        </w:rPr>
+        <w:sectPr>
+          <w:headerReference w:type="first" r:id="rId20"/>
+          <w:footerReference w:type="first" r:id="rId21"/>
+          <w:pgSz w:w="12240" w:h="15840"/>
+          <w:pgMar w:top="1440" w:right="1440" w:bottom="1440" w:left="1440" w:header="720" w:footer="720" w:gutter="0"/>
+          <w:cols w:space="720"/>
+          <w:titlePg/>
+          <w:docGrid w:linePitch="360"/>
+        </w:sectPr>
+      </w:pPr>
+      <w:r>
+        <w:rPr>
+          <w:rFonts w:ascii="Times New Roman" w:hAnsi="Times New Roman" w:cs="Times New Roman"/>
+        </w:rPr>
+        <w:t>Examining your progress in a way that encourages continued progress and emphasizes recovering from setbacks over fearing and avoiding them (self-coaching and self-leading.)</w:t>
+      </w:r>
+    </w:p>
+    <w:p>
+      <w:pPr>
+        <w:jc w:val="center"/>
+        <w:rPr>
+          <w:rFonts w:ascii="Times New Roman" w:eastAsiaTheme="minorEastAsia" w:hAnsi="Times New Roman" w:cs="Times New Roman"/>
+        </w:rPr>
+      </w:pPr>
+    </w:p>
+    <w:p>
+      <w:pPr>
+        <w:jc w:val="center"/>
+        <w:rPr>
+          <w:rFonts w:ascii="Times New Roman" w:eastAsiaTheme="minorEastAsia" w:hAnsi="Times New Roman" w:cs="Times New Roman"/>
+        </w:rPr>
+      </w:pPr>
+    </w:p>
+    <w:p>
+      <w:pPr>
+        <w:jc w:val="center"/>
+        <w:rPr>
+          <w:rFonts w:ascii="Times New Roman" w:eastAsiaTheme="minorEastAsia" w:hAnsi="Times New Roman" w:cs="Times New Roman"/>
+        </w:rPr>
+      </w:pPr>
+    </w:p>
+    <w:p>
+      <w:pPr>
+        <w:jc w:val="center"/>
+        <w:rPr>
+          <w:rFonts w:ascii="Times New Roman" w:eastAsiaTheme="minorEastAsia" w:hAnsi="Times New Roman" w:cs="Times New Roman"/>
+        </w:rPr>
+      </w:pPr>
+    </w:p>
+    <w:p>
+      <w:pPr>
+        <w:jc w:val="center"/>
+        <w:rPr>
+          <w:rFonts w:ascii="Times New Roman" w:eastAsiaTheme="minorEastAsia" w:hAnsi="Times New Roman" w:cs="Times New Roman"/>
+        </w:rPr>
+      </w:pPr>
+    </w:p>
+    <w:p>
+      <w:pPr>
+        <w:jc w:val="center"/>
+        <w:rPr>
+          <w:rFonts w:ascii="Times New Roman" w:eastAsiaTheme="minorEastAsia" w:hAnsi="Times New Roman" w:cs="Times New Roman"/>
+        </w:rPr>
+      </w:pPr>
+    </w:p>
+    <w:p>
+      <w:pPr>
+        <w:jc w:val="center"/>
+        <w:rPr>
+          <w:rFonts w:ascii="Times New Roman" w:eastAsiaTheme="minorEastAsia" w:hAnsi="Times New Roman" w:cs="Times New Roman"/>
+        </w:rPr>
+      </w:pPr>
+    </w:p>
+    <w:p>
+      <w:pPr>
+        <w:jc w:val="center"/>
+        <w:rPr>
+          <w:rFonts w:ascii="Times New Roman" w:eastAsiaTheme="minorEastAsia" w:hAnsi="Times New Roman" w:cs="Times New Roman"/>
+        </w:rPr>
+      </w:pPr>
+    </w:p>
+    <w:p>
+      <w:pPr>
+        <w:jc w:val="center"/>
+        <w:rPr>
+          <w:rFonts w:ascii="Times New Roman" w:eastAsiaTheme="minorEastAsia" w:hAnsi="Times New Roman" w:cs="Times New Roman"/>
+        </w:rPr>
+      </w:pPr>
+    </w:p>
+    <w:p>
+      <w:pPr>
+        <w:jc w:val="center"/>
+        <w:rPr>
+          <w:rFonts w:ascii="Times New Roman" w:eastAsiaTheme="minorEastAsia" w:hAnsi="Times New Roman" w:cs="Times New Roman"/>
+        </w:rPr>
+      </w:pPr>
+    </w:p>
+    <w:p>
+      <w:pPr>
+        <w:jc w:val="center"/>
+        <w:rPr>
+          <w:rFonts w:ascii="Times New Roman" w:eastAsiaTheme="minorEastAsia" w:hAnsi="Times New Roman" w:cs="Times New Roman"/>
+        </w:rPr>
+      </w:pPr>
+    </w:p>
+    <w:p>
+      <w:pPr>
+        <w:jc w:val="center"/>
+        <w:rPr>
+          <w:rFonts w:ascii="Times New Roman" w:eastAsiaTheme="minorEastAsia" w:hAnsi="Times New Roman" w:cs="Times New Roman"/>
+        </w:rPr>
+      </w:pPr>
+    </w:p>
+    <w:p>
+      <w:pPr>
+        <w:jc w:val="center"/>
+        <w:rPr>
+          <w:rFonts w:ascii="Times New Roman" w:eastAsiaTheme="minorEastAsia" w:hAnsi="Times New Roman" w:cs="Times New Roman"/>
+        </w:rPr>
+      </w:pPr>
+    </w:p>
+    <w:p>
+      <w:pPr>
+        <w:jc w:val="center"/>
+        <w:rPr>
+          <w:rFonts w:ascii="Times New Roman" w:eastAsiaTheme="minorEastAsia" w:hAnsi="Times New Roman" w:cs="Times New Roman"/>
+        </w:rPr>
+      </w:pPr>
+      <w:r>
+        <w:rPr>
+          <w:rFonts w:ascii="Times New Roman" w:eastAsiaTheme="minorEastAsia" w:hAnsi="Times New Roman" w:cs="Times New Roman"/>
+        </w:rPr>
+        <w:t>~ This Page is intentionally left blank ~</w:t>
+      </w:r>
+    </w:p>
+    <w:p>
+      <w:pPr>
+        <w:pStyle w:val="NoSpacing"/>
+        <w:numPr>
+          <w:ilvl w:val="0"/>
+          <w:numId w:val="43"/>
+        </w:numPr>
+        <w:rPr>
+          <w:rFonts w:ascii="Times New Roman" w:hAnsi="Times New Roman" w:cs="Times New Roman"/>
+        </w:rPr>
         <w:sectPr>
           <w:pgSz w:w="12240" w:h="15840"/>
           <w:pgMar w:top="1440" w:right="1440" w:bottom="1440" w:left="1440" w:header="720" w:footer="720" w:gutter="0"/>
-          <w:pgNumType w:start="0"/>
           <w:cols w:space="720"/>
           <w:titlePg/>
           <w:docGrid w:linePitch="360"/>
@@ -4542,8 +4982,8 @@
           <w:u w:val="single"/>
         </w:rPr>
       </w:pPr>
-      <w:bookmarkStart w:id="2" w:name="_Toc57574038"/>
-      <w:bookmarkStart w:id="3" w:name="_Toc45555648"/>
+      <w:bookmarkStart w:id="7" w:name="_Toc45555648"/>
+      <w:bookmarkStart w:id="8" w:name="_Toc58327553"/>
       <w:r>
         <w:rPr>
           <w:rFonts w:ascii="Times New Roman" w:hAnsi="Times New Roman" w:cs="Times New Roman"/>
@@ -4555,7 +4995,7 @@
         <w:lastRenderedPageBreak/>
         <w:t>Artifact 2: Design Criteria</w:t>
       </w:r>
-      <w:bookmarkEnd w:id="2"/>
+      <w:bookmarkEnd w:id="8"/>
     </w:p>
     <w:p>
       <w:pPr>
@@ -4711,7 +5151,7 @@
           <w:u w:val="single"/>
         </w:rPr>
       </w:pPr>
-      <w:bookmarkStart w:id="4" w:name="_Toc57574039"/>
+      <w:bookmarkStart w:id="9" w:name="_Toc58327554"/>
       <w:r>
         <w:rPr>
           <w:rFonts w:ascii="Times New Roman" w:hAnsi="Times New Roman" w:cs="Times New Roman"/>
@@ -4721,7 +5161,7 @@
         </w:rPr>
         <w:t>Entity Relationship Diagram:</w:t>
       </w:r>
-      <w:bookmarkEnd w:id="4"/>
+      <w:bookmarkEnd w:id="9"/>
     </w:p>
     <w:p>
       <w:pPr>
@@ -4740,7 +5180,7 @@
           <w:bCs/>
         </w:rPr>
       </w:pPr>
-      <w:bookmarkStart w:id="5" w:name="_Toc57574040"/>
+      <w:bookmarkStart w:id="10" w:name="_Toc58327555"/>
       <w:r>
         <w:rPr>
           <w:rFonts w:ascii="Times New Roman" w:hAnsi="Times New Roman" w:cs="Times New Roman"/>
@@ -4749,7 +5189,7 @@
         </w:rPr>
         <w:t>Conceptual Diagram</w:t>
       </w:r>
-      <w:bookmarkEnd w:id="5"/>
+      <w:bookmarkEnd w:id="10"/>
     </w:p>
     <w:p>
       <w:pPr>
@@ -5009,7 +5449,7 @@
                     <pic:cNvPicPr/>
                   </pic:nvPicPr>
                   <pic:blipFill>
-                    <a:blip r:embed="rId19" cstate="print">
+                    <a:blip r:embed="rId22" cstate="print">
                       <a:extLst>
                         <a:ext uri="{28A0092B-C50C-407E-A947-70E740481C1C}">
                           <a14:useLocalDpi xmlns:a14="http://schemas.microsoft.com/office/drawing/2010/main" val="0"/>
@@ -5276,7 +5716,6 @@
         <w:sectPr>
           <w:pgSz w:w="12240" w:h="15840"/>
           <w:pgMar w:top="1440" w:right="1440" w:bottom="1440" w:left="1440" w:header="720" w:footer="720" w:gutter="0"/>
-          <w:pgNumType w:start="0"/>
           <w:cols w:space="720"/>
           <w:titlePg/>
           <w:docGrid w:linePitch="360"/>
@@ -5292,7 +5731,7 @@
           <w:bCs/>
         </w:rPr>
       </w:pPr>
-      <w:bookmarkStart w:id="6" w:name="_Toc57574041"/>
+      <w:bookmarkStart w:id="11" w:name="_Toc58327556"/>
       <w:r>
         <w:rPr>
           <w:rFonts w:ascii="Times New Roman" w:hAnsi="Times New Roman" w:cs="Times New Roman"/>
@@ -5302,7 +5741,7 @@
         <w:lastRenderedPageBreak/>
         <w:t>Functional Diagram</w:t>
       </w:r>
-      <w:bookmarkEnd w:id="6"/>
+      <w:bookmarkEnd w:id="11"/>
     </w:p>
     <w:p>
       <w:pPr>
@@ -5323,7 +5762,7 @@
           <w:bCs/>
         </w:rPr>
       </w:pPr>
-      <w:bookmarkStart w:id="7" w:name="_Toc57574042"/>
+      <w:bookmarkStart w:id="12" w:name="_Toc58327557"/>
       <w:r>
         <w:rPr>
           <w:rFonts w:ascii="Times New Roman" w:hAnsi="Times New Roman" w:cs="Times New Roman"/>
@@ -5332,7 +5771,7 @@
         </w:rPr>
         <w:t>Physical Diagram</w:t>
       </w:r>
-      <w:bookmarkEnd w:id="7"/>
+      <w:bookmarkEnd w:id="12"/>
     </w:p>
     <w:p>
       <w:pPr>
@@ -5368,6 +5807,89 @@
       <w:pPr>
         <w:pStyle w:val="NoSpacing"/>
         <w:sectPr>
+          <w:pgSz w:w="12240" w:h="15840"/>
+          <w:pgMar w:top="1440" w:right="1440" w:bottom="1440" w:left="1440" w:header="720" w:footer="720" w:gutter="0"/>
+          <w:cols w:space="720"/>
+          <w:titlePg/>
+          <w:docGrid w:linePitch="360"/>
+        </w:sectPr>
+      </w:pPr>
+    </w:p>
+    <w:p>
+      <w:pPr>
+        <w:pStyle w:val="Heading1"/>
+        <w:numPr>
+          <w:ilvl w:val="0"/>
+          <w:numId w:val="0"/>
+        </w:numPr>
+        <w:rPr>
+          <w:rFonts w:ascii="Times New Roman" w:hAnsi="Times New Roman" w:cs="Times New Roman"/>
+          <w:b/>
+          <w:bCs/>
+          <w:color w:val="1F4E79" w:themeColor="accent1" w:themeShade="80"/>
+        </w:rPr>
+      </w:pPr>
+      <w:bookmarkStart w:id="13" w:name="_Toc45555668"/>
+      <w:bookmarkStart w:id="14" w:name="_Toc58327558"/>
+      <w:bookmarkEnd w:id="7"/>
+      <w:bookmarkEnd w:id="0"/>
+      <w:r>
+        <w:rPr>
+          <w:rFonts w:ascii="Times New Roman" w:hAnsi="Times New Roman" w:cs="Times New Roman"/>
+          <w:b/>
+          <w:bCs/>
+          <w:color w:val="1F4E79" w:themeColor="accent1" w:themeShade="80"/>
+        </w:rPr>
+        <w:lastRenderedPageBreak/>
+        <w:t>References:</w:t>
+      </w:r>
+      <w:bookmarkEnd w:id="13"/>
+      <w:bookmarkEnd w:id="14"/>
+    </w:p>
+    <w:p>
+      <w:pPr>
+        <w:pStyle w:val="NoSpacing"/>
+        <w:rPr>
+          <w:rFonts w:ascii="Times New Roman" w:hAnsi="Times New Roman" w:cs="Times New Roman"/>
+        </w:rPr>
+      </w:pPr>
+    </w:p>
+    <w:p>
+      <w:pPr>
+        <w:pStyle w:val="ListParagraph"/>
+        <w:numPr>
+          <w:ilvl w:val="0"/>
+          <w:numId w:val="2"/>
+        </w:numPr>
+        <w:rPr>
+          <w:rFonts w:ascii="Times New Roman" w:hAnsi="Times New Roman" w:cs="Times New Roman"/>
+        </w:rPr>
+      </w:pPr>
+    </w:p>
+    <w:p>
+      <w:pPr>
+        <w:pStyle w:val="ListParagraph"/>
+        <w:rPr>
+          <w:rFonts w:ascii="Times New Roman" w:hAnsi="Times New Roman" w:cs="Times New Roman"/>
+        </w:rPr>
+      </w:pPr>
+    </w:p>
+    <w:p>
+      <w:pPr>
+        <w:pStyle w:val="ListParagraph"/>
+        <w:rPr>
+          <w:rFonts w:ascii="Times New Roman" w:hAnsi="Times New Roman" w:cs="Times New Roman"/>
+        </w:rPr>
+      </w:pPr>
+    </w:p>
+    <w:p>
+      <w:pPr>
+        <w:pStyle w:val="ListParagraph"/>
+        <w:rPr>
+          <w:rFonts w:ascii="Times New Roman" w:hAnsi="Times New Roman" w:cs="Times New Roman"/>
+        </w:rPr>
+        <w:sectPr>
+          <w:footerReference w:type="first" r:id="rId23"/>
           <w:pgSz w:w="12240" w:h="15840"/>
           <w:pgMar w:top="1440" w:right="1440" w:bottom="1440" w:left="1440" w:header="720" w:footer="720" w:gutter="0"/>
           <w:pgNumType w:start="0"/>
@@ -5391,10 +5913,7 @@
           <w:color w:val="1F4E79" w:themeColor="accent1" w:themeShade="80"/>
         </w:rPr>
       </w:pPr>
-      <w:bookmarkStart w:id="8" w:name="_Toc45555668"/>
-      <w:bookmarkStart w:id="9" w:name="_Toc57574043"/>
-      <w:bookmarkEnd w:id="0"/>
-      <w:bookmarkEnd w:id="3"/>
+      <w:bookmarkStart w:id="15" w:name="_Toc58327559"/>
       <w:r>
         <w:rPr>
           <w:rFonts w:ascii="Times New Roman" w:hAnsi="Times New Roman" w:cs="Times New Roman"/>
@@ -5403,89 +5922,9 @@
           <w:color w:val="1F4E79" w:themeColor="accent1" w:themeShade="80"/>
         </w:rPr>
         <w:lastRenderedPageBreak/>
-        <w:t>References:</w:t>
-      </w:r>
-      <w:bookmarkEnd w:id="8"/>
-      <w:bookmarkEnd w:id="9"/>
-    </w:p>
-    <w:p>
-      <w:pPr>
-        <w:pStyle w:val="NoSpacing"/>
-        <w:rPr>
-          <w:rFonts w:ascii="Times New Roman" w:hAnsi="Times New Roman" w:cs="Times New Roman"/>
-        </w:rPr>
-      </w:pPr>
-    </w:p>
-    <w:p>
-      <w:pPr>
-        <w:pStyle w:val="ListParagraph"/>
-        <w:numPr>
-          <w:ilvl w:val="0"/>
-          <w:numId w:val="2"/>
-        </w:numPr>
-        <w:rPr>
-          <w:rFonts w:ascii="Times New Roman" w:hAnsi="Times New Roman" w:cs="Times New Roman"/>
-        </w:rPr>
-      </w:pPr>
-    </w:p>
-    <w:p>
-      <w:pPr>
-        <w:pStyle w:val="ListParagraph"/>
-        <w:rPr>
-          <w:rFonts w:ascii="Times New Roman" w:hAnsi="Times New Roman" w:cs="Times New Roman"/>
-        </w:rPr>
-      </w:pPr>
-    </w:p>
-    <w:p>
-      <w:pPr>
-        <w:pStyle w:val="ListParagraph"/>
-        <w:rPr>
-          <w:rFonts w:ascii="Times New Roman" w:hAnsi="Times New Roman" w:cs="Times New Roman"/>
-        </w:rPr>
-      </w:pPr>
-    </w:p>
-    <w:p>
-      <w:pPr>
-        <w:pStyle w:val="ListParagraph"/>
-        <w:rPr>
-          <w:rFonts w:ascii="Times New Roman" w:hAnsi="Times New Roman" w:cs="Times New Roman"/>
-        </w:rPr>
-        <w:sectPr>
-          <w:pgSz w:w="12240" w:h="15840"/>
-          <w:pgMar w:top="1440" w:right="1440" w:bottom="1440" w:left="1440" w:header="720" w:footer="720" w:gutter="0"/>
-          <w:pgNumType w:start="0"/>
-          <w:cols w:space="720"/>
-          <w:titlePg/>
-          <w:docGrid w:linePitch="360"/>
-        </w:sectPr>
-      </w:pPr>
-    </w:p>
-    <w:p>
-      <w:pPr>
-        <w:pStyle w:val="Heading1"/>
-        <w:numPr>
-          <w:ilvl w:val="0"/>
-          <w:numId w:val="0"/>
-        </w:numPr>
-        <w:rPr>
-          <w:rFonts w:ascii="Times New Roman" w:hAnsi="Times New Roman" w:cs="Times New Roman"/>
-          <w:b/>
-          <w:bCs/>
-          <w:color w:val="1F4E79" w:themeColor="accent1" w:themeShade="80"/>
-        </w:rPr>
-      </w:pPr>
-      <w:bookmarkStart w:id="10" w:name="_Toc57574044"/>
-      <w:r>
-        <w:rPr>
-          <w:rFonts w:ascii="Times New Roman" w:hAnsi="Times New Roman" w:cs="Times New Roman"/>
-          <w:b/>
-          <w:bCs/>
-          <w:color w:val="1F4E79" w:themeColor="accent1" w:themeShade="80"/>
-        </w:rPr>
-        <w:lastRenderedPageBreak/>
         <w:t>Appendix:</w:t>
       </w:r>
-      <w:bookmarkEnd w:id="10"/>
+      <w:bookmarkEnd w:id="15"/>
     </w:p>
     <w:p>
       <w:pPr>
@@ -5497,6 +5936,7 @@
       </w:pPr>
     </w:p>
     <w:sectPr>
+      <w:footerReference w:type="first" r:id="rId24"/>
       <w:pgSz w:w="12240" w:h="15840"/>
       <w:pgMar w:top="1440" w:right="1440" w:bottom="1440" w:left="1440" w:header="720" w:footer="720" w:gutter="0"/>
       <w:pgNumType w:start="1"/>
@@ -5619,6 +6059,63 @@
 
 <file path=word/footer2.xml><?xml version="1.0" encoding="utf-8"?>
 <w:ftr xmlns:wpc="http://schemas.microsoft.com/office/word/2010/wordprocessingCanvas" xmlns:cx="http://schemas.microsoft.com/office/drawing/2014/chartex" xmlns:cx1="http://schemas.microsoft.com/office/drawing/2015/9/8/chartex" xmlns:cx2="http://schemas.microsoft.com/office/drawing/2015/10/21/chartex" xmlns:cx3="http://schemas.microsoft.com/office/drawing/2016/5/9/chartex" xmlns:cx4="http://schemas.microsoft.com/office/drawing/2016/5/10/chartex" xmlns:cx5="http://schemas.microsoft.com/office/drawing/2016/5/11/chartex" xmlns:cx6="http://schemas.microsoft.com/office/drawing/2016/5/12/chartex" xmlns:cx7="http://schemas.microsoft.com/office/drawing/2016/5/13/chartex" xmlns:cx8="http://schemas.microsoft.com/office/drawing/2016/5/14/chartex" xmlns:mc="http://schemas.openxmlformats.org/markup-compatibility/2006" xmlns:aink="http://schemas.microsoft.com/office/drawing/2016/ink" xmlns:am3d="http://schemas.microsoft.com/office/drawing/2017/model3d" xmlns:o="urn:schemas-microsoft-com:office:office" xmlns:r="http://schemas.openxmlformats.org/officeDocument/2006/relationships" xmlns:m="http://schemas.openxmlformats.org/officeDocument/2006/math" xmlns:v="urn:schemas-microsoft-com:vml" xmlns:wp14="http://schemas.microsoft.com/office/word/2010/wordprocessingDrawing" xmlns:wp="http://schemas.openxmlformats.org/drawingml/2006/wordprocessingDrawing" xmlns:w10="urn:schemas-microsoft-com:office:word" xmlns:w="http://schemas.openxmlformats.org/wordprocessingml/2006/main" xmlns:w14="http://schemas.microsoft.com/office/word/2010/wordml" xmlns:w15="http://schemas.microsoft.com/office/word/2012/wordml" xmlns:w16cex="http://schemas.microsoft.com/office/word/2018/wordml/cex" xmlns:w16cid="http://schemas.microsoft.com/office/word/2016/wordml/cid" xmlns:w16="http://schemas.microsoft.com/office/word/2018/wordml" xmlns:w16se="http://schemas.microsoft.com/office/word/2015/wordml/symex" xmlns:wpg="http://schemas.microsoft.com/office/word/2010/wordprocessingGroup" xmlns:wpi="http://schemas.microsoft.com/office/word/2010/wordprocessingInk" xmlns:wne="http://schemas.microsoft.com/office/word/2006/wordml" xmlns:wps="http://schemas.microsoft.com/office/word/2010/wordprocessingShape" mc:Ignorable="w14 w15 w16se w16cid w16 w16cex wp14">
+  <w:sdt>
+    <w:sdtPr>
+      <w:id w:val="1364248307"/>
+      <w:docPartObj>
+        <w:docPartGallery w:val="Page Numbers (Bottom of Page)"/>
+        <w:docPartUnique/>
+      </w:docPartObj>
+    </w:sdtPr>
+    <w:sdtEndPr>
+      <w:rPr>
+        <w:color w:val="7F7F7F" w:themeColor="background1" w:themeShade="7F"/>
+        <w:spacing w:val="60"/>
+      </w:rPr>
+    </w:sdtEndPr>
+    <w:sdtContent>
+      <w:p>
+        <w:pPr>
+          <w:pStyle w:val="Footer"/>
+          <w:pBdr>
+            <w:top w:val="single" w:sz="4" w:space="1" w:color="D9D9D9" w:themeColor="background1" w:themeShade="D9"/>
+          </w:pBdr>
+          <w:jc w:val="right"/>
+        </w:pPr>
+        <w:r>
+          <w:fldChar w:fldCharType="begin"/>
+        </w:r>
+        <w:r>
+          <w:instrText xml:space="preserve"> PAGE   \* MERGEFORMAT </w:instrText>
+        </w:r>
+        <w:r>
+          <w:fldChar w:fldCharType="separate"/>
+        </w:r>
+        <w:r>
+          <w:rPr>
+            <w:noProof/>
+          </w:rPr>
+          <w:t>2</w:t>
+        </w:r>
+        <w:r>
+          <w:rPr>
+            <w:noProof/>
+          </w:rPr>
+          <w:fldChar w:fldCharType="end"/>
+        </w:r>
+        <w:r>
+          <w:t xml:space="preserve"> | </w:t>
+        </w:r>
+        <w:r>
+          <w:rPr>
+            <w:color w:val="7F7F7F" w:themeColor="background1" w:themeShade="7F"/>
+            <w:spacing w:val="60"/>
+          </w:rPr>
+          <w:t>Page</w:t>
+        </w:r>
+      </w:p>
+    </w:sdtContent>
+  </w:sdt>
   <w:p>
     <w:pPr>
       <w:pStyle w:val="Footer"/>
@@ -5629,16 +6126,6 @@
 
 <file path=word/footer3.xml><?xml version="1.0" encoding="utf-8"?>
 <w:ftr xmlns:wpc="http://schemas.microsoft.com/office/word/2010/wordprocessingCanvas" xmlns:cx="http://schemas.microsoft.com/office/drawing/2014/chartex" xmlns:cx1="http://schemas.microsoft.com/office/drawing/2015/9/8/chartex" xmlns:cx2="http://schemas.microsoft.com/office/drawing/2015/10/21/chartex" xmlns:cx3="http://schemas.microsoft.com/office/drawing/2016/5/9/chartex" xmlns:cx4="http://schemas.microsoft.com/office/drawing/2016/5/10/chartex" xmlns:cx5="http://schemas.microsoft.com/office/drawing/2016/5/11/chartex" xmlns:cx6="http://schemas.microsoft.com/office/drawing/2016/5/12/chartex" xmlns:cx7="http://schemas.microsoft.com/office/drawing/2016/5/13/chartex" xmlns:cx8="http://schemas.microsoft.com/office/drawing/2016/5/14/chartex" xmlns:mc="http://schemas.openxmlformats.org/markup-compatibility/2006" xmlns:aink="http://schemas.microsoft.com/office/drawing/2016/ink" xmlns:am3d="http://schemas.microsoft.com/office/drawing/2017/model3d" xmlns:o="urn:schemas-microsoft-com:office:office" xmlns:r="http://schemas.openxmlformats.org/officeDocument/2006/relationships" xmlns:m="http://schemas.openxmlformats.org/officeDocument/2006/math" xmlns:v="urn:schemas-microsoft-com:vml" xmlns:wp14="http://schemas.microsoft.com/office/word/2010/wordprocessingDrawing" xmlns:wp="http://schemas.openxmlformats.org/drawingml/2006/wordprocessingDrawing" xmlns:w10="urn:schemas-microsoft-com:office:word" xmlns:w="http://schemas.openxmlformats.org/wordprocessingml/2006/main" xmlns:w14="http://schemas.microsoft.com/office/word/2010/wordml" xmlns:w15="http://schemas.microsoft.com/office/word/2012/wordml" xmlns:w16cex="http://schemas.microsoft.com/office/word/2018/wordml/cex" xmlns:w16cid="http://schemas.microsoft.com/office/word/2016/wordml/cid" xmlns:w16="http://schemas.microsoft.com/office/word/2018/wordml" xmlns:w16se="http://schemas.microsoft.com/office/word/2015/wordml/symex" xmlns:wpg="http://schemas.microsoft.com/office/word/2010/wordprocessingGroup" xmlns:wpi="http://schemas.microsoft.com/office/word/2010/wordprocessingInk" xmlns:wne="http://schemas.microsoft.com/office/word/2006/wordml" xmlns:wps="http://schemas.microsoft.com/office/word/2010/wordprocessingShape" mc:Ignorable="w14 w15 w16se w16cid w16 w16cex wp14">
-  <w:p>
-    <w:pPr>
-      <w:pStyle w:val="Footer"/>
-    </w:pPr>
-  </w:p>
-</w:ftr>
-</file>
-
-<file path=word/footer4.xml><?xml version="1.0" encoding="utf-8"?>
-<w:ftr xmlns:wpc="http://schemas.microsoft.com/office/word/2010/wordprocessingCanvas" xmlns:cx="http://schemas.microsoft.com/office/drawing/2014/chartex" xmlns:cx1="http://schemas.microsoft.com/office/drawing/2015/9/8/chartex" xmlns:cx2="http://schemas.microsoft.com/office/drawing/2015/10/21/chartex" xmlns:cx3="http://schemas.microsoft.com/office/drawing/2016/5/9/chartex" xmlns:cx4="http://schemas.microsoft.com/office/drawing/2016/5/10/chartex" xmlns:cx5="http://schemas.microsoft.com/office/drawing/2016/5/11/chartex" xmlns:cx6="http://schemas.microsoft.com/office/drawing/2016/5/12/chartex" xmlns:cx7="http://schemas.microsoft.com/office/drawing/2016/5/13/chartex" xmlns:cx8="http://schemas.microsoft.com/office/drawing/2016/5/14/chartex" xmlns:mc="http://schemas.openxmlformats.org/markup-compatibility/2006" xmlns:aink="http://schemas.microsoft.com/office/drawing/2016/ink" xmlns:am3d="http://schemas.microsoft.com/office/drawing/2017/model3d" xmlns:o="urn:schemas-microsoft-com:office:office" xmlns:r="http://schemas.openxmlformats.org/officeDocument/2006/relationships" xmlns:m="http://schemas.openxmlformats.org/officeDocument/2006/math" xmlns:v="urn:schemas-microsoft-com:vml" xmlns:wp14="http://schemas.microsoft.com/office/word/2010/wordprocessingDrawing" xmlns:wp="http://schemas.openxmlformats.org/drawingml/2006/wordprocessingDrawing" xmlns:w10="urn:schemas-microsoft-com:office:word" xmlns:w="http://schemas.openxmlformats.org/wordprocessingml/2006/main" xmlns:w14="http://schemas.microsoft.com/office/word/2010/wordml" xmlns:w15="http://schemas.microsoft.com/office/word/2012/wordml" xmlns:w16cex="http://schemas.microsoft.com/office/word/2018/wordml/cex" xmlns:w16cid="http://schemas.microsoft.com/office/word/2016/wordml/cid" xmlns:w16="http://schemas.microsoft.com/office/word/2018/wordml" xmlns:w16se="http://schemas.microsoft.com/office/word/2015/wordml/symex" xmlns:wpg="http://schemas.microsoft.com/office/word/2010/wordprocessingGroup" xmlns:wpi="http://schemas.microsoft.com/office/word/2010/wordprocessingInk" xmlns:wne="http://schemas.microsoft.com/office/word/2006/wordml" xmlns:wps="http://schemas.microsoft.com/office/word/2010/wordprocessingShape" mc:Ignorable="w14 w15 w16se w16cid w16 w16cex wp14">
   <w:sdt>
     <w:sdtPr>
       <w:rPr>
@@ -5650,6 +6137,7 @@
         <w:docPartUnique/>
       </w:docPartObj>
     </w:sdtPr>
+    <w:sdtEndPr/>
     <w:sdtContent>
       <w:p>
         <w:pPr>
@@ -5713,8 +6201,199 @@
 </w:ftr>
 </file>
 
+<file path=word/footer4.xml><?xml version="1.0" encoding="utf-8"?>
+<w:ftr xmlns:wpc="http://schemas.microsoft.com/office/word/2010/wordprocessingCanvas" xmlns:cx="http://schemas.microsoft.com/office/drawing/2014/chartex" xmlns:cx1="http://schemas.microsoft.com/office/drawing/2015/9/8/chartex" xmlns:cx2="http://schemas.microsoft.com/office/drawing/2015/10/21/chartex" xmlns:cx3="http://schemas.microsoft.com/office/drawing/2016/5/9/chartex" xmlns:cx4="http://schemas.microsoft.com/office/drawing/2016/5/10/chartex" xmlns:cx5="http://schemas.microsoft.com/office/drawing/2016/5/11/chartex" xmlns:cx6="http://schemas.microsoft.com/office/drawing/2016/5/12/chartex" xmlns:cx7="http://schemas.microsoft.com/office/drawing/2016/5/13/chartex" xmlns:cx8="http://schemas.microsoft.com/office/drawing/2016/5/14/chartex" xmlns:mc="http://schemas.openxmlformats.org/markup-compatibility/2006" xmlns:aink="http://schemas.microsoft.com/office/drawing/2016/ink" xmlns:am3d="http://schemas.microsoft.com/office/drawing/2017/model3d" xmlns:o="urn:schemas-microsoft-com:office:office" xmlns:r="http://schemas.openxmlformats.org/officeDocument/2006/relationships" xmlns:m="http://schemas.openxmlformats.org/officeDocument/2006/math" xmlns:v="urn:schemas-microsoft-com:vml" xmlns:wp14="http://schemas.microsoft.com/office/word/2010/wordprocessingDrawing" xmlns:wp="http://schemas.openxmlformats.org/drawingml/2006/wordprocessingDrawing" xmlns:w10="urn:schemas-microsoft-com:office:word" xmlns:w="http://schemas.openxmlformats.org/wordprocessingml/2006/main" xmlns:w14="http://schemas.microsoft.com/office/word/2010/wordml" xmlns:w15="http://schemas.microsoft.com/office/word/2012/wordml" xmlns:w16cex="http://schemas.microsoft.com/office/word/2018/wordml/cex" xmlns:w16cid="http://schemas.microsoft.com/office/word/2016/wordml/cid" xmlns:w16="http://schemas.microsoft.com/office/word/2018/wordml" xmlns:w16se="http://schemas.microsoft.com/office/word/2015/wordml/symex" xmlns:wpg="http://schemas.microsoft.com/office/word/2010/wordprocessingGroup" xmlns:wpi="http://schemas.microsoft.com/office/word/2010/wordprocessingInk" xmlns:wne="http://schemas.microsoft.com/office/word/2006/wordml" xmlns:wps="http://schemas.microsoft.com/office/word/2010/wordprocessingShape" mc:Ignorable="w14 w15 w16se w16cid w16 w16cex wp14">
+  <w:sdt>
+    <w:sdtPr>
+      <w:id w:val="1436711912"/>
+      <w:docPartObj>
+        <w:docPartGallery w:val="Page Numbers (Bottom of Page)"/>
+        <w:docPartUnique/>
+      </w:docPartObj>
+    </w:sdtPr>
+    <w:sdtEndPr>
+      <w:rPr>
+        <w:color w:val="7F7F7F" w:themeColor="background1" w:themeShade="7F"/>
+        <w:spacing w:val="60"/>
+      </w:rPr>
+    </w:sdtEndPr>
+    <w:sdtContent>
+      <w:p>
+        <w:pPr>
+          <w:pStyle w:val="Footer"/>
+          <w:pBdr>
+            <w:top w:val="single" w:sz="4" w:space="1" w:color="D9D9D9" w:themeColor="background1" w:themeShade="D9"/>
+          </w:pBdr>
+          <w:jc w:val="right"/>
+        </w:pPr>
+        <w:r>
+          <w:fldChar w:fldCharType="begin"/>
+        </w:r>
+        <w:r>
+          <w:instrText xml:space="preserve"> PAGE   \* MERGEFORMAT </w:instrText>
+        </w:r>
+        <w:r>
+          <w:fldChar w:fldCharType="separate"/>
+        </w:r>
+        <w:r>
+          <w:rPr>
+            <w:noProof/>
+          </w:rPr>
+          <w:t>2</w:t>
+        </w:r>
+        <w:r>
+          <w:rPr>
+            <w:noProof/>
+          </w:rPr>
+          <w:fldChar w:fldCharType="end"/>
+        </w:r>
+        <w:r>
+          <w:t xml:space="preserve"> | </w:t>
+        </w:r>
+        <w:r>
+          <w:rPr>
+            <w:color w:val="7F7F7F" w:themeColor="background1" w:themeShade="7F"/>
+            <w:spacing w:val="60"/>
+          </w:rPr>
+          <w:t>Page</w:t>
+        </w:r>
+      </w:p>
+    </w:sdtContent>
+  </w:sdt>
+  <w:p>
+    <w:pPr>
+      <w:pStyle w:val="Footer"/>
+    </w:pPr>
+  </w:p>
+</w:ftr>
+</file>
+
 <file path=word/footer5.xml><?xml version="1.0" encoding="utf-8"?>
 <w:ftr xmlns:wpc="http://schemas.microsoft.com/office/word/2010/wordprocessingCanvas" xmlns:cx="http://schemas.microsoft.com/office/drawing/2014/chartex" xmlns:cx1="http://schemas.microsoft.com/office/drawing/2015/9/8/chartex" xmlns:cx2="http://schemas.microsoft.com/office/drawing/2015/10/21/chartex" xmlns:cx3="http://schemas.microsoft.com/office/drawing/2016/5/9/chartex" xmlns:cx4="http://schemas.microsoft.com/office/drawing/2016/5/10/chartex" xmlns:cx5="http://schemas.microsoft.com/office/drawing/2016/5/11/chartex" xmlns:cx6="http://schemas.microsoft.com/office/drawing/2016/5/12/chartex" xmlns:cx7="http://schemas.microsoft.com/office/drawing/2016/5/13/chartex" xmlns:cx8="http://schemas.microsoft.com/office/drawing/2016/5/14/chartex" xmlns:mc="http://schemas.openxmlformats.org/markup-compatibility/2006" xmlns:aink="http://schemas.microsoft.com/office/drawing/2016/ink" xmlns:am3d="http://schemas.microsoft.com/office/drawing/2017/model3d" xmlns:o="urn:schemas-microsoft-com:office:office" xmlns:r="http://schemas.openxmlformats.org/officeDocument/2006/relationships" xmlns:m="http://schemas.openxmlformats.org/officeDocument/2006/math" xmlns:v="urn:schemas-microsoft-com:vml" xmlns:wp14="http://schemas.microsoft.com/office/word/2010/wordprocessingDrawing" xmlns:wp="http://schemas.openxmlformats.org/drawingml/2006/wordprocessingDrawing" xmlns:w10="urn:schemas-microsoft-com:office:word" xmlns:w="http://schemas.openxmlformats.org/wordprocessingml/2006/main" xmlns:w14="http://schemas.microsoft.com/office/word/2010/wordml" xmlns:w15="http://schemas.microsoft.com/office/word/2012/wordml" xmlns:w16cex="http://schemas.microsoft.com/office/word/2018/wordml/cex" xmlns:w16cid="http://schemas.microsoft.com/office/word/2016/wordml/cid" xmlns:w16="http://schemas.microsoft.com/office/word/2018/wordml" xmlns:w16se="http://schemas.microsoft.com/office/word/2015/wordml/symex" xmlns:wpg="http://schemas.microsoft.com/office/word/2010/wordprocessingGroup" xmlns:wpi="http://schemas.microsoft.com/office/word/2010/wordprocessingInk" xmlns:wne="http://schemas.microsoft.com/office/word/2006/wordml" xmlns:wps="http://schemas.microsoft.com/office/word/2010/wordprocessingShape" mc:Ignorable="w14 w15 w16se w16cid w16 w16cex wp14">
+  <w:sdt>
+    <w:sdtPr>
+      <w:id w:val="-902981477"/>
+      <w:docPartObj>
+        <w:docPartGallery w:val="Page Numbers (Bottom of Page)"/>
+        <w:docPartUnique/>
+      </w:docPartObj>
+    </w:sdtPr>
+    <w:sdtEndPr>
+      <w:rPr>
+        <w:color w:val="7F7F7F" w:themeColor="background1" w:themeShade="7F"/>
+        <w:spacing w:val="60"/>
+      </w:rPr>
+    </w:sdtEndPr>
+    <w:sdtContent>
+      <w:p>
+        <w:pPr>
+          <w:pStyle w:val="Footer"/>
+          <w:pBdr>
+            <w:top w:val="single" w:sz="4" w:space="1" w:color="D9D9D9" w:themeColor="background1" w:themeShade="D9"/>
+          </w:pBdr>
+          <w:jc w:val="right"/>
+        </w:pPr>
+        <w:r>
+          <w:fldChar w:fldCharType="begin"/>
+        </w:r>
+        <w:r>
+          <w:instrText xml:space="preserve"> PAGE   \* MERGEFORMAT </w:instrText>
+        </w:r>
+        <w:r>
+          <w:fldChar w:fldCharType="separate"/>
+        </w:r>
+        <w:r>
+          <w:rPr>
+            <w:noProof/>
+          </w:rPr>
+          <w:t>2</w:t>
+        </w:r>
+        <w:r>
+          <w:rPr>
+            <w:noProof/>
+          </w:rPr>
+          <w:fldChar w:fldCharType="end"/>
+        </w:r>
+        <w:r>
+          <w:t xml:space="preserve"> | </w:t>
+        </w:r>
+        <w:r>
+          <w:rPr>
+            <w:color w:val="7F7F7F" w:themeColor="background1" w:themeShade="7F"/>
+            <w:spacing w:val="60"/>
+          </w:rPr>
+          <w:t>Page</w:t>
+        </w:r>
+      </w:p>
+    </w:sdtContent>
+  </w:sdt>
+  <w:p>
+    <w:pPr>
+      <w:pStyle w:val="Footer"/>
+    </w:pPr>
+  </w:p>
+</w:ftr>
+</file>
+
+<file path=word/footer6.xml><?xml version="1.0" encoding="utf-8"?>
+<w:ftr xmlns:wpc="http://schemas.microsoft.com/office/word/2010/wordprocessingCanvas" xmlns:cx="http://schemas.microsoft.com/office/drawing/2014/chartex" xmlns:cx1="http://schemas.microsoft.com/office/drawing/2015/9/8/chartex" xmlns:cx2="http://schemas.microsoft.com/office/drawing/2015/10/21/chartex" xmlns:cx3="http://schemas.microsoft.com/office/drawing/2016/5/9/chartex" xmlns:cx4="http://schemas.microsoft.com/office/drawing/2016/5/10/chartex" xmlns:cx5="http://schemas.microsoft.com/office/drawing/2016/5/11/chartex" xmlns:cx6="http://schemas.microsoft.com/office/drawing/2016/5/12/chartex" xmlns:cx7="http://schemas.microsoft.com/office/drawing/2016/5/13/chartex" xmlns:cx8="http://schemas.microsoft.com/office/drawing/2016/5/14/chartex" xmlns:mc="http://schemas.openxmlformats.org/markup-compatibility/2006" xmlns:aink="http://schemas.microsoft.com/office/drawing/2016/ink" xmlns:am3d="http://schemas.microsoft.com/office/drawing/2017/model3d" xmlns:o="urn:schemas-microsoft-com:office:office" xmlns:r="http://schemas.openxmlformats.org/officeDocument/2006/relationships" xmlns:m="http://schemas.openxmlformats.org/officeDocument/2006/math" xmlns:v="urn:schemas-microsoft-com:vml" xmlns:wp14="http://schemas.microsoft.com/office/word/2010/wordprocessingDrawing" xmlns:wp="http://schemas.openxmlformats.org/drawingml/2006/wordprocessingDrawing" xmlns:w10="urn:schemas-microsoft-com:office:word" xmlns:w="http://schemas.openxmlformats.org/wordprocessingml/2006/main" xmlns:w14="http://schemas.microsoft.com/office/word/2010/wordml" xmlns:w15="http://schemas.microsoft.com/office/word/2012/wordml" xmlns:w16cex="http://schemas.microsoft.com/office/word/2018/wordml/cex" xmlns:w16cid="http://schemas.microsoft.com/office/word/2016/wordml/cid" xmlns:w16="http://schemas.microsoft.com/office/word/2018/wordml" xmlns:w16se="http://schemas.microsoft.com/office/word/2015/wordml/symex" xmlns:wpg="http://schemas.microsoft.com/office/word/2010/wordprocessingGroup" xmlns:wpi="http://schemas.microsoft.com/office/word/2010/wordprocessingInk" xmlns:wne="http://schemas.microsoft.com/office/word/2006/wordml" xmlns:wps="http://schemas.microsoft.com/office/word/2010/wordprocessingShape" mc:Ignorable="w14 w15 w16se w16cid w16 w16cex wp14">
+  <w:sdt>
+    <w:sdtPr>
+      <w:id w:val="-766003316"/>
+      <w:docPartObj>
+        <w:docPartGallery w:val="Page Numbers (Bottom of Page)"/>
+        <w:docPartUnique/>
+      </w:docPartObj>
+    </w:sdtPr>
+    <w:sdtEndPr>
+      <w:rPr>
+        <w:color w:val="7F7F7F" w:themeColor="background1" w:themeShade="7F"/>
+        <w:spacing w:val="60"/>
+      </w:rPr>
+    </w:sdtEndPr>
+    <w:sdtContent>
+      <w:p>
+        <w:pPr>
+          <w:pStyle w:val="Footer"/>
+          <w:pBdr>
+            <w:top w:val="single" w:sz="4" w:space="1" w:color="D9D9D9" w:themeColor="background1" w:themeShade="D9"/>
+          </w:pBdr>
+          <w:jc w:val="right"/>
+        </w:pPr>
+        <w:r>
+          <w:fldChar w:fldCharType="begin"/>
+        </w:r>
+        <w:r>
+          <w:instrText xml:space="preserve"> PAGE   \* MERGEFORMAT </w:instrText>
+        </w:r>
+        <w:r>
+          <w:fldChar w:fldCharType="separate"/>
+        </w:r>
+        <w:r>
+          <w:rPr>
+            <w:noProof/>
+          </w:rPr>
+          <w:t>2</w:t>
+        </w:r>
+        <w:r>
+          <w:rPr>
+            <w:noProof/>
+          </w:rPr>
+          <w:fldChar w:fldCharType="end"/>
+        </w:r>
+        <w:r>
+          <w:t xml:space="preserve"> | </w:t>
+        </w:r>
+        <w:r>
+          <w:rPr>
+            <w:color w:val="7F7F7F" w:themeColor="background1" w:themeShade="7F"/>
+            <w:spacing w:val="60"/>
+          </w:rPr>
+          <w:t>Page</w:t>
+        </w:r>
+      </w:p>
+    </w:sdtContent>
+  </w:sdt>
   <w:p>
     <w:pPr>
       <w:pStyle w:val="Footer"/>

</xml_diff>

<commit_message>
Added chapter 8.3 Kimball's Architecture updates
</commit_message>
<xml_diff>
--- a/11.2020_Springboard_DataEngineering_Open-Ended-Capstone.docx
+++ b/11.2020_Springboard_DataEngineering_Open-Ended-Capstone.docx
@@ -6493,31 +6493,13 @@
         <w:rPr>
           <w:rFonts w:ascii="Times New Roman" w:hAnsi="Times New Roman" w:cs="Times New Roman"/>
         </w:rPr>
-        <w:t xml:space="preserve">Engineering a data pipeline to aggregate this data will allow ease of handling for individuals who would like to analyze this information </w:t>
-      </w:r>
-      <w:r>
-        <w:rPr>
-          <w:rFonts w:ascii="Times New Roman" w:hAnsi="Times New Roman" w:cs="Times New Roman"/>
-        </w:rPr>
-        <w:t>from one fact table</w:t>
-      </w:r>
-      <w:r>
-        <w:rPr>
-          <w:rFonts w:ascii="Times New Roman" w:hAnsi="Times New Roman" w:cs="Times New Roman"/>
-        </w:rPr>
-        <w:t xml:space="preserve"> in a database</w:t>
-      </w:r>
-      <w:r>
-        <w:rPr>
-          <w:rFonts w:ascii="Times New Roman" w:hAnsi="Times New Roman" w:cs="Times New Roman"/>
-        </w:rPr>
-        <w:t>: theoretically named dispatches</w:t>
-      </w:r>
-      <w:r>
-        <w:rPr>
-          <w:rFonts w:ascii="Times New Roman" w:hAnsi="Times New Roman" w:cs="Times New Roman"/>
-        </w:rPr>
-        <w:t xml:space="preserve"> and shown below.</w:t>
+        <w:t xml:space="preserve">The below first-draft concept diagram allows us to </w:t>
+      </w:r>
+      <w:r>
+        <w:rPr>
+          <w:rFonts w:ascii="Times New Roman" w:hAnsi="Times New Roman" w:cs="Times New Roman"/>
+        </w:rPr>
+        <w:t>understand the</w:t>
       </w:r>
       <w:r>
         <w:rPr>
@@ -6525,6 +6507,42 @@
         </w:rPr>
         <w:t xml:space="preserve"> </w:t>
       </w:r>
+      <w:r>
+        <w:rPr>
+          <w:rFonts w:ascii="Times New Roman" w:hAnsi="Times New Roman" w:cs="Times New Roman"/>
+        </w:rPr>
+        <w:t>extraction process</w:t>
+      </w:r>
+      <w:r>
+        <w:rPr>
+          <w:rFonts w:ascii="Times New Roman" w:hAnsi="Times New Roman" w:cs="Times New Roman"/>
+        </w:rPr>
+        <w:t xml:space="preserve"> from the NYC Tax &amp; Limousine data sets</w:t>
+      </w:r>
+      <w:r>
+        <w:rPr>
+          <w:rFonts w:ascii="Times New Roman" w:hAnsi="Times New Roman" w:cs="Times New Roman"/>
+        </w:rPr>
+        <w:t>.</w:t>
+      </w:r>
+      <w:r>
+        <w:rPr>
+          <w:rFonts w:ascii="Times New Roman" w:hAnsi="Times New Roman" w:cs="Times New Roman"/>
+        </w:rPr>
+        <w:t xml:space="preserve"> This process is a critical </w:t>
+      </w:r>
+      <w:r>
+        <w:rPr>
+          <w:rFonts w:ascii="Times New Roman" w:hAnsi="Times New Roman" w:cs="Times New Roman"/>
+        </w:rPr>
+        <w:t>step in understanding how to engineer the ETL pipeline.</w:t>
+      </w:r>
+      <w:r>
+        <w:rPr>
+          <w:rFonts w:ascii="Times New Roman" w:hAnsi="Times New Roman" w:cs="Times New Roman"/>
+        </w:rPr>
+        <w:t xml:space="preserve"> </w:t>
+      </w:r>
     </w:p>
     <w:p>
       <w:pPr>
@@ -6539,7 +6557,7 @@
           <w:noProof/>
         </w:rPr>
         <w:drawing>
-          <wp:anchor distT="0" distB="0" distL="114300" distR="114300" simplePos="0" relativeHeight="251669505" behindDoc="1" locked="0" layoutInCell="1" allowOverlap="1" wp14:anchorId="60153A86" wp14:editId="446DCD6C">
+          <wp:anchor distT="0" distB="0" distL="114300" distR="114300" simplePos="0" relativeHeight="251669505" behindDoc="1" locked="0" layoutInCell="1" allowOverlap="1" wp14:anchorId="60153A86" wp14:editId="7541FE10">
             <wp:simplePos x="0" y="0"/>
             <wp:positionH relativeFrom="margin">
               <wp:align>right</wp:align>
@@ -6547,13 +6565,13 @@
             <wp:positionV relativeFrom="paragraph">
               <wp:posOffset>205080</wp:posOffset>
             </wp:positionV>
-            <wp:extent cx="5890260" cy="4551680"/>
-            <wp:effectExtent l="19050" t="19050" r="15240" b="20320"/>
+            <wp:extent cx="5890260" cy="4551045"/>
+            <wp:effectExtent l="19050" t="19050" r="15240" b="20955"/>
             <wp:wrapTight wrapText="bothSides">
               <wp:wrapPolygon edited="0">
                 <wp:start x="-70" y="-90"/>
-                <wp:lineTo x="-70" y="21606"/>
-                <wp:lineTo x="21586" y="21606"/>
+                <wp:lineTo x="-70" y="21609"/>
+                <wp:lineTo x="21586" y="21609"/>
                 <wp:lineTo x="21586" y="-90"/>
                 <wp:lineTo x="-70" y="-90"/>
               </wp:wrapPolygon>
@@ -6584,7 +6602,7 @@
                   <pic:spPr>
                     <a:xfrm>
                       <a:off x="0" y="0"/>
-                      <a:ext cx="5890260" cy="4551680"/>
+                      <a:ext cx="5890260" cy="4551564"/>
                     </a:xfrm>
                     <a:prstGeom prst="rect">
                       <a:avLst/>
@@ -6717,6 +6735,17 @@
     <w:p>
       <w:pPr>
         <w:pStyle w:val="NoSpacing"/>
+      </w:pPr>
+      <w:r>
+        <w:t xml:space="preserve">The below </w:t>
+      </w:r>
+      <w:r>
+        <w:t>Bus Matrix highlight the identified business processes</w:t>
+      </w:r>
+    </w:p>
+    <w:p>
+      <w:pPr>
+        <w:pStyle w:val="NoSpacing"/>
         <w:numPr>
           <w:ilvl w:val="0"/>
           <w:numId w:val="43"/>
@@ -6753,7 +6782,19 @@
         <w:rPr>
           <w:rFonts w:ascii="Times New Roman" w:hAnsi="Times New Roman" w:cs="Times New Roman"/>
         </w:rPr>
-        <w:t>: Taxi dispatches</w:t>
+        <w:t xml:space="preserve">: </w:t>
+      </w:r>
+      <w:r>
+        <w:rPr>
+          <w:rFonts w:ascii="Times New Roman" w:hAnsi="Times New Roman" w:cs="Times New Roman"/>
+        </w:rPr>
+        <w:t xml:space="preserve">Taxis being hailed or dispatched via </w:t>
+      </w:r>
+      <w:r>
+        <w:rPr>
+          <w:rFonts w:ascii="Times New Roman" w:hAnsi="Times New Roman" w:cs="Times New Roman"/>
+        </w:rPr>
+        <w:t xml:space="preserve">four methods: </w:t>
       </w:r>
     </w:p>
     <w:p>
@@ -6841,6 +6882,72 @@
           <w:rFonts w:ascii="Times New Roman" w:hAnsi="Times New Roman" w:cs="Times New Roman"/>
         </w:rPr>
         <w:t>Identify the Facts</w:t>
+      </w:r>
+    </w:p>
+    <w:p>
+      <w:pPr>
+        <w:pStyle w:val="NoSpacing"/>
+        <w:rPr>
+          <w:rFonts w:ascii="Times New Roman" w:hAnsi="Times New Roman" w:cs="Times New Roman"/>
+        </w:rPr>
+      </w:pPr>
+    </w:p>
+    <w:p>
+      <w:pPr>
+        <w:pStyle w:val="NoSpacing"/>
+        <w:rPr>
+          <w:rFonts w:ascii="Times New Roman" w:hAnsi="Times New Roman" w:cs="Times New Roman"/>
+        </w:rPr>
+      </w:pPr>
+      <w:r>
+        <w:drawing>
+          <wp:inline distT="0" distB="0" distL="0" distR="0" wp14:anchorId="3710D1C5" wp14:editId="343D1203">
+            <wp:extent cx="5943600" cy="1833245"/>
+            <wp:effectExtent l="0" t="0" r="0" b="0"/>
+            <wp:docPr id="5" name="Picture 5"/>
+            <wp:cNvGraphicFramePr>
+              <a:graphicFrameLocks xmlns:a="http://schemas.openxmlformats.org/drawingml/2006/main" noChangeAspect="1"/>
+            </wp:cNvGraphicFramePr>
+            <a:graphic xmlns:a="http://schemas.openxmlformats.org/drawingml/2006/main">
+              <a:graphicData uri="http://schemas.openxmlformats.org/drawingml/2006/picture">
+                <pic:pic xmlns:pic="http://schemas.openxmlformats.org/drawingml/2006/picture">
+                  <pic:nvPicPr>
+                    <pic:cNvPr id="0" name="Picture 2"/>
+                    <pic:cNvPicPr>
+                      <a:picLocks noChangeAspect="1" noChangeArrowheads="1"/>
+                    </pic:cNvPicPr>
+                  </pic:nvPicPr>
+                  <pic:blipFill>
+                    <a:blip r:embed="rId29" cstate="print">
+                      <a:extLst>
+                        <a:ext uri="{28A0092B-C50C-407E-A947-70E740481C1C}">
+                          <a14:useLocalDpi xmlns:a14="http://schemas.microsoft.com/office/drawing/2010/main" val="0"/>
+                        </a:ext>
+                      </a:extLst>
+                    </a:blip>
+                    <a:srcRect/>
+                    <a:stretch>
+                      <a:fillRect/>
+                    </a:stretch>
+                  </pic:blipFill>
+                  <pic:spPr bwMode="auto">
+                    <a:xfrm>
+                      <a:off x="0" y="0"/>
+                      <a:ext cx="5943600" cy="1833245"/>
+                    </a:xfrm>
+                    <a:prstGeom prst="rect">
+                      <a:avLst/>
+                    </a:prstGeom>
+                    <a:noFill/>
+                    <a:ln>
+                      <a:noFill/>
+                    </a:ln>
+                  </pic:spPr>
+                </pic:pic>
+              </a:graphicData>
+            </a:graphic>
+          </wp:inline>
+        </w:drawing>
       </w:r>
     </w:p>
     <w:p>
@@ -8641,7 +8748,7 @@
           <w:rFonts w:ascii="Times New Roman" w:hAnsi="Times New Roman" w:cs="Times New Roman"/>
         </w:rPr>
         <w:sectPr>
-          <w:footerReference w:type="first" r:id="rId29"/>
+          <w:footerReference w:type="first" r:id="rId30"/>
           <w:pgSz w:w="12240" w:h="15840"/>
           <w:pgMar w:top="1440" w:right="1440" w:bottom="1440" w:left="1440" w:header="720" w:footer="720" w:gutter="0"/>
           <w:pgNumType w:start="0"/>
@@ -8886,7 +8993,7 @@
       </w:r>
     </w:p>
     <w:sectPr>
-      <w:footerReference w:type="first" r:id="rId30"/>
+      <w:footerReference w:type="first" r:id="rId31"/>
       <w:pgSz w:w="12240" w:h="15840"/>
       <w:pgMar w:top="1440" w:right="1440" w:bottom="1440" w:left="1440" w:header="720" w:footer="720" w:gutter="0"/>
       <w:pgNumType w:start="1"/>

</xml_diff>

<commit_message>
Updated Data Model document and Artifact 3 of write-up
</commit_message>
<xml_diff>
--- a/11.2020_Springboard_DataEngineering_Open-Ended-Capstone.docx
+++ b/11.2020_Springboard_DataEngineering_Open-Ended-Capstone.docx
@@ -1507,7 +1507,7 @@
                                           </pic:cNvPicPr>
                                         </pic:nvPicPr>
                                         <pic:blipFill>
-                                          <a:blip r:embed="rId16">
+                                          <a:blip r:embed="rId17">
                                             <a:extLst>
                                               <a:ext uri="{28A0092B-C50C-407E-A947-70E740481C1C}">
                                                 <a14:useLocalDpi xmlns:a14="http://schemas.microsoft.com/office/drawing/2010/main" val="0"/>
@@ -1790,6 +1790,114 @@
     </w:sdt>
     <w:p>
       <w:pPr>
+        <w:jc w:val="center"/>
+        <w:rPr>
+          <w:rFonts w:ascii="Times New Roman" w:hAnsi="Times New Roman" w:cs="Times New Roman"/>
+        </w:rPr>
+      </w:pPr>
+      <w:r>
+        <w:rPr>
+          <w:rFonts w:ascii="Times New Roman" w:hAnsi="Times New Roman" w:cs="Times New Roman"/>
+        </w:rPr>
+        <w:tab/>
+      </w:r>
+    </w:p>
+    <w:p>
+      <w:pPr>
+        <w:jc w:val="center"/>
+        <w:rPr>
+          <w:rFonts w:ascii="Times New Roman" w:hAnsi="Times New Roman" w:cs="Times New Roman"/>
+        </w:rPr>
+      </w:pPr>
+    </w:p>
+    <w:p>
+      <w:pPr>
+        <w:jc w:val="center"/>
+        <w:rPr>
+          <w:rFonts w:ascii="Times New Roman" w:hAnsi="Times New Roman" w:cs="Times New Roman"/>
+        </w:rPr>
+      </w:pPr>
+    </w:p>
+    <w:p>
+      <w:pPr>
+        <w:jc w:val="center"/>
+        <w:rPr>
+          <w:rFonts w:ascii="Times New Roman" w:hAnsi="Times New Roman" w:cs="Times New Roman"/>
+        </w:rPr>
+      </w:pPr>
+    </w:p>
+    <w:p>
+      <w:pPr>
+        <w:jc w:val="center"/>
+        <w:rPr>
+          <w:rFonts w:ascii="Times New Roman" w:hAnsi="Times New Roman" w:cs="Times New Roman"/>
+        </w:rPr>
+      </w:pPr>
+    </w:p>
+    <w:p>
+      <w:pPr>
+        <w:jc w:val="center"/>
+        <w:rPr>
+          <w:rFonts w:ascii="Times New Roman" w:hAnsi="Times New Roman" w:cs="Times New Roman"/>
+        </w:rPr>
+      </w:pPr>
+    </w:p>
+    <w:p>
+      <w:pPr>
+        <w:jc w:val="center"/>
+        <w:rPr>
+          <w:rFonts w:ascii="Times New Roman" w:hAnsi="Times New Roman" w:cs="Times New Roman"/>
+        </w:rPr>
+      </w:pPr>
+    </w:p>
+    <w:p>
+      <w:pPr>
+        <w:jc w:val="center"/>
+        <w:rPr>
+          <w:rFonts w:ascii="Times New Roman" w:hAnsi="Times New Roman" w:cs="Times New Roman"/>
+        </w:rPr>
+      </w:pPr>
+    </w:p>
+    <w:p>
+      <w:pPr>
+        <w:jc w:val="center"/>
+        <w:rPr>
+          <w:rFonts w:ascii="Times New Roman" w:hAnsi="Times New Roman" w:cs="Times New Roman"/>
+        </w:rPr>
+      </w:pPr>
+    </w:p>
+    <w:p>
+      <w:pPr>
+        <w:jc w:val="center"/>
+        <w:rPr>
+          <w:rFonts w:ascii="Times New Roman" w:hAnsi="Times New Roman" w:cs="Times New Roman"/>
+        </w:rPr>
+      </w:pPr>
+    </w:p>
+    <w:p>
+      <w:pPr>
+        <w:jc w:val="center"/>
+        <w:rPr>
+          <w:rFonts w:ascii="Times New Roman" w:hAnsi="Times New Roman" w:cs="Times New Roman"/>
+        </w:rPr>
+      </w:pPr>
+    </w:p>
+    <w:p>
+      <w:pPr>
+        <w:jc w:val="center"/>
+        <w:rPr>
+          <w:rFonts w:ascii="Times New Roman" w:eastAsiaTheme="minorEastAsia" w:hAnsi="Times New Roman" w:cs="Times New Roman"/>
+        </w:rPr>
+      </w:pPr>
+      <w:r>
+        <w:rPr>
+          <w:rFonts w:ascii="Times New Roman" w:eastAsiaTheme="minorEastAsia" w:hAnsi="Times New Roman" w:cs="Times New Roman"/>
+        </w:rPr>
+        <w:t>~ This Page is intentionally left blank ~</w:t>
+      </w:r>
+    </w:p>
+    <w:p>
+      <w:pPr>
         <w:tabs>
           <w:tab w:val="left" w:pos="3468"/>
         </w:tabs>
@@ -1797,12 +1905,12 @@
           <w:rFonts w:ascii="Times New Roman" w:hAnsi="Times New Roman" w:cs="Times New Roman"/>
         </w:rPr>
         <w:sectPr>
-          <w:headerReference w:type="even" r:id="rId17"/>
-          <w:headerReference w:type="default" r:id="rId18"/>
-          <w:footerReference w:type="even" r:id="rId19"/>
-          <w:footerReference w:type="default" r:id="rId20"/>
-          <w:headerReference w:type="first" r:id="rId21"/>
-          <w:footerReference w:type="first" r:id="rId22"/>
+          <w:headerReference w:type="even" r:id="rId18"/>
+          <w:headerReference w:type="default" r:id="rId19"/>
+          <w:footerReference w:type="even" r:id="rId20"/>
+          <w:footerReference w:type="default" r:id="rId21"/>
+          <w:headerReference w:type="first" r:id="rId22"/>
+          <w:footerReference w:type="first" r:id="rId23"/>
           <w:pgSz w:w="12240" w:h="15840"/>
           <w:pgMar w:top="1440" w:right="1440" w:bottom="1440" w:left="1440" w:header="720" w:footer="720" w:gutter="0"/>
           <w:pgNumType w:start="0"/>
@@ -1811,12 +1919,6 @@
           <w:docGrid w:linePitch="360"/>
         </w:sectPr>
       </w:pPr>
-      <w:r>
-        <w:rPr>
-          <w:rFonts w:ascii="Times New Roman" w:hAnsi="Times New Roman" w:cs="Times New Roman"/>
-        </w:rPr>
-        <w:tab/>
-      </w:r>
     </w:p>
     <w:p>
       <w:pPr>
@@ -1851,7 +1953,6 @@
       </w:sdtPr>
       <w:sdtEndPr>
         <w:rPr>
-          <w:rFonts w:asciiTheme="minorHAnsi" w:hAnsiTheme="minorHAnsi" w:cstheme="minorBidi"/>
           <w:noProof/>
           <w:color w:val="auto"/>
         </w:rPr>
@@ -1884,17 +1985,26 @@
               <w:tab w:val="right" w:leader="dot" w:pos="9350"/>
             </w:tabs>
             <w:rPr>
-              <w:rFonts w:eastAsiaTheme="minorEastAsia"/>
+              <w:rFonts w:ascii="Times New Roman" w:eastAsiaTheme="minorEastAsia" w:hAnsi="Times New Roman" w:cs="Times New Roman"/>
               <w:noProof/>
             </w:rPr>
           </w:pPr>
           <w:r>
+            <w:rPr>
+              <w:rFonts w:ascii="Times New Roman" w:hAnsi="Times New Roman" w:cs="Times New Roman"/>
+            </w:rPr>
             <w:fldChar w:fldCharType="begin"/>
           </w:r>
           <w:r>
+            <w:rPr>
+              <w:rFonts w:ascii="Times New Roman" w:hAnsi="Times New Roman" w:cs="Times New Roman"/>
+            </w:rPr>
             <w:instrText xml:space="preserve"> TOC \o "1-3" \h \z \u </w:instrText>
           </w:r>
           <w:r>
+            <w:rPr>
+              <w:rFonts w:ascii="Times New Roman" w:hAnsi="Times New Roman" w:cs="Times New Roman"/>
+            </w:rPr>
             <w:fldChar w:fldCharType="separate"/>
           </w:r>
           <w:hyperlink w:anchor="_Toc58436122" w:history="1">
@@ -1910,6 +2020,7 @@
             </w:r>
             <w:r>
               <w:rPr>
+                <w:rFonts w:ascii="Times New Roman" w:hAnsi="Times New Roman" w:cs="Times New Roman"/>
                 <w:noProof/>
                 <w:webHidden/>
               </w:rPr>
@@ -1917,6 +2028,7 @@
             </w:r>
             <w:r>
               <w:rPr>
+                <w:rFonts w:ascii="Times New Roman" w:hAnsi="Times New Roman" w:cs="Times New Roman"/>
                 <w:noProof/>
                 <w:webHidden/>
               </w:rPr>
@@ -1924,6 +2036,7 @@
             </w:r>
             <w:r>
               <w:rPr>
+                <w:rFonts w:ascii="Times New Roman" w:hAnsi="Times New Roman" w:cs="Times New Roman"/>
                 <w:noProof/>
                 <w:webHidden/>
               </w:rPr>
@@ -1931,12 +2044,14 @@
             </w:r>
             <w:r>
               <w:rPr>
+                <w:rFonts w:ascii="Times New Roman" w:hAnsi="Times New Roman" w:cs="Times New Roman"/>
                 <w:noProof/>
                 <w:webHidden/>
               </w:rPr>
             </w:r>
             <w:r>
               <w:rPr>
+                <w:rFonts w:ascii="Times New Roman" w:hAnsi="Times New Roman" w:cs="Times New Roman"/>
                 <w:noProof/>
                 <w:webHidden/>
               </w:rPr>
@@ -1944,6 +2059,7 @@
             </w:r>
             <w:r>
               <w:rPr>
+                <w:rFonts w:ascii="Times New Roman" w:hAnsi="Times New Roman" w:cs="Times New Roman"/>
                 <w:noProof/>
                 <w:webHidden/>
               </w:rPr>
@@ -1951,6 +2067,7 @@
             </w:r>
             <w:r>
               <w:rPr>
+                <w:rFonts w:ascii="Times New Roman" w:hAnsi="Times New Roman" w:cs="Times New Roman"/>
                 <w:noProof/>
                 <w:webHidden/>
               </w:rPr>
@@ -1965,7 +2082,7 @@
               <w:tab w:val="right" w:leader="dot" w:pos="9350"/>
             </w:tabs>
             <w:rPr>
-              <w:rFonts w:eastAsiaTheme="minorEastAsia"/>
+              <w:rFonts w:ascii="Times New Roman" w:eastAsiaTheme="minorEastAsia" w:hAnsi="Times New Roman" w:cs="Times New Roman"/>
               <w:noProof/>
             </w:rPr>
           </w:pPr>
@@ -1982,6 +2099,7 @@
             </w:r>
             <w:r>
               <w:rPr>
+                <w:rFonts w:ascii="Times New Roman" w:hAnsi="Times New Roman" w:cs="Times New Roman"/>
                 <w:noProof/>
                 <w:webHidden/>
               </w:rPr>
@@ -1989,6 +2107,7 @@
             </w:r>
             <w:r>
               <w:rPr>
+                <w:rFonts w:ascii="Times New Roman" w:hAnsi="Times New Roman" w:cs="Times New Roman"/>
                 <w:noProof/>
                 <w:webHidden/>
               </w:rPr>
@@ -1996,6 +2115,7 @@
             </w:r>
             <w:r>
               <w:rPr>
+                <w:rFonts w:ascii="Times New Roman" w:hAnsi="Times New Roman" w:cs="Times New Roman"/>
                 <w:noProof/>
                 <w:webHidden/>
               </w:rPr>
@@ -2003,12 +2123,14 @@
             </w:r>
             <w:r>
               <w:rPr>
+                <w:rFonts w:ascii="Times New Roman" w:hAnsi="Times New Roman" w:cs="Times New Roman"/>
                 <w:noProof/>
                 <w:webHidden/>
               </w:rPr>
             </w:r>
             <w:r>
               <w:rPr>
+                <w:rFonts w:ascii="Times New Roman" w:hAnsi="Times New Roman" w:cs="Times New Roman"/>
                 <w:noProof/>
                 <w:webHidden/>
               </w:rPr>
@@ -2016,6 +2138,7 @@
             </w:r>
             <w:r>
               <w:rPr>
+                <w:rFonts w:ascii="Times New Roman" w:hAnsi="Times New Roman" w:cs="Times New Roman"/>
                 <w:noProof/>
                 <w:webHidden/>
               </w:rPr>
@@ -2023,6 +2146,7 @@
             </w:r>
             <w:r>
               <w:rPr>
+                <w:rFonts w:ascii="Times New Roman" w:hAnsi="Times New Roman" w:cs="Times New Roman"/>
                 <w:noProof/>
                 <w:webHidden/>
               </w:rPr>
@@ -2037,7 +2161,7 @@
               <w:tab w:val="right" w:leader="dot" w:pos="9350"/>
             </w:tabs>
             <w:rPr>
-              <w:rFonts w:eastAsiaTheme="minorEastAsia"/>
+              <w:rFonts w:ascii="Times New Roman" w:eastAsiaTheme="minorEastAsia" w:hAnsi="Times New Roman" w:cs="Times New Roman"/>
               <w:noProof/>
             </w:rPr>
           </w:pPr>
@@ -2054,6 +2178,7 @@
             </w:r>
             <w:r>
               <w:rPr>
+                <w:rFonts w:ascii="Times New Roman" w:hAnsi="Times New Roman" w:cs="Times New Roman"/>
                 <w:noProof/>
                 <w:webHidden/>
               </w:rPr>
@@ -2061,6 +2186,7 @@
             </w:r>
             <w:r>
               <w:rPr>
+                <w:rFonts w:ascii="Times New Roman" w:hAnsi="Times New Roman" w:cs="Times New Roman"/>
                 <w:noProof/>
                 <w:webHidden/>
               </w:rPr>
@@ -2068,6 +2194,7 @@
             </w:r>
             <w:r>
               <w:rPr>
+                <w:rFonts w:ascii="Times New Roman" w:hAnsi="Times New Roman" w:cs="Times New Roman"/>
                 <w:noProof/>
                 <w:webHidden/>
               </w:rPr>
@@ -2075,12 +2202,14 @@
             </w:r>
             <w:r>
               <w:rPr>
+                <w:rFonts w:ascii="Times New Roman" w:hAnsi="Times New Roman" w:cs="Times New Roman"/>
                 <w:noProof/>
                 <w:webHidden/>
               </w:rPr>
             </w:r>
             <w:r>
               <w:rPr>
+                <w:rFonts w:ascii="Times New Roman" w:hAnsi="Times New Roman" w:cs="Times New Roman"/>
                 <w:noProof/>
                 <w:webHidden/>
               </w:rPr>
@@ -2088,6 +2217,7 @@
             </w:r>
             <w:r>
               <w:rPr>
+                <w:rFonts w:ascii="Times New Roman" w:hAnsi="Times New Roman" w:cs="Times New Roman"/>
                 <w:noProof/>
                 <w:webHidden/>
               </w:rPr>
@@ -2095,6 +2225,7 @@
             </w:r>
             <w:r>
               <w:rPr>
+                <w:rFonts w:ascii="Times New Roman" w:hAnsi="Times New Roman" w:cs="Times New Roman"/>
                 <w:noProof/>
                 <w:webHidden/>
               </w:rPr>
@@ -2109,7 +2240,7 @@
               <w:tab w:val="right" w:leader="dot" w:pos="9350"/>
             </w:tabs>
             <w:rPr>
-              <w:rFonts w:eastAsiaTheme="minorEastAsia"/>
+              <w:rFonts w:ascii="Times New Roman" w:eastAsiaTheme="minorEastAsia" w:hAnsi="Times New Roman" w:cs="Times New Roman"/>
               <w:noProof/>
             </w:rPr>
           </w:pPr>
@@ -2126,6 +2257,7 @@
             </w:r>
             <w:r>
               <w:rPr>
+                <w:rFonts w:ascii="Times New Roman" w:hAnsi="Times New Roman" w:cs="Times New Roman"/>
                 <w:noProof/>
                 <w:webHidden/>
               </w:rPr>
@@ -2133,6 +2265,7 @@
             </w:r>
             <w:r>
               <w:rPr>
+                <w:rFonts w:ascii="Times New Roman" w:hAnsi="Times New Roman" w:cs="Times New Roman"/>
                 <w:noProof/>
                 <w:webHidden/>
               </w:rPr>
@@ -2140,6 +2273,7 @@
             </w:r>
             <w:r>
               <w:rPr>
+                <w:rFonts w:ascii="Times New Roman" w:hAnsi="Times New Roman" w:cs="Times New Roman"/>
                 <w:noProof/>
                 <w:webHidden/>
               </w:rPr>
@@ -2147,12 +2281,14 @@
             </w:r>
             <w:r>
               <w:rPr>
+                <w:rFonts w:ascii="Times New Roman" w:hAnsi="Times New Roman" w:cs="Times New Roman"/>
                 <w:noProof/>
                 <w:webHidden/>
               </w:rPr>
             </w:r>
             <w:r>
               <w:rPr>
+                <w:rFonts w:ascii="Times New Roman" w:hAnsi="Times New Roman" w:cs="Times New Roman"/>
                 <w:noProof/>
                 <w:webHidden/>
               </w:rPr>
@@ -2160,6 +2296,7 @@
             </w:r>
             <w:r>
               <w:rPr>
+                <w:rFonts w:ascii="Times New Roman" w:hAnsi="Times New Roman" w:cs="Times New Roman"/>
                 <w:noProof/>
                 <w:webHidden/>
               </w:rPr>
@@ -2167,6 +2304,7 @@
             </w:r>
             <w:r>
               <w:rPr>
+                <w:rFonts w:ascii="Times New Roman" w:hAnsi="Times New Roman" w:cs="Times New Roman"/>
                 <w:noProof/>
                 <w:webHidden/>
               </w:rPr>
@@ -2181,7 +2319,7 @@
               <w:tab w:val="right" w:leader="dot" w:pos="9350"/>
             </w:tabs>
             <w:rPr>
-              <w:rFonts w:eastAsiaTheme="minorEastAsia"/>
+              <w:rFonts w:ascii="Times New Roman" w:eastAsiaTheme="minorEastAsia" w:hAnsi="Times New Roman" w:cs="Times New Roman"/>
               <w:noProof/>
             </w:rPr>
           </w:pPr>
@@ -2198,6 +2336,7 @@
             </w:r>
             <w:r>
               <w:rPr>
+                <w:rFonts w:ascii="Times New Roman" w:hAnsi="Times New Roman" w:cs="Times New Roman"/>
                 <w:noProof/>
                 <w:webHidden/>
               </w:rPr>
@@ -2205,6 +2344,7 @@
             </w:r>
             <w:r>
               <w:rPr>
+                <w:rFonts w:ascii="Times New Roman" w:hAnsi="Times New Roman" w:cs="Times New Roman"/>
                 <w:noProof/>
                 <w:webHidden/>
               </w:rPr>
@@ -2212,6 +2352,7 @@
             </w:r>
             <w:r>
               <w:rPr>
+                <w:rFonts w:ascii="Times New Roman" w:hAnsi="Times New Roman" w:cs="Times New Roman"/>
                 <w:noProof/>
                 <w:webHidden/>
               </w:rPr>
@@ -2219,12 +2360,14 @@
             </w:r>
             <w:r>
               <w:rPr>
+                <w:rFonts w:ascii="Times New Roman" w:hAnsi="Times New Roman" w:cs="Times New Roman"/>
                 <w:noProof/>
                 <w:webHidden/>
               </w:rPr>
             </w:r>
             <w:r>
               <w:rPr>
+                <w:rFonts w:ascii="Times New Roman" w:hAnsi="Times New Roman" w:cs="Times New Roman"/>
                 <w:noProof/>
                 <w:webHidden/>
               </w:rPr>
@@ -2232,6 +2375,7 @@
             </w:r>
             <w:r>
               <w:rPr>
+                <w:rFonts w:ascii="Times New Roman" w:hAnsi="Times New Roman" w:cs="Times New Roman"/>
                 <w:noProof/>
                 <w:webHidden/>
               </w:rPr>
@@ -2239,6 +2383,7 @@
             </w:r>
             <w:r>
               <w:rPr>
+                <w:rFonts w:ascii="Times New Roman" w:hAnsi="Times New Roman" w:cs="Times New Roman"/>
                 <w:noProof/>
                 <w:webHidden/>
               </w:rPr>
@@ -2253,7 +2398,7 @@
               <w:tab w:val="right" w:leader="dot" w:pos="9350"/>
             </w:tabs>
             <w:rPr>
-              <w:rFonts w:eastAsiaTheme="minorEastAsia"/>
+              <w:rFonts w:ascii="Times New Roman" w:eastAsiaTheme="minorEastAsia" w:hAnsi="Times New Roman" w:cs="Times New Roman"/>
               <w:noProof/>
             </w:rPr>
           </w:pPr>
@@ -2270,6 +2415,7 @@
             </w:r>
             <w:r>
               <w:rPr>
+                <w:rFonts w:ascii="Times New Roman" w:hAnsi="Times New Roman" w:cs="Times New Roman"/>
                 <w:noProof/>
                 <w:webHidden/>
               </w:rPr>
@@ -2277,6 +2423,7 @@
             </w:r>
             <w:r>
               <w:rPr>
+                <w:rFonts w:ascii="Times New Roman" w:hAnsi="Times New Roman" w:cs="Times New Roman"/>
                 <w:noProof/>
                 <w:webHidden/>
               </w:rPr>
@@ -2284,6 +2431,7 @@
             </w:r>
             <w:r>
               <w:rPr>
+                <w:rFonts w:ascii="Times New Roman" w:hAnsi="Times New Roman" w:cs="Times New Roman"/>
                 <w:noProof/>
                 <w:webHidden/>
               </w:rPr>
@@ -2291,12 +2439,14 @@
             </w:r>
             <w:r>
               <w:rPr>
+                <w:rFonts w:ascii="Times New Roman" w:hAnsi="Times New Roman" w:cs="Times New Roman"/>
                 <w:noProof/>
                 <w:webHidden/>
               </w:rPr>
             </w:r>
             <w:r>
               <w:rPr>
+                <w:rFonts w:ascii="Times New Roman" w:hAnsi="Times New Roman" w:cs="Times New Roman"/>
                 <w:noProof/>
                 <w:webHidden/>
               </w:rPr>
@@ -2304,6 +2454,7 @@
             </w:r>
             <w:r>
               <w:rPr>
+                <w:rFonts w:ascii="Times New Roman" w:hAnsi="Times New Roman" w:cs="Times New Roman"/>
                 <w:noProof/>
                 <w:webHidden/>
               </w:rPr>
@@ -2311,6 +2462,7 @@
             </w:r>
             <w:r>
               <w:rPr>
+                <w:rFonts w:ascii="Times New Roman" w:hAnsi="Times New Roman" w:cs="Times New Roman"/>
                 <w:noProof/>
                 <w:webHidden/>
               </w:rPr>
@@ -2325,7 +2477,7 @@
               <w:tab w:val="right" w:leader="dot" w:pos="9350"/>
             </w:tabs>
             <w:rPr>
-              <w:rFonts w:eastAsiaTheme="minorEastAsia"/>
+              <w:rFonts w:ascii="Times New Roman" w:eastAsiaTheme="minorEastAsia" w:hAnsi="Times New Roman" w:cs="Times New Roman"/>
               <w:noProof/>
             </w:rPr>
           </w:pPr>
@@ -2342,6 +2494,7 @@
             </w:r>
             <w:r>
               <w:rPr>
+                <w:rFonts w:ascii="Times New Roman" w:hAnsi="Times New Roman" w:cs="Times New Roman"/>
                 <w:noProof/>
                 <w:webHidden/>
               </w:rPr>
@@ -2349,6 +2502,7 @@
             </w:r>
             <w:r>
               <w:rPr>
+                <w:rFonts w:ascii="Times New Roman" w:hAnsi="Times New Roman" w:cs="Times New Roman"/>
                 <w:noProof/>
                 <w:webHidden/>
               </w:rPr>
@@ -2356,6 +2510,7 @@
             </w:r>
             <w:r>
               <w:rPr>
+                <w:rFonts w:ascii="Times New Roman" w:hAnsi="Times New Roman" w:cs="Times New Roman"/>
                 <w:noProof/>
                 <w:webHidden/>
               </w:rPr>
@@ -2363,12 +2518,14 @@
             </w:r>
             <w:r>
               <w:rPr>
+                <w:rFonts w:ascii="Times New Roman" w:hAnsi="Times New Roman" w:cs="Times New Roman"/>
                 <w:noProof/>
                 <w:webHidden/>
               </w:rPr>
             </w:r>
             <w:r>
               <w:rPr>
+                <w:rFonts w:ascii="Times New Roman" w:hAnsi="Times New Roman" w:cs="Times New Roman"/>
                 <w:noProof/>
                 <w:webHidden/>
               </w:rPr>
@@ -2376,6 +2533,7 @@
             </w:r>
             <w:r>
               <w:rPr>
+                <w:rFonts w:ascii="Times New Roman" w:hAnsi="Times New Roman" w:cs="Times New Roman"/>
                 <w:noProof/>
                 <w:webHidden/>
               </w:rPr>
@@ -2383,6 +2541,7 @@
             </w:r>
             <w:r>
               <w:rPr>
+                <w:rFonts w:ascii="Times New Roman" w:hAnsi="Times New Roman" w:cs="Times New Roman"/>
                 <w:noProof/>
                 <w:webHidden/>
               </w:rPr>
@@ -2397,7 +2556,7 @@
               <w:tab w:val="right" w:leader="dot" w:pos="9350"/>
             </w:tabs>
             <w:rPr>
-              <w:rFonts w:eastAsiaTheme="minorEastAsia"/>
+              <w:rFonts w:ascii="Times New Roman" w:eastAsiaTheme="minorEastAsia" w:hAnsi="Times New Roman" w:cs="Times New Roman"/>
               <w:noProof/>
             </w:rPr>
           </w:pPr>
@@ -2414,6 +2573,7 @@
             </w:r>
             <w:r>
               <w:rPr>
+                <w:rFonts w:ascii="Times New Roman" w:hAnsi="Times New Roman" w:cs="Times New Roman"/>
                 <w:noProof/>
                 <w:webHidden/>
               </w:rPr>
@@ -2421,6 +2581,7 @@
             </w:r>
             <w:r>
               <w:rPr>
+                <w:rFonts w:ascii="Times New Roman" w:hAnsi="Times New Roman" w:cs="Times New Roman"/>
                 <w:noProof/>
                 <w:webHidden/>
               </w:rPr>
@@ -2428,6 +2589,7 @@
             </w:r>
             <w:r>
               <w:rPr>
+                <w:rFonts w:ascii="Times New Roman" w:hAnsi="Times New Roman" w:cs="Times New Roman"/>
                 <w:noProof/>
                 <w:webHidden/>
               </w:rPr>
@@ -2435,12 +2597,14 @@
             </w:r>
             <w:r>
               <w:rPr>
+                <w:rFonts w:ascii="Times New Roman" w:hAnsi="Times New Roman" w:cs="Times New Roman"/>
                 <w:noProof/>
                 <w:webHidden/>
               </w:rPr>
             </w:r>
             <w:r>
               <w:rPr>
+                <w:rFonts w:ascii="Times New Roman" w:hAnsi="Times New Roman" w:cs="Times New Roman"/>
                 <w:noProof/>
                 <w:webHidden/>
               </w:rPr>
@@ -2448,6 +2612,7 @@
             </w:r>
             <w:r>
               <w:rPr>
+                <w:rFonts w:ascii="Times New Roman" w:hAnsi="Times New Roman" w:cs="Times New Roman"/>
                 <w:noProof/>
                 <w:webHidden/>
               </w:rPr>
@@ -2455,6 +2620,7 @@
             </w:r>
             <w:r>
               <w:rPr>
+                <w:rFonts w:ascii="Times New Roman" w:hAnsi="Times New Roman" w:cs="Times New Roman"/>
                 <w:noProof/>
                 <w:webHidden/>
               </w:rPr>
@@ -2469,7 +2635,7 @@
               <w:tab w:val="right" w:leader="dot" w:pos="9350"/>
             </w:tabs>
             <w:rPr>
-              <w:rFonts w:eastAsiaTheme="minorEastAsia"/>
+              <w:rFonts w:ascii="Times New Roman" w:eastAsiaTheme="minorEastAsia" w:hAnsi="Times New Roman" w:cs="Times New Roman"/>
               <w:noProof/>
             </w:rPr>
           </w:pPr>
@@ -2486,6 +2652,7 @@
             </w:r>
             <w:r>
               <w:rPr>
+                <w:rFonts w:ascii="Times New Roman" w:hAnsi="Times New Roman" w:cs="Times New Roman"/>
                 <w:noProof/>
                 <w:webHidden/>
               </w:rPr>
@@ -2493,6 +2660,7 @@
             </w:r>
             <w:r>
               <w:rPr>
+                <w:rFonts w:ascii="Times New Roman" w:hAnsi="Times New Roman" w:cs="Times New Roman"/>
                 <w:noProof/>
                 <w:webHidden/>
               </w:rPr>
@@ -2500,6 +2668,7 @@
             </w:r>
             <w:r>
               <w:rPr>
+                <w:rFonts w:ascii="Times New Roman" w:hAnsi="Times New Roman" w:cs="Times New Roman"/>
                 <w:noProof/>
                 <w:webHidden/>
               </w:rPr>
@@ -2507,12 +2676,14 @@
             </w:r>
             <w:r>
               <w:rPr>
+                <w:rFonts w:ascii="Times New Roman" w:hAnsi="Times New Roman" w:cs="Times New Roman"/>
                 <w:noProof/>
                 <w:webHidden/>
               </w:rPr>
             </w:r>
             <w:r>
               <w:rPr>
+                <w:rFonts w:ascii="Times New Roman" w:hAnsi="Times New Roman" w:cs="Times New Roman"/>
                 <w:noProof/>
                 <w:webHidden/>
               </w:rPr>
@@ -2520,6 +2691,7 @@
             </w:r>
             <w:r>
               <w:rPr>
+                <w:rFonts w:ascii="Times New Roman" w:hAnsi="Times New Roman" w:cs="Times New Roman"/>
                 <w:noProof/>
                 <w:webHidden/>
               </w:rPr>
@@ -2527,6 +2699,7 @@
             </w:r>
             <w:r>
               <w:rPr>
+                <w:rFonts w:ascii="Times New Roman" w:hAnsi="Times New Roman" w:cs="Times New Roman"/>
                 <w:noProof/>
                 <w:webHidden/>
               </w:rPr>
@@ -2541,7 +2714,7 @@
               <w:tab w:val="right" w:leader="dot" w:pos="9350"/>
             </w:tabs>
             <w:rPr>
-              <w:rFonts w:eastAsiaTheme="minorEastAsia"/>
+              <w:rFonts w:ascii="Times New Roman" w:eastAsiaTheme="minorEastAsia" w:hAnsi="Times New Roman" w:cs="Times New Roman"/>
               <w:noProof/>
             </w:rPr>
           </w:pPr>
@@ -2558,6 +2731,7 @@
             </w:r>
             <w:r>
               <w:rPr>
+                <w:rFonts w:ascii="Times New Roman" w:hAnsi="Times New Roman" w:cs="Times New Roman"/>
                 <w:noProof/>
                 <w:webHidden/>
               </w:rPr>
@@ -2565,6 +2739,7 @@
             </w:r>
             <w:r>
               <w:rPr>
+                <w:rFonts w:ascii="Times New Roman" w:hAnsi="Times New Roman" w:cs="Times New Roman"/>
                 <w:noProof/>
                 <w:webHidden/>
               </w:rPr>
@@ -2572,6 +2747,7 @@
             </w:r>
             <w:r>
               <w:rPr>
+                <w:rFonts w:ascii="Times New Roman" w:hAnsi="Times New Roman" w:cs="Times New Roman"/>
                 <w:noProof/>
                 <w:webHidden/>
               </w:rPr>
@@ -2579,12 +2755,14 @@
             </w:r>
             <w:r>
               <w:rPr>
+                <w:rFonts w:ascii="Times New Roman" w:hAnsi="Times New Roman" w:cs="Times New Roman"/>
                 <w:noProof/>
                 <w:webHidden/>
               </w:rPr>
             </w:r>
             <w:r>
               <w:rPr>
+                <w:rFonts w:ascii="Times New Roman" w:hAnsi="Times New Roman" w:cs="Times New Roman"/>
                 <w:noProof/>
                 <w:webHidden/>
               </w:rPr>
@@ -2592,6 +2770,7 @@
             </w:r>
             <w:r>
               <w:rPr>
+                <w:rFonts w:ascii="Times New Roman" w:hAnsi="Times New Roman" w:cs="Times New Roman"/>
                 <w:noProof/>
                 <w:webHidden/>
               </w:rPr>
@@ -2599,6 +2778,7 @@
             </w:r>
             <w:r>
               <w:rPr>
+                <w:rFonts w:ascii="Times New Roman" w:hAnsi="Times New Roman" w:cs="Times New Roman"/>
                 <w:noProof/>
                 <w:webHidden/>
               </w:rPr>
@@ -2613,7 +2793,7 @@
               <w:tab w:val="right" w:leader="dot" w:pos="9350"/>
             </w:tabs>
             <w:rPr>
-              <w:rFonts w:eastAsiaTheme="minorEastAsia"/>
+              <w:rFonts w:ascii="Times New Roman" w:eastAsiaTheme="minorEastAsia" w:hAnsi="Times New Roman" w:cs="Times New Roman"/>
               <w:noProof/>
             </w:rPr>
           </w:pPr>
@@ -2630,6 +2810,7 @@
             </w:r>
             <w:r>
               <w:rPr>
+                <w:rFonts w:ascii="Times New Roman" w:hAnsi="Times New Roman" w:cs="Times New Roman"/>
                 <w:noProof/>
                 <w:webHidden/>
               </w:rPr>
@@ -2637,6 +2818,7 @@
             </w:r>
             <w:r>
               <w:rPr>
+                <w:rFonts w:ascii="Times New Roman" w:hAnsi="Times New Roman" w:cs="Times New Roman"/>
                 <w:noProof/>
                 <w:webHidden/>
               </w:rPr>
@@ -2644,6 +2826,7 @@
             </w:r>
             <w:r>
               <w:rPr>
+                <w:rFonts w:ascii="Times New Roman" w:hAnsi="Times New Roman" w:cs="Times New Roman"/>
                 <w:noProof/>
                 <w:webHidden/>
               </w:rPr>
@@ -2651,12 +2834,14 @@
             </w:r>
             <w:r>
               <w:rPr>
+                <w:rFonts w:ascii="Times New Roman" w:hAnsi="Times New Roman" w:cs="Times New Roman"/>
                 <w:noProof/>
                 <w:webHidden/>
               </w:rPr>
             </w:r>
             <w:r>
               <w:rPr>
+                <w:rFonts w:ascii="Times New Roman" w:hAnsi="Times New Roman" w:cs="Times New Roman"/>
                 <w:noProof/>
                 <w:webHidden/>
               </w:rPr>
@@ -2664,6 +2849,7 @@
             </w:r>
             <w:r>
               <w:rPr>
+                <w:rFonts w:ascii="Times New Roman" w:hAnsi="Times New Roman" w:cs="Times New Roman"/>
                 <w:noProof/>
                 <w:webHidden/>
               </w:rPr>
@@ -2671,6 +2857,7 @@
             </w:r>
             <w:r>
               <w:rPr>
+                <w:rFonts w:ascii="Times New Roman" w:hAnsi="Times New Roman" w:cs="Times New Roman"/>
                 <w:noProof/>
                 <w:webHidden/>
               </w:rPr>
@@ -2685,7 +2872,7 @@
               <w:tab w:val="right" w:leader="dot" w:pos="9350"/>
             </w:tabs>
             <w:rPr>
-              <w:rFonts w:eastAsiaTheme="minorEastAsia"/>
+              <w:rFonts w:ascii="Times New Roman" w:eastAsiaTheme="minorEastAsia" w:hAnsi="Times New Roman" w:cs="Times New Roman"/>
               <w:noProof/>
             </w:rPr>
           </w:pPr>
@@ -2702,6 +2889,7 @@
             </w:r>
             <w:r>
               <w:rPr>
+                <w:rFonts w:ascii="Times New Roman" w:hAnsi="Times New Roman" w:cs="Times New Roman"/>
                 <w:noProof/>
                 <w:webHidden/>
               </w:rPr>
@@ -2709,6 +2897,7 @@
             </w:r>
             <w:r>
               <w:rPr>
+                <w:rFonts w:ascii="Times New Roman" w:hAnsi="Times New Roman" w:cs="Times New Roman"/>
                 <w:noProof/>
                 <w:webHidden/>
               </w:rPr>
@@ -2716,6 +2905,7 @@
             </w:r>
             <w:r>
               <w:rPr>
+                <w:rFonts w:ascii="Times New Roman" w:hAnsi="Times New Roman" w:cs="Times New Roman"/>
                 <w:noProof/>
                 <w:webHidden/>
               </w:rPr>
@@ -2723,12 +2913,14 @@
             </w:r>
             <w:r>
               <w:rPr>
+                <w:rFonts w:ascii="Times New Roman" w:hAnsi="Times New Roman" w:cs="Times New Roman"/>
                 <w:noProof/>
                 <w:webHidden/>
               </w:rPr>
             </w:r>
             <w:r>
               <w:rPr>
+                <w:rFonts w:ascii="Times New Roman" w:hAnsi="Times New Roman" w:cs="Times New Roman"/>
                 <w:noProof/>
                 <w:webHidden/>
               </w:rPr>
@@ -2736,6 +2928,7 @@
             </w:r>
             <w:r>
               <w:rPr>
+                <w:rFonts w:ascii="Times New Roman" w:hAnsi="Times New Roman" w:cs="Times New Roman"/>
                 <w:noProof/>
                 <w:webHidden/>
               </w:rPr>
@@ -2743,6 +2936,7 @@
             </w:r>
             <w:r>
               <w:rPr>
+                <w:rFonts w:ascii="Times New Roman" w:hAnsi="Times New Roman" w:cs="Times New Roman"/>
                 <w:noProof/>
                 <w:webHidden/>
               </w:rPr>
@@ -2757,7 +2951,7 @@
               <w:tab w:val="right" w:leader="dot" w:pos="9350"/>
             </w:tabs>
             <w:rPr>
-              <w:rFonts w:eastAsiaTheme="minorEastAsia"/>
+              <w:rFonts w:ascii="Times New Roman" w:eastAsiaTheme="minorEastAsia" w:hAnsi="Times New Roman" w:cs="Times New Roman"/>
               <w:noProof/>
             </w:rPr>
           </w:pPr>
@@ -2774,6 +2968,7 @@
             </w:r>
             <w:r>
               <w:rPr>
+                <w:rFonts w:ascii="Times New Roman" w:hAnsi="Times New Roman" w:cs="Times New Roman"/>
                 <w:noProof/>
                 <w:webHidden/>
               </w:rPr>
@@ -2781,6 +2976,7 @@
             </w:r>
             <w:r>
               <w:rPr>
+                <w:rFonts w:ascii="Times New Roman" w:hAnsi="Times New Roman" w:cs="Times New Roman"/>
                 <w:noProof/>
                 <w:webHidden/>
               </w:rPr>
@@ -2788,6 +2984,7 @@
             </w:r>
             <w:r>
               <w:rPr>
+                <w:rFonts w:ascii="Times New Roman" w:hAnsi="Times New Roman" w:cs="Times New Roman"/>
                 <w:noProof/>
                 <w:webHidden/>
               </w:rPr>
@@ -2795,12 +2992,14 @@
             </w:r>
             <w:r>
               <w:rPr>
+                <w:rFonts w:ascii="Times New Roman" w:hAnsi="Times New Roman" w:cs="Times New Roman"/>
                 <w:noProof/>
                 <w:webHidden/>
               </w:rPr>
             </w:r>
             <w:r>
               <w:rPr>
+                <w:rFonts w:ascii="Times New Roman" w:hAnsi="Times New Roman" w:cs="Times New Roman"/>
                 <w:noProof/>
                 <w:webHidden/>
               </w:rPr>
@@ -2808,6 +3007,7 @@
             </w:r>
             <w:r>
               <w:rPr>
+                <w:rFonts w:ascii="Times New Roman" w:hAnsi="Times New Roman" w:cs="Times New Roman"/>
                 <w:noProof/>
                 <w:webHidden/>
               </w:rPr>
@@ -2815,6 +3015,7 @@
             </w:r>
             <w:r>
               <w:rPr>
+                <w:rFonts w:ascii="Times New Roman" w:hAnsi="Times New Roman" w:cs="Times New Roman"/>
                 <w:noProof/>
                 <w:webHidden/>
               </w:rPr>
@@ -2829,7 +3030,7 @@
               <w:tab w:val="right" w:leader="dot" w:pos="9350"/>
             </w:tabs>
             <w:rPr>
-              <w:rFonts w:eastAsiaTheme="minorEastAsia"/>
+              <w:rFonts w:ascii="Times New Roman" w:eastAsiaTheme="minorEastAsia" w:hAnsi="Times New Roman" w:cs="Times New Roman"/>
               <w:noProof/>
             </w:rPr>
           </w:pPr>
@@ -2846,6 +3047,7 @@
             </w:r>
             <w:r>
               <w:rPr>
+                <w:rFonts w:ascii="Times New Roman" w:hAnsi="Times New Roman" w:cs="Times New Roman"/>
                 <w:noProof/>
                 <w:webHidden/>
               </w:rPr>
@@ -2853,6 +3055,7 @@
             </w:r>
             <w:r>
               <w:rPr>
+                <w:rFonts w:ascii="Times New Roman" w:hAnsi="Times New Roman" w:cs="Times New Roman"/>
                 <w:noProof/>
                 <w:webHidden/>
               </w:rPr>
@@ -2860,6 +3063,7 @@
             </w:r>
             <w:r>
               <w:rPr>
+                <w:rFonts w:ascii="Times New Roman" w:hAnsi="Times New Roman" w:cs="Times New Roman"/>
                 <w:noProof/>
                 <w:webHidden/>
               </w:rPr>
@@ -2867,12 +3071,14 @@
             </w:r>
             <w:r>
               <w:rPr>
+                <w:rFonts w:ascii="Times New Roman" w:hAnsi="Times New Roman" w:cs="Times New Roman"/>
                 <w:noProof/>
                 <w:webHidden/>
               </w:rPr>
             </w:r>
             <w:r>
               <w:rPr>
+                <w:rFonts w:ascii="Times New Roman" w:hAnsi="Times New Roman" w:cs="Times New Roman"/>
                 <w:noProof/>
                 <w:webHidden/>
               </w:rPr>
@@ -2880,6 +3086,7 @@
             </w:r>
             <w:r>
               <w:rPr>
+                <w:rFonts w:ascii="Times New Roman" w:hAnsi="Times New Roman" w:cs="Times New Roman"/>
                 <w:noProof/>
                 <w:webHidden/>
               </w:rPr>
@@ -2887,6 +3094,7 @@
             </w:r>
             <w:r>
               <w:rPr>
+                <w:rFonts w:ascii="Times New Roman" w:hAnsi="Times New Roman" w:cs="Times New Roman"/>
                 <w:noProof/>
                 <w:webHidden/>
               </w:rPr>
@@ -2901,7 +3109,7 @@
               <w:tab w:val="right" w:leader="dot" w:pos="9350"/>
             </w:tabs>
             <w:rPr>
-              <w:rFonts w:eastAsiaTheme="minorEastAsia"/>
+              <w:rFonts w:ascii="Times New Roman" w:eastAsiaTheme="minorEastAsia" w:hAnsi="Times New Roman" w:cs="Times New Roman"/>
               <w:noProof/>
             </w:rPr>
           </w:pPr>
@@ -2918,6 +3126,7 @@
             </w:r>
             <w:r>
               <w:rPr>
+                <w:rFonts w:ascii="Times New Roman" w:hAnsi="Times New Roman" w:cs="Times New Roman"/>
                 <w:noProof/>
                 <w:webHidden/>
               </w:rPr>
@@ -2925,6 +3134,7 @@
             </w:r>
             <w:r>
               <w:rPr>
+                <w:rFonts w:ascii="Times New Roman" w:hAnsi="Times New Roman" w:cs="Times New Roman"/>
                 <w:noProof/>
                 <w:webHidden/>
               </w:rPr>
@@ -2932,6 +3142,7 @@
             </w:r>
             <w:r>
               <w:rPr>
+                <w:rFonts w:ascii="Times New Roman" w:hAnsi="Times New Roman" w:cs="Times New Roman"/>
                 <w:noProof/>
                 <w:webHidden/>
               </w:rPr>
@@ -2939,12 +3150,14 @@
             </w:r>
             <w:r>
               <w:rPr>
+                <w:rFonts w:ascii="Times New Roman" w:hAnsi="Times New Roman" w:cs="Times New Roman"/>
                 <w:noProof/>
                 <w:webHidden/>
               </w:rPr>
             </w:r>
             <w:r>
               <w:rPr>
+                <w:rFonts w:ascii="Times New Roman" w:hAnsi="Times New Roman" w:cs="Times New Roman"/>
                 <w:noProof/>
                 <w:webHidden/>
               </w:rPr>
@@ -2952,6 +3165,7 @@
             </w:r>
             <w:r>
               <w:rPr>
+                <w:rFonts w:ascii="Times New Roman" w:hAnsi="Times New Roman" w:cs="Times New Roman"/>
                 <w:noProof/>
                 <w:webHidden/>
               </w:rPr>
@@ -2959,6 +3173,7 @@
             </w:r>
             <w:r>
               <w:rPr>
+                <w:rFonts w:ascii="Times New Roman" w:hAnsi="Times New Roman" w:cs="Times New Roman"/>
                 <w:noProof/>
                 <w:webHidden/>
               </w:rPr>
@@ -2973,7 +3188,7 @@
               <w:tab w:val="right" w:leader="dot" w:pos="9350"/>
             </w:tabs>
             <w:rPr>
-              <w:rFonts w:eastAsiaTheme="minorEastAsia"/>
+              <w:rFonts w:ascii="Times New Roman" w:eastAsiaTheme="minorEastAsia" w:hAnsi="Times New Roman" w:cs="Times New Roman"/>
               <w:noProof/>
             </w:rPr>
           </w:pPr>
@@ -2990,6 +3205,7 @@
             </w:r>
             <w:r>
               <w:rPr>
+                <w:rFonts w:ascii="Times New Roman" w:hAnsi="Times New Roman" w:cs="Times New Roman"/>
                 <w:noProof/>
                 <w:webHidden/>
               </w:rPr>
@@ -2997,6 +3213,7 @@
             </w:r>
             <w:r>
               <w:rPr>
+                <w:rFonts w:ascii="Times New Roman" w:hAnsi="Times New Roman" w:cs="Times New Roman"/>
                 <w:noProof/>
                 <w:webHidden/>
               </w:rPr>
@@ -3004,6 +3221,7 @@
             </w:r>
             <w:r>
               <w:rPr>
+                <w:rFonts w:ascii="Times New Roman" w:hAnsi="Times New Roman" w:cs="Times New Roman"/>
                 <w:noProof/>
                 <w:webHidden/>
               </w:rPr>
@@ -3011,12 +3229,14 @@
             </w:r>
             <w:r>
               <w:rPr>
+                <w:rFonts w:ascii="Times New Roman" w:hAnsi="Times New Roman" w:cs="Times New Roman"/>
                 <w:noProof/>
                 <w:webHidden/>
               </w:rPr>
             </w:r>
             <w:r>
               <w:rPr>
+                <w:rFonts w:ascii="Times New Roman" w:hAnsi="Times New Roman" w:cs="Times New Roman"/>
                 <w:noProof/>
                 <w:webHidden/>
               </w:rPr>
@@ -3024,6 +3244,7 @@
             </w:r>
             <w:r>
               <w:rPr>
+                <w:rFonts w:ascii="Times New Roman" w:hAnsi="Times New Roman" w:cs="Times New Roman"/>
                 <w:noProof/>
                 <w:webHidden/>
               </w:rPr>
@@ -3031,6 +3252,7 @@
             </w:r>
             <w:r>
               <w:rPr>
+                <w:rFonts w:ascii="Times New Roman" w:hAnsi="Times New Roman" w:cs="Times New Roman"/>
                 <w:noProof/>
                 <w:webHidden/>
               </w:rPr>
@@ -3039,8 +3261,14 @@
           </w:hyperlink>
         </w:p>
         <w:p>
+          <w:pPr>
+            <w:rPr>
+              <w:rFonts w:ascii="Times New Roman" w:hAnsi="Times New Roman" w:cs="Times New Roman"/>
+            </w:rPr>
+          </w:pPr>
           <w:r>
             <w:rPr>
+              <w:rFonts w:ascii="Times New Roman" w:hAnsi="Times New Roman" w:cs="Times New Roman"/>
               <w:b/>
               <w:bCs/>
               <w:noProof/>
@@ -3292,7 +3520,7 @@
           <w:rFonts w:ascii="Times New Roman" w:hAnsi="Times New Roman" w:cs="Times New Roman"/>
         </w:rPr>
         <w:sectPr>
-          <w:footerReference w:type="first" r:id="rId23"/>
+          <w:footerReference w:type="first" r:id="rId24"/>
           <w:pgSz w:w="12240" w:h="15840"/>
           <w:pgMar w:top="1440" w:right="1440" w:bottom="1440" w:left="1440" w:header="720" w:footer="720" w:gutter="0"/>
           <w:pgNumType w:start="0"/>
@@ -3354,6 +3582,467 @@
     <w:p>
       <w:pPr>
         <w:pStyle w:val="NoSpacing"/>
+        <w:rPr>
+          <w:rFonts w:ascii="Times New Roman" w:hAnsi="Times New Roman" w:cs="Times New Roman"/>
+        </w:rPr>
+      </w:pPr>
+    </w:p>
+    <w:p>
+      <w:pPr>
+        <w:pStyle w:val="Heading2"/>
+        <w:rPr>
+          <w:rFonts w:ascii="Times New Roman" w:hAnsi="Times New Roman" w:cs="Times New Roman"/>
+          <w:b/>
+          <w:bCs/>
+          <w:u w:val="single"/>
+        </w:rPr>
+      </w:pPr>
+      <w:r>
+        <w:rPr>
+          <w:rFonts w:ascii="Times New Roman" w:hAnsi="Times New Roman" w:cs="Times New Roman"/>
+          <w:b/>
+          <w:bCs/>
+          <w:u w:val="single"/>
+        </w:rPr>
+        <w:t>Artifact deliverables:</w:t>
+      </w:r>
+    </w:p>
+    <w:p>
+      <w:pPr>
+        <w:pStyle w:val="NoSpacing"/>
+        <w:rPr>
+          <w:rFonts w:ascii="Times New Roman" w:hAnsi="Times New Roman" w:cs="Times New Roman"/>
+        </w:rPr>
+      </w:pPr>
+    </w:p>
+    <w:p>
+      <w:pPr>
+        <w:pStyle w:val="NoSpacing"/>
+        <w:numPr>
+          <w:ilvl w:val="0"/>
+          <w:numId w:val="47"/>
+        </w:numPr>
+        <w:rPr>
+          <w:rFonts w:ascii="Times New Roman" w:hAnsi="Times New Roman" w:cs="Times New Roman"/>
+        </w:rPr>
+      </w:pPr>
+      <w:r>
+        <w:rPr>
+          <w:rFonts w:ascii="Times New Roman" w:hAnsi="Times New Roman" w:cs="Times New Roman"/>
+        </w:rPr>
+        <w:t>C</w:t>
+      </w:r>
+      <w:r>
+        <w:rPr>
+          <w:rFonts w:ascii="Times New Roman" w:hAnsi="Times New Roman" w:cs="Times New Roman"/>
+        </w:rPr>
+        <w:t xml:space="preserve">hoose a dataset that is </w:t>
+      </w:r>
+      <w:r>
+        <w:rPr>
+          <w:rFonts w:ascii="Times New Roman" w:hAnsi="Times New Roman" w:cs="Times New Roman"/>
+        </w:rPr>
+        <w:t xml:space="preserve">at least </w:t>
+      </w:r>
+      <w:r>
+        <w:rPr>
+          <w:rFonts w:ascii="Times New Roman" w:hAnsi="Times New Roman" w:cs="Times New Roman"/>
+        </w:rPr>
+        <w:t xml:space="preserve">100s of </w:t>
+      </w:r>
+      <w:proofErr w:type="spellStart"/>
+      <w:r>
+        <w:rPr>
+          <w:rFonts w:ascii="Times New Roman" w:hAnsi="Times New Roman" w:cs="Times New Roman"/>
+        </w:rPr>
+        <w:t>Giga</w:t>
+      </w:r>
+      <w:r>
+        <w:rPr>
+          <w:rFonts w:ascii="Times New Roman" w:hAnsi="Times New Roman" w:cs="Times New Roman"/>
+        </w:rPr>
+        <w:t>Bytes</w:t>
+      </w:r>
+      <w:proofErr w:type="spellEnd"/>
+      <w:r>
+        <w:rPr>
+          <w:rFonts w:ascii="Times New Roman" w:hAnsi="Times New Roman" w:cs="Times New Roman"/>
+        </w:rPr>
+        <w:t xml:space="preserve"> </w:t>
+      </w:r>
+      <w:r>
+        <w:rPr>
+          <w:rFonts w:ascii="Times New Roman" w:hAnsi="Times New Roman" w:cs="Times New Roman"/>
+        </w:rPr>
+        <w:t>in size</w:t>
+      </w:r>
+    </w:p>
+    <w:p>
+      <w:pPr>
+        <w:pStyle w:val="NoSpacing"/>
+        <w:numPr>
+          <w:ilvl w:val="0"/>
+          <w:numId w:val="47"/>
+        </w:numPr>
+        <w:rPr>
+          <w:rFonts w:ascii="Times New Roman" w:hAnsi="Times New Roman" w:cs="Times New Roman"/>
+        </w:rPr>
+      </w:pPr>
+      <w:r>
+        <w:rPr>
+          <w:rFonts w:ascii="Times New Roman" w:hAnsi="Times New Roman" w:cs="Times New Roman"/>
+        </w:rPr>
+        <w:t xml:space="preserve">Provide a </w:t>
+      </w:r>
+      <w:r>
+        <w:rPr>
+          <w:rFonts w:ascii="Times New Roman" w:hAnsi="Times New Roman" w:cs="Times New Roman"/>
+        </w:rPr>
+        <w:t xml:space="preserve">quick write-up of </w:t>
+      </w:r>
+      <w:r>
+        <w:rPr>
+          <w:rFonts w:ascii="Times New Roman" w:hAnsi="Times New Roman" w:cs="Times New Roman"/>
+        </w:rPr>
+        <w:t xml:space="preserve">the </w:t>
+      </w:r>
+      <w:r>
+        <w:rPr>
+          <w:rFonts w:ascii="Times New Roman" w:hAnsi="Times New Roman" w:cs="Times New Roman"/>
+        </w:rPr>
+        <w:t>concept</w:t>
+      </w:r>
+      <w:r>
+        <w:rPr>
+          <w:rFonts w:ascii="Times New Roman" w:hAnsi="Times New Roman" w:cs="Times New Roman"/>
+        </w:rPr>
+        <w:t xml:space="preserve"> for the project</w:t>
+      </w:r>
+    </w:p>
+    <w:p>
+      <w:pPr>
+        <w:pStyle w:val="NoSpacing"/>
+        <w:rPr>
+          <w:rFonts w:ascii="Times New Roman" w:hAnsi="Times New Roman" w:cs="Times New Roman"/>
+        </w:rPr>
+      </w:pPr>
+    </w:p>
+    <w:p>
+      <w:pPr>
+        <w:pStyle w:val="Heading3"/>
+        <w:rPr>
+          <w:rFonts w:ascii="Times New Roman" w:hAnsi="Times New Roman" w:cs="Times New Roman"/>
+          <w:b/>
+          <w:bCs/>
+          <w:u w:val="single"/>
+        </w:rPr>
+      </w:pPr>
+      <w:r>
+        <w:rPr>
+          <w:rFonts w:ascii="Times New Roman" w:hAnsi="Times New Roman" w:cs="Times New Roman"/>
+          <w:b/>
+          <w:bCs/>
+          <w:u w:val="single"/>
+        </w:rPr>
+        <w:t xml:space="preserve">Chosen </w:t>
+      </w:r>
+      <w:r>
+        <w:rPr>
+          <w:rFonts w:ascii="Times New Roman" w:hAnsi="Times New Roman" w:cs="Times New Roman"/>
+          <w:b/>
+          <w:bCs/>
+          <w:u w:val="single"/>
+        </w:rPr>
+        <w:t>Data Set</w:t>
+      </w:r>
+      <w:r>
+        <w:rPr>
+          <w:rFonts w:ascii="Times New Roman" w:hAnsi="Times New Roman" w:cs="Times New Roman"/>
+          <w:b/>
+          <w:bCs/>
+          <w:u w:val="single"/>
+        </w:rPr>
+        <w:t>:</w:t>
+      </w:r>
+    </w:p>
+    <w:p>
+      <w:pPr>
+        <w:pStyle w:val="NoSpacing"/>
+        <w:rPr>
+          <w:rFonts w:ascii="Times New Roman" w:hAnsi="Times New Roman" w:cs="Times New Roman"/>
+        </w:rPr>
+      </w:pPr>
+    </w:p>
+    <w:p>
+      <w:pPr>
+        <w:pStyle w:val="NoSpacing"/>
+        <w:rPr>
+          <w:rFonts w:ascii="Times New Roman" w:hAnsi="Times New Roman" w:cs="Times New Roman"/>
+        </w:rPr>
+      </w:pPr>
+      <w:r>
+        <w:rPr>
+          <w:rFonts w:ascii="Times New Roman" w:hAnsi="Times New Roman" w:cs="Times New Roman"/>
+        </w:rPr>
+        <w:t xml:space="preserve">Data: New York Taxi &amp; Limousine Commission data set. Link: </w:t>
+      </w:r>
+      <w:hyperlink r:id="rId25" w:history="1">
+        <w:r>
+          <w:rPr>
+            <w:rStyle w:val="Hyperlink"/>
+            <w:rFonts w:ascii="Times New Roman" w:hAnsi="Times New Roman" w:cs="Times New Roman"/>
+          </w:rPr>
+          <w:t>https://www1.nyc.gov/site/tlc/about/tlc-trip-record-data.page</w:t>
+        </w:r>
+      </w:hyperlink>
+    </w:p>
+    <w:p>
+      <w:pPr>
+        <w:pStyle w:val="NoSpacing"/>
+        <w:rPr>
+          <w:rFonts w:ascii="Times New Roman" w:hAnsi="Times New Roman" w:cs="Times New Roman"/>
+        </w:rPr>
+      </w:pPr>
+    </w:p>
+    <w:p>
+      <w:pPr>
+        <w:pStyle w:val="Heading3"/>
+        <w:rPr>
+          <w:rFonts w:ascii="Times New Roman" w:hAnsi="Times New Roman" w:cs="Times New Roman"/>
+          <w:b/>
+          <w:bCs/>
+          <w:u w:val="single"/>
+        </w:rPr>
+      </w:pPr>
+      <w:r>
+        <w:rPr>
+          <w:rFonts w:ascii="Times New Roman" w:hAnsi="Times New Roman" w:cs="Times New Roman"/>
+          <w:b/>
+          <w:bCs/>
+          <w:u w:val="single"/>
+        </w:rPr>
+        <w:t>Concept Summary</w:t>
+      </w:r>
+      <w:r>
+        <w:rPr>
+          <w:rFonts w:ascii="Times New Roman" w:hAnsi="Times New Roman" w:cs="Times New Roman"/>
+          <w:b/>
+          <w:bCs/>
+          <w:u w:val="single"/>
+        </w:rPr>
+        <w:t>:</w:t>
+      </w:r>
+    </w:p>
+    <w:p>
+      <w:pPr>
+        <w:pStyle w:val="NoSpacing"/>
+        <w:rPr>
+          <w:rFonts w:ascii="Times New Roman" w:hAnsi="Times New Roman" w:cs="Times New Roman"/>
+        </w:rPr>
+      </w:pPr>
+    </w:p>
+    <w:p>
+      <w:pPr>
+        <w:pStyle w:val="NoSpacing"/>
+        <w:rPr>
+          <w:rFonts w:ascii="Times New Roman" w:hAnsi="Times New Roman" w:cs="Times New Roman"/>
+        </w:rPr>
+      </w:pPr>
+      <w:r>
+        <w:rPr>
+          <w:rFonts w:ascii="Times New Roman" w:hAnsi="Times New Roman" w:cs="Times New Roman"/>
+        </w:rPr>
+        <w:t xml:space="preserve">This project aims to process </w:t>
+      </w:r>
+      <w:r>
+        <w:rPr>
+          <w:rFonts w:ascii="Times New Roman" w:hAnsi="Times New Roman" w:cs="Times New Roman"/>
+        </w:rPr>
+        <w:t xml:space="preserve">the New York Taxi &amp; Limousine </w:t>
+      </w:r>
+      <w:r>
+        <w:rPr>
+          <w:rFonts w:ascii="Times New Roman" w:hAnsi="Times New Roman" w:cs="Times New Roman"/>
+        </w:rPr>
+        <w:t xml:space="preserve">data to be analyzed and pipelined to a cloud database. This tool extracts trip data from taxi cabs around the city of New York. It processes it using sophisticated algorithms to make sense of the data and provide </w:t>
+      </w:r>
+      <w:r>
+        <w:rPr>
+          <w:rFonts w:ascii="Times New Roman" w:hAnsi="Times New Roman" w:cs="Times New Roman"/>
+        </w:rPr>
+        <w:t>analysts</w:t>
+      </w:r>
+      <w:r>
+        <w:rPr>
+          <w:rFonts w:ascii="Times New Roman" w:hAnsi="Times New Roman" w:cs="Times New Roman"/>
+        </w:rPr>
+        <w:t xml:space="preserve"> with </w:t>
+      </w:r>
+      <w:proofErr w:type="gramStart"/>
+      <w:r>
+        <w:rPr>
+          <w:rFonts w:ascii="Times New Roman" w:hAnsi="Times New Roman" w:cs="Times New Roman"/>
+        </w:rPr>
+        <w:t>easy to understand</w:t>
+      </w:r>
+      <w:proofErr w:type="gramEnd"/>
+      <w:r>
+        <w:rPr>
+          <w:rFonts w:ascii="Times New Roman" w:hAnsi="Times New Roman" w:cs="Times New Roman"/>
+        </w:rPr>
+        <w:t xml:space="preserve"> capabilities to build </w:t>
+      </w:r>
+      <w:r>
+        <w:rPr>
+          <w:rFonts w:ascii="Times New Roman" w:hAnsi="Times New Roman" w:cs="Times New Roman"/>
+        </w:rPr>
+        <w:t>educational data products in the cloud</w:t>
+      </w:r>
+      <w:r>
+        <w:rPr>
+          <w:rFonts w:ascii="Times New Roman" w:hAnsi="Times New Roman" w:cs="Times New Roman"/>
+        </w:rPr>
+        <w:t xml:space="preserve">. </w:t>
+      </w:r>
+      <w:r>
+        <w:rPr>
+          <w:rFonts w:ascii="Times New Roman" w:hAnsi="Times New Roman" w:cs="Times New Roman"/>
+        </w:rPr>
+        <w:t xml:space="preserve">An example of a data product </w:t>
+      </w:r>
+      <w:r>
+        <w:rPr>
+          <w:rFonts w:ascii="Times New Roman" w:hAnsi="Times New Roman" w:cs="Times New Roman"/>
+        </w:rPr>
+        <w:t xml:space="preserve">is a multi-dimensional data cube that enables </w:t>
+      </w:r>
+      <w:r>
+        <w:rPr>
+          <w:rFonts w:ascii="Times New Roman" w:hAnsi="Times New Roman" w:cs="Times New Roman"/>
+        </w:rPr>
+        <w:t xml:space="preserve">graphical </w:t>
+      </w:r>
+      <w:r>
+        <w:rPr>
+          <w:rFonts w:ascii="Times New Roman" w:hAnsi="Times New Roman" w:cs="Times New Roman"/>
+        </w:rPr>
+        <w:t>maps to</w:t>
+      </w:r>
+      <w:r>
+        <w:rPr>
+          <w:rFonts w:ascii="Times New Roman" w:hAnsi="Times New Roman" w:cs="Times New Roman"/>
+        </w:rPr>
+        <w:t xml:space="preserve"> highlight all the places where trips are most common and expected on any </w:t>
+      </w:r>
+      <w:proofErr w:type="gramStart"/>
+      <w:r>
+        <w:rPr>
+          <w:rFonts w:ascii="Times New Roman" w:hAnsi="Times New Roman" w:cs="Times New Roman"/>
+        </w:rPr>
+        <w:t>particular day</w:t>
+      </w:r>
+      <w:proofErr w:type="gramEnd"/>
+      <w:r>
+        <w:rPr>
+          <w:rFonts w:ascii="Times New Roman" w:hAnsi="Times New Roman" w:cs="Times New Roman"/>
+        </w:rPr>
+        <w:t xml:space="preserve"> of the week. </w:t>
+      </w:r>
+      <w:r>
+        <w:rPr>
+          <w:rFonts w:ascii="Times New Roman" w:hAnsi="Times New Roman" w:cs="Times New Roman"/>
+        </w:rPr>
+        <w:t>For instance, one would be able to analyze</w:t>
+      </w:r>
+      <w:r>
+        <w:rPr>
+          <w:rFonts w:ascii="Times New Roman" w:hAnsi="Times New Roman" w:cs="Times New Roman"/>
+        </w:rPr>
+        <w:t xml:space="preserve"> where customers are dropping off</w:t>
+      </w:r>
+      <w:r>
+        <w:rPr>
+          <w:rFonts w:ascii="Times New Roman" w:hAnsi="Times New Roman" w:cs="Times New Roman"/>
+        </w:rPr>
+        <w:t xml:space="preserve"> and picking up patrons throughout the day</w:t>
+      </w:r>
+      <w:r>
+        <w:rPr>
+          <w:rFonts w:ascii="Times New Roman" w:hAnsi="Times New Roman" w:cs="Times New Roman"/>
+        </w:rPr>
+        <w:t xml:space="preserve"> at </w:t>
+      </w:r>
+      <w:r>
+        <w:rPr>
+          <w:rFonts w:ascii="Times New Roman" w:hAnsi="Times New Roman" w:cs="Times New Roman"/>
+        </w:rPr>
+        <w:t xml:space="preserve">certain times of the day, </w:t>
+      </w:r>
+      <w:r>
+        <w:rPr>
+          <w:rFonts w:ascii="Times New Roman" w:hAnsi="Times New Roman" w:cs="Times New Roman"/>
+        </w:rPr>
+        <w:t>along with the</w:t>
+      </w:r>
+      <w:r>
+        <w:rPr>
+          <w:rFonts w:ascii="Times New Roman" w:hAnsi="Times New Roman" w:cs="Times New Roman"/>
+        </w:rPr>
+        <w:t xml:space="preserve"> histor</w:t>
+      </w:r>
+      <w:r>
+        <w:rPr>
+          <w:rFonts w:ascii="Times New Roman" w:hAnsi="Times New Roman" w:cs="Times New Roman"/>
+        </w:rPr>
+        <w:t>ies of these transactions</w:t>
+      </w:r>
+      <w:r>
+        <w:rPr>
+          <w:rFonts w:ascii="Times New Roman" w:hAnsi="Times New Roman" w:cs="Times New Roman"/>
+        </w:rPr>
+        <w:t xml:space="preserve"> done over recent months. </w:t>
+      </w:r>
+      <w:r>
+        <w:rPr>
+          <w:rFonts w:ascii="Times New Roman" w:hAnsi="Times New Roman" w:cs="Times New Roman"/>
+        </w:rPr>
+        <w:t xml:space="preserve">Staging tables in this software application will enable the operator to process data in </w:t>
+      </w:r>
+      <w:proofErr w:type="gramStart"/>
+      <w:r>
+        <w:rPr>
+          <w:rFonts w:ascii="Times New Roman" w:hAnsi="Times New Roman" w:cs="Times New Roman"/>
+        </w:rPr>
+        <w:t>many different ways</w:t>
+      </w:r>
+      <w:proofErr w:type="gramEnd"/>
+      <w:r>
+        <w:rPr>
+          <w:rFonts w:ascii="Times New Roman" w:hAnsi="Times New Roman" w:cs="Times New Roman"/>
+        </w:rPr>
+        <w:t xml:space="preserve"> through connecting business intelligence or data science software. If analysts want to know how long a driver has been driving in any </w:t>
+      </w:r>
+      <w:proofErr w:type="gramStart"/>
+      <w:r>
+        <w:rPr>
+          <w:rFonts w:ascii="Times New Roman" w:hAnsi="Times New Roman" w:cs="Times New Roman"/>
+        </w:rPr>
+        <w:t>particular taxi</w:t>
+      </w:r>
+      <w:proofErr w:type="gramEnd"/>
+      <w:r>
+        <w:rPr>
+          <w:rFonts w:ascii="Times New Roman" w:hAnsi="Times New Roman" w:cs="Times New Roman"/>
+        </w:rPr>
+        <w:t xml:space="preserve"> zone, you can look up the driver's record in the software's database and see how they have performed. You can also lookup a specific taxi zone and see whether it is experiencing customer satisfaction problems. Once you know what is going on in your local taxi area in the taxi zones, you can then plan new routes or re-arrange cabs to improve efficiency and profitability.</w:t>
+      </w:r>
+    </w:p>
+    <w:p>
+      <w:pPr>
+        <w:pStyle w:val="NoSpacing"/>
+        <w:rPr>
+          <w:rFonts w:ascii="Times New Roman" w:hAnsi="Times New Roman" w:cs="Times New Roman"/>
+        </w:rPr>
       </w:pPr>
     </w:p>
     <w:p>
@@ -3381,299 +4070,19 @@
         <w:rPr>
           <w:rFonts w:ascii="Times New Roman" w:hAnsi="Times New Roman" w:cs="Times New Roman"/>
         </w:rPr>
-        <w:t xml:space="preserve"> detail of the journey. </w:t>
-      </w:r>
-      <w:r>
-        <w:rPr>
-          <w:rFonts w:ascii="Times New Roman" w:hAnsi="Times New Roman" w:cs="Times New Roman"/>
-        </w:rPr>
-        <w:t>Data-engines do the taxi data-engineering job of extracting this information and presenting it in a useful form</w:t>
-      </w:r>
-      <w:r>
-        <w:rPr>
-          <w:rFonts w:ascii="Times New Roman" w:hAnsi="Times New Roman" w:cs="Times New Roman"/>
-        </w:rPr>
-        <w:t>. Data-engines are software applications that use large-scale data analysis tools and data visualization capabilities to allow people and companies like you and me access to information that has been processed and stored by sophisticated algorithms.</w:t>
-      </w:r>
-    </w:p>
-    <w:p>
-      <w:pPr>
-        <w:pStyle w:val="NoSpacing"/>
-        <w:rPr>
-          <w:rFonts w:ascii="Times New Roman" w:hAnsi="Times New Roman" w:cs="Times New Roman"/>
-        </w:rPr>
-      </w:pPr>
-    </w:p>
-    <w:p>
-      <w:pPr>
-        <w:pStyle w:val="NoSpacing"/>
-        <w:rPr>
-          <w:rFonts w:ascii="Times New Roman" w:hAnsi="Times New Roman" w:cs="Times New Roman"/>
-        </w:rPr>
-      </w:pPr>
-      <w:r>
-        <w:rPr>
-          <w:rFonts w:ascii="Times New Roman" w:hAnsi="Times New Roman" w:cs="Times New Roman"/>
-        </w:rPr>
-        <w:t>This project aims to process data to</w:t>
-      </w:r>
-      <w:r>
-        <w:rPr>
-          <w:rFonts w:ascii="Times New Roman" w:hAnsi="Times New Roman" w:cs="Times New Roman"/>
-        </w:rPr>
-        <w:t xml:space="preserve"> be</w:t>
-      </w:r>
-      <w:r>
-        <w:rPr>
-          <w:rFonts w:ascii="Times New Roman" w:hAnsi="Times New Roman" w:cs="Times New Roman"/>
-        </w:rPr>
-        <w:t xml:space="preserve"> analyzed </w:t>
-      </w:r>
-      <w:r>
-        <w:rPr>
-          <w:rFonts w:ascii="Times New Roman" w:hAnsi="Times New Roman" w:cs="Times New Roman"/>
-        </w:rPr>
-        <w:t xml:space="preserve">in this project and </w:t>
-      </w:r>
-      <w:r>
-        <w:rPr>
-          <w:rFonts w:ascii="Times New Roman" w:hAnsi="Times New Roman" w:cs="Times New Roman"/>
-        </w:rPr>
-        <w:t>pipelined to a cloud database</w:t>
-      </w:r>
-      <w:r>
-        <w:rPr>
-          <w:rFonts w:ascii="Times New Roman" w:hAnsi="Times New Roman" w:cs="Times New Roman"/>
-        </w:rPr>
-        <w:t>. This tool extracts trip data from taxi cabs around the city of New York</w:t>
-      </w:r>
-      <w:r>
-        <w:rPr>
-          <w:rFonts w:ascii="Times New Roman" w:hAnsi="Times New Roman" w:cs="Times New Roman"/>
-        </w:rPr>
-        <w:t>. It</w:t>
-      </w:r>
-      <w:r>
-        <w:rPr>
-          <w:rFonts w:ascii="Times New Roman" w:hAnsi="Times New Roman" w:cs="Times New Roman"/>
-        </w:rPr>
-        <w:t xml:space="preserve"> processes it using sophisticated algorithms to make sense of the data and provide you with </w:t>
-      </w:r>
-      <w:proofErr w:type="gramStart"/>
-      <w:r>
-        <w:rPr>
-          <w:rFonts w:ascii="Times New Roman" w:hAnsi="Times New Roman" w:cs="Times New Roman"/>
-        </w:rPr>
-        <w:t>easy to understand</w:t>
-      </w:r>
-      <w:proofErr w:type="gramEnd"/>
-      <w:r>
-        <w:rPr>
-          <w:rFonts w:ascii="Times New Roman" w:hAnsi="Times New Roman" w:cs="Times New Roman"/>
-        </w:rPr>
-        <w:t xml:space="preserve"> </w:t>
-      </w:r>
-      <w:r>
-        <w:rPr>
-          <w:rFonts w:ascii="Times New Roman" w:hAnsi="Times New Roman" w:cs="Times New Roman"/>
-        </w:rPr>
-        <w:t>cap</w:t>
-      </w:r>
-      <w:r>
-        <w:rPr>
-          <w:rFonts w:ascii="Times New Roman" w:hAnsi="Times New Roman" w:cs="Times New Roman"/>
-        </w:rPr>
-        <w:t xml:space="preserve">abilities </w:t>
-      </w:r>
-      <w:r>
-        <w:rPr>
-          <w:rFonts w:ascii="Times New Roman" w:hAnsi="Times New Roman" w:cs="Times New Roman"/>
-        </w:rPr>
-        <w:t>to</w:t>
-      </w:r>
-      <w:r>
-        <w:rPr>
-          <w:rFonts w:ascii="Times New Roman" w:hAnsi="Times New Roman" w:cs="Times New Roman"/>
-        </w:rPr>
-        <w:t xml:space="preserve"> build </w:t>
-      </w:r>
-      <w:r>
-        <w:rPr>
-          <w:rFonts w:ascii="Times New Roman" w:hAnsi="Times New Roman" w:cs="Times New Roman"/>
-        </w:rPr>
-        <w:t>graphs and maps</w:t>
-      </w:r>
-      <w:r>
-        <w:rPr>
-          <w:rFonts w:ascii="Times New Roman" w:hAnsi="Times New Roman" w:cs="Times New Roman"/>
-        </w:rPr>
-        <w:t xml:space="preserve"> in the cloud</w:t>
-      </w:r>
-      <w:r>
-        <w:rPr>
-          <w:rFonts w:ascii="Times New Roman" w:hAnsi="Times New Roman" w:cs="Times New Roman"/>
-        </w:rPr>
-        <w:t xml:space="preserve">. These maps highlight all the places where trips are most common and expected on any </w:t>
-      </w:r>
-      <w:proofErr w:type="gramStart"/>
-      <w:r>
-        <w:rPr>
-          <w:rFonts w:ascii="Times New Roman" w:hAnsi="Times New Roman" w:cs="Times New Roman"/>
-        </w:rPr>
-        <w:t>particular day</w:t>
-      </w:r>
-      <w:proofErr w:type="gramEnd"/>
-      <w:r>
-        <w:rPr>
-          <w:rFonts w:ascii="Times New Roman" w:hAnsi="Times New Roman" w:cs="Times New Roman"/>
-        </w:rPr>
-        <w:t xml:space="preserve"> of the week. You can see where customers are dropping offloads at certain times of the day</w:t>
-      </w:r>
-      <w:r>
-        <w:rPr>
-          <w:rFonts w:ascii="Times New Roman" w:hAnsi="Times New Roman" w:cs="Times New Roman"/>
-        </w:rPr>
-        <w:t>,</w:t>
-      </w:r>
-      <w:r>
-        <w:rPr>
-          <w:rFonts w:ascii="Times New Roman" w:hAnsi="Times New Roman" w:cs="Times New Roman"/>
-        </w:rPr>
-        <w:t xml:space="preserve"> and you can also look up your history to </w:t>
-      </w:r>
-      <w:r>
-        <w:rPr>
-          <w:rFonts w:ascii="Times New Roman" w:hAnsi="Times New Roman" w:cs="Times New Roman"/>
-        </w:rPr>
-        <w:t>know</w:t>
-      </w:r>
-      <w:r>
-        <w:rPr>
-          <w:rFonts w:ascii="Times New Roman" w:hAnsi="Times New Roman" w:cs="Times New Roman"/>
-        </w:rPr>
-        <w:t xml:space="preserve"> where you have been and what you have done over recent months. If you want to know what cab drivers have been doing recently, you can look up your data and see.</w:t>
-      </w:r>
-    </w:p>
-    <w:p>
-      <w:pPr>
-        <w:pStyle w:val="NoSpacing"/>
-        <w:rPr>
-          <w:rFonts w:ascii="Times New Roman" w:hAnsi="Times New Roman" w:cs="Times New Roman"/>
-        </w:rPr>
-      </w:pPr>
-    </w:p>
-    <w:p>
-      <w:pPr>
-        <w:pStyle w:val="NoSpacing"/>
-        <w:rPr>
-          <w:rFonts w:ascii="Times New Roman" w:hAnsi="Times New Roman" w:cs="Times New Roman"/>
-        </w:rPr>
-      </w:pPr>
-      <w:r>
-        <w:rPr>
-          <w:rFonts w:ascii="Times New Roman" w:hAnsi="Times New Roman" w:cs="Times New Roman"/>
-        </w:rPr>
-        <w:t>Staging tables in th</w:t>
-      </w:r>
-      <w:r>
-        <w:rPr>
-          <w:rFonts w:ascii="Times New Roman" w:hAnsi="Times New Roman" w:cs="Times New Roman"/>
-        </w:rPr>
-        <w:t>is</w:t>
-      </w:r>
-      <w:r>
-        <w:rPr>
-          <w:rFonts w:ascii="Times New Roman" w:hAnsi="Times New Roman" w:cs="Times New Roman"/>
-        </w:rPr>
-        <w:t xml:space="preserve"> software application</w:t>
-      </w:r>
-      <w:r>
-        <w:rPr>
-          <w:rFonts w:ascii="Times New Roman" w:hAnsi="Times New Roman" w:cs="Times New Roman"/>
-        </w:rPr>
-        <w:t xml:space="preserve"> will</w:t>
-      </w:r>
-      <w:r>
-        <w:rPr>
-          <w:rFonts w:ascii="Times New Roman" w:hAnsi="Times New Roman" w:cs="Times New Roman"/>
-        </w:rPr>
-        <w:t xml:space="preserve"> enable the operator to </w:t>
-      </w:r>
-      <w:r>
-        <w:rPr>
-          <w:rFonts w:ascii="Times New Roman" w:hAnsi="Times New Roman" w:cs="Times New Roman"/>
-        </w:rPr>
-        <w:t xml:space="preserve">process data in </w:t>
-      </w:r>
-      <w:proofErr w:type="gramStart"/>
-      <w:r>
-        <w:rPr>
-          <w:rFonts w:ascii="Times New Roman" w:hAnsi="Times New Roman" w:cs="Times New Roman"/>
-        </w:rPr>
-        <w:t>many different ways</w:t>
-      </w:r>
-      <w:proofErr w:type="gramEnd"/>
-      <w:r>
-        <w:rPr>
-          <w:rFonts w:ascii="Times New Roman" w:hAnsi="Times New Roman" w:cs="Times New Roman"/>
-        </w:rPr>
-        <w:t xml:space="preserve"> through connecting business intelligence or data science software</w:t>
-      </w:r>
-      <w:r>
-        <w:rPr>
-          <w:rFonts w:ascii="Times New Roman" w:hAnsi="Times New Roman" w:cs="Times New Roman"/>
-        </w:rPr>
-        <w:t xml:space="preserve">. If you want to know how long a driver has been driving in any </w:t>
-      </w:r>
-      <w:proofErr w:type="gramStart"/>
-      <w:r>
-        <w:rPr>
-          <w:rFonts w:ascii="Times New Roman" w:hAnsi="Times New Roman" w:cs="Times New Roman"/>
-        </w:rPr>
-        <w:t>particular taxi</w:t>
-      </w:r>
-      <w:proofErr w:type="gramEnd"/>
-      <w:r>
-        <w:rPr>
-          <w:rFonts w:ascii="Times New Roman" w:hAnsi="Times New Roman" w:cs="Times New Roman"/>
-        </w:rPr>
-        <w:t xml:space="preserve"> zone, you can look up the driver's record in the software's database and see how they have performed. You can also lookup a </w:t>
-      </w:r>
-      <w:r>
-        <w:rPr>
-          <w:rFonts w:ascii="Times New Roman" w:hAnsi="Times New Roman" w:cs="Times New Roman"/>
-        </w:rPr>
-        <w:t>specific taxi zone</w:t>
-      </w:r>
-      <w:r>
-        <w:rPr>
-          <w:rFonts w:ascii="Times New Roman" w:hAnsi="Times New Roman" w:cs="Times New Roman"/>
-        </w:rPr>
-        <w:t xml:space="preserve"> and see whether it is experiencing </w:t>
-      </w:r>
-      <w:r>
-        <w:rPr>
-          <w:rFonts w:ascii="Times New Roman" w:hAnsi="Times New Roman" w:cs="Times New Roman"/>
-        </w:rPr>
-        <w:t>customer satisfaction problems</w:t>
-      </w:r>
-      <w:r>
-        <w:rPr>
-          <w:rFonts w:ascii="Times New Roman" w:hAnsi="Times New Roman" w:cs="Times New Roman"/>
-        </w:rPr>
-        <w:t xml:space="preserve">. Once you know what is going on in </w:t>
-      </w:r>
-      <w:r>
-        <w:rPr>
-          <w:rFonts w:ascii="Times New Roman" w:hAnsi="Times New Roman" w:cs="Times New Roman"/>
-        </w:rPr>
-        <w:t>your local taxi area in the taxi zones</w:t>
-      </w:r>
-      <w:r>
-        <w:rPr>
-          <w:rFonts w:ascii="Times New Roman" w:hAnsi="Times New Roman" w:cs="Times New Roman"/>
-        </w:rPr>
-        <w:t>, you can then plan new routes or re-arrange cabs to improve efficiency and profitability.</w:t>
+        <w:t xml:space="preserve"> detail of the journey. Data-engines </w:t>
+      </w:r>
+      <w:r>
+        <w:rPr>
+          <w:rFonts w:ascii="Times New Roman" w:hAnsi="Times New Roman" w:cs="Times New Roman"/>
+        </w:rPr>
+        <w:t>will do the</w:t>
+      </w:r>
+      <w:r>
+        <w:rPr>
+          <w:rFonts w:ascii="Times New Roman" w:hAnsi="Times New Roman" w:cs="Times New Roman"/>
+        </w:rPr>
+        <w:t xml:space="preserve"> job of extracting this information and presenting it in a useful form. Data-engines are software applications that use large-scale data analysis tools and data visualization capabilities to allow people and companies like you and me access to information that has been processed and stored by sophisticated algorithms.</w:t>
       </w:r>
     </w:p>
     <w:p>
@@ -3932,6 +4341,9 @@
     </w:p>
     <w:p>
       <w:pPr>
+        <w:rPr>
+          <w:rFonts w:ascii="Times New Roman" w:hAnsi="Times New Roman" w:cs="Times New Roman"/>
+        </w:rPr>
         <w:sectPr>
           <w:pgSz w:w="12240" w:h="15840"/>
           <w:pgMar w:top="1440" w:right="1440" w:bottom="1440" w:left="1440" w:header="720" w:footer="720" w:gutter="0"/>
@@ -4221,7 +4633,6 @@
           <w:u w:val="single"/>
         </w:rPr>
       </w:pPr>
-      <w:bookmarkStart w:id="3" w:name="_Toc58436124"/>
       <w:r>
         <w:rPr>
           <w:rFonts w:ascii="Times New Roman" w:hAnsi="Times New Roman" w:cs="Times New Roman"/>
@@ -4229,249 +4640,130 @@
           <w:bCs/>
           <w:u w:val="single"/>
         </w:rPr>
-        <w:t>What is this?</w:t>
-      </w:r>
-      <w:bookmarkEnd w:id="3"/>
-    </w:p>
-    <w:p>
-      <w:pPr>
-        <w:pStyle w:val="NoSpacing"/>
-        <w:rPr>
-          <w:rFonts w:ascii="Times New Roman" w:hAnsi="Times New Roman" w:cs="Times New Roman"/>
-        </w:rPr>
-      </w:pPr>
-    </w:p>
-    <w:p>
-      <w:pPr>
-        <w:pStyle w:val="NoSpacing"/>
-        <w:rPr>
-          <w:rFonts w:ascii="Times New Roman" w:hAnsi="Times New Roman" w:cs="Times New Roman"/>
-        </w:rPr>
-      </w:pPr>
-      <w:r>
-        <w:rPr>
-          <w:rFonts w:ascii="Times New Roman" w:hAnsi="Times New Roman" w:cs="Times New Roman"/>
-        </w:rPr>
-        <w:t xml:space="preserve">This is the write-up for a Data Engineering project </w:t>
-      </w:r>
-      <w:r>
-        <w:rPr>
-          <w:rFonts w:ascii="Times New Roman" w:hAnsi="Times New Roman" w:cs="Times New Roman"/>
-        </w:rPr>
-        <w:t xml:space="preserve">capstone at Springboard that covers engineering an </w:t>
-      </w:r>
-      <w:proofErr w:type="spellStart"/>
-      <w:r>
-        <w:rPr>
-          <w:rFonts w:ascii="Times New Roman" w:hAnsi="Times New Roman" w:cs="Times New Roman"/>
-        </w:rPr>
-        <w:t>en</w:t>
-      </w:r>
-      <w:proofErr w:type="spellEnd"/>
-      <w:r>
-        <w:rPr>
-          <w:rFonts w:ascii="Times New Roman" w:hAnsi="Times New Roman" w:cs="Times New Roman"/>
-        </w:rPr>
-        <w:t>-</w:t>
-      </w:r>
-      <w:r>
-        <w:rPr>
-          <w:rFonts w:ascii="Times New Roman" w:hAnsi="Times New Roman" w:cs="Times New Roman"/>
-        </w:rPr>
-        <w:t xml:space="preserve"> to</w:t>
-      </w:r>
-      <w:r>
-        <w:rPr>
-          <w:rFonts w:ascii="Times New Roman" w:hAnsi="Times New Roman" w:cs="Times New Roman"/>
-        </w:rPr>
-        <w:t>-</w:t>
-      </w:r>
-      <w:r>
-        <w:rPr>
-          <w:rFonts w:ascii="Times New Roman" w:hAnsi="Times New Roman" w:cs="Times New Roman"/>
-        </w:rPr>
-        <w:t>end data pipeline</w:t>
-      </w:r>
-      <w:r>
-        <w:rPr>
-          <w:rFonts w:ascii="Times New Roman" w:hAnsi="Times New Roman" w:cs="Times New Roman"/>
-        </w:rPr>
-        <w:t xml:space="preserve"> using the </w:t>
-      </w:r>
-      <w:r>
-        <w:rPr>
-          <w:rFonts w:ascii="Times New Roman" w:hAnsi="Times New Roman" w:cs="Times New Roman"/>
-        </w:rPr>
-        <w:t>NYC Taxi and Limousine Commission Data</w:t>
-      </w:r>
-      <w:r>
-        <w:rPr>
-          <w:rFonts w:ascii="Times New Roman" w:hAnsi="Times New Roman" w:cs="Times New Roman"/>
-        </w:rPr>
-        <w:t>. The</w:t>
-      </w:r>
-      <w:r>
-        <w:rPr>
-          <w:rFonts w:ascii="Times New Roman" w:hAnsi="Times New Roman" w:cs="Times New Roman"/>
-        </w:rPr>
-        <w:t xml:space="preserve"> </w:t>
-      </w:r>
-      <w:r>
-        <w:rPr>
-          <w:rFonts w:ascii="Times New Roman" w:hAnsi="Times New Roman" w:cs="Times New Roman"/>
-        </w:rPr>
-        <w:t xml:space="preserve">capstone highlights </w:t>
-      </w:r>
-      <w:r>
-        <w:rPr>
-          <w:rFonts w:ascii="Times New Roman" w:hAnsi="Times New Roman" w:cs="Times New Roman"/>
-        </w:rPr>
-        <w:t xml:space="preserve">a series of data </w:t>
-      </w:r>
-      <w:r>
-        <w:rPr>
-          <w:rFonts w:ascii="Times New Roman" w:hAnsi="Times New Roman" w:cs="Times New Roman"/>
-        </w:rPr>
-        <w:t>engineering</w:t>
-      </w:r>
-      <w:r>
-        <w:rPr>
-          <w:rFonts w:ascii="Times New Roman" w:hAnsi="Times New Roman" w:cs="Times New Roman"/>
-        </w:rPr>
-        <w:t xml:space="preserve"> steps</w:t>
-      </w:r>
-      <w:r>
-        <w:rPr>
-          <w:rFonts w:ascii="Times New Roman" w:hAnsi="Times New Roman" w:cs="Times New Roman"/>
-        </w:rPr>
-        <w:t xml:space="preserve"> required to build </w:t>
-      </w:r>
-      <w:r>
-        <w:rPr>
-          <w:rFonts w:ascii="Times New Roman" w:hAnsi="Times New Roman" w:cs="Times New Roman"/>
-        </w:rPr>
-        <w:t>data flows</w:t>
-      </w:r>
-      <w:r>
-        <w:rPr>
-          <w:rFonts w:ascii="Times New Roman" w:hAnsi="Times New Roman" w:cs="Times New Roman"/>
-        </w:rPr>
-        <w:t>. The pipeline computationally ingests data at the pipeline's beginning</w:t>
-      </w:r>
-      <w:r>
-        <w:rPr>
-          <w:rFonts w:ascii="Times New Roman" w:hAnsi="Times New Roman" w:cs="Times New Roman"/>
-        </w:rPr>
-        <w:t>; t</w:t>
-      </w:r>
-      <w:r>
-        <w:rPr>
-          <w:rFonts w:ascii="Times New Roman" w:hAnsi="Times New Roman" w:cs="Times New Roman"/>
-        </w:rPr>
-        <w:t xml:space="preserve">here are </w:t>
-      </w:r>
-      <w:r>
-        <w:rPr>
-          <w:rFonts w:ascii="Times New Roman" w:hAnsi="Times New Roman" w:cs="Times New Roman"/>
-        </w:rPr>
-        <w:t>many</w:t>
-      </w:r>
-      <w:r>
-        <w:rPr>
-          <w:rFonts w:ascii="Times New Roman" w:hAnsi="Times New Roman" w:cs="Times New Roman"/>
-        </w:rPr>
-        <w:t xml:space="preserve"> steps in which each step</w:t>
-      </w:r>
-      <w:r>
-        <w:rPr>
-          <w:rFonts w:ascii="Times New Roman" w:hAnsi="Times New Roman" w:cs="Times New Roman"/>
-        </w:rPr>
-        <w:t xml:space="preserve"> in the pipeline</w:t>
-      </w:r>
-      <w:r>
-        <w:rPr>
-          <w:rFonts w:ascii="Times New Roman" w:hAnsi="Times New Roman" w:cs="Times New Roman"/>
-        </w:rPr>
-        <w:t xml:space="preserve"> delivers an output</w:t>
-      </w:r>
-      <w:r>
-        <w:rPr>
-          <w:rFonts w:ascii="Times New Roman" w:hAnsi="Times New Roman" w:cs="Times New Roman"/>
-        </w:rPr>
-        <w:t>-</w:t>
-      </w:r>
-      <w:r>
-        <w:rPr>
-          <w:rFonts w:ascii="Times New Roman" w:hAnsi="Times New Roman" w:cs="Times New Roman"/>
-        </w:rPr>
-        <w:t xml:space="preserve">input to the next step. </w:t>
-      </w:r>
-      <w:r>
-        <w:rPr>
-          <w:rFonts w:ascii="Times New Roman" w:hAnsi="Times New Roman" w:cs="Times New Roman"/>
-        </w:rPr>
-        <w:t>The process highlighted here</w:t>
-      </w:r>
-      <w:r>
-        <w:rPr>
-          <w:rFonts w:ascii="Times New Roman" w:hAnsi="Times New Roman" w:cs="Times New Roman"/>
-        </w:rPr>
-        <w:t xml:space="preserve"> continues until the </w:t>
-      </w:r>
-      <w:r>
-        <w:rPr>
-          <w:rFonts w:ascii="Times New Roman" w:hAnsi="Times New Roman" w:cs="Times New Roman"/>
-        </w:rPr>
-        <w:t>channel</w:t>
-      </w:r>
-      <w:r>
-        <w:rPr>
-          <w:rFonts w:ascii="Times New Roman" w:hAnsi="Times New Roman" w:cs="Times New Roman"/>
-        </w:rPr>
-        <w:t xml:space="preserve"> is complete. In some cases, independent efforts run in parallel.</w:t>
-      </w:r>
-    </w:p>
-    <w:p>
-      <w:pPr>
-        <w:pStyle w:val="NoSpacing"/>
-        <w:rPr>
-          <w:rFonts w:ascii="Times New Roman" w:hAnsi="Times New Roman" w:cs="Times New Roman"/>
-        </w:rPr>
-      </w:pPr>
-    </w:p>
-    <w:p>
-      <w:pPr>
-        <w:pStyle w:val="NoSpacing"/>
-        <w:rPr>
-          <w:rFonts w:ascii="Times New Roman" w:hAnsi="Times New Roman" w:cs="Times New Roman"/>
-        </w:rPr>
-      </w:pPr>
-      <w:r>
-        <w:rPr>
-          <w:rFonts w:ascii="Times New Roman" w:hAnsi="Times New Roman" w:cs="Times New Roman"/>
-        </w:rPr>
-        <w:t>This data pipeline consists of three key elements: a source, a processing step or steps, and a destination (a sink). The data pipeline enables data to flow from an application to a data warehouse (MS Azure) for future analytics and report generations.</w:t>
-      </w:r>
-    </w:p>
-    <w:p>
-      <w:pPr>
-        <w:pStyle w:val="NoSpacing"/>
-        <w:rPr>
-          <w:rFonts w:ascii="Times New Roman" w:hAnsi="Times New Roman" w:cs="Times New Roman"/>
-        </w:rPr>
-      </w:pPr>
-    </w:p>
-    <w:p>
-      <w:pPr>
-        <w:pStyle w:val="NoSpacing"/>
-        <w:rPr>
-          <w:rFonts w:ascii="Times New Roman" w:hAnsi="Times New Roman" w:cs="Times New Roman"/>
-        </w:rPr>
-      </w:pPr>
-    </w:p>
-    <w:p>
-      <w:pPr>
-        <w:pStyle w:val="Heading2"/>
+        <w:t>Artifact deliverables:</w:t>
+      </w:r>
+    </w:p>
+    <w:p>
+      <w:pPr>
+        <w:pStyle w:val="NoSpacing"/>
+        <w:rPr>
+          <w:rFonts w:ascii="Times New Roman" w:hAnsi="Times New Roman" w:cs="Times New Roman"/>
+        </w:rPr>
+      </w:pPr>
+    </w:p>
+    <w:p>
+      <w:pPr>
+        <w:pStyle w:val="NoSpacing"/>
+        <w:numPr>
+          <w:ilvl w:val="0"/>
+          <w:numId w:val="47"/>
+        </w:numPr>
+        <w:rPr>
+          <w:rFonts w:ascii="Times New Roman" w:hAnsi="Times New Roman" w:cs="Times New Roman"/>
+        </w:rPr>
+      </w:pPr>
+      <w:r>
+        <w:rPr>
+          <w:rFonts w:ascii="Times New Roman" w:hAnsi="Times New Roman" w:cs="Times New Roman"/>
+        </w:rPr>
+        <w:t>Explanation of the project</w:t>
+      </w:r>
+    </w:p>
+    <w:p>
+      <w:pPr>
+        <w:pStyle w:val="NoSpacing"/>
+        <w:numPr>
+          <w:ilvl w:val="0"/>
+          <w:numId w:val="47"/>
+        </w:numPr>
+        <w:rPr>
+          <w:rFonts w:ascii="Times New Roman" w:hAnsi="Times New Roman" w:cs="Times New Roman"/>
+        </w:rPr>
+      </w:pPr>
+      <w:r>
+        <w:rPr>
+          <w:rFonts w:ascii="Times New Roman" w:hAnsi="Times New Roman" w:cs="Times New Roman"/>
+        </w:rPr>
+        <w:t>How to use it</w:t>
+      </w:r>
+    </w:p>
+    <w:p>
+      <w:pPr>
+        <w:pStyle w:val="NoSpacing"/>
+        <w:numPr>
+          <w:ilvl w:val="0"/>
+          <w:numId w:val="47"/>
+        </w:numPr>
+        <w:rPr>
+          <w:rFonts w:ascii="Times New Roman" w:hAnsi="Times New Roman" w:cs="Times New Roman"/>
+        </w:rPr>
+      </w:pPr>
+      <w:r>
+        <w:rPr>
+          <w:rFonts w:ascii="Times New Roman" w:hAnsi="Times New Roman" w:cs="Times New Roman"/>
+        </w:rPr>
+        <w:t>How to test &amp; develop it</w:t>
+      </w:r>
+    </w:p>
+    <w:p>
+      <w:pPr>
+        <w:pStyle w:val="NoSpacing"/>
+        <w:numPr>
+          <w:ilvl w:val="0"/>
+          <w:numId w:val="47"/>
+        </w:numPr>
+        <w:rPr>
+          <w:rFonts w:ascii="Times New Roman" w:hAnsi="Times New Roman" w:cs="Times New Roman"/>
+        </w:rPr>
+      </w:pPr>
+      <w:r>
+        <w:rPr>
+          <w:rFonts w:ascii="Times New Roman" w:hAnsi="Times New Roman" w:cs="Times New Roman"/>
+        </w:rPr>
+        <w:t>Constraints, Limitations, and Assumptions</w:t>
+      </w:r>
+    </w:p>
+    <w:p>
+      <w:pPr>
+        <w:pStyle w:val="NoSpacing"/>
+        <w:numPr>
+          <w:ilvl w:val="0"/>
+          <w:numId w:val="47"/>
+        </w:numPr>
+        <w:rPr>
+          <w:rFonts w:ascii="Times New Roman" w:hAnsi="Times New Roman" w:cs="Times New Roman"/>
+        </w:rPr>
+      </w:pPr>
+      <w:r>
+        <w:rPr>
+          <w:rFonts w:ascii="Times New Roman" w:hAnsi="Times New Roman" w:cs="Times New Roman"/>
+        </w:rPr>
+        <w:t>Project setup</w:t>
+      </w:r>
+    </w:p>
+    <w:p>
+      <w:pPr>
+        <w:pStyle w:val="NoSpacing"/>
+        <w:rPr>
+          <w:rFonts w:ascii="Times New Roman" w:hAnsi="Times New Roman" w:cs="Times New Roman"/>
+          <w:i/>
+          <w:iCs/>
+        </w:rPr>
+      </w:pPr>
+    </w:p>
+    <w:p>
+      <w:pPr>
+        <w:pStyle w:val="NoSpacing"/>
+        <w:rPr>
+          <w:rFonts w:ascii="Times New Roman" w:hAnsi="Times New Roman" w:cs="Times New Roman"/>
+          <w:i/>
+          <w:iCs/>
+        </w:rPr>
+      </w:pPr>
+    </w:p>
+    <w:p>
+      <w:pPr>
+        <w:pStyle w:val="Heading3"/>
         <w:rPr>
           <w:rFonts w:ascii="Times New Roman" w:hAnsi="Times New Roman" w:cs="Times New Roman"/>
           <w:b/>
@@ -4479,7 +4771,7 @@
           <w:u w:val="single"/>
         </w:rPr>
       </w:pPr>
-      <w:bookmarkStart w:id="4" w:name="_Toc58436125"/>
+      <w:bookmarkStart w:id="3" w:name="_Toc58436124"/>
       <w:r>
         <w:rPr>
           <w:rFonts w:ascii="Times New Roman" w:hAnsi="Times New Roman" w:cs="Times New Roman"/>
@@ -4487,53 +4779,261 @@
           <w:bCs/>
           <w:u w:val="single"/>
         </w:rPr>
-        <w:t>How to use this?</w:t>
-      </w:r>
-      <w:bookmarkEnd w:id="4"/>
-    </w:p>
-    <w:p>
-      <w:pPr>
-        <w:pStyle w:val="NoSpacing"/>
-        <w:rPr>
-          <w:rFonts w:ascii="Times New Roman" w:hAnsi="Times New Roman" w:cs="Times New Roman"/>
-        </w:rPr>
-      </w:pPr>
-    </w:p>
-    <w:p>
-      <w:pPr>
-        <w:rPr>
-          <w:rFonts w:ascii="Times New Roman" w:eastAsiaTheme="minorEastAsia" w:hAnsi="Times New Roman" w:cs="Times New Roman"/>
-        </w:rPr>
-      </w:pPr>
-      <w:r>
-        <w:rPr>
-          <w:rFonts w:ascii="Times New Roman" w:eastAsiaTheme="minorEastAsia" w:hAnsi="Times New Roman" w:cs="Times New Roman"/>
-        </w:rPr>
-        <w:t>This data pipeline is architected as a batch-based flow. In this architecture scenario, we have built a</w:t>
-      </w:r>
-      <w:r>
-        <w:rPr>
-          <w:rFonts w:ascii="Times New Roman" w:eastAsiaTheme="minorEastAsia" w:hAnsi="Times New Roman" w:cs="Times New Roman"/>
-        </w:rPr>
-        <w:t>n Extraction Transformation Load (ETL) f</w:t>
-      </w:r>
-      <w:r>
-        <w:rPr>
-          <w:rFonts w:ascii="Times New Roman" w:eastAsiaTheme="minorEastAsia" w:hAnsi="Times New Roman" w:cs="Times New Roman"/>
-        </w:rPr>
-        <w:t>low from the New York Taxi &amp; Limousine Commission data sets to push this data to a data warehouse and an analytics database.</w:t>
-      </w:r>
-    </w:p>
-    <w:p>
-      <w:pPr>
-        <w:rPr>
-          <w:rFonts w:ascii="Times New Roman" w:eastAsiaTheme="minorEastAsia" w:hAnsi="Times New Roman" w:cs="Times New Roman"/>
-        </w:rPr>
-      </w:pPr>
-    </w:p>
-    <w:p>
-      <w:pPr>
-        <w:pStyle w:val="Heading2"/>
+        <w:t>What is this?</w:t>
+      </w:r>
+      <w:bookmarkEnd w:id="3"/>
+    </w:p>
+    <w:p>
+      <w:pPr>
+        <w:pStyle w:val="NoSpacing"/>
+        <w:rPr>
+          <w:rFonts w:ascii="Times New Roman" w:hAnsi="Times New Roman" w:cs="Times New Roman"/>
+        </w:rPr>
+      </w:pPr>
+    </w:p>
+    <w:p>
+      <w:pPr>
+        <w:pStyle w:val="NoSpacing"/>
+        <w:rPr>
+          <w:rFonts w:ascii="Times New Roman" w:hAnsi="Times New Roman" w:cs="Times New Roman"/>
+        </w:rPr>
+      </w:pPr>
+      <w:r>
+        <w:rPr>
+          <w:rFonts w:ascii="Times New Roman" w:hAnsi="Times New Roman" w:cs="Times New Roman"/>
+        </w:rPr>
+        <w:t xml:space="preserve">This </w:t>
+      </w:r>
+      <w:r>
+        <w:rPr>
+          <w:rFonts w:ascii="Times New Roman" w:hAnsi="Times New Roman" w:cs="Times New Roman"/>
+        </w:rPr>
+        <w:t xml:space="preserve">document includes the </w:t>
+      </w:r>
+      <w:r>
+        <w:rPr>
+          <w:rFonts w:ascii="Times New Roman" w:hAnsi="Times New Roman" w:cs="Times New Roman"/>
+        </w:rPr>
+        <w:t xml:space="preserve">write-up for a Data Engineering project </w:t>
+      </w:r>
+      <w:r>
+        <w:rPr>
+          <w:rFonts w:ascii="Times New Roman" w:hAnsi="Times New Roman" w:cs="Times New Roman"/>
+        </w:rPr>
+        <w:t xml:space="preserve">capstone at Springboard that covers engineering an </w:t>
+      </w:r>
+      <w:proofErr w:type="spellStart"/>
+      <w:r>
+        <w:rPr>
+          <w:rFonts w:ascii="Times New Roman" w:hAnsi="Times New Roman" w:cs="Times New Roman"/>
+        </w:rPr>
+        <w:t>en</w:t>
+      </w:r>
+      <w:proofErr w:type="spellEnd"/>
+      <w:r>
+        <w:rPr>
+          <w:rFonts w:ascii="Times New Roman" w:hAnsi="Times New Roman" w:cs="Times New Roman"/>
+        </w:rPr>
+        <w:t>-</w:t>
+      </w:r>
+      <w:r>
+        <w:rPr>
+          <w:rFonts w:ascii="Times New Roman" w:hAnsi="Times New Roman" w:cs="Times New Roman"/>
+        </w:rPr>
+        <w:t xml:space="preserve"> to</w:t>
+      </w:r>
+      <w:r>
+        <w:rPr>
+          <w:rFonts w:ascii="Times New Roman" w:hAnsi="Times New Roman" w:cs="Times New Roman"/>
+        </w:rPr>
+        <w:t>-</w:t>
+      </w:r>
+      <w:r>
+        <w:rPr>
+          <w:rFonts w:ascii="Times New Roman" w:hAnsi="Times New Roman" w:cs="Times New Roman"/>
+        </w:rPr>
+        <w:t>end data pipeline</w:t>
+      </w:r>
+      <w:r>
+        <w:rPr>
+          <w:rFonts w:ascii="Times New Roman" w:hAnsi="Times New Roman" w:cs="Times New Roman"/>
+        </w:rPr>
+        <w:t xml:space="preserve"> using the </w:t>
+      </w:r>
+      <w:r>
+        <w:rPr>
+          <w:rFonts w:ascii="Times New Roman" w:hAnsi="Times New Roman" w:cs="Times New Roman"/>
+        </w:rPr>
+        <w:t>NYC Taxi and Limousine Commission Data</w:t>
+      </w:r>
+      <w:r>
+        <w:rPr>
+          <w:rFonts w:ascii="Times New Roman" w:hAnsi="Times New Roman" w:cs="Times New Roman"/>
+        </w:rPr>
+        <w:t>. The</w:t>
+      </w:r>
+      <w:r>
+        <w:rPr>
+          <w:rFonts w:ascii="Times New Roman" w:hAnsi="Times New Roman" w:cs="Times New Roman"/>
+        </w:rPr>
+        <w:t xml:space="preserve"> </w:t>
+      </w:r>
+      <w:r>
+        <w:rPr>
+          <w:rFonts w:ascii="Times New Roman" w:hAnsi="Times New Roman" w:cs="Times New Roman"/>
+        </w:rPr>
+        <w:t xml:space="preserve">capstone highlights </w:t>
+      </w:r>
+      <w:r>
+        <w:rPr>
+          <w:rFonts w:ascii="Times New Roman" w:hAnsi="Times New Roman" w:cs="Times New Roman"/>
+        </w:rPr>
+        <w:t xml:space="preserve">a series of data </w:t>
+      </w:r>
+      <w:r>
+        <w:rPr>
+          <w:rFonts w:ascii="Times New Roman" w:hAnsi="Times New Roman" w:cs="Times New Roman"/>
+        </w:rPr>
+        <w:t>engineering</w:t>
+      </w:r>
+      <w:r>
+        <w:rPr>
+          <w:rFonts w:ascii="Times New Roman" w:hAnsi="Times New Roman" w:cs="Times New Roman"/>
+        </w:rPr>
+        <w:t xml:space="preserve"> steps</w:t>
+      </w:r>
+      <w:r>
+        <w:rPr>
+          <w:rFonts w:ascii="Times New Roman" w:hAnsi="Times New Roman" w:cs="Times New Roman"/>
+        </w:rPr>
+        <w:t xml:space="preserve"> required to build </w:t>
+      </w:r>
+      <w:r>
+        <w:rPr>
+          <w:rFonts w:ascii="Times New Roman" w:hAnsi="Times New Roman" w:cs="Times New Roman"/>
+        </w:rPr>
+        <w:t>data flows</w:t>
+      </w:r>
+      <w:r>
+        <w:rPr>
+          <w:rFonts w:ascii="Times New Roman" w:hAnsi="Times New Roman" w:cs="Times New Roman"/>
+        </w:rPr>
+        <w:t>. The pipeline computationally ingests data at the pipeline's beginning</w:t>
+      </w:r>
+      <w:r>
+        <w:rPr>
+          <w:rFonts w:ascii="Times New Roman" w:hAnsi="Times New Roman" w:cs="Times New Roman"/>
+        </w:rPr>
+        <w:t>; t</w:t>
+      </w:r>
+      <w:r>
+        <w:rPr>
+          <w:rFonts w:ascii="Times New Roman" w:hAnsi="Times New Roman" w:cs="Times New Roman"/>
+        </w:rPr>
+        <w:t xml:space="preserve">here are </w:t>
+      </w:r>
+      <w:r>
+        <w:rPr>
+          <w:rFonts w:ascii="Times New Roman" w:hAnsi="Times New Roman" w:cs="Times New Roman"/>
+        </w:rPr>
+        <w:t>many</w:t>
+      </w:r>
+      <w:r>
+        <w:rPr>
+          <w:rFonts w:ascii="Times New Roman" w:hAnsi="Times New Roman" w:cs="Times New Roman"/>
+        </w:rPr>
+        <w:t xml:space="preserve"> steps in which each step</w:t>
+      </w:r>
+      <w:r>
+        <w:rPr>
+          <w:rFonts w:ascii="Times New Roman" w:hAnsi="Times New Roman" w:cs="Times New Roman"/>
+        </w:rPr>
+        <w:t xml:space="preserve"> in the pipeline</w:t>
+      </w:r>
+      <w:r>
+        <w:rPr>
+          <w:rFonts w:ascii="Times New Roman" w:hAnsi="Times New Roman" w:cs="Times New Roman"/>
+        </w:rPr>
+        <w:t xml:space="preserve"> delivers an output</w:t>
+      </w:r>
+      <w:r>
+        <w:rPr>
+          <w:rFonts w:ascii="Times New Roman" w:hAnsi="Times New Roman" w:cs="Times New Roman"/>
+        </w:rPr>
+        <w:t>-</w:t>
+      </w:r>
+      <w:r>
+        <w:rPr>
+          <w:rFonts w:ascii="Times New Roman" w:hAnsi="Times New Roman" w:cs="Times New Roman"/>
+        </w:rPr>
+        <w:t xml:space="preserve">input to the next step. </w:t>
+      </w:r>
+      <w:r>
+        <w:rPr>
+          <w:rFonts w:ascii="Times New Roman" w:hAnsi="Times New Roman" w:cs="Times New Roman"/>
+        </w:rPr>
+        <w:t>The process highlighted here</w:t>
+      </w:r>
+      <w:r>
+        <w:rPr>
+          <w:rFonts w:ascii="Times New Roman" w:hAnsi="Times New Roman" w:cs="Times New Roman"/>
+        </w:rPr>
+        <w:t xml:space="preserve"> continues until the </w:t>
+      </w:r>
+      <w:r>
+        <w:rPr>
+          <w:rFonts w:ascii="Times New Roman" w:hAnsi="Times New Roman" w:cs="Times New Roman"/>
+        </w:rPr>
+        <w:t>channel</w:t>
+      </w:r>
+      <w:r>
+        <w:rPr>
+          <w:rFonts w:ascii="Times New Roman" w:hAnsi="Times New Roman" w:cs="Times New Roman"/>
+        </w:rPr>
+        <w:t xml:space="preserve"> is complete. In some cases, independent efforts run in parallel.</w:t>
+      </w:r>
+    </w:p>
+    <w:p>
+      <w:pPr>
+        <w:pStyle w:val="NoSpacing"/>
+        <w:rPr>
+          <w:rFonts w:ascii="Times New Roman" w:hAnsi="Times New Roman" w:cs="Times New Roman"/>
+        </w:rPr>
+      </w:pPr>
+    </w:p>
+    <w:p>
+      <w:pPr>
+        <w:pStyle w:val="NoSpacing"/>
+        <w:rPr>
+          <w:rFonts w:ascii="Times New Roman" w:hAnsi="Times New Roman" w:cs="Times New Roman"/>
+        </w:rPr>
+      </w:pPr>
+      <w:r>
+        <w:rPr>
+          <w:rFonts w:ascii="Times New Roman" w:hAnsi="Times New Roman" w:cs="Times New Roman"/>
+        </w:rPr>
+        <w:t>This data pipeline consists of three key elements: a source, a processing step or steps, and a destination (a sink). The data pipeline enables data to flow from an application to a data warehouse (MS Azure) for future analytics and report generations.</w:t>
+      </w:r>
+    </w:p>
+    <w:p>
+      <w:pPr>
+        <w:pStyle w:val="NoSpacing"/>
+        <w:rPr>
+          <w:rFonts w:ascii="Times New Roman" w:hAnsi="Times New Roman" w:cs="Times New Roman"/>
+        </w:rPr>
+      </w:pPr>
+    </w:p>
+    <w:p>
+      <w:pPr>
+        <w:pStyle w:val="NoSpacing"/>
+        <w:rPr>
+          <w:rFonts w:ascii="Times New Roman" w:hAnsi="Times New Roman" w:cs="Times New Roman"/>
+        </w:rPr>
+      </w:pPr>
+    </w:p>
+    <w:p>
+      <w:pPr>
+        <w:pStyle w:val="Heading3"/>
         <w:rPr>
           <w:rFonts w:ascii="Times New Roman" w:hAnsi="Times New Roman" w:cs="Times New Roman"/>
           <w:b/>
@@ -4541,7 +5041,7 @@
           <w:u w:val="single"/>
         </w:rPr>
       </w:pPr>
-      <w:bookmarkStart w:id="5" w:name="_Toc58436126"/>
+      <w:bookmarkStart w:id="4" w:name="_Toc58436125"/>
       <w:r>
         <w:rPr>
           <w:rFonts w:ascii="Times New Roman" w:hAnsi="Times New Roman" w:cs="Times New Roman"/>
@@ -4549,6 +5049,56 @@
           <w:bCs/>
           <w:u w:val="single"/>
         </w:rPr>
+        <w:t>How to use this?</w:t>
+      </w:r>
+      <w:bookmarkEnd w:id="4"/>
+    </w:p>
+    <w:p>
+      <w:pPr>
+        <w:pStyle w:val="NoSpacing"/>
+        <w:rPr>
+          <w:rFonts w:ascii="Times New Roman" w:hAnsi="Times New Roman" w:cs="Times New Roman"/>
+        </w:rPr>
+      </w:pPr>
+    </w:p>
+    <w:p>
+      <w:pPr>
+        <w:rPr>
+          <w:rFonts w:ascii="Times New Roman" w:eastAsiaTheme="minorEastAsia" w:hAnsi="Times New Roman" w:cs="Times New Roman"/>
+        </w:rPr>
+      </w:pPr>
+      <w:r>
+        <w:rPr>
+          <w:rFonts w:ascii="Times New Roman" w:eastAsiaTheme="minorEastAsia" w:hAnsi="Times New Roman" w:cs="Times New Roman"/>
+        </w:rPr>
+        <w:t>This data pipeline is architected as a batch-based flow. In this architecture scenario, we have built an Extraction Transformation Load (ETL) flow from the New York Taxi &amp; Limousine Commission data sets to push this data to a data warehouse and an analytics database.</w:t>
+      </w:r>
+    </w:p>
+    <w:p>
+      <w:pPr>
+        <w:rPr>
+          <w:rFonts w:ascii="Times New Roman" w:eastAsiaTheme="minorEastAsia" w:hAnsi="Times New Roman" w:cs="Times New Roman"/>
+        </w:rPr>
+      </w:pPr>
+    </w:p>
+    <w:p>
+      <w:pPr>
+        <w:pStyle w:val="Heading3"/>
+        <w:rPr>
+          <w:rFonts w:ascii="Times New Roman" w:hAnsi="Times New Roman" w:cs="Times New Roman"/>
+          <w:b/>
+          <w:bCs/>
+          <w:u w:val="single"/>
+        </w:rPr>
+      </w:pPr>
+      <w:bookmarkStart w:id="5" w:name="_Toc58436126"/>
+      <w:r>
+        <w:rPr>
+          <w:rFonts w:ascii="Times New Roman" w:hAnsi="Times New Roman" w:cs="Times New Roman"/>
+          <w:b/>
+          <w:bCs/>
+          <w:u w:val="single"/>
+        </w:rPr>
         <w:t>How to test &amp; develop this?</w:t>
       </w:r>
       <w:bookmarkEnd w:id="5"/>
@@ -4571,19 +5121,7 @@
         <w:rPr>
           <w:rFonts w:ascii="Times New Roman" w:eastAsiaTheme="minorEastAsia" w:hAnsi="Times New Roman" w:cs="Times New Roman"/>
         </w:rPr>
-        <w:t>This data pipeline is architected as a batch-based flow. In this architecture scenario, we have built a</w:t>
-      </w:r>
-      <w:r>
-        <w:rPr>
-          <w:rFonts w:ascii="Times New Roman" w:eastAsiaTheme="minorEastAsia" w:hAnsi="Times New Roman" w:cs="Times New Roman"/>
-        </w:rPr>
-        <w:t>n Extraction Transformation Load (ETL) f</w:t>
-      </w:r>
-      <w:r>
-        <w:rPr>
-          <w:rFonts w:ascii="Times New Roman" w:eastAsiaTheme="minorEastAsia" w:hAnsi="Times New Roman" w:cs="Times New Roman"/>
-        </w:rPr>
-        <w:t>low from the New York Taxi &amp; Limousine Commission data sets to push this data to a data warehouse and an analytics database.</w:t>
+        <w:t>This data pipeline is architected as a batch-based flow. In this architecture scenario, we have built an Extraction Transformation Load (ETL) flow from the New York Taxi &amp; Limousine Commission data sets to push this data to a data warehouse and an analytics database.</w:t>
       </w:r>
     </w:p>
     <w:p>
@@ -4598,8 +5136,11 @@
         <w:tabs>
           <w:tab w:val="left" w:pos="855"/>
         </w:tabs>
+        <w:rPr>
+          <w:rFonts w:ascii="Times New Roman" w:hAnsi="Times New Roman" w:cs="Times New Roman"/>
+        </w:rPr>
         <w:sectPr>
-          <w:headerReference w:type="first" r:id="rId24"/>
+          <w:headerReference w:type="first" r:id="rId26"/>
           <w:pgSz w:w="12240" w:h="15840"/>
           <w:pgMar w:top="1440" w:right="1440" w:bottom="1440" w:left="1440" w:header="720" w:footer="720" w:gutter="0"/>
           <w:cols w:space="720"/>
@@ -4608,12 +5149,15 @@
         </w:sectPr>
       </w:pPr>
       <w:r>
+        <w:rPr>
+          <w:rFonts w:ascii="Times New Roman" w:hAnsi="Times New Roman" w:cs="Times New Roman"/>
+        </w:rPr>
         <w:tab/>
       </w:r>
     </w:p>
     <w:p>
       <w:pPr>
-        <w:pStyle w:val="Heading2"/>
+        <w:pStyle w:val="Heading3"/>
         <w:rPr>
           <w:rFonts w:ascii="Times New Roman" w:hAnsi="Times New Roman" w:cs="Times New Roman"/>
           <w:b/>
@@ -4630,51 +5174,42 @@
           <w:u w:val="single"/>
         </w:rPr>
         <w:lastRenderedPageBreak/>
-        <w:t xml:space="preserve">Constraints, Limitations, and </w:t>
-      </w:r>
-      <w:r>
+        <w:t>Constraints, Limitations, and Assumptions</w:t>
+      </w:r>
+      <w:bookmarkEnd w:id="6"/>
+    </w:p>
+    <w:p>
+      <w:pPr>
+        <w:pStyle w:val="NoSpacing"/>
+        <w:rPr>
+          <w:rFonts w:ascii="Times New Roman" w:hAnsi="Times New Roman" w:cs="Times New Roman"/>
+        </w:rPr>
+      </w:pPr>
+    </w:p>
+    <w:p>
+      <w:pPr>
+        <w:pStyle w:val="NoSpacing"/>
         <w:rPr>
           <w:rFonts w:ascii="Times New Roman" w:hAnsi="Times New Roman" w:cs="Times New Roman"/>
           <w:b/>
           <w:bCs/>
-          <w:u w:val="single"/>
-        </w:rPr>
-        <w:t>Assumptions</w:t>
-      </w:r>
-      <w:bookmarkEnd w:id="6"/>
-    </w:p>
-    <w:p>
-      <w:pPr>
-        <w:pStyle w:val="NoSpacing"/>
-        <w:rPr>
-          <w:rFonts w:ascii="Times New Roman" w:hAnsi="Times New Roman" w:cs="Times New Roman"/>
-        </w:rPr>
-      </w:pPr>
-    </w:p>
-    <w:p>
-      <w:pPr>
-        <w:pStyle w:val="NoSpacing"/>
+        </w:rPr>
+      </w:pPr>
+      <w:r>
         <w:rPr>
           <w:rFonts w:ascii="Times New Roman" w:hAnsi="Times New Roman" w:cs="Times New Roman"/>
           <w:b/>
           <w:bCs/>
         </w:rPr>
-      </w:pPr>
+        <w:t xml:space="preserve">Question 1. Data sources you are considering for your open-ended </w:t>
+      </w:r>
       <w:r>
         <w:rPr>
           <w:rFonts w:ascii="Times New Roman" w:hAnsi="Times New Roman" w:cs="Times New Roman"/>
           <w:b/>
           <w:bCs/>
         </w:rPr>
-        <w:t xml:space="preserve">Question 1. Data sources you are considering for your open-ended </w:t>
-      </w:r>
-      <w:r>
-        <w:rPr>
-          <w:rFonts w:ascii="Times New Roman" w:hAnsi="Times New Roman" w:cs="Times New Roman"/>
-          <w:b/>
-          <w:bCs/>
-        </w:rPr>
-        <w:t>C</w:t>
+        <w:t>c</w:t>
       </w:r>
       <w:r>
         <w:rPr>
@@ -5060,7 +5595,7 @@
           <w:b/>
           <w:bCs/>
         </w:rPr>
-        <w:t>C</w:t>
+        <w:t>c</w:t>
       </w:r>
       <w:r>
         <w:rPr>
@@ -5088,7 +5623,7 @@
         <w:rPr>
           <w:rFonts w:ascii="Times New Roman" w:hAnsi="Times New Roman" w:cs="Times New Roman"/>
         </w:rPr>
-        <w:t>C</w:t>
+        <w:t>c</w:t>
       </w:r>
       <w:r>
         <w:rPr>
@@ -5129,7 +5664,7 @@
           <w:b/>
           <w:bCs/>
         </w:rPr>
-        <w:t>C</w:t>
+        <w:t>c</w:t>
       </w:r>
       <w:r>
         <w:rPr>
@@ -5152,25 +5687,7 @@
         <w:rPr>
           <w:rFonts w:ascii="Times New Roman" w:hAnsi="Times New Roman" w:cs="Times New Roman"/>
         </w:rPr>
-        <w:t xml:space="preserve">I believe this is a good data source </w:t>
-      </w:r>
-      <w:r>
-        <w:rPr>
-          <w:rFonts w:ascii="Times New Roman" w:hAnsi="Times New Roman" w:cs="Times New Roman"/>
-        </w:rPr>
-        <w:t xml:space="preserve">as </w:t>
-      </w:r>
-      <w:r>
-        <w:rPr>
-          <w:rFonts w:ascii="Times New Roman" w:hAnsi="Times New Roman" w:cs="Times New Roman"/>
-        </w:rPr>
-        <w:t>the data is extensive and has large delta loads that are still active</w:t>
-      </w:r>
-      <w:r>
-        <w:rPr>
-          <w:rFonts w:ascii="Times New Roman" w:hAnsi="Times New Roman" w:cs="Times New Roman"/>
-        </w:rPr>
-        <w:t xml:space="preserve"> and will help people analyze the </w:t>
+        <w:t xml:space="preserve">I believe this is a good data source as the data is extensive and has large delta loads that are still active and will help people analyze the </w:t>
       </w:r>
       <w:proofErr w:type="gramStart"/>
       <w:r>
@@ -5354,13 +5871,7 @@
         <w:rPr>
           <w:rFonts w:ascii="Times New Roman" w:hAnsi="Times New Roman" w:cs="Times New Roman"/>
         </w:rPr>
-        <w:t>There is no API built for the data sets, and several folders partition the data sets out by year and month</w:t>
-      </w:r>
-      <w:r>
-        <w:rPr>
-          <w:rFonts w:ascii="Times New Roman" w:hAnsi="Times New Roman" w:cs="Times New Roman"/>
-        </w:rPr>
-        <w:t>.</w:t>
+        <w:t>There is no API built for the data sets, and several folders partition the data sets out by year and month.</w:t>
       </w:r>
     </w:p>
     <w:p>
@@ -5378,19 +5889,7 @@
         <w:rPr>
           <w:rFonts w:ascii="Times New Roman" w:hAnsi="Times New Roman" w:cs="Times New Roman"/>
         </w:rPr>
-        <w:t>The file format is in .csv, and there may be risks associated with file corruption</w:t>
-      </w:r>
-      <w:r>
-        <w:rPr>
-          <w:rFonts w:ascii="Times New Roman" w:hAnsi="Times New Roman" w:cs="Times New Roman"/>
-        </w:rPr>
-        <w:t>.</w:t>
-      </w:r>
-      <w:r>
-        <w:rPr>
-          <w:rFonts w:ascii="Times New Roman" w:hAnsi="Times New Roman" w:cs="Times New Roman"/>
-        </w:rPr>
-        <w:t xml:space="preserve">  </w:t>
+        <w:t xml:space="preserve">The file format is in .csv, and there may be risks associated with file corruption.  </w:t>
       </w:r>
     </w:p>
     <w:p>
@@ -5408,594 +5907,6 @@
           <w:rFonts w:ascii="Times New Roman" w:hAnsi="Times New Roman" w:cs="Times New Roman"/>
         </w:rPr>
         <w:sectPr>
-          <w:footerReference w:type="first" r:id="rId25"/>
-          <w:pgSz w:w="12240" w:h="15840"/>
-          <w:pgMar w:top="1440" w:right="1440" w:bottom="1440" w:left="1440" w:header="720" w:footer="720" w:gutter="0"/>
-          <w:cols w:space="720"/>
-          <w:titlePg/>
-          <w:docGrid w:linePitch="360"/>
-        </w:sectPr>
-      </w:pPr>
-      <w:r>
-        <w:rPr>
-          <w:rFonts w:ascii="Times New Roman" w:hAnsi="Times New Roman" w:cs="Times New Roman"/>
-        </w:rPr>
-        <w:t>We will use this project management model to ensure that th</w:t>
-      </w:r>
-      <w:r>
-        <w:rPr>
-          <w:rFonts w:ascii="Times New Roman" w:hAnsi="Times New Roman" w:cs="Times New Roman"/>
-        </w:rPr>
-        <w:t>e client can save time and money throughout the process</w:t>
-      </w:r>
-      <w:r>
-        <w:rPr>
-          <w:rFonts w:ascii="Times New Roman" w:hAnsi="Times New Roman" w:cs="Times New Roman"/>
-        </w:rPr>
-        <w:t xml:space="preserve"> and have the flexibility to make changes anytime during the development process.</w:t>
-      </w:r>
-    </w:p>
-    <w:p>
-      <w:pPr>
-        <w:pStyle w:val="Heading2"/>
-        <w:rPr>
-          <w:rFonts w:ascii="Times New Roman" w:hAnsi="Times New Roman" w:cs="Times New Roman"/>
-          <w:b/>
-          <w:bCs/>
-          <w:u w:val="single"/>
-        </w:rPr>
-      </w:pPr>
-      <w:bookmarkStart w:id="7" w:name="_Toc58436128"/>
-      <w:r>
-        <w:rPr>
-          <w:rFonts w:ascii="Times New Roman" w:hAnsi="Times New Roman" w:cs="Times New Roman"/>
-          <w:b/>
-          <w:bCs/>
-          <w:u w:val="single"/>
-        </w:rPr>
-        <w:lastRenderedPageBreak/>
-        <w:t>Project Setup</w:t>
-      </w:r>
-      <w:bookmarkEnd w:id="7"/>
-    </w:p>
-    <w:p>
-      <w:pPr>
-        <w:pStyle w:val="NoSpacing"/>
-        <w:rPr>
-          <w:rFonts w:ascii="Times New Roman" w:hAnsi="Times New Roman" w:cs="Times New Roman"/>
-        </w:rPr>
-      </w:pPr>
-    </w:p>
-    <w:p>
-      <w:pPr>
-        <w:pStyle w:val="NoSpacing"/>
-        <w:rPr>
-          <w:rFonts w:ascii="Times New Roman" w:hAnsi="Times New Roman" w:cs="Times New Roman"/>
-        </w:rPr>
-      </w:pPr>
-      <w:r>
-        <w:rPr>
-          <w:rFonts w:ascii="Times New Roman" w:hAnsi="Times New Roman" w:cs="Times New Roman"/>
-        </w:rPr>
-        <w:t xml:space="preserve">The </w:t>
-      </w:r>
-      <w:r>
-        <w:rPr>
-          <w:rFonts w:ascii="Times New Roman" w:hAnsi="Times New Roman" w:cs="Times New Roman"/>
-        </w:rPr>
-        <w:t xml:space="preserve">NYC Taxi </w:t>
-      </w:r>
-      <w:r>
-        <w:rPr>
-          <w:rFonts w:ascii="Times New Roman" w:hAnsi="Times New Roman" w:cs="Times New Roman"/>
-        </w:rPr>
-        <w:t>&amp;</w:t>
-      </w:r>
-      <w:r>
-        <w:rPr>
-          <w:rFonts w:ascii="Times New Roman" w:hAnsi="Times New Roman" w:cs="Times New Roman"/>
-        </w:rPr>
-        <w:t xml:space="preserve"> Limousine Commission</w:t>
-      </w:r>
-      <w:r>
-        <w:rPr>
-          <w:rFonts w:ascii="Times New Roman" w:hAnsi="Times New Roman" w:cs="Times New Roman"/>
-        </w:rPr>
-        <w:t>, Data Engineering Project</w:t>
-      </w:r>
-      <w:r>
-        <w:rPr>
-          <w:rFonts w:ascii="Times New Roman" w:hAnsi="Times New Roman" w:cs="Times New Roman"/>
-        </w:rPr>
-        <w:t xml:space="preserve"> (NTLCDEP)</w:t>
-      </w:r>
-      <w:r>
-        <w:rPr>
-          <w:rFonts w:ascii="Times New Roman" w:hAnsi="Times New Roman" w:cs="Times New Roman"/>
-        </w:rPr>
-        <w:t>,</w:t>
-      </w:r>
-      <w:r>
-        <w:rPr>
-          <w:rFonts w:ascii="Times New Roman" w:hAnsi="Times New Roman" w:cs="Times New Roman"/>
-        </w:rPr>
-        <w:t xml:space="preserve"> will use the Agile Methodology as the project management process. The </w:t>
-      </w:r>
-      <w:r>
-        <w:rPr>
-          <w:rFonts w:ascii="Times New Roman" w:hAnsi="Times New Roman" w:cs="Times New Roman"/>
-        </w:rPr>
-        <w:t>methodology</w:t>
-      </w:r>
-      <w:r>
-        <w:rPr>
-          <w:rFonts w:ascii="Times New Roman" w:hAnsi="Times New Roman" w:cs="Times New Roman"/>
-        </w:rPr>
-        <w:t xml:space="preserve"> involves breaking down each project into prioritized requirements and delivering each </w:t>
-      </w:r>
-      <w:r>
-        <w:rPr>
-          <w:rFonts w:ascii="Times New Roman" w:hAnsi="Times New Roman" w:cs="Times New Roman"/>
-        </w:rPr>
-        <w:t xml:space="preserve">piece </w:t>
-      </w:r>
-      <w:r>
-        <w:rPr>
-          <w:rFonts w:ascii="Times New Roman" w:hAnsi="Times New Roman" w:cs="Times New Roman"/>
-        </w:rPr>
-        <w:t>within an iterative cycle. Each iteration is evaluated and assessed</w:t>
-      </w:r>
-      <w:r>
-        <w:rPr>
-          <w:rFonts w:ascii="Times New Roman" w:hAnsi="Times New Roman" w:cs="Times New Roman"/>
-        </w:rPr>
-        <w:t xml:space="preserve"> (sprint retrospective)</w:t>
-      </w:r>
-      <w:r>
-        <w:rPr>
-          <w:rFonts w:ascii="Times New Roman" w:hAnsi="Times New Roman" w:cs="Times New Roman"/>
-        </w:rPr>
-        <w:t xml:space="preserve"> by the development team and </w:t>
-      </w:r>
-      <w:r>
-        <w:rPr>
-          <w:rFonts w:ascii="Times New Roman" w:hAnsi="Times New Roman" w:cs="Times New Roman"/>
-        </w:rPr>
-        <w:t xml:space="preserve">the </w:t>
-      </w:r>
-      <w:r>
-        <w:rPr>
-          <w:rFonts w:ascii="Times New Roman" w:hAnsi="Times New Roman" w:cs="Times New Roman"/>
-        </w:rPr>
-        <w:t>client</w:t>
-      </w:r>
-      <w:r>
-        <w:rPr>
-          <w:rFonts w:ascii="Times New Roman" w:hAnsi="Times New Roman" w:cs="Times New Roman"/>
-        </w:rPr>
-        <w:t xml:space="preserve"> (Springboard Mentor)</w:t>
-      </w:r>
-      <w:r>
-        <w:rPr>
-          <w:rFonts w:ascii="Times New Roman" w:hAnsi="Times New Roman" w:cs="Times New Roman"/>
-        </w:rPr>
-        <w:t xml:space="preserve">. The insights gained from the </w:t>
-      </w:r>
-      <w:r>
-        <w:rPr>
-          <w:rFonts w:ascii="Times New Roman" w:hAnsi="Times New Roman" w:cs="Times New Roman"/>
-        </w:rPr>
-        <w:t>retrospective</w:t>
-      </w:r>
-      <w:r>
-        <w:rPr>
-          <w:rFonts w:ascii="Times New Roman" w:hAnsi="Times New Roman" w:cs="Times New Roman"/>
-        </w:rPr>
-        <w:t xml:space="preserve"> determines </w:t>
-      </w:r>
-      <w:r>
-        <w:rPr>
-          <w:rFonts w:ascii="Times New Roman" w:hAnsi="Times New Roman" w:cs="Times New Roman"/>
-        </w:rPr>
-        <w:t>development next steps</w:t>
-      </w:r>
-      <w:r>
-        <w:rPr>
-          <w:rFonts w:ascii="Times New Roman" w:hAnsi="Times New Roman" w:cs="Times New Roman"/>
-        </w:rPr>
-        <w:t>.</w:t>
-      </w:r>
-      <w:r>
-        <w:rPr>
-          <w:rFonts w:ascii="Times New Roman" w:hAnsi="Times New Roman" w:cs="Times New Roman"/>
-        </w:rPr>
-        <w:t xml:space="preserve"> We set clear goals in each iteration meeting during the retrospective</w:t>
-      </w:r>
-      <w:r>
-        <w:rPr>
-          <w:rFonts w:ascii="Times New Roman" w:hAnsi="Times New Roman" w:cs="Times New Roman"/>
-        </w:rPr>
-        <w:t xml:space="preserve">, such </w:t>
-      </w:r>
-      <w:proofErr w:type="gramStart"/>
-      <w:r>
-        <w:rPr>
-          <w:rFonts w:ascii="Times New Roman" w:hAnsi="Times New Roman" w:cs="Times New Roman"/>
-        </w:rPr>
-        <w:t>as;</w:t>
-      </w:r>
-      <w:proofErr w:type="gramEnd"/>
-      <w:r>
-        <w:rPr>
-          <w:rFonts w:ascii="Times New Roman" w:hAnsi="Times New Roman" w:cs="Times New Roman"/>
-        </w:rPr>
-        <w:t xml:space="preserve"> expected changes, time estimates, priorities, and budgets.</w:t>
-      </w:r>
-    </w:p>
-    <w:p>
-      <w:pPr>
-        <w:pStyle w:val="NoSpacing"/>
-        <w:rPr>
-          <w:rFonts w:ascii="Times New Roman" w:hAnsi="Times New Roman" w:cs="Times New Roman"/>
-        </w:rPr>
-      </w:pPr>
-    </w:p>
-    <w:p>
-      <w:pPr>
-        <w:pStyle w:val="NoSpacing"/>
-        <w:rPr>
-          <w:rFonts w:ascii="Times New Roman" w:hAnsi="Times New Roman" w:cs="Times New Roman"/>
-        </w:rPr>
-      </w:pPr>
-      <w:r>
-        <w:rPr>
-          <w:rFonts w:ascii="Times New Roman" w:hAnsi="Times New Roman" w:cs="Times New Roman"/>
-        </w:rPr>
-        <w:t xml:space="preserve">The agile method gives high priority to </w:t>
-      </w:r>
-      <w:r>
-        <w:rPr>
-          <w:rFonts w:ascii="Times New Roman" w:hAnsi="Times New Roman" w:cs="Times New Roman"/>
-        </w:rPr>
-        <w:t>client</w:t>
-      </w:r>
-      <w:r>
-        <w:rPr>
-          <w:rFonts w:ascii="Times New Roman" w:hAnsi="Times New Roman" w:cs="Times New Roman"/>
-        </w:rPr>
-        <w:t xml:space="preserve"> participation </w:t>
-      </w:r>
-      <w:r>
-        <w:rPr>
-          <w:rFonts w:ascii="Times New Roman" w:hAnsi="Times New Roman" w:cs="Times New Roman"/>
-        </w:rPr>
-        <w:t>at the project's initiation and throughout its lifecycle</w:t>
-      </w:r>
-      <w:r>
-        <w:rPr>
-          <w:rFonts w:ascii="Times New Roman" w:hAnsi="Times New Roman" w:cs="Times New Roman"/>
-        </w:rPr>
-        <w:t xml:space="preserve">. The intention is to keep the client involved at every step </w:t>
-      </w:r>
-      <w:r>
-        <w:rPr>
-          <w:rFonts w:ascii="Times New Roman" w:hAnsi="Times New Roman" w:cs="Times New Roman"/>
-        </w:rPr>
-        <w:t xml:space="preserve">and </w:t>
-      </w:r>
-      <w:r>
-        <w:rPr>
-          <w:rFonts w:ascii="Times New Roman" w:hAnsi="Times New Roman" w:cs="Times New Roman"/>
-        </w:rPr>
-        <w:t xml:space="preserve">to </w:t>
-      </w:r>
-      <w:r>
-        <w:rPr>
-          <w:rFonts w:ascii="Times New Roman" w:hAnsi="Times New Roman" w:cs="Times New Roman"/>
-        </w:rPr>
-        <w:t>incrementally create</w:t>
-      </w:r>
-      <w:r>
-        <w:rPr>
-          <w:rFonts w:ascii="Times New Roman" w:hAnsi="Times New Roman" w:cs="Times New Roman"/>
-        </w:rPr>
-        <w:t xml:space="preserve"> a product that they are </w:t>
-      </w:r>
-      <w:r>
-        <w:rPr>
-          <w:rFonts w:ascii="Times New Roman" w:hAnsi="Times New Roman" w:cs="Times New Roman"/>
-        </w:rPr>
-        <w:t>satisfied</w:t>
-      </w:r>
-      <w:r>
-        <w:rPr>
-          <w:rFonts w:ascii="Times New Roman" w:hAnsi="Times New Roman" w:cs="Times New Roman"/>
-        </w:rPr>
-        <w:t xml:space="preserve"> with at the end. This </w:t>
-      </w:r>
-      <w:r>
-        <w:rPr>
-          <w:rFonts w:ascii="Times New Roman" w:hAnsi="Times New Roman" w:cs="Times New Roman"/>
-        </w:rPr>
-        <w:t>approach is essential in</w:t>
-      </w:r>
-      <w:r>
-        <w:rPr>
-          <w:rFonts w:ascii="Times New Roman" w:hAnsi="Times New Roman" w:cs="Times New Roman"/>
-        </w:rPr>
-        <w:t xml:space="preserve"> sav</w:t>
-      </w:r>
-      <w:r>
-        <w:rPr>
-          <w:rFonts w:ascii="Times New Roman" w:hAnsi="Times New Roman" w:cs="Times New Roman"/>
-        </w:rPr>
-        <w:t>ing</w:t>
-      </w:r>
-      <w:r>
-        <w:rPr>
-          <w:rFonts w:ascii="Times New Roman" w:hAnsi="Times New Roman" w:cs="Times New Roman"/>
-        </w:rPr>
-        <w:t xml:space="preserve"> the client money and time because the client tests and approves the work at each development step</w:t>
-      </w:r>
-      <w:r>
-        <w:rPr>
-          <w:rFonts w:ascii="Times New Roman" w:hAnsi="Times New Roman" w:cs="Times New Roman"/>
-        </w:rPr>
-        <w:t>, quickly making changes if needed</w:t>
-      </w:r>
-      <w:r>
-        <w:rPr>
-          <w:rFonts w:ascii="Times New Roman" w:hAnsi="Times New Roman" w:cs="Times New Roman"/>
-        </w:rPr>
-        <w:t xml:space="preserve">. </w:t>
-      </w:r>
-    </w:p>
-    <w:p>
-      <w:pPr>
-        <w:pStyle w:val="NoSpacing"/>
-        <w:rPr>
-          <w:rFonts w:ascii="Times New Roman" w:hAnsi="Times New Roman" w:cs="Times New Roman"/>
-        </w:rPr>
-      </w:pPr>
-    </w:p>
-    <w:p>
-      <w:pPr>
-        <w:pStyle w:val="NoSpacing"/>
-        <w:rPr>
-          <w:rFonts w:ascii="Times New Roman" w:hAnsi="Times New Roman" w:cs="Times New Roman"/>
-          <w:b/>
-          <w:bCs/>
-          <w:u w:val="single"/>
-        </w:rPr>
-      </w:pPr>
-      <w:r>
-        <w:rPr>
-          <w:rFonts w:ascii="Times New Roman" w:hAnsi="Times New Roman" w:cs="Times New Roman"/>
-          <w:b/>
-          <w:bCs/>
-          <w:u w:val="single"/>
-        </w:rPr>
-        <w:t>Project Setup Goals:</w:t>
-      </w:r>
-    </w:p>
-    <w:p>
-      <w:pPr>
-        <w:pStyle w:val="NoSpacing"/>
-        <w:rPr>
-          <w:rFonts w:ascii="Times New Roman" w:hAnsi="Times New Roman" w:cs="Times New Roman"/>
-        </w:rPr>
-      </w:pPr>
-    </w:p>
-    <w:p>
-      <w:pPr>
-        <w:pStyle w:val="NoSpacing"/>
-        <w:numPr>
-          <w:ilvl w:val="0"/>
-          <w:numId w:val="43"/>
-        </w:numPr>
-        <w:rPr>
-          <w:rFonts w:ascii="Times New Roman" w:hAnsi="Times New Roman" w:cs="Times New Roman"/>
-        </w:rPr>
-      </w:pPr>
-      <w:r>
-        <w:rPr>
-          <w:rFonts w:ascii="Times New Roman" w:hAnsi="Times New Roman" w:cs="Times New Roman"/>
-        </w:rPr>
-        <w:t>Clarifying needs and outcomes and connecting them to s</w:t>
-      </w:r>
-      <w:r>
-        <w:rPr>
-          <w:rFonts w:ascii="Times New Roman" w:hAnsi="Times New Roman" w:cs="Times New Roman"/>
-        </w:rPr>
-        <w:t>mall-behaviors and straightforward</w:t>
-      </w:r>
-    </w:p>
-    <w:p>
-      <w:pPr>
-        <w:pStyle w:val="NoSpacing"/>
-        <w:numPr>
-          <w:ilvl w:val="0"/>
-          <w:numId w:val="43"/>
-        </w:numPr>
-        <w:rPr>
-          <w:rFonts w:ascii="Times New Roman" w:hAnsi="Times New Roman" w:cs="Times New Roman"/>
-        </w:rPr>
-      </w:pPr>
-      <w:r>
-        <w:rPr>
-          <w:rFonts w:ascii="Times New Roman" w:hAnsi="Times New Roman" w:cs="Times New Roman"/>
-        </w:rPr>
-        <w:t xml:space="preserve">Breaking down </w:t>
-      </w:r>
-      <w:r>
-        <w:rPr>
-          <w:rFonts w:ascii="Times New Roman" w:hAnsi="Times New Roman" w:cs="Times New Roman"/>
-        </w:rPr>
-        <w:t>broad</w:t>
-      </w:r>
-      <w:r>
-        <w:rPr>
-          <w:rFonts w:ascii="Times New Roman" w:hAnsi="Times New Roman" w:cs="Times New Roman"/>
-        </w:rPr>
-        <w:t xml:space="preserve"> overwhelming goals into smaller</w:t>
-      </w:r>
-      <w:r>
-        <w:rPr>
-          <w:rFonts w:ascii="Times New Roman" w:hAnsi="Times New Roman" w:cs="Times New Roman"/>
-        </w:rPr>
-        <w:t xml:space="preserve"> objectives</w:t>
-      </w:r>
-    </w:p>
-    <w:p>
-      <w:pPr>
-        <w:pStyle w:val="NoSpacing"/>
-        <w:numPr>
-          <w:ilvl w:val="0"/>
-          <w:numId w:val="43"/>
-        </w:numPr>
-        <w:rPr>
-          <w:rFonts w:ascii="Times New Roman" w:hAnsi="Times New Roman" w:cs="Times New Roman"/>
-        </w:rPr>
-      </w:pPr>
-      <w:r>
-        <w:rPr>
-          <w:rFonts w:ascii="Times New Roman" w:hAnsi="Times New Roman" w:cs="Times New Roman"/>
-        </w:rPr>
-        <w:t xml:space="preserve">Troubleshooting what </w:t>
-      </w:r>
-      <w:r>
-        <w:rPr>
-          <w:rFonts w:ascii="Times New Roman" w:hAnsi="Times New Roman" w:cs="Times New Roman"/>
-        </w:rPr>
-        <w:t>is not</w:t>
-      </w:r>
-      <w:r>
-        <w:rPr>
-          <w:rFonts w:ascii="Times New Roman" w:hAnsi="Times New Roman" w:cs="Times New Roman"/>
-        </w:rPr>
-        <w:t xml:space="preserve"> working</w:t>
-      </w:r>
-      <w:r>
-        <w:rPr>
-          <w:rFonts w:ascii="Times New Roman" w:hAnsi="Times New Roman" w:cs="Times New Roman"/>
-        </w:rPr>
-        <w:t xml:space="preserve"> well</w:t>
-      </w:r>
-    </w:p>
-    <w:p>
-      <w:pPr>
-        <w:pStyle w:val="NoSpacing"/>
-        <w:numPr>
-          <w:ilvl w:val="0"/>
-          <w:numId w:val="43"/>
-        </w:numPr>
-        <w:rPr>
-          <w:rFonts w:ascii="Times New Roman" w:hAnsi="Times New Roman" w:cs="Times New Roman"/>
-        </w:rPr>
-      </w:pPr>
-      <w:r>
-        <w:rPr>
-          <w:rFonts w:ascii="Times New Roman" w:hAnsi="Times New Roman" w:cs="Times New Roman"/>
-        </w:rPr>
-        <w:t>Learning from what is working</w:t>
-      </w:r>
-      <w:r>
-        <w:rPr>
-          <w:rFonts w:ascii="Times New Roman" w:hAnsi="Times New Roman" w:cs="Times New Roman"/>
-        </w:rPr>
-        <w:t xml:space="preserve"> well</w:t>
-      </w:r>
-    </w:p>
-    <w:p>
-      <w:pPr>
-        <w:pStyle w:val="NoSpacing"/>
-        <w:numPr>
-          <w:ilvl w:val="0"/>
-          <w:numId w:val="43"/>
-        </w:numPr>
-        <w:rPr>
-          <w:rFonts w:ascii="Times New Roman" w:hAnsi="Times New Roman" w:cs="Times New Roman"/>
-        </w:rPr>
-      </w:pPr>
-      <w:r>
-        <w:rPr>
-          <w:rFonts w:ascii="Times New Roman" w:hAnsi="Times New Roman" w:cs="Times New Roman"/>
-        </w:rPr>
-        <w:t>Finding ways to</w:t>
-      </w:r>
-      <w:r>
-        <w:rPr>
-          <w:rFonts w:ascii="Times New Roman" w:hAnsi="Times New Roman" w:cs="Times New Roman"/>
-        </w:rPr>
-        <w:t xml:space="preserve"> get started </w:t>
-      </w:r>
-      <w:r>
-        <w:rPr>
-          <w:rFonts w:ascii="Times New Roman" w:hAnsi="Times New Roman" w:cs="Times New Roman"/>
-        </w:rPr>
-        <w:t>easier</w:t>
-      </w:r>
-    </w:p>
-    <w:p>
-      <w:pPr>
-        <w:pStyle w:val="NoSpacing"/>
-        <w:numPr>
-          <w:ilvl w:val="0"/>
-          <w:numId w:val="43"/>
-        </w:numPr>
-        <w:rPr>
-          <w:rFonts w:ascii="Times New Roman" w:hAnsi="Times New Roman" w:cs="Times New Roman"/>
-        </w:rPr>
-      </w:pPr>
-      <w:r>
-        <w:rPr>
-          <w:rFonts w:ascii="Times New Roman" w:hAnsi="Times New Roman" w:cs="Times New Roman"/>
-        </w:rPr>
-        <w:t>Diminishing the risk of harmful unintentional outcomes</w:t>
-      </w:r>
-    </w:p>
-    <w:p>
-      <w:pPr>
-        <w:pStyle w:val="NoSpacing"/>
-        <w:numPr>
-          <w:ilvl w:val="0"/>
-          <w:numId w:val="43"/>
-        </w:numPr>
-        <w:rPr>
-          <w:rFonts w:ascii="Times New Roman" w:hAnsi="Times New Roman" w:cs="Times New Roman"/>
-        </w:rPr>
-      </w:pPr>
-      <w:r>
-        <w:rPr>
-          <w:rFonts w:ascii="Times New Roman" w:hAnsi="Times New Roman" w:cs="Times New Roman"/>
-        </w:rPr>
-        <w:t xml:space="preserve">Illuminating the standards for success and expanding the definition of success </w:t>
-      </w:r>
-      <w:r>
-        <w:rPr>
-          <w:rFonts w:ascii="Times New Roman" w:hAnsi="Times New Roman" w:cs="Times New Roman"/>
-        </w:rPr>
-        <w:t>to include a more comprehensive range of acceptability when learning</w:t>
-      </w:r>
-      <w:r>
-        <w:rPr>
-          <w:rFonts w:ascii="Times New Roman" w:hAnsi="Times New Roman" w:cs="Times New Roman"/>
-        </w:rPr>
-        <w:t>.</w:t>
-      </w:r>
-    </w:p>
-    <w:p>
-      <w:pPr>
-        <w:pStyle w:val="NoSpacing"/>
-        <w:numPr>
-          <w:ilvl w:val="0"/>
-          <w:numId w:val="43"/>
-        </w:numPr>
-        <w:rPr>
-          <w:rFonts w:ascii="Times New Roman" w:hAnsi="Times New Roman" w:cs="Times New Roman"/>
-        </w:rPr>
-        <w:sectPr>
-          <w:headerReference w:type="first" r:id="rId26"/>
           <w:footerReference w:type="first" r:id="rId27"/>
           <w:pgSz w:w="12240" w:h="15840"/>
           <w:pgMar w:top="1440" w:right="1440" w:bottom="1440" w:left="1440" w:header="720" w:footer="720" w:gutter="0"/>
@@ -6008,6 +5919,288 @@
         <w:rPr>
           <w:rFonts w:ascii="Times New Roman" w:hAnsi="Times New Roman" w:cs="Times New Roman"/>
         </w:rPr>
+        <w:t>We will use this project management model to ensure that the client can save time and money throughout the process and have the flexibility to make changes anytime during the development process.</w:t>
+      </w:r>
+    </w:p>
+    <w:p>
+      <w:pPr>
+        <w:pStyle w:val="Heading3"/>
+        <w:rPr>
+          <w:rFonts w:ascii="Times New Roman" w:hAnsi="Times New Roman" w:cs="Times New Roman"/>
+          <w:b/>
+          <w:bCs/>
+          <w:u w:val="single"/>
+        </w:rPr>
+      </w:pPr>
+      <w:bookmarkStart w:id="7" w:name="_Toc58436128"/>
+      <w:r>
+        <w:rPr>
+          <w:rFonts w:ascii="Times New Roman" w:hAnsi="Times New Roman" w:cs="Times New Roman"/>
+          <w:b/>
+          <w:bCs/>
+          <w:u w:val="single"/>
+        </w:rPr>
+        <w:lastRenderedPageBreak/>
+        <w:t>Project Setup</w:t>
+      </w:r>
+      <w:bookmarkEnd w:id="7"/>
+    </w:p>
+    <w:p>
+      <w:pPr>
+        <w:pStyle w:val="NoSpacing"/>
+        <w:rPr>
+          <w:rFonts w:ascii="Times New Roman" w:hAnsi="Times New Roman" w:cs="Times New Roman"/>
+        </w:rPr>
+      </w:pPr>
+    </w:p>
+    <w:p>
+      <w:pPr>
+        <w:pStyle w:val="NoSpacing"/>
+        <w:rPr>
+          <w:rFonts w:ascii="Times New Roman" w:hAnsi="Times New Roman" w:cs="Times New Roman"/>
+        </w:rPr>
+      </w:pPr>
+      <w:r>
+        <w:rPr>
+          <w:rFonts w:ascii="Times New Roman" w:hAnsi="Times New Roman" w:cs="Times New Roman"/>
+        </w:rPr>
+        <w:t>The NYC Taxi &amp; Limousine Commission, Data Engineering Project</w:t>
+      </w:r>
+      <w:r>
+        <w:rPr>
+          <w:rFonts w:ascii="Times New Roman" w:hAnsi="Times New Roman" w:cs="Times New Roman"/>
+        </w:rPr>
+        <w:t xml:space="preserve"> (NTLCDEP)</w:t>
+      </w:r>
+      <w:r>
+        <w:rPr>
+          <w:rFonts w:ascii="Times New Roman" w:hAnsi="Times New Roman" w:cs="Times New Roman"/>
+        </w:rPr>
+        <w:t xml:space="preserve">, will use the Agile Methodology as the project management process. The methodology involves breaking down each project into prioritized requirements and delivering each piece within an iterative cycle. Each iteration is evaluated and assessed (sprint retrospective) by the development team and the client (Springboard Mentor). The insights gained from the retrospective determines development next steps. We set clear goals in each iteration meeting during the retrospective, such </w:t>
+      </w:r>
+      <w:proofErr w:type="gramStart"/>
+      <w:r>
+        <w:rPr>
+          <w:rFonts w:ascii="Times New Roman" w:hAnsi="Times New Roman" w:cs="Times New Roman"/>
+        </w:rPr>
+        <w:t>as;</w:t>
+      </w:r>
+      <w:proofErr w:type="gramEnd"/>
+      <w:r>
+        <w:rPr>
+          <w:rFonts w:ascii="Times New Roman" w:hAnsi="Times New Roman" w:cs="Times New Roman"/>
+        </w:rPr>
+        <w:t xml:space="preserve"> expected changes, time estimates, priorities, and budgets.</w:t>
+      </w:r>
+    </w:p>
+    <w:p>
+      <w:pPr>
+        <w:pStyle w:val="NoSpacing"/>
+        <w:rPr>
+          <w:rFonts w:ascii="Times New Roman" w:hAnsi="Times New Roman" w:cs="Times New Roman"/>
+        </w:rPr>
+      </w:pPr>
+    </w:p>
+    <w:p>
+      <w:pPr>
+        <w:pStyle w:val="NoSpacing"/>
+        <w:rPr>
+          <w:rFonts w:ascii="Times New Roman" w:hAnsi="Times New Roman" w:cs="Times New Roman"/>
+        </w:rPr>
+      </w:pPr>
+      <w:r>
+        <w:rPr>
+          <w:rFonts w:ascii="Times New Roman" w:hAnsi="Times New Roman" w:cs="Times New Roman"/>
+        </w:rPr>
+        <w:t xml:space="preserve">The agile method gives high priority to client participation at the project's initiation and throughout its lifecycle. The intention is to keep the client involved at every step and to incrementally create a product that they are satisfied with at the end. This approach is essential in saving the client money and time because the client tests and approves the work at each development step, quickly making changes if needed. </w:t>
+      </w:r>
+    </w:p>
+    <w:p>
+      <w:pPr>
+        <w:pStyle w:val="NoSpacing"/>
+        <w:rPr>
+          <w:rFonts w:ascii="Times New Roman" w:hAnsi="Times New Roman" w:cs="Times New Roman"/>
+        </w:rPr>
+      </w:pPr>
+    </w:p>
+    <w:p>
+      <w:pPr>
+        <w:pStyle w:val="NoSpacing"/>
+        <w:rPr>
+          <w:rFonts w:ascii="Times New Roman" w:hAnsi="Times New Roman" w:cs="Times New Roman"/>
+          <w:b/>
+          <w:bCs/>
+          <w:u w:val="single"/>
+        </w:rPr>
+      </w:pPr>
+      <w:r>
+        <w:rPr>
+          <w:rFonts w:ascii="Times New Roman" w:hAnsi="Times New Roman" w:cs="Times New Roman"/>
+          <w:b/>
+          <w:bCs/>
+          <w:u w:val="single"/>
+        </w:rPr>
+        <w:t>Project Setup Goals:</w:t>
+      </w:r>
+    </w:p>
+    <w:p>
+      <w:pPr>
+        <w:pStyle w:val="NoSpacing"/>
+        <w:rPr>
+          <w:rFonts w:ascii="Times New Roman" w:hAnsi="Times New Roman" w:cs="Times New Roman"/>
+        </w:rPr>
+      </w:pPr>
+    </w:p>
+    <w:p>
+      <w:pPr>
+        <w:pStyle w:val="NoSpacing"/>
+        <w:numPr>
+          <w:ilvl w:val="0"/>
+          <w:numId w:val="43"/>
+        </w:numPr>
+        <w:rPr>
+          <w:rFonts w:ascii="Times New Roman" w:hAnsi="Times New Roman" w:cs="Times New Roman"/>
+        </w:rPr>
+      </w:pPr>
+      <w:r>
+        <w:rPr>
+          <w:rFonts w:ascii="Times New Roman" w:hAnsi="Times New Roman" w:cs="Times New Roman"/>
+        </w:rPr>
+        <w:t>Clarifying needs and outcomes and connecting them to small-behaviors and straightforward</w:t>
+      </w:r>
+    </w:p>
+    <w:p>
+      <w:pPr>
+        <w:pStyle w:val="NoSpacing"/>
+        <w:numPr>
+          <w:ilvl w:val="0"/>
+          <w:numId w:val="43"/>
+        </w:numPr>
+        <w:rPr>
+          <w:rFonts w:ascii="Times New Roman" w:hAnsi="Times New Roman" w:cs="Times New Roman"/>
+        </w:rPr>
+      </w:pPr>
+      <w:r>
+        <w:rPr>
+          <w:rFonts w:ascii="Times New Roman" w:hAnsi="Times New Roman" w:cs="Times New Roman"/>
+        </w:rPr>
+        <w:t>Breaking down broad overwhelming goals into smaller objectives</w:t>
+      </w:r>
+    </w:p>
+    <w:p>
+      <w:pPr>
+        <w:pStyle w:val="NoSpacing"/>
+        <w:numPr>
+          <w:ilvl w:val="0"/>
+          <w:numId w:val="43"/>
+        </w:numPr>
+        <w:rPr>
+          <w:rFonts w:ascii="Times New Roman" w:hAnsi="Times New Roman" w:cs="Times New Roman"/>
+        </w:rPr>
+      </w:pPr>
+      <w:r>
+        <w:rPr>
+          <w:rFonts w:ascii="Times New Roman" w:hAnsi="Times New Roman" w:cs="Times New Roman"/>
+        </w:rPr>
+        <w:t>Troubleshooting what is not working well</w:t>
+      </w:r>
+    </w:p>
+    <w:p>
+      <w:pPr>
+        <w:pStyle w:val="NoSpacing"/>
+        <w:numPr>
+          <w:ilvl w:val="0"/>
+          <w:numId w:val="43"/>
+        </w:numPr>
+        <w:rPr>
+          <w:rFonts w:ascii="Times New Roman" w:hAnsi="Times New Roman" w:cs="Times New Roman"/>
+        </w:rPr>
+      </w:pPr>
+      <w:r>
+        <w:rPr>
+          <w:rFonts w:ascii="Times New Roman" w:hAnsi="Times New Roman" w:cs="Times New Roman"/>
+        </w:rPr>
+        <w:t>Learning from what is working well</w:t>
+      </w:r>
+    </w:p>
+    <w:p>
+      <w:pPr>
+        <w:pStyle w:val="NoSpacing"/>
+        <w:numPr>
+          <w:ilvl w:val="0"/>
+          <w:numId w:val="43"/>
+        </w:numPr>
+        <w:rPr>
+          <w:rFonts w:ascii="Times New Roman" w:hAnsi="Times New Roman" w:cs="Times New Roman"/>
+        </w:rPr>
+      </w:pPr>
+      <w:r>
+        <w:rPr>
+          <w:rFonts w:ascii="Times New Roman" w:hAnsi="Times New Roman" w:cs="Times New Roman"/>
+        </w:rPr>
+        <w:t>Finding ways to get started easier</w:t>
+      </w:r>
+    </w:p>
+    <w:p>
+      <w:pPr>
+        <w:pStyle w:val="NoSpacing"/>
+        <w:numPr>
+          <w:ilvl w:val="0"/>
+          <w:numId w:val="43"/>
+        </w:numPr>
+        <w:rPr>
+          <w:rFonts w:ascii="Times New Roman" w:hAnsi="Times New Roman" w:cs="Times New Roman"/>
+        </w:rPr>
+      </w:pPr>
+      <w:r>
+        <w:rPr>
+          <w:rFonts w:ascii="Times New Roman" w:hAnsi="Times New Roman" w:cs="Times New Roman"/>
+        </w:rPr>
+        <w:t>Diminishing the risk of harmful unintentional outcomes</w:t>
+      </w:r>
+    </w:p>
+    <w:p>
+      <w:pPr>
+        <w:pStyle w:val="NoSpacing"/>
+        <w:numPr>
+          <w:ilvl w:val="0"/>
+          <w:numId w:val="43"/>
+        </w:numPr>
+        <w:rPr>
+          <w:rFonts w:ascii="Times New Roman" w:hAnsi="Times New Roman" w:cs="Times New Roman"/>
+        </w:rPr>
+      </w:pPr>
+      <w:r>
+        <w:rPr>
+          <w:rFonts w:ascii="Times New Roman" w:hAnsi="Times New Roman" w:cs="Times New Roman"/>
+        </w:rPr>
+        <w:t>Illuminating the standards for success and expanding the definition of success to include a more comprehensive range of acceptability when learning.</w:t>
+      </w:r>
+    </w:p>
+    <w:p>
+      <w:pPr>
+        <w:pStyle w:val="NoSpacing"/>
+        <w:numPr>
+          <w:ilvl w:val="0"/>
+          <w:numId w:val="43"/>
+        </w:numPr>
+        <w:rPr>
+          <w:rFonts w:ascii="Times New Roman" w:hAnsi="Times New Roman" w:cs="Times New Roman"/>
+        </w:rPr>
+        <w:sectPr>
+          <w:headerReference w:type="first" r:id="rId28"/>
+          <w:footerReference w:type="first" r:id="rId29"/>
+          <w:pgSz w:w="12240" w:h="15840"/>
+          <w:pgMar w:top="1440" w:right="1440" w:bottom="1440" w:left="1440" w:header="720" w:footer="720" w:gutter="0"/>
+          <w:cols w:space="720"/>
+          <w:titlePg/>
+          <w:docGrid w:linePitch="360"/>
+        </w:sectPr>
+      </w:pPr>
+      <w:r>
+        <w:rPr>
+          <w:rFonts w:ascii="Times New Roman" w:hAnsi="Times New Roman" w:cs="Times New Roman"/>
+        </w:rPr>
         <w:t>Examining your progress in a way that encourages continued progress and emphasizes recovering from setbacks over fearing and avoiding them (self-coaching and self-leading.)</w:t>
       </w:r>
     </w:p>
@@ -6382,7 +6575,6 @@
           <w:u w:val="single"/>
         </w:rPr>
       </w:pPr>
-      <w:bookmarkStart w:id="10" w:name="_Toc58436130"/>
       <w:r>
         <w:rPr>
           <w:rFonts w:ascii="Times New Roman" w:hAnsi="Times New Roman" w:cs="Times New Roman"/>
@@ -6390,7 +6582,7 @@
           <w:bCs/>
           <w:u w:val="single"/>
         </w:rPr>
-        <w:t>Entity</w:t>
+        <w:t>Artifact deliver</w:t>
       </w:r>
       <w:r>
         <w:rPr>
@@ -6399,7 +6591,7 @@
           <w:bCs/>
           <w:u w:val="single"/>
         </w:rPr>
-        <w:t>-</w:t>
+        <w:t>able</w:t>
       </w:r>
       <w:r>
         <w:rPr>
@@ -6408,7 +6600,7 @@
           <w:bCs/>
           <w:u w:val="single"/>
         </w:rPr>
-        <w:t xml:space="preserve">Relationship </w:t>
+        <w:t>s</w:t>
       </w:r>
       <w:r>
         <w:rPr>
@@ -6417,58 +6609,199 @@
           <w:bCs/>
           <w:u w:val="single"/>
         </w:rPr>
-        <w:t xml:space="preserve">(ER) </w:t>
-      </w:r>
-      <w:r>
+        <w:t>:</w:t>
+      </w:r>
+    </w:p>
+    <w:p>
+      <w:pPr>
+        <w:pStyle w:val="NoSpacing"/>
+        <w:rPr>
+          <w:rFonts w:ascii="Times New Roman" w:hAnsi="Times New Roman" w:cs="Times New Roman"/>
+        </w:rPr>
+      </w:pPr>
+    </w:p>
+    <w:p>
+      <w:pPr>
+        <w:pStyle w:val="NoSpacing"/>
+        <w:numPr>
+          <w:ilvl w:val="0"/>
+          <w:numId w:val="43"/>
+        </w:numPr>
+        <w:rPr>
+          <w:rFonts w:ascii="Times New Roman" w:hAnsi="Times New Roman" w:cs="Times New Roman"/>
+        </w:rPr>
+      </w:pPr>
+      <w:r>
+        <w:rPr>
+          <w:rFonts w:ascii="Times New Roman" w:hAnsi="Times New Roman" w:cs="Times New Roman"/>
+        </w:rPr>
+        <w:t>Entity-Relationship Concept, Functional, and Physical Diagrams</w:t>
+      </w:r>
+    </w:p>
+    <w:p>
+      <w:pPr>
+        <w:pStyle w:val="NoSpacing"/>
+        <w:numPr>
+          <w:ilvl w:val="0"/>
+          <w:numId w:val="43"/>
+        </w:numPr>
+        <w:rPr>
+          <w:rFonts w:ascii="Times New Roman" w:hAnsi="Times New Roman" w:cs="Times New Roman"/>
+        </w:rPr>
+      </w:pPr>
+      <w:r>
+        <w:rPr>
+          <w:rFonts w:ascii="Times New Roman" w:hAnsi="Times New Roman" w:cs="Times New Roman"/>
+        </w:rPr>
+        <w:t>Python script to acquire data from the source</w:t>
+      </w:r>
+    </w:p>
+    <w:p>
+      <w:pPr>
+        <w:pStyle w:val="NoSpacing"/>
+        <w:ind w:left="720"/>
+        <w:rPr>
+          <w:rFonts w:ascii="Times New Roman" w:hAnsi="Times New Roman" w:cs="Times New Roman"/>
+        </w:rPr>
+      </w:pPr>
+    </w:p>
+    <w:p>
+      <w:pPr>
+        <w:pStyle w:val="NoSpacing"/>
+        <w:rPr>
+          <w:rFonts w:ascii="Times New Roman" w:hAnsi="Times New Roman" w:cs="Times New Roman"/>
+        </w:rPr>
+      </w:pPr>
+    </w:p>
+    <w:p>
+      <w:pPr>
+        <w:pStyle w:val="Heading3"/>
         <w:rPr>
           <w:rFonts w:ascii="Times New Roman" w:hAnsi="Times New Roman" w:cs="Times New Roman"/>
           <w:b/>
           <w:bCs/>
           <w:u w:val="single"/>
         </w:rPr>
-        <w:t>Diagram:</w:t>
-      </w:r>
-      <w:bookmarkEnd w:id="10"/>
-    </w:p>
-    <w:p>
-      <w:pPr>
-        <w:pStyle w:val="NoSpacing"/>
-        <w:rPr>
-          <w:rFonts w:ascii="Times New Roman" w:hAnsi="Times New Roman" w:cs="Times New Roman"/>
-        </w:rPr>
-      </w:pPr>
-    </w:p>
-    <w:p>
-      <w:pPr>
-        <w:pStyle w:val="Heading3"/>
+      </w:pPr>
+      <w:bookmarkStart w:id="10" w:name="_Toc58436130"/>
+      <w:r>
         <w:rPr>
           <w:rFonts w:ascii="Times New Roman" w:hAnsi="Times New Roman" w:cs="Times New Roman"/>
           <w:b/>
           <w:bCs/>
-        </w:rPr>
-      </w:pPr>
-      <w:bookmarkStart w:id="11" w:name="_Toc58436131"/>
+          <w:u w:val="single"/>
+        </w:rPr>
+        <w:t>Entity</w:t>
+      </w:r>
       <w:r>
         <w:rPr>
           <w:rFonts w:ascii="Times New Roman" w:hAnsi="Times New Roman" w:cs="Times New Roman"/>
           <w:b/>
           <w:bCs/>
-        </w:rPr>
-        <w:t xml:space="preserve">Conceptual </w:t>
+          <w:u w:val="single"/>
+        </w:rPr>
+        <w:t>-</w:t>
       </w:r>
       <w:r>
         <w:rPr>
           <w:rFonts w:ascii="Times New Roman" w:hAnsi="Times New Roman" w:cs="Times New Roman"/>
           <w:b/>
           <w:bCs/>
-        </w:rPr>
-        <w:t xml:space="preserve">ER </w:t>
+          <w:u w:val="single"/>
+        </w:rPr>
+        <w:t xml:space="preserve">Relationship </w:t>
       </w:r>
       <w:r>
         <w:rPr>
           <w:rFonts w:ascii="Times New Roman" w:hAnsi="Times New Roman" w:cs="Times New Roman"/>
           <w:b/>
           <w:bCs/>
+          <w:u w:val="single"/>
+        </w:rPr>
+        <w:t xml:space="preserve">(ER) </w:t>
+      </w:r>
+      <w:r>
+        <w:rPr>
+          <w:rFonts w:ascii="Times New Roman" w:hAnsi="Times New Roman" w:cs="Times New Roman"/>
+          <w:b/>
+          <w:bCs/>
+          <w:u w:val="single"/>
+        </w:rPr>
+        <w:t>Diagram:</w:t>
+      </w:r>
+      <w:bookmarkEnd w:id="10"/>
+    </w:p>
+    <w:p>
+      <w:pPr>
+        <w:pStyle w:val="NoSpacing"/>
+        <w:rPr>
+          <w:rFonts w:ascii="Times New Roman" w:hAnsi="Times New Roman" w:cs="Times New Roman"/>
+        </w:rPr>
+      </w:pPr>
+    </w:p>
+    <w:p>
+      <w:pPr>
+        <w:pStyle w:val="Heading4"/>
+        <w:rPr>
+          <w:rFonts w:ascii="Times New Roman" w:hAnsi="Times New Roman" w:cs="Times New Roman"/>
+          <w:b/>
+          <w:bCs/>
+        </w:rPr>
+      </w:pPr>
+      <w:bookmarkStart w:id="11" w:name="_Toc58436131"/>
+      <w:r>
+        <w:rPr>
+          <w:rFonts w:ascii="Times New Roman" w:hAnsi="Times New Roman" w:cs="Times New Roman"/>
+          <w:b/>
+          <w:bCs/>
+        </w:rPr>
+        <w:t xml:space="preserve">Conceptual </w:t>
+      </w:r>
+      <w:r>
+        <w:rPr>
+          <w:rFonts w:ascii="Times New Roman" w:hAnsi="Times New Roman" w:cs="Times New Roman"/>
+          <w:b/>
+          <w:bCs/>
+        </w:rPr>
+        <w:t>(</w:t>
+      </w:r>
+      <w:r>
+        <w:rPr>
+          <w:rFonts w:ascii="Times New Roman" w:hAnsi="Times New Roman" w:cs="Times New Roman"/>
+          <w:b/>
+          <w:bCs/>
+        </w:rPr>
+        <w:t>E</w:t>
+      </w:r>
+      <w:r>
+        <w:rPr>
+          <w:rFonts w:ascii="Times New Roman" w:hAnsi="Times New Roman" w:cs="Times New Roman"/>
+          <w:b/>
+          <w:bCs/>
+        </w:rPr>
+        <w:t>R</w:t>
+      </w:r>
+      <w:r>
+        <w:rPr>
+          <w:rFonts w:ascii="Times New Roman" w:hAnsi="Times New Roman" w:cs="Times New Roman"/>
+          <w:b/>
+          <w:bCs/>
+        </w:rPr>
+        <w:t>)</w:t>
+      </w:r>
+      <w:r>
+        <w:rPr>
+          <w:rFonts w:ascii="Times New Roman" w:hAnsi="Times New Roman" w:cs="Times New Roman"/>
+          <w:b/>
+          <w:bCs/>
+        </w:rPr>
+        <w:t xml:space="preserve"> </w:t>
+      </w:r>
+      <w:r>
+        <w:rPr>
+          <w:rFonts w:ascii="Times New Roman" w:hAnsi="Times New Roman" w:cs="Times New Roman"/>
+          <w:b/>
+          <w:bCs/>
         </w:rPr>
         <w:t>Diagram</w:t>
       </w:r>
@@ -6557,23 +6890,23 @@
           <w:noProof/>
         </w:rPr>
         <w:drawing>
-          <wp:anchor distT="0" distB="0" distL="114300" distR="114300" simplePos="0" relativeHeight="251669505" behindDoc="1" locked="0" layoutInCell="1" allowOverlap="1" wp14:anchorId="60153A86" wp14:editId="7541FE10">
+          <wp:anchor distT="0" distB="0" distL="114300" distR="114300" simplePos="0" relativeHeight="251669505" behindDoc="1" locked="0" layoutInCell="1" allowOverlap="1" wp14:anchorId="60153A86" wp14:editId="3027A762">
             <wp:simplePos x="0" y="0"/>
             <wp:positionH relativeFrom="margin">
-              <wp:align>right</wp:align>
+              <wp:posOffset>445135</wp:posOffset>
             </wp:positionH>
             <wp:positionV relativeFrom="paragraph">
-              <wp:posOffset>205080</wp:posOffset>
+              <wp:posOffset>202565</wp:posOffset>
             </wp:positionV>
-            <wp:extent cx="5890260" cy="4551045"/>
-            <wp:effectExtent l="19050" t="19050" r="15240" b="20955"/>
+            <wp:extent cx="5481320" cy="4235450"/>
+            <wp:effectExtent l="19050" t="19050" r="18415" b="12700"/>
             <wp:wrapTight wrapText="bothSides">
               <wp:wrapPolygon edited="0">
-                <wp:start x="-70" y="-90"/>
-                <wp:lineTo x="-70" y="21609"/>
-                <wp:lineTo x="21586" y="21609"/>
-                <wp:lineTo x="21586" y="-90"/>
-                <wp:lineTo x="-70" y="-90"/>
+                <wp:start x="-81" y="-105"/>
+                <wp:lineTo x="-81" y="21565"/>
+                <wp:lineTo x="21597" y="21565"/>
+                <wp:lineTo x="21597" y="-105"/>
+                <wp:lineTo x="-81" y="-105"/>
               </wp:wrapPolygon>
             </wp:wrapTight>
             <wp:docPr id="8" name="Picture 8"/>
@@ -6588,7 +6921,7 @@
                     <pic:cNvPicPr/>
                   </pic:nvPicPr>
                   <pic:blipFill>
-                    <a:blip r:embed="rId28" cstate="print">
+                    <a:blip r:embed="rId30" cstate="print">
                       <a:extLst>
                         <a:ext uri="{28A0092B-C50C-407E-A947-70E740481C1C}">
                           <a14:useLocalDpi xmlns:a14="http://schemas.microsoft.com/office/drawing/2010/main" val="0"/>
@@ -6602,7 +6935,7 @@
                   <pic:spPr>
                     <a:xfrm>
                       <a:off x="0" y="0"/>
-                      <a:ext cx="5890260" cy="4551564"/>
+                      <a:ext cx="5481320" cy="4235450"/>
                     </a:xfrm>
                     <a:prstGeom prst="rect">
                       <a:avLst/>
@@ -6648,7 +6981,27 @@
           <w:sz w:val="18"/>
           <w:szCs w:val="18"/>
         </w:rPr>
-        <w:t>Figure. DB Conceptual Diagram</w:t>
+        <w:t>Figure. D</w:t>
+      </w:r>
+      <w:r>
+        <w:rPr>
+          <w:rFonts w:ascii="Times New Roman" w:hAnsi="Times New Roman" w:cs="Times New Roman"/>
+          <w:b/>
+          <w:bCs/>
+          <w:sz w:val="18"/>
+          <w:szCs w:val="18"/>
+        </w:rPr>
+        <w:t>B</w:t>
+      </w:r>
+      <w:r>
+        <w:rPr>
+          <w:rFonts w:ascii="Times New Roman" w:hAnsi="Times New Roman" w:cs="Times New Roman"/>
+          <w:b/>
+          <w:bCs/>
+          <w:sz w:val="18"/>
+          <w:szCs w:val="18"/>
+        </w:rPr>
+        <w:t xml:space="preserve"> Conceptual Diagram</w:t>
       </w:r>
     </w:p>
     <w:p>
@@ -6671,7 +7024,7 @@
     </w:p>
     <w:p>
       <w:pPr>
-        <w:pStyle w:val="Heading3"/>
+        <w:pStyle w:val="Heading4"/>
         <w:rPr>
           <w:rFonts w:ascii="Times New Roman" w:hAnsi="Times New Roman" w:cs="Times New Roman"/>
           <w:b/>
@@ -6686,7 +7039,7 @@
           <w:bCs/>
         </w:rPr>
         <w:lastRenderedPageBreak/>
-        <w:t xml:space="preserve">Functional </w:t>
+        <w:t xml:space="preserve">Dimensional Design &amp; </w:t>
       </w:r>
       <w:r>
         <w:rPr>
@@ -6694,7 +7047,7 @@
           <w:b/>
           <w:bCs/>
         </w:rPr>
-        <w:t xml:space="preserve">ER </w:t>
+        <w:t xml:space="preserve">Functional </w:t>
       </w:r>
       <w:r>
         <w:rPr>
@@ -6702,65 +7055,31 @@
           <w:b/>
           <w:bCs/>
         </w:rPr>
-        <w:t>Diagram</w:t>
-      </w:r>
-      <w:bookmarkEnd w:id="12"/>
-    </w:p>
-    <w:p>
-      <w:pPr>
-        <w:pStyle w:val="NoSpacing"/>
-      </w:pPr>
-    </w:p>
-    <w:p>
-      <w:pPr>
-        <w:pStyle w:val="Heading4"/>
-        <w:rPr>
+        <w:t>(</w:t>
+      </w:r>
+      <w:r>
+        <w:rPr>
+          <w:rFonts w:ascii="Times New Roman" w:hAnsi="Times New Roman" w:cs="Times New Roman"/>
           <w:b/>
           <w:bCs/>
         </w:rPr>
-      </w:pPr>
-      <w:r>
-        <w:rPr>
+        <w:t>E</w:t>
+      </w:r>
+      <w:r>
+        <w:rPr>
+          <w:rFonts w:ascii="Times New Roman" w:hAnsi="Times New Roman" w:cs="Times New Roman"/>
           <w:b/>
           <w:bCs/>
         </w:rPr>
-        <w:t>Dimensional Design:</w:t>
-      </w:r>
-    </w:p>
-    <w:p>
-      <w:pPr>
-        <w:pStyle w:val="NoSpacing"/>
-      </w:pPr>
-    </w:p>
-    <w:p>
-      <w:pPr>
-        <w:pStyle w:val="NoSpacing"/>
-      </w:pPr>
-      <w:r>
-        <w:t xml:space="preserve">The below </w:t>
-      </w:r>
-      <w:r>
-        <w:t>Bus Matrix highlight the identified business processes</w:t>
-      </w:r>
-    </w:p>
-    <w:p>
-      <w:pPr>
-        <w:pStyle w:val="NoSpacing"/>
-        <w:numPr>
-          <w:ilvl w:val="0"/>
-          <w:numId w:val="43"/>
-        </w:numPr>
-        <w:rPr>
-          <w:rFonts w:ascii="Times New Roman" w:hAnsi="Times New Roman" w:cs="Times New Roman"/>
-        </w:rPr>
-      </w:pPr>
+        <w:t>R</w:t>
+      </w:r>
       <w:r>
         <w:rPr>
           <w:rFonts w:ascii="Times New Roman" w:hAnsi="Times New Roman" w:cs="Times New Roman"/>
           <w:b/>
           <w:bCs/>
         </w:rPr>
-        <w:t>Identif</w:t>
+        <w:t>)</w:t>
       </w:r>
       <w:r>
         <w:rPr>
@@ -6768,7 +7087,7 @@
           <w:b/>
           <w:bCs/>
         </w:rPr>
-        <w:t>ied</w:t>
+        <w:t xml:space="preserve"> </w:t>
       </w:r>
       <w:r>
         <w:rPr>
@@ -6776,130 +7095,104 @@
           <w:b/>
           <w:bCs/>
         </w:rPr>
-        <w:t xml:space="preserve"> the Business Process</w:t>
-      </w:r>
-      <w:r>
-        <w:rPr>
-          <w:rFonts w:ascii="Times New Roman" w:hAnsi="Times New Roman" w:cs="Times New Roman"/>
-        </w:rPr>
-        <w:t xml:space="preserve">: </w:t>
-      </w:r>
-      <w:r>
-        <w:rPr>
-          <w:rFonts w:ascii="Times New Roman" w:hAnsi="Times New Roman" w:cs="Times New Roman"/>
-        </w:rPr>
-        <w:t xml:space="preserve">Taxis being hailed or dispatched via </w:t>
-      </w:r>
-      <w:r>
-        <w:rPr>
-          <w:rFonts w:ascii="Times New Roman" w:hAnsi="Times New Roman" w:cs="Times New Roman"/>
-        </w:rPr>
-        <w:t xml:space="preserve">four methods: </w:t>
-      </w:r>
-    </w:p>
-    <w:p>
-      <w:pPr>
-        <w:pStyle w:val="NoSpacing"/>
-        <w:ind w:left="720"/>
-        <w:rPr>
-          <w:rFonts w:ascii="Times New Roman" w:hAnsi="Times New Roman" w:cs="Times New Roman"/>
-        </w:rPr>
-      </w:pPr>
-    </w:p>
-    <w:p>
-      <w:pPr>
-        <w:pStyle w:val="NoSpacing"/>
-        <w:numPr>
-          <w:ilvl w:val="0"/>
-          <w:numId w:val="43"/>
-        </w:numPr>
-        <w:rPr>
-          <w:rFonts w:ascii="Times New Roman" w:hAnsi="Times New Roman" w:cs="Times New Roman"/>
-        </w:rPr>
-      </w:pPr>
-      <w:r>
-        <w:rPr>
-          <w:rFonts w:ascii="Times New Roman" w:hAnsi="Times New Roman" w:cs="Times New Roman"/>
-        </w:rPr>
-        <w:t>Identif</w:t>
-      </w:r>
-      <w:r>
-        <w:rPr>
-          <w:rFonts w:ascii="Times New Roman" w:hAnsi="Times New Roman" w:cs="Times New Roman"/>
-        </w:rPr>
-        <w:t>ied</w:t>
-      </w:r>
-      <w:r>
-        <w:rPr>
-          <w:rFonts w:ascii="Times New Roman" w:hAnsi="Times New Roman" w:cs="Times New Roman"/>
-        </w:rPr>
-        <w:t xml:space="preserve"> the Grain</w:t>
-      </w:r>
-    </w:p>
-    <w:p>
-      <w:pPr>
-        <w:pStyle w:val="NoSpacing"/>
-        <w:numPr>
-          <w:ilvl w:val="0"/>
-          <w:numId w:val="43"/>
-        </w:numPr>
-        <w:rPr>
-          <w:rFonts w:ascii="Times New Roman" w:hAnsi="Times New Roman" w:cs="Times New Roman"/>
-        </w:rPr>
-      </w:pPr>
-      <w:r>
-        <w:rPr>
-          <w:rFonts w:ascii="Times New Roman" w:hAnsi="Times New Roman" w:cs="Times New Roman"/>
-        </w:rPr>
-        <w:t>Identif</w:t>
-      </w:r>
-      <w:r>
-        <w:rPr>
-          <w:rFonts w:ascii="Times New Roman" w:hAnsi="Times New Roman" w:cs="Times New Roman"/>
-        </w:rPr>
-        <w:t>ied</w:t>
-      </w:r>
-      <w:r>
-        <w:rPr>
-          <w:rFonts w:ascii="Times New Roman" w:hAnsi="Times New Roman" w:cs="Times New Roman"/>
-        </w:rPr>
-        <w:t xml:space="preserve"> the Dimensions</w:t>
-      </w:r>
-    </w:p>
-    <w:p>
-      <w:pPr>
-        <w:pStyle w:val="NoSpacing"/>
-        <w:numPr>
-          <w:ilvl w:val="0"/>
-          <w:numId w:val="43"/>
-        </w:numPr>
-        <w:rPr>
-          <w:rFonts w:ascii="Times New Roman" w:hAnsi="Times New Roman" w:cs="Times New Roman"/>
-        </w:rPr>
-      </w:pPr>
-      <w:r>
-        <w:rPr>
-          <w:rFonts w:ascii="Times New Roman" w:hAnsi="Times New Roman" w:cs="Times New Roman"/>
-        </w:rPr>
-        <w:t>Identify the Facts</w:t>
-      </w:r>
-    </w:p>
-    <w:p>
-      <w:pPr>
-        <w:pStyle w:val="NoSpacing"/>
-        <w:rPr>
-          <w:rFonts w:ascii="Times New Roman" w:hAnsi="Times New Roman" w:cs="Times New Roman"/>
-        </w:rPr>
-      </w:pPr>
-    </w:p>
-    <w:p>
-      <w:pPr>
-        <w:pStyle w:val="NoSpacing"/>
-        <w:rPr>
-          <w:rFonts w:ascii="Times New Roman" w:hAnsi="Times New Roman" w:cs="Times New Roman"/>
-        </w:rPr>
-      </w:pPr>
-      <w:r>
+        <w:t>Diagra</w:t>
+      </w:r>
+      <w:bookmarkEnd w:id="12"/>
+      <w:r>
+        <w:rPr>
+          <w:rFonts w:ascii="Times New Roman" w:hAnsi="Times New Roman" w:cs="Times New Roman"/>
+          <w:b/>
+          <w:bCs/>
+        </w:rPr>
+        <w:t>m</w:t>
+      </w:r>
+    </w:p>
+    <w:p>
+      <w:pPr>
+        <w:pStyle w:val="NoSpacing"/>
+        <w:rPr>
+          <w:rFonts w:ascii="Times New Roman" w:hAnsi="Times New Roman" w:cs="Times New Roman"/>
+        </w:rPr>
+      </w:pPr>
+    </w:p>
+    <w:p>
+      <w:pPr>
+        <w:pStyle w:val="Heading5"/>
+        <w:rPr>
+          <w:rFonts w:ascii="Times New Roman" w:hAnsi="Times New Roman" w:cs="Times New Roman"/>
+          <w:b/>
+          <w:bCs/>
+        </w:rPr>
+      </w:pPr>
+      <w:r>
+        <w:rPr>
+          <w:rFonts w:ascii="Times New Roman" w:hAnsi="Times New Roman" w:cs="Times New Roman"/>
+          <w:b/>
+          <w:bCs/>
+        </w:rPr>
+        <w:t>Dimensional Design:</w:t>
+      </w:r>
+    </w:p>
+    <w:p>
+      <w:pPr>
+        <w:pStyle w:val="NoSpacing"/>
+        <w:rPr>
+          <w:rFonts w:ascii="Times New Roman" w:hAnsi="Times New Roman" w:cs="Times New Roman"/>
+        </w:rPr>
+      </w:pPr>
+    </w:p>
+    <w:p>
+      <w:pPr>
+        <w:pStyle w:val="NoSpacing"/>
+        <w:rPr>
+          <w:rFonts w:ascii="Times New Roman" w:hAnsi="Times New Roman" w:cs="Times New Roman"/>
+        </w:rPr>
+      </w:pPr>
+      <w:r>
+        <w:rPr>
+          <w:rFonts w:ascii="Times New Roman" w:hAnsi="Times New Roman" w:cs="Times New Roman"/>
+        </w:rPr>
+        <w:t xml:space="preserve">The below </w:t>
+      </w:r>
+      <w:r>
+        <w:rPr>
+          <w:rFonts w:ascii="Times New Roman" w:hAnsi="Times New Roman" w:cs="Times New Roman"/>
+        </w:rPr>
+        <w:t>B</w:t>
+      </w:r>
+      <w:r>
+        <w:rPr>
+          <w:rFonts w:ascii="Times New Roman" w:hAnsi="Times New Roman" w:cs="Times New Roman"/>
+        </w:rPr>
+        <w:t>US</w:t>
+      </w:r>
+      <w:r>
+        <w:rPr>
+          <w:rFonts w:ascii="Times New Roman" w:hAnsi="Times New Roman" w:cs="Times New Roman"/>
+        </w:rPr>
+        <w:t xml:space="preserve"> Matrix highlight the identified business processes</w:t>
+      </w:r>
+    </w:p>
+    <w:p>
+      <w:pPr>
+        <w:pStyle w:val="NoSpacing"/>
+        <w:rPr>
+          <w:rFonts w:ascii="Times New Roman" w:hAnsi="Times New Roman" w:cs="Times New Roman"/>
+        </w:rPr>
+      </w:pPr>
+    </w:p>
+    <w:p>
+      <w:pPr>
+        <w:pStyle w:val="NoSpacing"/>
+        <w:rPr>
+          <w:rFonts w:ascii="Times New Roman" w:hAnsi="Times New Roman" w:cs="Times New Roman"/>
+        </w:rPr>
+      </w:pPr>
+      <w:r>
+        <w:rPr>
+          <w:rFonts w:ascii="Times New Roman" w:hAnsi="Times New Roman" w:cs="Times New Roman"/>
+          <w:noProof/>
+        </w:rPr>
         <w:drawing>
           <wp:inline distT="0" distB="0" distL="0" distR="0" wp14:anchorId="3710D1C5" wp14:editId="343D1203">
             <wp:extent cx="5943600" cy="1833245"/>
@@ -6918,7 +7211,7 @@
                     </pic:cNvPicPr>
                   </pic:nvPicPr>
                   <pic:blipFill>
-                    <a:blip r:embed="rId29" cstate="print">
+                    <a:blip r:embed="rId31" cstate="print">
                       <a:extLst>
                         <a:ext uri="{28A0092B-C50C-407E-A947-70E740481C1C}">
                           <a14:useLocalDpi xmlns:a14="http://schemas.microsoft.com/office/drawing/2010/main" val="0"/>
@@ -6960,7 +7253,57 @@
     </w:p>
     <w:p>
       <w:pPr>
-        <w:pStyle w:val="Heading3"/>
+        <w:pStyle w:val="Heading5"/>
+        <w:rPr>
+          <w:rFonts w:ascii="Times New Roman" w:hAnsi="Times New Roman" w:cs="Times New Roman"/>
+          <w:b/>
+          <w:bCs/>
+        </w:rPr>
+      </w:pPr>
+      <w:r>
+        <w:rPr>
+          <w:rFonts w:ascii="Times New Roman" w:hAnsi="Times New Roman" w:cs="Times New Roman"/>
+          <w:b/>
+          <w:bCs/>
+        </w:rPr>
+        <w:t>Functional (ER) Diagram</w:t>
+      </w:r>
+      <w:r>
+        <w:rPr>
+          <w:rFonts w:ascii="Times New Roman" w:hAnsi="Times New Roman" w:cs="Times New Roman"/>
+          <w:b/>
+          <w:bCs/>
+        </w:rPr>
+        <w:t>:</w:t>
+      </w:r>
+    </w:p>
+    <w:p>
+      <w:pPr>
+        <w:pStyle w:val="NoSpacing"/>
+        <w:rPr>
+          <w:rFonts w:ascii="Times New Roman" w:hAnsi="Times New Roman" w:cs="Times New Roman"/>
+        </w:rPr>
+      </w:pPr>
+    </w:p>
+    <w:p>
+      <w:pPr>
+        <w:pStyle w:val="NoSpacing"/>
+        <w:rPr>
+          <w:rFonts w:ascii="Times New Roman" w:hAnsi="Times New Roman" w:cs="Times New Roman"/>
+        </w:rPr>
+      </w:pPr>
+    </w:p>
+    <w:p>
+      <w:pPr>
+        <w:pStyle w:val="NoSpacing"/>
+        <w:rPr>
+          <w:rFonts w:ascii="Times New Roman" w:hAnsi="Times New Roman" w:cs="Times New Roman"/>
+        </w:rPr>
+      </w:pPr>
+    </w:p>
+    <w:p>
+      <w:pPr>
+        <w:pStyle w:val="Heading4"/>
         <w:rPr>
           <w:rFonts w:ascii="Times New Roman" w:hAnsi="Times New Roman" w:cs="Times New Roman"/>
           <w:b/>
@@ -7010,6 +7353,9 @@
     <w:p>
       <w:pPr>
         <w:pStyle w:val="NoSpacing"/>
+        <w:rPr>
+          <w:rFonts w:ascii="Times New Roman" w:hAnsi="Times New Roman" w:cs="Times New Roman"/>
+        </w:rPr>
       </w:pPr>
     </w:p>
     <w:p>
@@ -7054,7 +7400,13 @@
       </w:r>
       <w:bookmarkEnd w:id="14"/>
     </w:p>
-    <w:p/>
+    <w:p>
+      <w:pPr>
+        <w:rPr>
+          <w:rFonts w:ascii="Times New Roman" w:hAnsi="Times New Roman" w:cs="Times New Roman"/>
+        </w:rPr>
+      </w:pPr>
+    </w:p>
     <w:p>
       <w:pPr>
         <w:pStyle w:val="Heading3"/>
@@ -8293,6 +8645,9 @@
     <w:p>
       <w:pPr>
         <w:pStyle w:val="NoSpacing"/>
+        <w:rPr>
+          <w:rFonts w:ascii="Times New Roman" w:hAnsi="Times New Roman" w:cs="Times New Roman"/>
+        </w:rPr>
         <w:sectPr>
           <w:pgSz w:w="12240" w:h="15840"/>
           <w:pgMar w:top="1440" w:right="1440" w:bottom="1440" w:left="1440" w:header="720" w:footer="720" w:gutter="0"/>
@@ -8748,7 +9103,7 @@
           <w:rFonts w:ascii="Times New Roman" w:hAnsi="Times New Roman" w:cs="Times New Roman"/>
         </w:rPr>
         <w:sectPr>
-          <w:footerReference w:type="first" r:id="rId30"/>
+          <w:footerReference w:type="first" r:id="rId32"/>
           <w:pgSz w:w="12240" w:h="15840"/>
           <w:pgMar w:top="1440" w:right="1440" w:bottom="1440" w:left="1440" w:header="720" w:footer="720" w:gutter="0"/>
           <w:pgNumType w:start="0"/>
@@ -8788,6 +9143,9 @@
     <w:p>
       <w:pPr>
         <w:pStyle w:val="NoSpacing"/>
+        <w:rPr>
+          <w:rFonts w:ascii="Times New Roman" w:hAnsi="Times New Roman" w:cs="Times New Roman"/>
+        </w:rPr>
       </w:pPr>
     </w:p>
     <w:p>
@@ -8925,7 +9283,19 @@
         <w:rPr>
           <w:rFonts w:ascii="Times New Roman" w:hAnsi="Times New Roman" w:cs="Times New Roman"/>
         </w:rPr>
-        <w:t xml:space="preserve">. Some details of the proposal are bound to change as you go through the rest of the steps of the Capstone, but the </w:t>
+        <w:t xml:space="preserve">. Some details of the proposal are bound to change as you go through the rest of the steps of the </w:t>
+      </w:r>
+      <w:r>
+        <w:rPr>
+          <w:rFonts w:ascii="Times New Roman" w:hAnsi="Times New Roman" w:cs="Times New Roman"/>
+        </w:rPr>
+        <w:t>c</w:t>
+      </w:r>
+      <w:r>
+        <w:rPr>
+          <w:rFonts w:ascii="Times New Roman" w:hAnsi="Times New Roman" w:cs="Times New Roman"/>
+        </w:rPr>
+        <w:t xml:space="preserve">apstone, but the </w:t>
       </w:r>
       <w:r>
         <w:rPr>
@@ -8993,7 +9363,7 @@
       </w:r>
     </w:p>
     <w:sectPr>
-      <w:footerReference w:type="first" r:id="rId31"/>
+      <w:footerReference w:type="first" r:id="rId33"/>
       <w:pgSz w:w="12240" w:h="15840"/>
       <w:pgMar w:top="1440" w:right="1440" w:bottom="1440" w:left="1440" w:header="720" w:footer="720" w:gutter="0"/>
       <w:pgNumType w:start="1"/>
@@ -12886,6 +13256,118 @@
     </w:lvl>
   </w:abstractNum>
   <w:abstractNum w:abstractNumId="35" w15:restartNumberingAfterBreak="0">
+    <w:nsid w:val="79B14910"/>
+    <w:multiLevelType w:val="hybridMultilevel"/>
+    <w:tmpl w:val="4218F4F8"/>
+    <w:lvl w:ilvl="0" w:tplc="1608B9E6">
+      <w:numFmt w:val="bullet"/>
+      <w:lvlText w:val="-"/>
+      <w:lvlJc w:val="left"/>
+      <w:pPr>
+        <w:ind w:left="720" w:hanging="360"/>
+      </w:pPr>
+      <w:rPr>
+        <w:rFonts w:ascii="Times New Roman" w:eastAsiaTheme="minorEastAsia" w:hAnsi="Times New Roman" w:cs="Times New Roman" w:hint="default"/>
+      </w:rPr>
+    </w:lvl>
+    <w:lvl w:ilvl="1" w:tplc="04090003" w:tentative="1">
+      <w:start w:val="1"/>
+      <w:numFmt w:val="bullet"/>
+      <w:lvlText w:val="o"/>
+      <w:lvlJc w:val="left"/>
+      <w:pPr>
+        <w:ind w:left="1440" w:hanging="360"/>
+      </w:pPr>
+      <w:rPr>
+        <w:rFonts w:ascii="Courier New" w:hAnsi="Courier New" w:cs="Courier New" w:hint="default"/>
+      </w:rPr>
+    </w:lvl>
+    <w:lvl w:ilvl="2" w:tplc="04090005" w:tentative="1">
+      <w:start w:val="1"/>
+      <w:numFmt w:val="bullet"/>
+      <w:lvlText w:val=""/>
+      <w:lvlJc w:val="left"/>
+      <w:pPr>
+        <w:ind w:left="2160" w:hanging="360"/>
+      </w:pPr>
+      <w:rPr>
+        <w:rFonts w:ascii="Wingdings" w:hAnsi="Wingdings" w:hint="default"/>
+      </w:rPr>
+    </w:lvl>
+    <w:lvl w:ilvl="3" w:tplc="04090001" w:tentative="1">
+      <w:start w:val="1"/>
+      <w:numFmt w:val="bullet"/>
+      <w:lvlText w:val=""/>
+      <w:lvlJc w:val="left"/>
+      <w:pPr>
+        <w:ind w:left="2880" w:hanging="360"/>
+      </w:pPr>
+      <w:rPr>
+        <w:rFonts w:ascii="Symbol" w:hAnsi="Symbol" w:hint="default"/>
+      </w:rPr>
+    </w:lvl>
+    <w:lvl w:ilvl="4" w:tplc="04090003" w:tentative="1">
+      <w:start w:val="1"/>
+      <w:numFmt w:val="bullet"/>
+      <w:lvlText w:val="o"/>
+      <w:lvlJc w:val="left"/>
+      <w:pPr>
+        <w:ind w:left="3600" w:hanging="360"/>
+      </w:pPr>
+      <w:rPr>
+        <w:rFonts w:ascii="Courier New" w:hAnsi="Courier New" w:cs="Courier New" w:hint="default"/>
+      </w:rPr>
+    </w:lvl>
+    <w:lvl w:ilvl="5" w:tplc="04090005" w:tentative="1">
+      <w:start w:val="1"/>
+      <w:numFmt w:val="bullet"/>
+      <w:lvlText w:val=""/>
+      <w:lvlJc w:val="left"/>
+      <w:pPr>
+        <w:ind w:left="4320" w:hanging="360"/>
+      </w:pPr>
+      <w:rPr>
+        <w:rFonts w:ascii="Wingdings" w:hAnsi="Wingdings" w:hint="default"/>
+      </w:rPr>
+    </w:lvl>
+    <w:lvl w:ilvl="6" w:tplc="04090001" w:tentative="1">
+      <w:start w:val="1"/>
+      <w:numFmt w:val="bullet"/>
+      <w:lvlText w:val=""/>
+      <w:lvlJc w:val="left"/>
+      <w:pPr>
+        <w:ind w:left="5040" w:hanging="360"/>
+      </w:pPr>
+      <w:rPr>
+        <w:rFonts w:ascii="Symbol" w:hAnsi="Symbol" w:hint="default"/>
+      </w:rPr>
+    </w:lvl>
+    <w:lvl w:ilvl="7" w:tplc="04090003" w:tentative="1">
+      <w:start w:val="1"/>
+      <w:numFmt w:val="bullet"/>
+      <w:lvlText w:val="o"/>
+      <w:lvlJc w:val="left"/>
+      <w:pPr>
+        <w:ind w:left="5760" w:hanging="360"/>
+      </w:pPr>
+      <w:rPr>
+        <w:rFonts w:ascii="Courier New" w:hAnsi="Courier New" w:cs="Courier New" w:hint="default"/>
+      </w:rPr>
+    </w:lvl>
+    <w:lvl w:ilvl="8" w:tplc="04090005" w:tentative="1">
+      <w:start w:val="1"/>
+      <w:numFmt w:val="bullet"/>
+      <w:lvlText w:val=""/>
+      <w:lvlJc w:val="left"/>
+      <w:pPr>
+        <w:ind w:left="6480" w:hanging="360"/>
+      </w:pPr>
+      <w:rPr>
+        <w:rFonts w:ascii="Wingdings" w:hAnsi="Wingdings" w:hint="default"/>
+      </w:rPr>
+    </w:lvl>
+  </w:abstractNum>
+  <w:abstractNum w:abstractNumId="36" w15:restartNumberingAfterBreak="0">
     <w:nsid w:val="7BD26ED7"/>
     <w:multiLevelType w:val="hybridMultilevel"/>
     <w:tmpl w:val="2EB06976"/>
@@ -12998,7 +13480,7 @@
       </w:rPr>
     </w:lvl>
   </w:abstractNum>
-  <w:abstractNum w:abstractNumId="36" w15:restartNumberingAfterBreak="0">
+  <w:abstractNum w:abstractNumId="37" w15:restartNumberingAfterBreak="0">
     <w:nsid w:val="7BF246A4"/>
     <w:multiLevelType w:val="multilevel"/>
     <w:tmpl w:val="9BF46674"/>
@@ -13147,7 +13629,7 @@
       </w:rPr>
     </w:lvl>
   </w:abstractNum>
-  <w:abstractNum w:abstractNumId="37" w15:restartNumberingAfterBreak="0">
+  <w:abstractNum w:abstractNumId="38" w15:restartNumberingAfterBreak="0">
     <w:nsid w:val="7D0334A6"/>
     <w:multiLevelType w:val="hybridMultilevel"/>
     <w:tmpl w:val="7E7E3B4E"/>
@@ -13260,7 +13742,7 @@
       </w:rPr>
     </w:lvl>
   </w:abstractNum>
-  <w:abstractNum w:abstractNumId="38" w15:restartNumberingAfterBreak="0">
+  <w:abstractNum w:abstractNumId="39" w15:restartNumberingAfterBreak="0">
     <w:nsid w:val="7D920B71"/>
     <w:multiLevelType w:val="hybridMultilevel"/>
     <w:tmpl w:val="6DF83054"/>
@@ -13430,7 +13912,7 @@
     <w:abstractNumId w:val="9"/>
   </w:num>
   <w:num w:numId="20">
-    <w:abstractNumId w:val="35"/>
+    <w:abstractNumId w:val="36"/>
   </w:num>
   <w:num w:numId="21">
     <w:abstractNumId w:val="10"/>
@@ -13442,7 +13924,7 @@
     <w:abstractNumId w:val="5"/>
   </w:num>
   <w:num w:numId="24">
-    <w:abstractNumId w:val="36"/>
+    <w:abstractNumId w:val="37"/>
   </w:num>
   <w:num w:numId="25">
     <w:abstractNumId w:val="8"/>
@@ -13490,13 +13972,13 @@
     <w:abstractNumId w:val="17"/>
   </w:num>
   <w:num w:numId="40">
-    <w:abstractNumId w:val="38"/>
+    <w:abstractNumId w:val="39"/>
   </w:num>
   <w:num w:numId="41">
     <w:abstractNumId w:val="21"/>
   </w:num>
   <w:num w:numId="42">
-    <w:abstractNumId w:val="37"/>
+    <w:abstractNumId w:val="38"/>
   </w:num>
   <w:num w:numId="43">
     <w:abstractNumId w:val="19"/>
@@ -13509,6 +13991,9 @@
   </w:num>
   <w:num w:numId="46">
     <w:abstractNumId w:val="28"/>
+  </w:num>
+  <w:num w:numId="47">
+    <w:abstractNumId w:val="35"/>
   </w:num>
   <w:numIdMacAtCleanup w:val="26"/>
 </w:numbering>
@@ -13912,6 +14397,7 @@
   <w:style w:type="paragraph" w:default="1" w:styleId="Normal">
     <w:name w:val="Normal"/>
     <w:qFormat/>
+    <w:rsid w:val="00850FDD"/>
   </w:style>
   <w:style w:type="paragraph" w:styleId="Heading1">
     <w:name w:val="heading 1"/>

</xml_diff>